<commit_message>
fixed issue #3: Creating CONSTRAINTS differs from 2.2.4 example for horizontal partitioning. Tested **CREATE** with 01_CREPARTABS and DROP with 00_DRPTABS scripts, checked boxes in Requirements
</commit_message>
<xml_diff>
--- a/doc/REQUIREMENTS.DOCX
+++ b/doc/REQUIREMENTS.DOCX
@@ -1401,7 +1401,7 @@
           </w:rPr>
           <w:id w:val="1372498125"/>
           <w14:checkbox>
-            <w14:checked w14:val="0"/>
+            <w14:checked w14:val="1"/>
             <w14:checkedState w14:val="2612" w14:font="MS Gothic"/>
             <w14:uncheckedState w14:val="2610" w14:font="MS Gothic"/>
           </w14:checkbox>
@@ -1414,7 +1414,7 @@
               <w:szCs w:val="22"/>
               <w:lang w:val="en-US"/>
             </w:rPr>
-            <w:t>☐</w:t>
+            <w:t>☒</w:t>
           </w:r>
         </w:sdtContent>
       </w:sdt>
@@ -1537,7 +1537,7 @@
           </w:rPr>
           <w:id w:val="1120646976"/>
           <w14:checkbox>
-            <w14:checked w14:val="0"/>
+            <w14:checked w14:val="1"/>
             <w14:checkedState w14:val="2612" w14:font="MS Gothic"/>
             <w14:uncheckedState w14:val="2610" w14:font="MS Gothic"/>
           </w14:checkbox>
@@ -1550,7 +1550,7 @@
               <w:szCs w:val="22"/>
               <w:lang w:val="en-US"/>
             </w:rPr>
-            <w:t>☐</w:t>
+            <w:t>☒</w:t>
           </w:r>
         </w:sdtContent>
       </w:sdt>
@@ -2323,7 +2323,7 @@
           </w:rPr>
           <w:id w:val="-155389144"/>
           <w14:checkbox>
-            <w14:checked w14:val="0"/>
+            <w14:checked w14:val="1"/>
             <w14:checkedState w14:val="2612" w14:font="MS Gothic"/>
             <w14:uncheckedState w14:val="2610" w14:font="MS Gothic"/>
           </w14:checkbox>
@@ -2336,7 +2336,7 @@
               <w:szCs w:val="22"/>
               <w:lang w:val="en-US"/>
             </w:rPr>
-            <w:t>☐</w:t>
+            <w:t>☒</w:t>
           </w:r>
         </w:sdtContent>
       </w:sdt>
@@ -2430,7 +2430,7 @@
           </w:rPr>
           <w:id w:val="-938218060"/>
           <w14:checkbox>
-            <w14:checked w14:val="0"/>
+            <w14:checked w14:val="1"/>
             <w14:checkedState w14:val="2612" w14:font="MS Gothic"/>
             <w14:uncheckedState w14:val="2610" w14:font="MS Gothic"/>
           </w14:checkbox>
@@ -2443,10 +2443,19 @@
               <w:szCs w:val="22"/>
               <w:lang w:val="en-US"/>
             </w:rPr>
-            <w:t>☐</w:t>
+            <w:t>☒</w:t>
           </w:r>
         </w:sdtContent>
       </w:sdt>
+      <w:r>
+        <w:rPr>
+          <w:rFonts w:asciiTheme="minorHAnsi" w:hAnsiTheme="minorHAnsi" w:cstheme="minorHAnsi"/>
+          <w:sz w:val="22"/>
+          <w:szCs w:val="22"/>
+          <w:lang w:val="en-US"/>
+        </w:rPr>
+        <w:t>[CREPARTABS]</w:t>
+      </w:r>
       <w:r>
         <w:rPr>
           <w:rFonts w:asciiTheme="minorHAnsi" w:hAnsiTheme="minorHAnsi" w:cstheme="minorHAnsi"/>
@@ -2540,8 +2549,6 @@
         </w:rPr>
         <w:t xml:space="preserve"> </w:t>
       </w:r>
-      <w:bookmarkStart w:id="1" w:name="_GoBack"/>
-      <w:bookmarkEnd w:id="1"/>
       <w:r>
         <w:t>CREATE TABLE PERS (PNR INTEGER, NAME VARCHAR(30), …, PLZ INTEGER) HORIZONTAL (PLZ (39999,69999))</w:t>
       </w:r>
@@ -2703,7 +2710,7 @@
       <w:r>
         <w:br/>
       </w:r>
-      <w:bookmarkStart w:id="2" w:name="_Hlk491902211"/>
+      <w:bookmarkStart w:id="1" w:name="_Hlk491902211"/>
       <w:sdt>
         <w:sdtPr>
           <w:id w:val="-2075352472"/>
@@ -2725,7 +2732,7 @@
       <w:r>
         <w:t xml:space="preserve">list_of_boundaries </w:t>
       </w:r>
-      <w:bookmarkEnd w:id="2"/>
+      <w:bookmarkEnd w:id="1"/>
       <w:r>
         <w:t xml:space="preserve">::= </w:t>
       </w:r>
@@ -2851,7 +2858,7 @@
         </w:rPr>
         <w:t xml:space="preserve"> However, </w:t>
       </w:r>
-      <w:commentRangeStart w:id="3"/>
+      <w:commentRangeStart w:id="2"/>
       <w:r>
         <w:rPr>
           <w:rFonts w:asciiTheme="minorHAnsi" w:hAnsiTheme="minorHAnsi" w:cstheme="minorHAnsi"/>
@@ -2861,12 +2868,12 @@
         </w:rPr>
         <w:t>there</w:t>
       </w:r>
-      <w:commentRangeEnd w:id="3"/>
-      <w:r>
-        <w:rPr>
-          <w:lang w:val="en-US"/>
-        </w:rPr>
-        <w:commentReference w:id="3"/>
+      <w:commentRangeEnd w:id="2"/>
+      <w:r>
+        <w:rPr>
+          <w:lang w:val="en-US"/>
+        </w:rPr>
+        <w:commentReference w:id="2"/>
       </w:r>
       <w:r>
         <w:rPr>
@@ -3229,7 +3236,7 @@
           </w:rPr>
           <w:id w:val="-1300761437"/>
           <w14:checkbox>
-            <w14:checked w14:val="0"/>
+            <w14:checked w14:val="1"/>
             <w14:checkedState w14:val="2612" w14:font="MS Gothic"/>
             <w14:uncheckedState w14:val="2610" w14:font="MS Gothic"/>
           </w14:checkbox>
@@ -3242,7 +3249,7 @@
               <w:szCs w:val="22"/>
               <w:lang w:val="en-US"/>
             </w:rPr>
-            <w:t>☐</w:t>
+            <w:t>☒</w:t>
           </w:r>
         </w:sdtContent>
       </w:sdt>
@@ -7402,11 +7409,11 @@
           </w:r>
         </w:sdtContent>
       </w:sdt>
-      <w:commentRangeStart w:id="4"/>
+      <w:commentRangeStart w:id="3"/>
       <w:r>
         <w:t>WHERE</w:t>
       </w:r>
-      <w:commentRangeEnd w:id="4"/>
+      <w:commentRangeEnd w:id="3"/>
       <w:r>
         <w:rPr>
           <w:rStyle w:val="CommentReference"/>
@@ -7414,7 +7421,7 @@
           <w:sz w:val="22"/>
           <w:szCs w:val="22"/>
         </w:rPr>
-        <w:commentReference w:id="4"/>
+        <w:commentReference w:id="3"/>
       </w:r>
       <w:r>
         <w:t xml:space="preserve"> (S.D = ’Kunz’) OR (S.E = 100)</w:t>
@@ -8599,13 +8606,13 @@
       <w:pPr>
         <w:pStyle w:val="Heading1"/>
       </w:pPr>
-      <w:bookmarkStart w:id="5" w:name="OLE_LINK3"/>
-      <w:bookmarkStart w:id="6" w:name="OLE_LINK4"/>
+      <w:bookmarkStart w:id="4" w:name="OLE_LINK3"/>
+      <w:bookmarkStart w:id="5" w:name="OLE_LINK4"/>
       <w:r>
         <w:t xml:space="preserve">A Federative DB catalogue </w:t>
       </w:r>
+      <w:bookmarkEnd w:id="4"/>
       <w:bookmarkEnd w:id="5"/>
-      <w:bookmarkEnd w:id="6"/>
       <w:r>
         <w:t xml:space="preserve">(management </w:t>
       </w:r>
@@ -8619,8 +8626,8 @@
         <w:t>the distribution schema)</w:t>
       </w:r>
     </w:p>
-    <w:bookmarkStart w:id="7" w:name="OLE_LINK1"/>
-    <w:bookmarkStart w:id="8" w:name="OLE_LINK2"/>
+    <w:bookmarkStart w:id="6" w:name="OLE_LINK1"/>
+    <w:bookmarkStart w:id="7" w:name="OLE_LINK2"/>
     <w:p>
       <w:pPr>
         <w:pStyle w:val="ListParagraph"/>
@@ -8708,8 +8715,8 @@
         </w:rPr>
         <w:t xml:space="preserve">required to describe the horizontal partitioning of global tables over the CDBSes </w:t>
       </w:r>
+      <w:bookmarkEnd w:id="6"/>
       <w:bookmarkEnd w:id="7"/>
-      <w:bookmarkEnd w:id="8"/>
       <w:r>
         <w:rPr>
           <w:rFonts w:asciiTheme="minorHAnsi" w:hAnsiTheme="minorHAnsi" w:cstheme="minorHAnsi"/>
@@ -10463,11 +10470,22 @@
           <w:szCs w:val="22"/>
           <w:lang w:val="en-US"/>
         </w:rPr>
-        <w:t xml:space="preserve"> FJDBC</w:t>
-      </w:r>
-      <w:r>
-        <w:rPr>
-          <w:rFonts w:asciiTheme="minorHAnsi" w:hAnsiTheme="minorHAnsi" w:cstheme="minorHAnsi"/>
+        <w:t xml:space="preserve"> </w:t>
+      </w:r>
+      <w:r>
+        <w:rPr>
+          <w:rFonts w:asciiTheme="minorHAnsi" w:hAnsiTheme="minorHAnsi" w:cstheme="minorHAnsi"/>
+          <w:b/>
+          <w:sz w:val="22"/>
+          <w:szCs w:val="22"/>
+          <w:lang w:val="en-US"/>
+        </w:rPr>
+        <w:t>FJDBC</w:t>
+      </w:r>
+      <w:r>
+        <w:rPr>
+          <w:rFonts w:asciiTheme="minorHAnsi" w:hAnsiTheme="minorHAnsi" w:cstheme="minorHAnsi"/>
+          <w:b/>
           <w:sz w:val="22"/>
           <w:szCs w:val="22"/>
           <w:lang w:val="en-US"/>
@@ -10477,6 +10495,7 @@
       <w:r>
         <w:rPr>
           <w:rFonts w:asciiTheme="minorHAnsi" w:hAnsiTheme="minorHAnsi" w:cstheme="minorHAnsi"/>
+          <w:b/>
           <w:sz w:val="22"/>
           <w:szCs w:val="22"/>
           <w:lang w:val="en-US"/>
@@ -10486,6 +10505,7 @@
       <w:r>
         <w:rPr>
           <w:rFonts w:asciiTheme="minorHAnsi" w:hAnsiTheme="minorHAnsi" w:cstheme="minorHAnsi"/>
+          <w:b/>
           <w:sz w:val="22"/>
           <w:szCs w:val="22"/>
           <w:lang w:val="en-US"/>
@@ -10495,6 +10515,7 @@
       <w:r>
         <w:rPr>
           <w:rFonts w:asciiTheme="minorHAnsi" w:hAnsiTheme="minorHAnsi" w:cstheme="minorHAnsi"/>
+          <w:b/>
           <w:sz w:val="22"/>
           <w:szCs w:val="22"/>
           <w:lang w:val="en-US"/>
@@ -10504,6 +10525,7 @@
       <w:r>
         <w:rPr>
           <w:rFonts w:asciiTheme="minorHAnsi" w:hAnsiTheme="minorHAnsi" w:cstheme="minorHAnsi"/>
+          <w:b/>
           <w:sz w:val="22"/>
           <w:szCs w:val="22"/>
           <w:lang w:val="en-US"/>
@@ -10513,6 +10535,7 @@
       <w:r>
         <w:rPr>
           <w:rFonts w:asciiTheme="minorHAnsi" w:hAnsiTheme="minorHAnsi" w:cstheme="minorHAnsi"/>
+          <w:b/>
           <w:sz w:val="22"/>
           <w:szCs w:val="22"/>
           <w:lang w:val="en-US"/>
@@ -10522,6 +10545,7 @@
       <w:r>
         <w:rPr>
           <w:rFonts w:asciiTheme="minorHAnsi" w:hAnsiTheme="minorHAnsi" w:cstheme="minorHAnsi"/>
+          <w:b/>
           <w:sz w:val="22"/>
           <w:szCs w:val="22"/>
           <w:lang w:val="en-US"/>
@@ -13362,7 +13386,7 @@
       </w:pPr>
     </w:p>
   </w:comment>
-  <w:comment w:id="3" w:author="Prof. Dr. Peter Peinl" w:date="2017-08-19T18:38:00Z" w:initials="PDPP">
+  <w:comment w:id="2" w:author="Prof. Dr. Peter Peinl" w:date="2017-08-19T18:38:00Z" w:initials="PDPP">
     <w:p>
       <w:pPr>
         <w:pStyle w:val="CommentText"/>
@@ -13394,7 +13418,7 @@
       </w:r>
     </w:p>
   </w:comment>
-  <w:comment w:id="4" w:author="Prof. Dr. Peter Peinl" w:date="2017-08-19T18:37:00Z" w:initials="PDPP">
+  <w:comment w:id="3" w:author="Prof. Dr. Peter Peinl" w:date="2017-08-19T18:37:00Z" w:initials="PDPP">
     <w:p>
       <w:pPr>
         <w:pStyle w:val="CommentText"/>
@@ -13494,7 +13518,7 @@
           <w:rPr>
             <w:noProof/>
           </w:rPr>
-          <w:t>2</w:t>
+          <w:t>3</w:t>
         </w:r>
         <w:r>
           <w:rPr>
@@ -13711,7 +13735,7 @@
           <w:rPr>
             <w:noProof/>
           </w:rPr>
-          <w:t>2</w:t>
+          <w:t>3</w:t>
         </w:r>
         <w:r>
           <w:rPr>
@@ -17309,7 +17333,7 @@
 </file>
 
 <file path=customXml/itemProps1.xml><?xml version="1.0" encoding="utf-8"?>
-<ds:datastoreItem xmlns:ds="http://schemas.openxmlformats.org/officeDocument/2006/customXml" ds:itemID="{64424333-9655-4643-B5E5-CB4675650C2B}">
+<ds:datastoreItem xmlns:ds="http://schemas.openxmlformats.org/officeDocument/2006/customXml" ds:itemID="{13524AC1-CFC2-48C5-9A2E-772A16DB0AB6}">
   <ds:schemaRefs>
     <ds:schemaRef ds:uri="http://schemas.openxmlformats.org/officeDocument/2006/bibliography"/>
   </ds:schemaRefs>

</xml_diff>

<commit_message>
Named INSERT script files in the order of execution. For every insert script, calculated the number of tuples to be distributed according to partitioning.
</commit_message>
<xml_diff>
--- a/doc/REQUIREMENTS.DOCX
+++ b/doc/REQUIREMENTS.DOCX
@@ -3191,6 +3191,41 @@
         </w:rPr>
         <w:t xml:space="preserve"> </w:t>
       </w:r>
+    </w:p>
+    <w:p>
+      <w:pPr>
+        <w:pStyle w:val="ListParagraph"/>
+        <w:tabs>
+          <w:tab w:val="left" w:pos="-1620"/>
+          <w:tab w:val="left" w:pos="780"/>
+        </w:tabs>
+        <w:ind w:left="1728"/>
+        <w:jc w:val="both"/>
+        <w:rPr>
+          <w:rFonts w:asciiTheme="minorHAnsi" w:hAnsiTheme="minorHAnsi" w:cstheme="minorHAnsi"/>
+          <w:sz w:val="22"/>
+          <w:szCs w:val="22"/>
+          <w:lang w:val="en-US"/>
+        </w:rPr>
+      </w:pPr>
+      <w:sdt>
+        <w:sdtPr>
+          <w:id w:val="1162119095"/>
+          <w14:checkbox>
+            <w14:checked w14:val="1"/>
+            <w14:checkedState w14:val="2612" w14:font="MS Gothic"/>
+            <w14:uncheckedState w14:val="2610" w14:font="MS Gothic"/>
+          </w14:checkbox>
+        </w:sdtPr>
+        <w:sdtContent>
+          <w:r>
+            <w:rPr>
+              <w:rFonts w:eastAsia="MS Gothic" w:hint="eastAsia"/>
+            </w:rPr>
+            <w:t>☒</w:t>
+          </w:r>
+        </w:sdtContent>
+      </w:sdt>
       <w:r>
         <w:rPr>
           <w:rFonts w:asciiTheme="minorHAnsi" w:hAnsiTheme="minorHAnsi" w:cstheme="minorHAnsi"/>
@@ -3199,7 +3234,103 @@
           <w:szCs w:val="22"/>
           <w:lang w:val="en-US"/>
         </w:rPr>
-        <w:t xml:space="preserve">Example: </w:t>
+        <w:t>Example</w:t>
+      </w:r>
+      <w:r>
+        <w:rPr>
+          <w:rFonts w:asciiTheme="minorHAnsi" w:hAnsiTheme="minorHAnsi" w:cstheme="minorHAnsi"/>
+          <w:color w:val="ED7D31" w:themeColor="accent2"/>
+          <w:sz w:val="22"/>
+          <w:szCs w:val="22"/>
+          <w:lang w:val="en-US"/>
+        </w:rPr>
+        <w:t xml:space="preserve"> 1</w:t>
+      </w:r>
+      <w:r>
+        <w:rPr>
+          <w:rFonts w:asciiTheme="minorHAnsi" w:hAnsiTheme="minorHAnsi" w:cstheme="minorHAnsi"/>
+          <w:color w:val="ED7D31" w:themeColor="accent2"/>
+          <w:sz w:val="22"/>
+          <w:szCs w:val="22"/>
+          <w:lang w:val="en-US"/>
+        </w:rPr>
+        <w:t xml:space="preserve">: </w:t>
+      </w:r>
+      <w:r>
+        <w:rPr>
+          <w:rFonts w:ascii="Consolas" w:hAnsi="Consolas" w:cs="Courier New"/>
+          <w:color w:val="ED7D31" w:themeColor="accent2"/>
+          <w:szCs w:val="24"/>
+          <w:lang w:val="en-GB"/>
+        </w:rPr>
+        <w:t>create_table</w:t>
+      </w:r>
+      <w:r>
+        <w:rPr>
+          <w:rFonts w:ascii="Consolas" w:hAnsi="Consolas" w:cs="Courier New"/>
+          <w:color w:val="ED7D31" w:themeColor="accent2"/>
+          <w:szCs w:val="24"/>
+          <w:lang w:val="en-GB"/>
+        </w:rPr>
+        <w:t xml:space="preserve">; </w:t>
+      </w:r>
+      <w:sdt>
+        <w:sdtPr>
+          <w:id w:val="-845320356"/>
+          <w14:checkbox>
+            <w14:checked w14:val="0"/>
+            <w14:checkedState w14:val="2612" w14:font="MS Gothic"/>
+            <w14:uncheckedState w14:val="2610" w14:font="MS Gothic"/>
+          </w14:checkbox>
+        </w:sdtPr>
+        <w:sdtContent>
+          <w:r>
+            <w:rPr>
+              <w:rFonts w:eastAsia="MS Gothic" w:hint="eastAsia"/>
+            </w:rPr>
+            <w:t>☐</w:t>
+          </w:r>
+        </w:sdtContent>
+      </w:sdt>
+      <w:r>
+        <w:rPr>
+          <w:rFonts w:asciiTheme="minorHAnsi" w:hAnsiTheme="minorHAnsi" w:cstheme="minorHAnsi"/>
+          <w:color w:val="ED7D31" w:themeColor="accent2"/>
+          <w:sz w:val="22"/>
+          <w:szCs w:val="22"/>
+          <w:lang w:val="en-US"/>
+        </w:rPr>
+        <w:t>Example</w:t>
+      </w:r>
+      <w:r>
+        <w:rPr>
+          <w:rFonts w:asciiTheme="minorHAnsi" w:hAnsiTheme="minorHAnsi" w:cstheme="minorHAnsi"/>
+          <w:color w:val="ED7D31" w:themeColor="accent2"/>
+          <w:sz w:val="22"/>
+          <w:szCs w:val="22"/>
+          <w:lang w:val="en-US"/>
+        </w:rPr>
+        <w:t xml:space="preserve"> </w:t>
+      </w:r>
+      <w:r>
+        <w:rPr>
+          <w:rFonts w:asciiTheme="minorHAnsi" w:hAnsiTheme="minorHAnsi" w:cstheme="minorHAnsi"/>
+          <w:color w:val="ED7D31" w:themeColor="accent2"/>
+          <w:sz w:val="22"/>
+          <w:szCs w:val="22"/>
+          <w:lang w:val="en-US"/>
+        </w:rPr>
+        <w:t>2</w:t>
+      </w:r>
+      <w:r>
+        <w:rPr>
+          <w:rFonts w:asciiTheme="minorHAnsi" w:hAnsiTheme="minorHAnsi" w:cstheme="minorHAnsi"/>
+          <w:color w:val="ED7D31" w:themeColor="accent2"/>
+          <w:sz w:val="22"/>
+          <w:szCs w:val="22"/>
+          <w:lang w:val="en-US"/>
+        </w:rPr>
+        <w:t xml:space="preserve">: </w:t>
       </w:r>
       <w:r>
         <w:rPr>
@@ -4473,7 +4604,6 @@
           <w:szCs w:val="22"/>
           <w:lang w:val="en-US"/>
         </w:rPr>
-        <w:lastRenderedPageBreak/>
         <w:t xml:space="preserve">Implementation of the UPDATE functionality in the assignment is. If you decide to implement UPDATE the scope will be restricted as in the case of the DELETE statement. </w:t>
       </w:r>
     </w:p>
@@ -6292,6 +6422,7 @@
           <w:szCs w:val="22"/>
           <w:lang w:val="en-US"/>
         </w:rPr>
+        <w:lastRenderedPageBreak/>
         <w:t>You only have to handle the following special cases:</w:t>
       </w:r>
     </w:p>
@@ -8298,6 +8429,7 @@
           <w:sz w:val="22"/>
           <w:szCs w:val="22"/>
         </w:rPr>
+        <w:lastRenderedPageBreak/>
         <w:t>Query</w:t>
       </w:r>
       <w:r>
@@ -8427,7 +8559,6 @@
         <w:pStyle w:val="Heading1"/>
       </w:pPr>
       <w:r>
-        <w:lastRenderedPageBreak/>
         <w:t>The FDBS layer</w:t>
       </w:r>
       <w:r>
@@ -13518,7 +13649,7 @@
           <w:rPr>
             <w:noProof/>
           </w:rPr>
-          <w:t>3</w:t>
+          <w:t>7</w:t>
         </w:r>
         <w:r>
           <w:rPr>
@@ -13735,7 +13866,7 @@
           <w:rPr>
             <w:noProof/>
           </w:rPr>
-          <w:t>3</w:t>
+          <w:t>7</w:t>
         </w:r>
         <w:r>
           <w:rPr>
@@ -16715,7 +16846,6 @@
   <w:style w:type="character" w:default="1" w:styleId="DefaultParagraphFont">
     <w:name w:val="Default Paragraph Font"/>
     <w:uiPriority w:val="1"/>
-    <w:semiHidden/>
     <w:unhideWhenUsed/>
   </w:style>
   <w:style w:type="table" w:default="1" w:styleId="TableNormal">
@@ -17333,7 +17463,7 @@
 </file>
 
 <file path=customXml/itemProps1.xml><?xml version="1.0" encoding="utf-8"?>
-<ds:datastoreItem xmlns:ds="http://schemas.openxmlformats.org/officeDocument/2006/customXml" ds:itemID="{13524AC1-CFC2-48C5-9A2E-772A16DB0AB6}">
+<ds:datastoreItem xmlns:ds="http://schemas.openxmlformats.org/officeDocument/2006/customXml" ds:itemID="{35380CD0-EAFC-42D9-90E3-BCDB81595B15}">
   <ds:schemaRefs>
     <ds:schemaRef ds:uri="http://schemas.openxmlformats.org/officeDocument/2006/bibliography"/>
   </ds:schemaRefs>

</xml_diff>

<commit_message>
Added files from Assignment v7
</commit_message>
<xml_diff>
--- a/doc/REQUIREMENTS.DOCX
+++ b/doc/REQUIREMENTS.DOCX
@@ -163,25 +163,14 @@
         </w:rPr>
         <w:t xml:space="preserve">conference article: “Teaching implementational aspects of distributed data management in a practical way” by </w:t>
       </w:r>
-      <w:proofErr w:type="spellStart"/>
-      <w:r>
-        <w:rPr>
-          <w:rFonts w:asciiTheme="minorHAnsi" w:hAnsiTheme="minorHAnsi" w:cstheme="minorHAnsi"/>
-          <w:sz w:val="22"/>
-          <w:szCs w:val="22"/>
-          <w:lang w:val="en-US"/>
-        </w:rPr>
-        <w:t>Peinl</w:t>
-      </w:r>
-      <w:proofErr w:type="spellEnd"/>
-      <w:r>
-        <w:rPr>
-          <w:rFonts w:asciiTheme="minorHAnsi" w:hAnsiTheme="minorHAnsi" w:cstheme="minorHAnsi"/>
-          <w:sz w:val="22"/>
-          <w:szCs w:val="22"/>
-          <w:lang w:val="en-US"/>
-        </w:rPr>
-        <w:t>/Pape available on ResearchGate.</w:t>
+      <w:r>
+        <w:rPr>
+          <w:rFonts w:asciiTheme="minorHAnsi" w:hAnsiTheme="minorHAnsi" w:cstheme="minorHAnsi"/>
+          <w:sz w:val="22"/>
+          <w:szCs w:val="22"/>
+          <w:lang w:val="en-US"/>
+        </w:rPr>
+        <w:t>Peinl/Pape available on ResearchGate.</w:t>
       </w:r>
       <w:r>
         <w:rPr>
@@ -673,27 +662,7 @@
           <w:szCs w:val="22"/>
           <w:lang w:val="en-US"/>
         </w:rPr>
-        <w:t xml:space="preserve">data types, written in capital letters, </w:t>
-      </w:r>
-      <w:proofErr w:type="gramStart"/>
-      <w:r>
-        <w:rPr>
-          <w:rFonts w:asciiTheme="minorHAnsi" w:hAnsiTheme="minorHAnsi" w:cstheme="minorHAnsi"/>
-          <w:sz w:val="22"/>
-          <w:szCs w:val="22"/>
-          <w:lang w:val="en-US"/>
-        </w:rPr>
-        <w:t>have to</w:t>
-      </w:r>
-      <w:proofErr w:type="gramEnd"/>
-      <w:r>
-        <w:rPr>
-          <w:rFonts w:asciiTheme="minorHAnsi" w:hAnsiTheme="minorHAnsi" w:cstheme="minorHAnsi"/>
-          <w:sz w:val="22"/>
-          <w:szCs w:val="22"/>
-          <w:lang w:val="en-US"/>
-        </w:rPr>
-        <w:t xml:space="preserve"> be considered.</w:t>
+        <w:t>data types, written in capital letters, have to be considered.</w:t>
       </w:r>
     </w:p>
     <w:p>
@@ -869,27 +838,7 @@
           <w:szCs w:val="22"/>
           <w:lang w:val="en-US"/>
         </w:rPr>
-        <w:t xml:space="preserve">Keywords and identifiers (names of tables and their attributes) may be written in capital or small letters or a mix of those. For </w:t>
-      </w:r>
-      <w:proofErr w:type="gramStart"/>
-      <w:r>
-        <w:rPr>
-          <w:rFonts w:asciiTheme="minorHAnsi" w:hAnsiTheme="minorHAnsi" w:cstheme="minorHAnsi"/>
-          <w:sz w:val="22"/>
-          <w:szCs w:val="22"/>
-          <w:lang w:val="en-US"/>
-        </w:rPr>
-        <w:t>instance</w:t>
-      </w:r>
-      <w:proofErr w:type="gramEnd"/>
-      <w:r>
-        <w:rPr>
-          <w:rFonts w:asciiTheme="minorHAnsi" w:hAnsiTheme="minorHAnsi" w:cstheme="minorHAnsi"/>
-          <w:sz w:val="22"/>
-          <w:szCs w:val="22"/>
-          <w:lang w:val="en-US"/>
-        </w:rPr>
-        <w:t xml:space="preserve"> </w:t>
+        <w:t xml:space="preserve">Keywords and identifiers (names of tables and their attributes) may be written in capital or small letters or a mix of those. For instance </w:t>
       </w:r>
       <w:sdt>
         <w:sdtPr>
@@ -993,25 +942,14 @@
           </w:r>
         </w:sdtContent>
       </w:sdt>
-      <w:proofErr w:type="spellStart"/>
-      <w:r>
-        <w:rPr>
-          <w:rFonts w:asciiTheme="minorHAnsi" w:hAnsiTheme="minorHAnsi" w:cstheme="minorHAnsi"/>
-          <w:sz w:val="22"/>
-          <w:szCs w:val="22"/>
-          <w:lang w:val="en-US"/>
-        </w:rPr>
-        <w:t>SeLEcT</w:t>
-      </w:r>
-      <w:proofErr w:type="spellEnd"/>
-      <w:r>
-        <w:rPr>
-          <w:rFonts w:asciiTheme="minorHAnsi" w:hAnsiTheme="minorHAnsi" w:cstheme="minorHAnsi"/>
-          <w:sz w:val="22"/>
-          <w:szCs w:val="22"/>
-          <w:lang w:val="en-US"/>
-        </w:rPr>
-        <w:t xml:space="preserve"> are all treated as SELECT. In other words, they are all translated into capital letters before further syntax checking. </w:t>
+      <w:r>
+        <w:rPr>
+          <w:rFonts w:asciiTheme="minorHAnsi" w:hAnsiTheme="minorHAnsi" w:cstheme="minorHAnsi"/>
+          <w:sz w:val="22"/>
+          <w:szCs w:val="22"/>
+          <w:lang w:val="en-US"/>
+        </w:rPr>
+        <w:t xml:space="preserve">SeLEcT are all treated as SELECT. In other words, they are all translated into capital letters before further syntax checking. </w:t>
       </w:r>
     </w:p>
     <w:p>
@@ -1388,19 +1326,8 @@
           <w:szCs w:val="22"/>
           <w:lang w:val="en-US"/>
         </w:rPr>
-        <w:t xml:space="preserve">Syntax </w:t>
-      </w:r>
-      <w:proofErr w:type="spellStart"/>
-      <w:r>
-        <w:rPr>
-          <w:rFonts w:asciiTheme="minorHAnsi" w:hAnsiTheme="minorHAnsi" w:cstheme="minorHAnsi"/>
-          <w:sz w:val="22"/>
-          <w:szCs w:val="22"/>
-          <w:lang w:val="en-US"/>
-        </w:rPr>
-        <w:t>analy</w:t>
-      </w:r>
-      <w:proofErr w:type="spellEnd"/>
+        <w:t>Syntax analy</w:t>
+      </w:r>
       <w:r>
         <w:rPr>
           <w:rFonts w:asciiTheme="minorHAnsi" w:hAnsiTheme="minorHAnsi" w:cstheme="minorHAnsi"/>
@@ -1416,27 +1343,7 @@
           <w:szCs w:val="22"/>
           <w:lang w:val="en-US"/>
         </w:rPr>
-        <w:t xml:space="preserve">is of SQL statements: FDBS layer </w:t>
-      </w:r>
-      <w:proofErr w:type="gramStart"/>
-      <w:r>
-        <w:rPr>
-          <w:rFonts w:asciiTheme="minorHAnsi" w:hAnsiTheme="minorHAnsi" w:cstheme="minorHAnsi"/>
-          <w:sz w:val="22"/>
-          <w:szCs w:val="22"/>
-          <w:lang w:val="en-US"/>
-        </w:rPr>
-        <w:t>has to</w:t>
-      </w:r>
-      <w:proofErr w:type="gramEnd"/>
-      <w:r>
-        <w:rPr>
-          <w:rFonts w:asciiTheme="minorHAnsi" w:hAnsiTheme="minorHAnsi" w:cstheme="minorHAnsi"/>
-          <w:sz w:val="22"/>
-          <w:szCs w:val="22"/>
-          <w:lang w:val="en-US"/>
-        </w:rPr>
-        <w:t xml:space="preserve"> be capable to </w:t>
+        <w:t xml:space="preserve">is of SQL statements: FDBS layer has to be capable to </w:t>
       </w:r>
       <w:r>
         <w:rPr>
@@ -1898,27 +1805,7 @@
           <w:szCs w:val="22"/>
           <w:lang w:val="en-US"/>
         </w:rPr>
-        <w:t xml:space="preserve">The FDBS at least </w:t>
-      </w:r>
-      <w:proofErr w:type="gramStart"/>
-      <w:r>
-        <w:rPr>
-          <w:rFonts w:asciiTheme="minorHAnsi" w:hAnsiTheme="minorHAnsi" w:cstheme="minorHAnsi"/>
-          <w:sz w:val="22"/>
-          <w:szCs w:val="22"/>
-          <w:lang w:val="en-US"/>
-        </w:rPr>
-        <w:t>has to</w:t>
-      </w:r>
-      <w:proofErr w:type="gramEnd"/>
-      <w:r>
-        <w:rPr>
-          <w:rFonts w:asciiTheme="minorHAnsi" w:hAnsiTheme="minorHAnsi" w:cstheme="minorHAnsi"/>
-          <w:sz w:val="22"/>
-          <w:szCs w:val="22"/>
-          <w:lang w:val="en-US"/>
-        </w:rPr>
-        <w:t xml:space="preserve"> be capable of managing vertically partitioned tables</w:t>
+        <w:t>The FDBS at least has to be capable of managing vertically partitioned tables</w:t>
       </w:r>
       <w:r>
         <w:rPr>
@@ -2129,27 +2016,7 @@
           <w:szCs w:val="22"/>
           <w:lang w:val="en-US"/>
         </w:rPr>
-        <w:t xml:space="preserve">You only </w:t>
-      </w:r>
-      <w:proofErr w:type="gramStart"/>
-      <w:r>
-        <w:rPr>
-          <w:rFonts w:asciiTheme="minorHAnsi" w:hAnsiTheme="minorHAnsi" w:cstheme="minorHAnsi"/>
-          <w:sz w:val="22"/>
-          <w:szCs w:val="22"/>
-          <w:lang w:val="en-US"/>
-        </w:rPr>
-        <w:t>have to</w:t>
-      </w:r>
-      <w:proofErr w:type="gramEnd"/>
-      <w:r>
-        <w:rPr>
-          <w:rFonts w:asciiTheme="minorHAnsi" w:hAnsiTheme="minorHAnsi" w:cstheme="minorHAnsi"/>
-          <w:sz w:val="22"/>
-          <w:szCs w:val="22"/>
-          <w:lang w:val="en-US"/>
-        </w:rPr>
-        <w:t xml:space="preserve"> support integrity constraints </w:t>
+        <w:t xml:space="preserve">You only have to support integrity constraints </w:t>
       </w:r>
       <w:r>
         <w:rPr>
@@ -2329,15 +2196,7 @@
         <w:pStyle w:val="sourceCode"/>
       </w:pPr>
       <w:r>
-        <w:t xml:space="preserve">A INTEGER, B INTEGER, C INTEGER, D </w:t>
-      </w:r>
-      <w:proofErr w:type="gramStart"/>
-      <w:r>
-        <w:t>VARCHAR(</w:t>
-      </w:r>
-      <w:proofErr w:type="gramEnd"/>
-      <w:r>
-        <w:t>30),</w:t>
+        <w:t>A INTEGER, B INTEGER, C INTEGER, D VARCHAR(30),</w:t>
       </w:r>
     </w:p>
     <w:p>
@@ -2560,7 +2419,69 @@
           <w:szCs w:val="22"/>
           <w:lang w:val="en-US"/>
         </w:rPr>
-        <w:t xml:space="preserve"> horizontally partitioned tables. To reduce complexity horizontal partitioning will only be required on attributes of data type INTEGER.  There will be no redundancy in the form of replication. </w:t>
+        <w:t xml:space="preserve"> horizontally partitioned tables. </w:t>
+      </w:r>
+      <w:r>
+        <w:rPr>
+          <w:rFonts w:asciiTheme="minorHAnsi" w:hAnsiTheme="minorHAnsi" w:cstheme="minorHAnsi"/>
+          <w:sz w:val="22"/>
+          <w:szCs w:val="22"/>
+          <w:lang w:val="en-US"/>
+        </w:rPr>
+        <w:t xml:space="preserve">There will be no redundancy in the form of replication. </w:t>
+      </w:r>
+    </w:p>
+    <w:p>
+      <w:pPr>
+        <w:pStyle w:val="ListParagraph"/>
+        <w:numPr>
+          <w:ilvl w:val="3"/>
+          <w:numId w:val="21"/>
+        </w:numPr>
+        <w:jc w:val="both"/>
+        <w:rPr>
+          <w:rFonts w:asciiTheme="minorHAnsi" w:hAnsiTheme="minorHAnsi" w:cstheme="minorHAnsi"/>
+          <w:sz w:val="22"/>
+          <w:szCs w:val="22"/>
+          <w:lang w:val="en-US"/>
+        </w:rPr>
+      </w:pPr>
+      <w:r>
+        <w:rPr>
+          <w:rFonts w:asciiTheme="minorHAnsi" w:hAnsiTheme="minorHAnsi" w:cstheme="minorHAnsi"/>
+          <w:sz w:val="22"/>
+          <w:szCs w:val="22"/>
+          <w:lang w:val="en-US"/>
+        </w:rPr>
+        <w:lastRenderedPageBreak/>
+        <w:t xml:space="preserve">To reduce complexity horizontal partitioning will only be required on attributes of data type INTEGER.  </w:t>
+      </w:r>
+    </w:p>
+    <w:p>
+      <w:pPr>
+        <w:pStyle w:val="ListParagraph"/>
+        <w:numPr>
+          <w:ilvl w:val="3"/>
+          <w:numId w:val="21"/>
+        </w:numPr>
+        <w:jc w:val="both"/>
+        <w:rPr>
+          <w:rFonts w:asciiTheme="minorHAnsi" w:hAnsiTheme="minorHAnsi" w:cstheme="minorHAnsi"/>
+          <w:color w:val="7030A0"/>
+          <w:sz w:val="22"/>
+          <w:szCs w:val="22"/>
+          <w:lang w:val="en-US"/>
+        </w:rPr>
+      </w:pPr>
+      <w:r>
+        <w:rPr>
+          <w:rFonts w:asciiTheme="minorHAnsi" w:hAnsiTheme="minorHAnsi" w:cstheme="minorHAnsi"/>
+          <w:color w:val="7030A0"/>
+          <w:sz w:val="22"/>
+          <w:szCs w:val="22"/>
+          <w:lang w:val="en-US"/>
+        </w:rPr>
+        <w:t>Partitioning based on VARCHAR constants may optionally be supported. If the implementation only supports INTEGER values, the HORIZONTAL clause has to be ignored, i.e. the table will not be partitioned at all.</w:t>
       </w:r>
     </w:p>
     <w:p>
@@ -2623,27 +2544,7 @@
           <w:szCs w:val="22"/>
           <w:lang w:val="en-US"/>
         </w:rPr>
-        <w:t xml:space="preserve">The way to partition a table horizontally is by specifying exactly one attribute (a column) and disjoint intervals of the domain of the attribute. If, for example, the attribute </w:t>
-      </w:r>
-      <w:proofErr w:type="spellStart"/>
-      <w:r>
-        <w:rPr>
-          <w:rFonts w:asciiTheme="minorHAnsi" w:hAnsiTheme="minorHAnsi" w:cstheme="minorHAnsi"/>
-          <w:sz w:val="22"/>
-          <w:szCs w:val="22"/>
-          <w:lang w:val="en-US"/>
-        </w:rPr>
-        <w:t>ZIPcode</w:t>
-      </w:r>
-      <w:proofErr w:type="spellEnd"/>
-      <w:r>
-        <w:rPr>
-          <w:rFonts w:asciiTheme="minorHAnsi" w:hAnsiTheme="minorHAnsi" w:cstheme="minorHAnsi"/>
-          <w:sz w:val="22"/>
-          <w:szCs w:val="22"/>
-          <w:lang w:val="en-US"/>
-        </w:rPr>
-        <w:t xml:space="preserve"> (data type INTEGER) controls horizontal partitioning and there are 3 CDBS, the intervals might be defined as follows (-infinity up to </w:t>
+        <w:t xml:space="preserve">The way to partition a table horizontally is by specifying exactly one attribute (a column) and disjoint intervals of the domain of the attribute. If, for example, the attribute ZIPcode (data type INTEGER) controls horizontal partitioning and there are 3 CDBS, the intervals might be defined as follows (-infinity up to </w:t>
       </w:r>
       <w:r>
         <w:rPr>
@@ -2719,27 +2620,7 @@
           <w:szCs w:val="22"/>
           <w:lang w:val="en-US"/>
         </w:rPr>
-        <w:t xml:space="preserve">The horizontal </w:t>
-      </w:r>
-      <w:proofErr w:type="spellStart"/>
-      <w:r>
-        <w:rPr>
-          <w:rFonts w:asciiTheme="minorHAnsi" w:hAnsiTheme="minorHAnsi" w:cstheme="minorHAnsi"/>
-          <w:sz w:val="22"/>
-          <w:szCs w:val="22"/>
-          <w:lang w:val="en-US"/>
-        </w:rPr>
-        <w:t>ZIPcode</w:t>
-      </w:r>
-      <w:proofErr w:type="spellEnd"/>
-      <w:r>
-        <w:rPr>
-          <w:rFonts w:asciiTheme="minorHAnsi" w:hAnsiTheme="minorHAnsi" w:cstheme="minorHAnsi"/>
-          <w:sz w:val="22"/>
-          <w:szCs w:val="22"/>
-          <w:lang w:val="en-US"/>
-        </w:rPr>
-        <w:t xml:space="preserve"> partitioning of the example above is formulated as follows:</w:t>
+        <w:t>The horizontal ZIPcode partitioning of the example above is formulated as follows:</w:t>
       </w:r>
       <w:r>
         <w:rPr>
@@ -2751,15 +2632,7 @@
         <w:t xml:space="preserve"> </w:t>
       </w:r>
       <w:r>
-        <w:t xml:space="preserve">CREATE TABLE PERS (PNR INTEGER, NAME </w:t>
-      </w:r>
-      <w:proofErr w:type="gramStart"/>
-      <w:r>
-        <w:t>VARCHAR(</w:t>
-      </w:r>
-      <w:proofErr w:type="gramEnd"/>
-      <w:r>
-        <w:t>30), …, PLZ INTEGER) HORIZONTAL (PLZ (39999,69999))</w:t>
+        <w:t>CREATE TABLE PERS (PNR INTEGER, NAME VARCHAR(30), …, PLZ INTEGER) HORIZONTAL (PLZ (39999,69999))</w:t>
       </w:r>
     </w:p>
     <w:p>
@@ -2890,35 +2763,9 @@
           </w:r>
         </w:sdtContent>
       </w:sdt>
-      <w:proofErr w:type="spellStart"/>
-      <w:r>
-        <w:t>fdbs_create_</w:t>
-      </w:r>
-      <w:proofErr w:type="gramStart"/>
-      <w:r>
-        <w:t>table</w:t>
-      </w:r>
-      <w:proofErr w:type="spellEnd"/>
-      <w:r>
-        <w:t xml:space="preserve"> ::=</w:t>
-      </w:r>
-      <w:proofErr w:type="gramEnd"/>
-      <w:r>
-        <w:t xml:space="preserve"> </w:t>
-      </w:r>
-      <w:proofErr w:type="spellStart"/>
-      <w:r>
-        <w:t>create_table</w:t>
-      </w:r>
-      <w:proofErr w:type="spellEnd"/>
-      <w:r>
-        <w:t xml:space="preserve"> | </w:t>
-      </w:r>
-      <w:proofErr w:type="spellStart"/>
-      <w:r>
-        <w:t>create_table_partitioned</w:t>
-      </w:r>
-      <w:proofErr w:type="spellEnd"/>
+      <w:r>
+        <w:t>fdbs_create_table ::= create_table | create_table_partitioned</w:t>
+      </w:r>
       <w:r>
         <w:br/>
       </w:r>
@@ -2941,29 +2788,8 @@
           </w:r>
         </w:sdtContent>
       </w:sdt>
-      <w:proofErr w:type="spellStart"/>
-      <w:r>
-        <w:t>create_table_partitioned</w:t>
-      </w:r>
-      <w:proofErr w:type="spellEnd"/>
-      <w:r>
-        <w:t xml:space="preserve"> ::= </w:t>
-      </w:r>
-      <w:proofErr w:type="spellStart"/>
-      <w:r>
-        <w:t>create_table</w:t>
-      </w:r>
-      <w:proofErr w:type="spellEnd"/>
-      <w:r>
-        <w:t xml:space="preserve"> HORIZONTAL (attribute(</w:t>
-      </w:r>
-      <w:proofErr w:type="spellStart"/>
-      <w:r>
-        <w:t>list_of_boundaries</w:t>
-      </w:r>
-      <w:proofErr w:type="spellEnd"/>
-      <w:r>
-        <w:t>))</w:t>
+      <w:r>
+        <w:t>create_table_partitioned ::= create_table HORIZONTAL (attribute(list_of_boundaries))</w:t>
       </w:r>
       <w:r>
         <w:br/>
@@ -2988,13 +2814,8 @@
           </w:r>
         </w:sdtContent>
       </w:sdt>
-      <w:proofErr w:type="spellStart"/>
-      <w:r>
-        <w:t>list_of_boundaries</w:t>
-      </w:r>
-      <w:proofErr w:type="spellEnd"/>
-      <w:r>
-        <w:t xml:space="preserve"> </w:t>
+      <w:r>
+        <w:t xml:space="preserve">list_of_boundaries </w:t>
       </w:r>
       <w:bookmarkEnd w:id="1"/>
       <w:r>
@@ -3059,7 +2880,6 @@
         </w:rPr>
         <w:t xml:space="preserve">Rules </w:t>
       </w:r>
-      <w:proofErr w:type="spellStart"/>
       <w:r>
         <w:rPr>
           <w:rFonts w:ascii="Consolas" w:hAnsi="Consolas" w:cs="Courier New"/>
@@ -3068,7 +2888,6 @@
         </w:rPr>
         <w:t>create_table</w:t>
       </w:r>
-      <w:proofErr w:type="spellEnd"/>
       <w:r>
         <w:t xml:space="preserve"> </w:t>
       </w:r>
@@ -3208,7 +3027,6 @@
         </w:rPr>
         <w:t xml:space="preserve">Rule </w:t>
       </w:r>
-      <w:proofErr w:type="spellStart"/>
       <w:r>
         <w:rPr>
           <w:rFonts w:ascii="Consolas" w:hAnsi="Consolas" w:cs="Courier New"/>
@@ -3217,7 +3035,6 @@
         </w:rPr>
         <w:t>list_of_boundaries</w:t>
       </w:r>
-      <w:proofErr w:type="spellEnd"/>
       <w:r>
         <w:t xml:space="preserve"> </w:t>
       </w:r>
@@ -3336,27 +3153,7 @@
           <w:szCs w:val="22"/>
           <w:lang w:val="en-US"/>
         </w:rPr>
-        <w:t xml:space="preserve">If the number of intervals defined is less than the number of </w:t>
-      </w:r>
-      <w:proofErr w:type="spellStart"/>
-      <w:r>
-        <w:rPr>
-          <w:rFonts w:asciiTheme="minorHAnsi" w:hAnsiTheme="minorHAnsi" w:cstheme="minorHAnsi"/>
-          <w:sz w:val="22"/>
-          <w:szCs w:val="22"/>
-          <w:lang w:val="en-US"/>
-        </w:rPr>
-        <w:t>CDBSes</w:t>
-      </w:r>
-      <w:proofErr w:type="spellEnd"/>
-      <w:r>
-        <w:rPr>
-          <w:rFonts w:asciiTheme="minorHAnsi" w:hAnsiTheme="minorHAnsi" w:cstheme="minorHAnsi"/>
-          <w:sz w:val="22"/>
-          <w:szCs w:val="22"/>
-          <w:lang w:val="en-US"/>
-        </w:rPr>
-        <w:t xml:space="preserve"> </w:t>
+        <w:t xml:space="preserve">If the number of intervals defined is less than the number of CDBSes </w:t>
       </w:r>
       <w:r>
         <w:rPr>
@@ -3415,27 +3212,7 @@
           <w:szCs w:val="22"/>
           <w:lang w:val="en-US"/>
         </w:rPr>
-        <w:t xml:space="preserve">then the data are to be distributed over the “first” </w:t>
-      </w:r>
-      <w:proofErr w:type="spellStart"/>
-      <w:r>
-        <w:rPr>
-          <w:rFonts w:asciiTheme="minorHAnsi" w:hAnsiTheme="minorHAnsi" w:cstheme="minorHAnsi"/>
-          <w:sz w:val="22"/>
-          <w:szCs w:val="22"/>
-          <w:lang w:val="en-US"/>
-        </w:rPr>
-        <w:t>CDBSes</w:t>
-      </w:r>
-      <w:proofErr w:type="spellEnd"/>
-      <w:r>
-        <w:rPr>
-          <w:rFonts w:asciiTheme="minorHAnsi" w:hAnsiTheme="minorHAnsi" w:cstheme="minorHAnsi"/>
-          <w:sz w:val="22"/>
-          <w:szCs w:val="22"/>
-          <w:lang w:val="en-US"/>
-        </w:rPr>
-        <w:t xml:space="preserve">. </w:t>
+        <w:t xml:space="preserve">then the data are to be distributed over the “first” CDBSes. </w:t>
       </w:r>
       <w:r>
         <w:rPr>
@@ -3455,8 +3232,6 @@
         </w:rPr>
         <w:t>AND</w:t>
       </w:r>
-      <w:bookmarkStart w:id="3" w:name="_GoBack"/>
-      <w:bookmarkEnd w:id="3"/>
       <w:r>
         <w:rPr>
           <w:rFonts w:ascii="Consolas" w:hAnsi="Consolas" w:cs="Courier New"/>
@@ -3607,7 +3382,6 @@
         </w:rPr>
         <w:t xml:space="preserve">: </w:t>
       </w:r>
-      <w:proofErr w:type="spellStart"/>
       <w:r>
         <w:rPr>
           <w:rFonts w:ascii="Consolas" w:hAnsi="Consolas" w:cs="Courier New"/>
@@ -3617,7 +3391,6 @@
         </w:rPr>
         <w:t>create_table</w:t>
       </w:r>
-      <w:proofErr w:type="spellEnd"/>
       <w:r>
         <w:rPr>
           <w:rFonts w:ascii="Consolas" w:hAnsi="Consolas" w:cs="Courier New"/>
@@ -3686,7 +3459,6 @@
         </w:rPr>
         <w:t xml:space="preserve">: </w:t>
       </w:r>
-      <w:proofErr w:type="spellStart"/>
       <w:r>
         <w:rPr>
           <w:rFonts w:ascii="Consolas" w:hAnsi="Consolas" w:cs="Courier New"/>
@@ -3694,37 +3466,7 @@
           <w:szCs w:val="24"/>
           <w:lang w:val="en-GB"/>
         </w:rPr>
-        <w:t>create_table</w:t>
-      </w:r>
-      <w:proofErr w:type="spellEnd"/>
-      <w:r>
-        <w:rPr>
-          <w:rFonts w:ascii="Consolas" w:hAnsi="Consolas" w:cs="Courier New"/>
-          <w:color w:val="ED7D31" w:themeColor="accent2"/>
-          <w:szCs w:val="24"/>
-          <w:lang w:val="en-GB"/>
-        </w:rPr>
-        <w:t xml:space="preserve"> HORIZONTAL (</w:t>
-      </w:r>
-      <w:proofErr w:type="gramStart"/>
-      <w:r>
-        <w:rPr>
-          <w:rFonts w:ascii="Consolas" w:hAnsi="Consolas" w:cs="Courier New"/>
-          <w:color w:val="ED7D31" w:themeColor="accent2"/>
-          <w:szCs w:val="24"/>
-          <w:lang w:val="en-GB"/>
-        </w:rPr>
-        <w:t>attribute(</w:t>
-      </w:r>
-      <w:proofErr w:type="gramEnd"/>
-      <w:r>
-        <w:rPr>
-          <w:rFonts w:ascii="Consolas" w:hAnsi="Consolas" w:cs="Courier New"/>
-          <w:color w:val="ED7D31" w:themeColor="accent2"/>
-          <w:szCs w:val="24"/>
-          <w:lang w:val="en-GB"/>
-        </w:rPr>
-        <w:t>))</w:t>
+        <w:t>create_table HORIZONTAL (attribute())</w:t>
       </w:r>
     </w:p>
     <w:p>
@@ -3919,18 +3661,8 @@
           <w:sz w:val="24"/>
           <w:lang w:val="en-US"/>
         </w:rPr>
-        <w:t xml:space="preserve">SQL DML </w:t>
-      </w:r>
-      <w:proofErr w:type="gramStart"/>
-      <w:r>
-        <w:rPr>
-          <w:b/>
-          <w:sz w:val="24"/>
-          <w:lang w:val="en-US"/>
-        </w:rPr>
-        <w:t>statements :</w:t>
-      </w:r>
-      <w:proofErr w:type="gramEnd"/>
+        <w:t>SQL DML statements :</w:t>
+      </w:r>
     </w:p>
     <w:p>
       <w:pPr>
@@ -3963,75 +3695,11 @@
           </w:r>
         </w:sdtContent>
       </w:sdt>
-      <w:proofErr w:type="spellStart"/>
       <w:r>
         <w:rPr>
           <w:szCs w:val="20"/>
         </w:rPr>
-        <w:t>fdbs_DML_</w:t>
-      </w:r>
-      <w:proofErr w:type="gramStart"/>
-      <w:r>
-        <w:rPr>
-          <w:szCs w:val="20"/>
-        </w:rPr>
-        <w:t>statement</w:t>
-      </w:r>
-      <w:proofErr w:type="spellEnd"/>
-      <w:r>
-        <w:rPr>
-          <w:szCs w:val="20"/>
-        </w:rPr>
-        <w:t xml:space="preserve"> ::=</w:t>
-      </w:r>
-      <w:proofErr w:type="gramEnd"/>
-      <w:r>
-        <w:rPr>
-          <w:szCs w:val="20"/>
-        </w:rPr>
-        <w:t xml:space="preserve"> {</w:t>
-      </w:r>
-      <w:proofErr w:type="spellStart"/>
-      <w:r>
-        <w:rPr>
-          <w:szCs w:val="20"/>
-        </w:rPr>
-        <w:t>fdbs_insert_statement</w:t>
-      </w:r>
-      <w:proofErr w:type="spellEnd"/>
-      <w:r>
-        <w:rPr>
-          <w:szCs w:val="20"/>
-        </w:rPr>
-        <w:t xml:space="preserve"> | </w:t>
-      </w:r>
-      <w:proofErr w:type="spellStart"/>
-      <w:r>
-        <w:rPr>
-          <w:szCs w:val="20"/>
-        </w:rPr>
-        <w:t>fdbs_delete_statement</w:t>
-      </w:r>
-      <w:proofErr w:type="spellEnd"/>
-      <w:r>
-        <w:rPr>
-          <w:szCs w:val="20"/>
-        </w:rPr>
-        <w:t xml:space="preserve"> | </w:t>
-      </w:r>
-      <w:proofErr w:type="spellStart"/>
-      <w:r>
-        <w:rPr>
-          <w:szCs w:val="20"/>
-        </w:rPr>
-        <w:t>fdbs_update_statement</w:t>
-      </w:r>
-      <w:proofErr w:type="spellEnd"/>
-      <w:r>
-        <w:rPr>
-          <w:szCs w:val="20"/>
-        </w:rPr>
-        <w:t>}</w:t>
+        <w:t>fdbs_DML_statement ::= {fdbs_insert_statement | fdbs_delete_statement | fdbs_update_statement}</w:t>
       </w:r>
     </w:p>
     <w:p>
@@ -4065,47 +3733,11 @@
           </w:r>
         </w:sdtContent>
       </w:sdt>
-      <w:proofErr w:type="spellStart"/>
       <w:r>
         <w:rPr>
           <w:szCs w:val="20"/>
         </w:rPr>
-        <w:t>fdbs_delete_</w:t>
-      </w:r>
-      <w:proofErr w:type="gramStart"/>
-      <w:r>
-        <w:rPr>
-          <w:szCs w:val="20"/>
-        </w:rPr>
-        <w:t>statement</w:t>
-      </w:r>
-      <w:proofErr w:type="spellEnd"/>
-      <w:r>
-        <w:rPr>
-          <w:szCs w:val="20"/>
-        </w:rPr>
-        <w:t xml:space="preserve"> ::=</w:t>
-      </w:r>
-      <w:proofErr w:type="gramEnd"/>
-      <w:r>
-        <w:rPr>
-          <w:szCs w:val="20"/>
-        </w:rPr>
-        <w:t xml:space="preserve"> DELETE FROM table [WHERE </w:t>
-      </w:r>
-      <w:proofErr w:type="spellStart"/>
-      <w:r>
-        <w:rPr>
-          <w:szCs w:val="20"/>
-        </w:rPr>
-        <w:t>fdbs_dml_where_clause</w:t>
-      </w:r>
-      <w:proofErr w:type="spellEnd"/>
-      <w:r>
-        <w:rPr>
-          <w:szCs w:val="20"/>
-        </w:rPr>
-        <w:t>]</w:t>
+        <w:t>fdbs_delete_statement ::= DELETE FROM table [WHERE fdbs_dml_where_clause]</w:t>
       </w:r>
     </w:p>
     <w:p>
@@ -4139,47 +3771,11 @@
           </w:r>
         </w:sdtContent>
       </w:sdt>
-      <w:proofErr w:type="spellStart"/>
       <w:r>
         <w:rPr>
           <w:szCs w:val="20"/>
         </w:rPr>
-        <w:t>fdbs_update_</w:t>
-      </w:r>
-      <w:proofErr w:type="gramStart"/>
-      <w:r>
-        <w:rPr>
-          <w:szCs w:val="20"/>
-        </w:rPr>
-        <w:t>statement</w:t>
-      </w:r>
-      <w:proofErr w:type="spellEnd"/>
-      <w:r>
-        <w:rPr>
-          <w:szCs w:val="20"/>
-        </w:rPr>
-        <w:t xml:space="preserve"> ::=</w:t>
-      </w:r>
-      <w:proofErr w:type="gramEnd"/>
-      <w:r>
-        <w:rPr>
-          <w:szCs w:val="20"/>
-        </w:rPr>
-        <w:t xml:space="preserve"> UPDATE table SET column = constant [WHERE </w:t>
-      </w:r>
-      <w:proofErr w:type="spellStart"/>
-      <w:r>
-        <w:rPr>
-          <w:szCs w:val="20"/>
-        </w:rPr>
-        <w:t>fdbs_dml_where_clause</w:t>
-      </w:r>
-      <w:proofErr w:type="spellEnd"/>
-      <w:r>
-        <w:rPr>
-          <w:szCs w:val="20"/>
-        </w:rPr>
-        <w:t>]</w:t>
+        <w:t>fdbs_update_statement ::= UPDATE table SET column = constant [WHERE fdbs_dml_where_clause]</w:t>
       </w:r>
     </w:p>
     <w:p>
@@ -4213,33 +3809,11 @@
           </w:r>
         </w:sdtContent>
       </w:sdt>
-      <w:proofErr w:type="spellStart"/>
       <w:r>
         <w:rPr>
           <w:szCs w:val="20"/>
         </w:rPr>
-        <w:t>fdbs_dml_where_</w:t>
-      </w:r>
-      <w:proofErr w:type="gramStart"/>
-      <w:r>
-        <w:rPr>
-          <w:szCs w:val="20"/>
-        </w:rPr>
-        <w:t>clause</w:t>
-      </w:r>
-      <w:proofErr w:type="spellEnd"/>
-      <w:r>
-        <w:rPr>
-          <w:szCs w:val="20"/>
-        </w:rPr>
-        <w:t xml:space="preserve"> ::=</w:t>
-      </w:r>
-      <w:proofErr w:type="gramEnd"/>
-      <w:r>
-        <w:rPr>
-          <w:szCs w:val="20"/>
-        </w:rPr>
-        <w:t xml:space="preserve"> column comparison constant</w:t>
+        <w:t>fdbs_dml_where_clause ::= column comparison constant</w:t>
       </w:r>
     </w:p>
     <w:p>
@@ -4273,19 +3847,11 @@
           </w:r>
         </w:sdtContent>
       </w:sdt>
-      <w:proofErr w:type="gramStart"/>
       <w:r>
         <w:rPr>
           <w:szCs w:val="20"/>
         </w:rPr>
-        <w:t>comparison :</w:t>
-      </w:r>
-      <w:proofErr w:type="gramEnd"/>
-      <w:r>
-        <w:rPr>
-          <w:szCs w:val="20"/>
-        </w:rPr>
-        <w:t>: = {= | != | &gt; | &gt;= | &lt; | &lt;=}</w:t>
+        <w:t>comparison :: = {= | != | &gt; | &gt;= | &lt; | &lt;=}</w:t>
       </w:r>
     </w:p>
     <w:p>
@@ -4319,33 +3885,11 @@
           </w:r>
         </w:sdtContent>
       </w:sdt>
-      <w:proofErr w:type="spellStart"/>
       <w:r>
         <w:rPr>
           <w:szCs w:val="20"/>
         </w:rPr>
-        <w:t>fdbs_insert_</w:t>
-      </w:r>
-      <w:proofErr w:type="gramStart"/>
-      <w:r>
-        <w:rPr>
-          <w:szCs w:val="20"/>
-        </w:rPr>
-        <w:t>statement</w:t>
-      </w:r>
-      <w:proofErr w:type="spellEnd"/>
-      <w:r>
-        <w:rPr>
-          <w:szCs w:val="20"/>
-        </w:rPr>
-        <w:t xml:space="preserve"> ::=</w:t>
-      </w:r>
-      <w:proofErr w:type="gramEnd"/>
-      <w:r>
-        <w:rPr>
-          <w:szCs w:val="20"/>
-        </w:rPr>
-        <w:t xml:space="preserve"> INSERT INTO table VALUES (constant [,constant]…)</w:t>
+        <w:t>fdbs_insert_statement ::= INSERT INTO table VALUES (constant [,constant]…)</w:t>
       </w:r>
     </w:p>
     <w:p/>
@@ -5181,27 +4725,7 @@
           <w:szCs w:val="22"/>
           <w:lang w:val="en-US"/>
         </w:rPr>
-        <w:t xml:space="preserve">he FDBS layer has to determine the appropriate partition(s) and potentially decompose the original DELETE into several </w:t>
-      </w:r>
-      <w:proofErr w:type="gramStart"/>
-      <w:r>
-        <w:rPr>
-          <w:rFonts w:asciiTheme="minorHAnsi" w:hAnsiTheme="minorHAnsi" w:cstheme="minorHAnsi"/>
-          <w:sz w:val="22"/>
-          <w:szCs w:val="22"/>
-          <w:lang w:val="en-US"/>
-        </w:rPr>
-        <w:t>DELETE</w:t>
-      </w:r>
-      <w:proofErr w:type="gramEnd"/>
-      <w:r>
-        <w:rPr>
-          <w:rFonts w:asciiTheme="minorHAnsi" w:hAnsiTheme="minorHAnsi" w:cstheme="minorHAnsi"/>
-          <w:sz w:val="22"/>
-          <w:szCs w:val="22"/>
-          <w:lang w:val="en-US"/>
-        </w:rPr>
-        <w:t xml:space="preserve"> into the appropriate CDBS. </w:t>
+        <w:t xml:space="preserve">he FDBS layer has to determine the appropriate partition(s) and potentially decompose the original DELETE into several DELETE into the appropriate CDBS. </w:t>
       </w:r>
     </w:p>
     <w:p>
@@ -5272,7 +4796,6 @@
           <w:lang w:val="en-US"/>
         </w:rPr>
       </w:pPr>
-      <w:proofErr w:type="gramStart"/>
       <w:r>
         <w:rPr>
           <w:rFonts w:asciiTheme="minorHAnsi" w:hAnsiTheme="minorHAnsi" w:cstheme="minorHAnsi"/>
@@ -5281,18 +4804,7 @@
           <w:szCs w:val="22"/>
           <w:lang w:val="en-US"/>
         </w:rPr>
-        <w:t>Similar to</w:t>
-      </w:r>
-      <w:proofErr w:type="gramEnd"/>
-      <w:r>
-        <w:rPr>
-          <w:rFonts w:asciiTheme="minorHAnsi" w:hAnsiTheme="minorHAnsi" w:cstheme="minorHAnsi"/>
-          <w:color w:val="7030A0"/>
-          <w:sz w:val="22"/>
-          <w:szCs w:val="22"/>
-          <w:lang w:val="en-US"/>
-        </w:rPr>
-        <w:t xml:space="preserve"> the limitations applied to the DELETE statement, either the whole table may be updated or the scope of the update is defined by a simple WHERE clause (one attribute, comparison operator and constant) in the UPDATE statement. </w:t>
+        <w:t xml:space="preserve">Similar to the limitations applied to the DELETE statement, either the whole table may be updated or the scope of the update is defined by a simple WHERE clause (one attribute, comparison operator and constant) in the UPDATE statement. </w:t>
       </w:r>
     </w:p>
     <w:p>
@@ -5328,29 +4840,7 @@
           <w:szCs w:val="22"/>
           <w:lang w:val="en-US"/>
         </w:rPr>
-        <w:t xml:space="preserve"> When UPDATE changes a tuple in a global table, which is partitioned over three tables in the respective CDBS, the FDBS layer has to determine the appropriate partition(s) and potentially decompose the original UPDATE into several </w:t>
-      </w:r>
-      <w:proofErr w:type="gramStart"/>
-      <w:r>
-        <w:rPr>
-          <w:rFonts w:asciiTheme="minorHAnsi" w:hAnsiTheme="minorHAnsi" w:cstheme="minorHAnsi"/>
-          <w:color w:val="7030A0"/>
-          <w:sz w:val="22"/>
-          <w:szCs w:val="22"/>
-          <w:lang w:val="en-US"/>
-        </w:rPr>
-        <w:t>UPDATE</w:t>
-      </w:r>
-      <w:proofErr w:type="gramEnd"/>
-      <w:r>
-        <w:rPr>
-          <w:rFonts w:asciiTheme="minorHAnsi" w:hAnsiTheme="minorHAnsi" w:cstheme="minorHAnsi"/>
-          <w:color w:val="7030A0"/>
-          <w:sz w:val="22"/>
-          <w:szCs w:val="22"/>
-          <w:lang w:val="en-US"/>
-        </w:rPr>
-        <w:t xml:space="preserve"> into the appropriate CDBS. </w:t>
+        <w:t xml:space="preserve"> When UPDATE changes a tuple in a global table, which is partitioned over three tables in the respective CDBS, the FDBS layer has to determine the appropriate partition(s) and potentially decompose the original UPDATE into several UPDATE into the appropriate CDBS. </w:t>
       </w:r>
     </w:p>
     <w:p>
@@ -5509,18 +4999,8 @@
           <w:sz w:val="24"/>
           <w:lang w:val="en-US"/>
         </w:rPr>
-        <w:t xml:space="preserve">select are as </w:t>
-      </w:r>
-      <w:proofErr w:type="gramStart"/>
-      <w:r>
-        <w:rPr>
-          <w:b/>
-          <w:sz w:val="24"/>
-          <w:lang w:val="en-US"/>
-        </w:rPr>
-        <w:t>follows :</w:t>
-      </w:r>
-      <w:proofErr w:type="gramEnd"/>
+        <w:t>select are as follows :</w:t>
+      </w:r>
       <w:r>
         <w:rPr>
           <w:b/>
@@ -5554,29 +5034,15 @@
           </w:r>
         </w:sdtContent>
       </w:sdt>
-      <w:proofErr w:type="spellStart"/>
       <w:r>
         <w:t>fdbs</w:t>
       </w:r>
       <w:r>
-        <w:t>_</w:t>
-      </w:r>
-      <w:proofErr w:type="gramStart"/>
-      <w:r>
-        <w:t>select</w:t>
-      </w:r>
-      <w:proofErr w:type="spellEnd"/>
-      <w:r>
-        <w:t xml:space="preserve"> ::=</w:t>
-      </w:r>
-      <w:proofErr w:type="gramEnd"/>
-      <w:r>
-        <w:t xml:space="preserve"> {</w:t>
+        <w:t>_select ::= {</w:t>
       </w:r>
       <w:r>
         <w:t xml:space="preserve"> </w:t>
       </w:r>
-      <w:proofErr w:type="spellStart"/>
       <w:r>
         <w:rPr>
           <w:b/>
@@ -5584,7 +5050,6 @@
         </w:rPr>
         <w:t>fdbs_select_count_all_table</w:t>
       </w:r>
-      <w:proofErr w:type="spellEnd"/>
       <w:r>
         <w:rPr>
           <w:color w:val="70AD47" w:themeColor="accent6"/>
@@ -5594,27 +5059,17 @@
       <w:r>
         <w:t xml:space="preserve">| </w:t>
       </w:r>
-      <w:proofErr w:type="spellStart"/>
       <w:r>
         <w:t>fdbs</w:t>
       </w:r>
       <w:r>
-        <w:t>_select_no_group</w:t>
-      </w:r>
-      <w:proofErr w:type="spellEnd"/>
-      <w:r>
-        <w:t xml:space="preserve"> | </w:t>
-      </w:r>
-      <w:proofErr w:type="spellStart"/>
+        <w:t xml:space="preserve">_select_no_group | </w:t>
+      </w:r>
       <w:r>
         <w:t>fdbs</w:t>
       </w:r>
       <w:r>
-        <w:t>_select_group</w:t>
-      </w:r>
-      <w:proofErr w:type="spellEnd"/>
-      <w:r>
-        <w:t>}</w:t>
+        <w:t>_select_group}</w:t>
       </w:r>
     </w:p>
     <w:p>
@@ -5641,7 +5096,6 @@
           </w:r>
         </w:sdtContent>
       </w:sdt>
-      <w:proofErr w:type="spellStart"/>
       <w:r>
         <w:t>fdbs</w:t>
       </w:r>
@@ -5666,17 +5120,8 @@
       <w:r>
         <w:t>_</w:t>
       </w:r>
-      <w:proofErr w:type="gramStart"/>
-      <w:r>
-        <w:t>table</w:t>
-      </w:r>
-      <w:proofErr w:type="spellEnd"/>
-      <w:r>
-        <w:t xml:space="preserve"> ::=</w:t>
-      </w:r>
-      <w:proofErr w:type="gramEnd"/>
-      <w:r>
-        <w:t xml:space="preserve"> SELECT COUNT(*) FROM table</w:t>
+      <w:r>
+        <w:t>table ::= SELECT COUNT(*) FROM table</w:t>
       </w:r>
     </w:p>
     <w:p>
@@ -5703,31 +5148,17 @@
           </w:r>
         </w:sdtContent>
       </w:sdt>
-      <w:proofErr w:type="spellStart"/>
       <w:r>
         <w:t>fdbs</w:t>
       </w:r>
       <w:r>
-        <w:t>_select_no_</w:t>
-      </w:r>
-      <w:proofErr w:type="gramStart"/>
-      <w:r>
-        <w:t>group</w:t>
-      </w:r>
-      <w:proofErr w:type="spellEnd"/>
-      <w:r>
-        <w:t xml:space="preserve"> ::=</w:t>
-      </w:r>
-      <w:proofErr w:type="gramEnd"/>
-      <w:r>
-        <w:t xml:space="preserve"> </w:t>
-      </w:r>
-      <w:r>
-        <w:t xml:space="preserve">SELECT {* | </w:t>
-      </w:r>
-      <w:proofErr w:type="spellStart"/>
-      <w:r>
-        <w:t>list</w:t>
+        <w:t>_select_no_group</w:t>
+      </w:r>
+      <w:r>
+        <w:t xml:space="preserve"> ::= </w:t>
+      </w:r>
+      <w:r>
+        <w:t>SELECT {* | list</w:t>
       </w:r>
       <w:r>
         <w:t>_</w:t>
@@ -5739,15 +5170,7 @@
         <w:t>_</w:t>
       </w:r>
       <w:r>
-        <w:t>attributes</w:t>
-      </w:r>
-      <w:proofErr w:type="spellEnd"/>
-      <w:r>
-        <w:t xml:space="preserve">} FROM </w:t>
-      </w:r>
-      <w:proofErr w:type="spellStart"/>
-      <w:r>
-        <w:t>list</w:t>
+        <w:t>attributes} FROM list</w:t>
       </w:r>
       <w:r>
         <w:t>_</w:t>
@@ -5759,22 +5182,10 @@
         <w:t>_</w:t>
       </w:r>
       <w:r>
-        <w:t>tables</w:t>
-      </w:r>
-      <w:proofErr w:type="spellEnd"/>
-      <w:r>
-        <w:t xml:space="preserve"> </w:t>
-      </w:r>
-      <w:r>
-        <w:t xml:space="preserve">[WHERE </w:t>
-      </w:r>
-      <w:proofErr w:type="spellStart"/>
-      <w:r>
-        <w:t>fdbs_where_clause</w:t>
-      </w:r>
-      <w:proofErr w:type="spellEnd"/>
-      <w:r>
-        <w:t>]</w:t>
+        <w:t xml:space="preserve">tables </w:t>
+      </w:r>
+      <w:r>
+        <w:t>[WHERE fdbs_where_clause]</w:t>
       </w:r>
     </w:p>
     <w:p>
@@ -5801,46 +5212,37 @@
           </w:r>
         </w:sdtContent>
       </w:sdt>
-      <w:proofErr w:type="spellStart"/>
       <w:r>
         <w:t>fdbs</w:t>
       </w:r>
       <w:r>
-        <w:t>_select_</w:t>
-      </w:r>
-      <w:proofErr w:type="gramStart"/>
-      <w:r>
-        <w:t>group</w:t>
-      </w:r>
-      <w:proofErr w:type="spellEnd"/>
+        <w:t>_select_group</w:t>
+      </w:r>
       <w:r>
         <w:t xml:space="preserve"> ::=</w:t>
       </w:r>
-      <w:proofErr w:type="gramEnd"/>
-      <w:r>
-        <w:t xml:space="preserve"> SELECT </w:t>
-      </w:r>
-      <w:proofErr w:type="spellStart"/>
-      <w:r>
-        <w:t>table.attribute</w:t>
-      </w:r>
-      <w:proofErr w:type="spellEnd"/>
-      <w:r>
-        <w:t>, {COUNT(*) | SUM(</w:t>
-      </w:r>
-      <w:proofErr w:type="spellStart"/>
-      <w:r>
-        <w:t>table.attribute</w:t>
-      </w:r>
-      <w:proofErr w:type="spellEnd"/>
-      <w:r>
-        <w:t xml:space="preserve">)} FROM table GROUP BY </w:t>
-      </w:r>
-      <w:proofErr w:type="spellStart"/>
-      <w:r>
-        <w:t>table.attribute</w:t>
-      </w:r>
-      <w:proofErr w:type="spellEnd"/>
+      <w:r>
+        <w:t xml:space="preserve"> SELECT table.attribute, {COUNT(*) | SUM(table.attribute)} FROM table </w:t>
+      </w:r>
+      <w:commentRangeStart w:id="3"/>
+      <w:r>
+        <w:rPr>
+          <w:color w:val="7030A0"/>
+        </w:rPr>
+        <w:t xml:space="preserve">[fdbs-where-non-joins] </w:t>
+      </w:r>
+      <w:commentRangeEnd w:id="3"/>
+      <w:r>
+        <w:rPr>
+          <w:rStyle w:val="CommentReference"/>
+          <w:rFonts w:ascii="Times" w:hAnsi="Times" w:cs="Times New Roman"/>
+          <w:lang w:val="de-DE"/>
+        </w:rPr>
+        <w:commentReference w:id="3"/>
+      </w:r>
+      <w:r>
+        <w:t>GROUP BY table.attribute</w:t>
+      </w:r>
     </w:p>
     <w:p>
       <w:pPr>
@@ -5866,7 +5268,6 @@
           </w:r>
         </w:sdtContent>
       </w:sdt>
-      <w:proofErr w:type="spellStart"/>
       <w:r>
         <w:t>list</w:t>
       </w:r>
@@ -5876,36 +5277,11 @@
       <w:r>
         <w:t>of</w:t>
       </w:r>
-      <w:proofErr w:type="spellEnd"/>
       <w:r>
         <w:t>_</w:t>
       </w:r>
       <w:r>
-        <w:t xml:space="preserve"> </w:t>
-      </w:r>
-      <w:proofErr w:type="gramStart"/>
-      <w:r>
-        <w:t>attributes ::=</w:t>
-      </w:r>
-      <w:proofErr w:type="gramEnd"/>
-      <w:r>
-        <w:t xml:space="preserve"> </w:t>
-      </w:r>
-      <w:proofErr w:type="spellStart"/>
-      <w:r>
-        <w:t>table.attribute</w:t>
-      </w:r>
-      <w:proofErr w:type="spellEnd"/>
-      <w:r>
-        <w:t xml:space="preserve"> [,</w:t>
-      </w:r>
-      <w:proofErr w:type="spellStart"/>
-      <w:r>
-        <w:t>table.attribute</w:t>
-      </w:r>
-      <w:proofErr w:type="spellEnd"/>
-      <w:r>
-        <w:t>]…</w:t>
+        <w:t xml:space="preserve"> attributes ::= table.attribute [,table.attribute]…</w:t>
       </w:r>
     </w:p>
     <w:p>
@@ -5932,7 +5308,6 @@
           </w:r>
         </w:sdtContent>
       </w:sdt>
-      <w:proofErr w:type="spellStart"/>
       <w:r>
         <w:t>list</w:t>
       </w:r>
@@ -5942,20 +5317,11 @@
       <w:r>
         <w:t>of</w:t>
       </w:r>
-      <w:proofErr w:type="spellEnd"/>
       <w:r>
         <w:t>_</w:t>
       </w:r>
       <w:r>
-        <w:t xml:space="preserve"> </w:t>
-      </w:r>
-      <w:proofErr w:type="gramStart"/>
-      <w:r>
-        <w:t>tables ::=</w:t>
-      </w:r>
-      <w:proofErr w:type="gramEnd"/>
-      <w:r>
-        <w:t xml:space="preserve"> {table | table1, table2}</w:t>
+        <w:t xml:space="preserve"> tables ::= {table | table1, table2}</w:t>
       </w:r>
     </w:p>
     <w:p>
@@ -5982,61 +5348,44 @@
           </w:r>
         </w:sdtContent>
       </w:sdt>
-      <w:proofErr w:type="spellStart"/>
-      <w:r>
-        <w:t>fdbs_where_</w:t>
-      </w:r>
-      <w:proofErr w:type="gramStart"/>
-      <w:r>
-        <w:t>clause</w:t>
-      </w:r>
-      <w:proofErr w:type="spellEnd"/>
-      <w:r>
-        <w:t xml:space="preserve"> ::=</w:t>
-      </w:r>
-      <w:proofErr w:type="gramEnd"/>
+      <w:r>
+        <w:t xml:space="preserve">fdbs_where_clause ::= </w:t>
+      </w:r>
+      <w:r>
+        <w:tab/>
+      </w:r>
+      <w:r>
+        <w:t>{</w:t>
+      </w:r>
+      <w:r>
+        <w:t>fdbs_where_join_only</w:t>
+      </w:r>
+      <w:r>
+        <w:t xml:space="preserve">| </w:t>
+      </w:r>
+      <w:r>
+        <w:t>fdbs_where_join_and_non_join</w:t>
+      </w:r>
+      <w:r>
+        <w:t>s</w:t>
+      </w:r>
       <w:r>
         <w:t xml:space="preserve"> </w:t>
       </w:r>
       <w:r>
-        <w:tab/>
-      </w:r>
-      <w:r>
-        <w:t>{</w:t>
-      </w:r>
-      <w:proofErr w:type="spellStart"/>
-      <w:r>
-        <w:t>fdbs_where_join_only</w:t>
-      </w:r>
-      <w:proofErr w:type="spellEnd"/>
-      <w:r>
-        <w:t xml:space="preserve">| </w:t>
-      </w:r>
-      <w:proofErr w:type="spellStart"/>
-      <w:r>
-        <w:t>fdbs_where_join_and_non_join</w:t>
-      </w:r>
-      <w:r>
-        <w:t>s</w:t>
-      </w:r>
-      <w:proofErr w:type="spellEnd"/>
+        <w:t>|</w:t>
+      </w:r>
       <w:r>
         <w:t xml:space="preserve"> </w:t>
       </w:r>
       <w:r>
-        <w:t>|</w:t>
-      </w:r>
-      <w:r>
-        <w:t xml:space="preserve"> </w:t>
-      </w:r>
-      <w:proofErr w:type="spellStart"/>
-      <w:r>
         <w:t>fdbs_where_non_joins</w:t>
       </w:r>
-      <w:proofErr w:type="spellEnd"/>
       <w:r>
         <w:t>}</w:t>
       </w:r>
+      <w:bookmarkStart w:id="4" w:name="_GoBack"/>
+      <w:bookmarkEnd w:id="4"/>
     </w:p>
     <w:p>
       <w:pPr>
@@ -6062,29 +5411,8 @@
           </w:r>
         </w:sdtContent>
       </w:sdt>
-      <w:proofErr w:type="spellStart"/>
-      <w:r>
-        <w:t>fdbs_where_join_</w:t>
-      </w:r>
-      <w:proofErr w:type="gramStart"/>
-      <w:r>
-        <w:t>only</w:t>
-      </w:r>
-      <w:proofErr w:type="spellEnd"/>
-      <w:r>
-        <w:t xml:space="preserve"> ::=</w:t>
-      </w:r>
-      <w:proofErr w:type="gramEnd"/>
-      <w:r>
-        <w:t xml:space="preserve"> (</w:t>
-      </w:r>
-      <w:proofErr w:type="spellStart"/>
-      <w:r>
-        <w:t>single_join_condition</w:t>
-      </w:r>
-      <w:proofErr w:type="spellEnd"/>
-      <w:r>
-        <w:t>)</w:t>
+      <w:r>
+        <w:t>fdbs_where_join_only ::= (single_join_condition)</w:t>
       </w:r>
     </w:p>
     <w:p>
@@ -6111,21 +5439,8 @@
           </w:r>
         </w:sdtContent>
       </w:sdt>
-      <w:proofErr w:type="spellStart"/>
-      <w:r>
-        <w:t>single_join_</w:t>
-      </w:r>
-      <w:proofErr w:type="gramStart"/>
-      <w:r>
-        <w:t>condition</w:t>
-      </w:r>
-      <w:proofErr w:type="spellEnd"/>
-      <w:r>
-        <w:t xml:space="preserve"> ::=</w:t>
-      </w:r>
-      <w:proofErr w:type="gramEnd"/>
-      <w:r>
-        <w:t xml:space="preserve"> </w:t>
+      <w:r>
+        <w:t xml:space="preserve">single_join_condition ::= </w:t>
       </w:r>
       <w:r>
         <w:t>table1.attribute1 comparison table2.attribute2</w:t>
@@ -6155,38 +5470,12 @@
           </w:r>
         </w:sdtContent>
       </w:sdt>
-      <w:proofErr w:type="spellStart"/>
-      <w:r>
-        <w:t>fdbs_where_join_and_non_</w:t>
-      </w:r>
-      <w:proofErr w:type="gramStart"/>
-      <w:r>
-        <w:t>joins</w:t>
-      </w:r>
-      <w:proofErr w:type="spellEnd"/>
-      <w:r>
-        <w:t xml:space="preserve"> ::=</w:t>
-      </w:r>
-      <w:proofErr w:type="gramEnd"/>
-      <w:r>
-        <w:t xml:space="preserve"> </w:t>
-      </w:r>
-      <w:r>
-        <w:t>(</w:t>
-      </w:r>
-      <w:proofErr w:type="spellStart"/>
-      <w:r>
-        <w:t>single_join_condition</w:t>
-      </w:r>
-      <w:proofErr w:type="spellEnd"/>
-      <w:r>
-        <w:t xml:space="preserve">) AND </w:t>
-      </w:r>
-      <w:proofErr w:type="spellStart"/>
-      <w:r>
-        <w:t>non_join_conditions</w:t>
-      </w:r>
-      <w:proofErr w:type="spellEnd"/>
+      <w:r>
+        <w:t xml:space="preserve">fdbs_where_join_and_non_joins ::= </w:t>
+      </w:r>
+      <w:r>
+        <w:t>(single_join_condition) AND non_join_conditions</w:t>
+      </w:r>
     </w:p>
     <w:p>
       <w:pPr>
@@ -6215,7 +5504,6 @@
           </w:r>
         </w:sdtContent>
       </w:sdt>
-      <w:proofErr w:type="spellStart"/>
       <w:r>
         <w:t>fdbs</w:t>
       </w:r>
@@ -6234,15 +5522,9 @@
       <w:r>
         <w:t>_</w:t>
       </w:r>
-      <w:proofErr w:type="gramStart"/>
-      <w:r>
-        <w:t>joins</w:t>
-      </w:r>
-      <w:proofErr w:type="spellEnd"/>
-      <w:r>
-        <w:t xml:space="preserve"> ::=</w:t>
-      </w:r>
-      <w:proofErr w:type="gramEnd"/>
+      <w:r>
+        <w:t>joins ::=</w:t>
+      </w:r>
       <w:r>
         <w:rPr>
           <w:color w:val="70AD47" w:themeColor="accent6"/>
@@ -6254,23 +5536,7 @@
           <w:b/>
           <w:color w:val="70AD47" w:themeColor="accent6"/>
         </w:rPr>
-        <w:t>(</w:t>
-      </w:r>
-      <w:proofErr w:type="spellStart"/>
-      <w:r>
-        <w:rPr>
-          <w:b/>
-          <w:color w:val="70AD47" w:themeColor="accent6"/>
-        </w:rPr>
-        <w:t>non_join_conditions</w:t>
-      </w:r>
-      <w:proofErr w:type="spellEnd"/>
-      <w:r>
-        <w:rPr>
-          <w:b/>
-          <w:color w:val="70AD47" w:themeColor="accent6"/>
-        </w:rPr>
-        <w:t>)</w:t>
+        <w:t>(non_join_conditions)</w:t>
       </w:r>
     </w:p>
     <w:p>
@@ -6297,13 +5563,8 @@
           </w:r>
         </w:sdtContent>
       </w:sdt>
-      <w:proofErr w:type="gramStart"/>
-      <w:r>
-        <w:t>comparison ::=</w:t>
-      </w:r>
-      <w:proofErr w:type="gramEnd"/>
-      <w:r>
-        <w:t xml:space="preserve"> {= | != | &gt; | &gt;= | &lt; | &lt;=}</w:t>
+      <w:r>
+        <w:t>comparison ::= {= | != | &gt; | &gt;= | &lt; | &lt;=}</w:t>
       </w:r>
     </w:p>
     <w:p>
@@ -6337,54 +5598,21 @@
           </w:r>
         </w:sdtContent>
       </w:sdt>
-      <w:proofErr w:type="spellStart"/>
       <w:r>
         <w:rPr>
           <w:b/>
           <w:color w:val="70AD47" w:themeColor="accent6"/>
         </w:rPr>
-        <w:t>non_join_</w:t>
-      </w:r>
-      <w:proofErr w:type="gramStart"/>
-      <w:r>
-        <w:rPr>
-          <w:b/>
+        <w:t>non_join_conditions</w:t>
+      </w:r>
+      <w:r>
+        <w:rPr>
           <w:color w:val="70AD47" w:themeColor="accent6"/>
         </w:rPr>
-        <w:t>conditions</w:t>
-      </w:r>
-      <w:proofErr w:type="spellEnd"/>
-      <w:r>
-        <w:rPr>
-          <w:color w:val="70AD47" w:themeColor="accent6"/>
-        </w:rPr>
-        <w:t xml:space="preserve"> ::=</w:t>
-      </w:r>
-      <w:proofErr w:type="gramEnd"/>
-      <w:r>
-        <w:rPr>
-          <w:color w:val="70AD47" w:themeColor="accent6"/>
-        </w:rPr>
-        <w:t xml:space="preserve"> </w:t>
-      </w:r>
-      <w:r>
-        <w:t>(</w:t>
-      </w:r>
-      <w:proofErr w:type="spellStart"/>
-      <w:r>
-        <w:t>non_join_condition</w:t>
-      </w:r>
-      <w:proofErr w:type="spellEnd"/>
-      <w:r>
-        <w:t>) [{AND | OR } (</w:t>
-      </w:r>
-      <w:proofErr w:type="spellStart"/>
-      <w:r>
-        <w:t>non_join_condition</w:t>
-      </w:r>
-      <w:proofErr w:type="spellEnd"/>
-      <w:r>
-        <w:t>)]</w:t>
+        <w:t xml:space="preserve"> ::= </w:t>
+      </w:r>
+      <w:r>
+        <w:t>(non_join_condition) [{AND | OR } (non_join_condition)]</w:t>
       </w:r>
     </w:p>
     <w:p>
@@ -6411,7 +5639,6 @@
           </w:r>
         </w:sdtContent>
       </w:sdt>
-      <w:proofErr w:type="spellStart"/>
       <w:r>
         <w:t>non</w:t>
       </w:r>
@@ -6424,17 +5651,8 @@
       <w:r>
         <w:t>_</w:t>
       </w:r>
-      <w:proofErr w:type="gramStart"/>
-      <w:r>
-        <w:t>condition</w:t>
-      </w:r>
-      <w:proofErr w:type="spellEnd"/>
-      <w:r>
-        <w:t xml:space="preserve"> ::=</w:t>
-      </w:r>
-      <w:proofErr w:type="gramEnd"/>
-      <w:r>
-        <w:t xml:space="preserve"> table1.attribute1 comparison constant</w:t>
+      <w:r>
+        <w:t>condition ::= table1.attribute1 comparison constant</w:t>
       </w:r>
     </w:p>
     <w:p>
@@ -6462,13 +5680,8 @@
           </w:r>
         </w:sdtContent>
       </w:sdt>
-      <w:proofErr w:type="gramStart"/>
-      <w:r>
-        <w:t>constant ::=</w:t>
-      </w:r>
-      <w:proofErr w:type="gramEnd"/>
-      <w:r>
-        <w:t xml:space="preserve"> {integer-constant | string-constant | null-value}</w:t>
+      <w:r>
+        <w:t>constant ::= {integer-constant | string-constant | null-value}</w:t>
       </w:r>
     </w:p>
     <w:p>
@@ -6548,27 +5761,7 @@
           <w:szCs w:val="22"/>
           <w:lang w:val="en-US"/>
         </w:rPr>
-        <w:t xml:space="preserve">all </w:t>
-      </w:r>
-      <w:proofErr w:type="spellStart"/>
-      <w:r>
-        <w:rPr>
-          <w:rFonts w:asciiTheme="minorHAnsi" w:hAnsiTheme="minorHAnsi" w:cstheme="minorHAnsi"/>
-          <w:sz w:val="22"/>
-          <w:szCs w:val="22"/>
-          <w:lang w:val="en-US"/>
-        </w:rPr>
-        <w:t>subclauses</w:t>
-      </w:r>
-      <w:proofErr w:type="spellEnd"/>
-      <w:r>
-        <w:rPr>
-          <w:rFonts w:asciiTheme="minorHAnsi" w:hAnsiTheme="minorHAnsi" w:cstheme="minorHAnsi"/>
-          <w:sz w:val="22"/>
-          <w:szCs w:val="22"/>
-          <w:lang w:val="en-US"/>
-        </w:rPr>
-        <w:t xml:space="preserve"> of the SQL select (SELECT,</w:t>
+        <w:t>all subclauses of the SQL select (SELECT,</w:t>
       </w:r>
       <w:r>
         <w:rPr>
@@ -6604,27 +5797,7 @@
           <w:szCs w:val="22"/>
           <w:lang w:val="en-US"/>
         </w:rPr>
-        <w:t xml:space="preserve">to a federation of </w:t>
-      </w:r>
-      <w:proofErr w:type="spellStart"/>
-      <w:r>
-        <w:rPr>
-          <w:rFonts w:asciiTheme="minorHAnsi" w:hAnsiTheme="minorHAnsi" w:cstheme="minorHAnsi"/>
-          <w:sz w:val="22"/>
-          <w:szCs w:val="22"/>
-          <w:lang w:val="en-US"/>
-        </w:rPr>
-        <w:t>CDBSes</w:t>
-      </w:r>
-      <w:proofErr w:type="spellEnd"/>
-      <w:r>
-        <w:rPr>
-          <w:rFonts w:asciiTheme="minorHAnsi" w:hAnsiTheme="minorHAnsi" w:cstheme="minorHAnsi"/>
-          <w:sz w:val="22"/>
-          <w:szCs w:val="22"/>
-          <w:lang w:val="en-US"/>
-        </w:rPr>
-        <w:t xml:space="preserve"> would take too much effort in an assignment.</w:t>
+        <w:t>to a federation of CDBSes would take too much effort in an assignment.</w:t>
       </w:r>
       <w:r>
         <w:rPr>
@@ -6635,7 +5808,6 @@
         </w:rPr>
         <w:t xml:space="preserve"> </w:t>
       </w:r>
-      <w:proofErr w:type="spellStart"/>
       <w:r>
         <w:rPr>
           <w:rFonts w:asciiTheme="minorHAnsi" w:hAnsiTheme="minorHAnsi" w:cstheme="minorHAnsi"/>
@@ -6656,19 +5828,7 @@
           <w:szCs w:val="22"/>
           <w:lang w:val="en-US"/>
         </w:rPr>
-        <w:t>tokenName</w:t>
-      </w:r>
-      <w:proofErr w:type="spellEnd"/>
-      <w:r>
-        <w:rPr>
-          <w:rFonts w:asciiTheme="minorHAnsi" w:hAnsiTheme="minorHAnsi" w:cstheme="minorHAnsi"/>
-          <w:i/>
-          <w:color w:val="ED7D31" w:themeColor="accent2"/>
-          <w:sz w:val="22"/>
-          <w:szCs w:val="22"/>
-          <w:lang w:val="en-US"/>
-        </w:rPr>
-        <w:t xml:space="preserve"> </w:t>
+        <w:t xml:space="preserve">tokenName </w:t>
       </w:r>
       <w:r>
         <w:rPr>
@@ -7344,27 +6504,7 @@
           <w:szCs w:val="22"/>
           <w:lang w:val="en-US"/>
         </w:rPr>
-        <w:t xml:space="preserve">Case #2: process a statement when a query combines several global tables via join operations. In this case all relevant partitions </w:t>
-      </w:r>
-      <w:proofErr w:type="gramStart"/>
-      <w:r>
-        <w:rPr>
-          <w:rFonts w:asciiTheme="minorHAnsi" w:hAnsiTheme="minorHAnsi" w:cstheme="minorHAnsi"/>
-          <w:sz w:val="22"/>
-          <w:szCs w:val="22"/>
-          <w:lang w:val="en-US"/>
-        </w:rPr>
-        <w:t>have to</w:t>
-      </w:r>
-      <w:proofErr w:type="gramEnd"/>
-      <w:r>
-        <w:rPr>
-          <w:rFonts w:asciiTheme="minorHAnsi" w:hAnsiTheme="minorHAnsi" w:cstheme="minorHAnsi"/>
-          <w:sz w:val="22"/>
-          <w:szCs w:val="22"/>
-          <w:lang w:val="en-US"/>
-        </w:rPr>
-        <w:t xml:space="preserve"> be addressed by appropriate queries.</w:t>
+        <w:t>Case #2: process a statement when a query combines several global tables via join operations. In this case all relevant partitions have to be addressed by appropriate queries.</w:t>
       </w:r>
       <w:r>
         <w:rPr>
@@ -7472,28 +6612,7 @@
           <w:szCs w:val="22"/>
           <w:lang w:val="en-US"/>
         </w:rPr>
-        <w:lastRenderedPageBreak/>
-        <w:t xml:space="preserve">You only </w:t>
-      </w:r>
-      <w:proofErr w:type="gramStart"/>
-      <w:r>
-        <w:rPr>
-          <w:rFonts w:asciiTheme="minorHAnsi" w:hAnsiTheme="minorHAnsi" w:cstheme="minorHAnsi"/>
-          <w:sz w:val="22"/>
-          <w:szCs w:val="22"/>
-          <w:lang w:val="en-US"/>
-        </w:rPr>
-        <w:t>have to</w:t>
-      </w:r>
-      <w:proofErr w:type="gramEnd"/>
-      <w:r>
-        <w:rPr>
-          <w:rFonts w:asciiTheme="minorHAnsi" w:hAnsiTheme="minorHAnsi" w:cstheme="minorHAnsi"/>
-          <w:sz w:val="22"/>
-          <w:szCs w:val="22"/>
-          <w:lang w:val="en-US"/>
-        </w:rPr>
-        <w:t xml:space="preserve"> handle the following special cases:</w:t>
+        <w:t>You only have to handle the following special cases:</w:t>
       </w:r>
     </w:p>
     <w:p>
@@ -7545,27 +6664,7 @@
           <w:szCs w:val="22"/>
           <w:lang w:val="en-US"/>
         </w:rPr>
-        <w:t xml:space="preserve">SELECT clause will only contain fully qualified attribute names, </w:t>
-      </w:r>
-      <w:proofErr w:type="gramStart"/>
-      <w:r>
-        <w:rPr>
-          <w:rFonts w:asciiTheme="minorHAnsi" w:hAnsiTheme="minorHAnsi" w:cstheme="minorHAnsi"/>
-          <w:sz w:val="22"/>
-          <w:szCs w:val="22"/>
-          <w:lang w:val="en-US"/>
-        </w:rPr>
-        <w:t>For</w:t>
-      </w:r>
-      <w:proofErr w:type="gramEnd"/>
-      <w:r>
-        <w:rPr>
-          <w:rFonts w:asciiTheme="minorHAnsi" w:hAnsiTheme="minorHAnsi" w:cstheme="minorHAnsi"/>
-          <w:sz w:val="22"/>
-          <w:szCs w:val="22"/>
-          <w:lang w:val="en-US"/>
-        </w:rPr>
-        <w:t xml:space="preserve"> example “SELECT R.A, S.B, S.C”. </w:t>
+        <w:t xml:space="preserve">SELECT clause will only contain fully qualified attribute names, For example “SELECT R.A, S.B, S.C”. </w:t>
       </w:r>
     </w:p>
     <w:p>
@@ -7643,29 +6742,7 @@
           <w:szCs w:val="22"/>
           <w:lang w:val="en-US"/>
         </w:rPr>
-        <w:t xml:space="preserve">The </w:t>
-      </w:r>
-      <w:proofErr w:type="gramStart"/>
-      <w:r>
-        <w:rPr>
-          <w:rFonts w:asciiTheme="minorHAnsi" w:hAnsiTheme="minorHAnsi" w:cstheme="minorHAnsi"/>
-          <w:color w:val="7030A0"/>
-          <w:sz w:val="22"/>
-          <w:szCs w:val="22"/>
-          <w:lang w:val="en-US"/>
-        </w:rPr>
-        <w:t>full FROM</w:t>
-      </w:r>
-      <w:proofErr w:type="gramEnd"/>
-      <w:r>
-        <w:rPr>
-          <w:rFonts w:asciiTheme="minorHAnsi" w:hAnsiTheme="minorHAnsi" w:cstheme="minorHAnsi"/>
-          <w:color w:val="7030A0"/>
-          <w:sz w:val="22"/>
-          <w:szCs w:val="22"/>
-          <w:lang w:val="en-US"/>
-        </w:rPr>
-        <w:t xml:space="preserve"> clause supports an arbitrary number of tables to be combined by Joins and Cartesian Products</w:t>
+        <w:t>The full FROM clause supports an arbitrary number of tables to be combined by Joins and Cartesian Products</w:t>
       </w:r>
       <w:r>
         <w:rPr>
@@ -7819,27 +6896,7 @@
           <w:szCs w:val="22"/>
           <w:lang w:val="en-US"/>
         </w:rPr>
-        <w:t xml:space="preserve">or </w:t>
-      </w:r>
-      <w:proofErr w:type="gramStart"/>
-      <w:r>
-        <w:rPr>
-          <w:rFonts w:asciiTheme="minorHAnsi" w:hAnsiTheme="minorHAnsi" w:cstheme="minorHAnsi"/>
-          <w:sz w:val="22"/>
-          <w:szCs w:val="22"/>
-          <w:lang w:val="en-US"/>
-        </w:rPr>
-        <w:t>none at all</w:t>
-      </w:r>
-      <w:proofErr w:type="gramEnd"/>
-      <w:r>
-        <w:rPr>
-          <w:rFonts w:asciiTheme="minorHAnsi" w:hAnsiTheme="minorHAnsi" w:cstheme="minorHAnsi"/>
-          <w:sz w:val="22"/>
-          <w:szCs w:val="22"/>
-          <w:lang w:val="en-US"/>
-        </w:rPr>
-        <w:t>.</w:t>
+        <w:t>or none at all.</w:t>
       </w:r>
     </w:p>
     <w:p>
@@ -8086,27 +7143,13 @@
         <w:rPr>
           <w:lang w:val="en-US"/>
         </w:rPr>
-        <w:t xml:space="preserve">conditions has linear or constant complexity, but cannot be used in all </w:t>
-      </w:r>
-      <w:proofErr w:type="gramStart"/>
-      <w:r>
-        <w:rPr>
-          <w:lang w:val="en-US"/>
-        </w:rPr>
-        <w:t>circumstances.</w:t>
-      </w:r>
-      <w:r>
-        <w:rPr>
-          <w:lang w:val="en-US"/>
-        </w:rPr>
-        <w:t>[</w:t>
-      </w:r>
-      <w:proofErr w:type="gramEnd"/>
-      <w:r>
-        <w:rPr>
-          <w:lang w:val="en-US"/>
-        </w:rPr>
-        <w:t>15]</w:t>
+        <w:t>conditions has linear or constant complexity, but cannot be used in all circumstances.</w:t>
+      </w:r>
+      <w:r>
+        <w:rPr>
+          <w:lang w:val="en-US"/>
+        </w:rPr>
+        <w:t>[15]</w:t>
       </w:r>
     </w:p>
     <w:p>
@@ -8120,35 +7163,7 @@
         <w:rPr>
           <w:lang w:val="en-US"/>
         </w:rPr>
-        <w:t xml:space="preserve">Implementing part of the </w:t>
-      </w:r>
-      <w:proofErr w:type="spellStart"/>
-      <w:r>
-        <w:rPr>
-          <w:lang w:val="en-US"/>
-        </w:rPr>
-        <w:t>join</w:t>
-      </w:r>
-      <w:proofErr w:type="spellEnd"/>
-      <w:r>
-        <w:rPr>
-          <w:lang w:val="en-US"/>
-        </w:rPr>
-        <w:t xml:space="preserve"> operation within </w:t>
-      </w:r>
-      <w:proofErr w:type="gramStart"/>
-      <w:r>
-        <w:rPr>
-          <w:lang w:val="en-US"/>
-        </w:rPr>
-        <w:t>a the</w:t>
-      </w:r>
-      <w:proofErr w:type="gramEnd"/>
-      <w:r>
-        <w:rPr>
-          <w:lang w:val="en-US"/>
-        </w:rPr>
-        <w:t xml:space="preserve"> client program</w:t>
+        <w:t>Implementing part of the join operation within a the client program</w:t>
       </w:r>
       <w:r>
         <w:rPr>
@@ -8160,13 +7175,7 @@
         <w:rPr>
           <w:lang w:val="en-US"/>
         </w:rPr>
-        <w:t xml:space="preserve">ata </w:t>
-      </w:r>
-      <w:r>
-        <w:rPr>
-          <w:lang w:val="en-US"/>
-        </w:rPr>
-        <w:t>structures provided by</w:t>
+        <w:t>ata structures provided by</w:t>
       </w:r>
       <w:r>
         <w:rPr>
@@ -8178,21 +7187,7 @@
         <w:rPr>
           <w:lang w:val="en-US"/>
         </w:rPr>
-        <w:t xml:space="preserve">the Java </w:t>
-      </w:r>
-      <w:proofErr w:type="spellStart"/>
-      <w:r>
-        <w:rPr>
-          <w:lang w:val="en-US"/>
-        </w:rPr>
-        <w:t>util</w:t>
-      </w:r>
-      <w:proofErr w:type="spellEnd"/>
-      <w:r>
-        <w:rPr>
-          <w:lang w:val="en-US"/>
-        </w:rPr>
-        <w:t>-package, for instance hash maps, hash tables, trees etc. can/must</w:t>
+        <w:t>the Java util-package, for instance hash maps, hash tables, trees etc. can/must</w:t>
       </w:r>
       <w:r>
         <w:rPr>
@@ -8264,27 +7259,13 @@
         <w:rPr>
           <w:lang w:val="en-US"/>
         </w:rPr>
-        <w:t>here</w:t>
-      </w:r>
-      <w:proofErr w:type="gramStart"/>
-      <w:r>
-        <w:rPr>
-          <w:lang w:val="en-US"/>
-        </w:rPr>
-        <w:t>).</w:t>
-      </w:r>
-      <w:r>
-        <w:rPr>
-          <w:lang w:val="en-US"/>
-        </w:rPr>
-        <w:t>[</w:t>
-      </w:r>
-      <w:proofErr w:type="gramEnd"/>
-      <w:r>
-        <w:rPr>
-          <w:lang w:val="en-US"/>
-        </w:rPr>
-        <w:t>15]</w:t>
+        <w:t>here).</w:t>
+      </w:r>
+      <w:r>
+        <w:rPr>
+          <w:lang w:val="en-US"/>
+        </w:rPr>
+        <w:t>[15]</w:t>
       </w:r>
     </w:p>
     <w:p>
@@ -8771,27 +7752,7 @@
           <w:szCs w:val="22"/>
           <w:lang w:val="en-US"/>
         </w:rPr>
-        <w:t xml:space="preserve">: SELECT </w:t>
-      </w:r>
-      <w:proofErr w:type="gramStart"/>
-      <w:r>
-        <w:rPr>
-          <w:rFonts w:asciiTheme="minorHAnsi" w:hAnsiTheme="minorHAnsi" w:cstheme="minorHAnsi"/>
-          <w:sz w:val="22"/>
-          <w:szCs w:val="22"/>
-          <w:lang w:val="en-US"/>
-        </w:rPr>
-        <w:t>COUNT(</w:t>
-      </w:r>
-      <w:proofErr w:type="gramEnd"/>
-      <w:r>
-        <w:rPr>
-          <w:rFonts w:asciiTheme="minorHAnsi" w:hAnsiTheme="minorHAnsi" w:cstheme="minorHAnsi"/>
-          <w:sz w:val="22"/>
-          <w:szCs w:val="22"/>
-          <w:lang w:val="en-US"/>
-        </w:rPr>
-        <w:t>*) FROM R</w:t>
+        <w:t>: SELECT COUNT(*) FROM R</w:t>
       </w:r>
     </w:p>
     <w:p>
@@ -8909,11 +7870,11 @@
           </w:r>
         </w:sdtContent>
       </w:sdt>
-      <w:commentRangeStart w:id="4"/>
+      <w:commentRangeStart w:id="5"/>
       <w:r>
         <w:t>WHERE</w:t>
       </w:r>
-      <w:commentRangeEnd w:id="4"/>
+      <w:commentRangeEnd w:id="5"/>
       <w:r>
         <w:rPr>
           <w:rStyle w:val="CommentReference"/>
@@ -8921,7 +7882,7 @@
           <w:sz w:val="22"/>
           <w:szCs w:val="22"/>
         </w:rPr>
-        <w:commentReference w:id="4"/>
+        <w:commentReference w:id="5"/>
       </w:r>
       <w:r>
         <w:t xml:space="preserve"> (S.D = ’Kunz’) OR (S.E = 100)</w:t>
@@ -9248,16 +8209,21 @@
         </w:rPr>
         <w:t xml:space="preserve"> </w:t>
       </w:r>
-      <w:r>
-        <w:rPr>
-          <w:rFonts w:asciiTheme="minorHAnsi" w:hAnsiTheme="minorHAnsi" w:cstheme="minorHAnsi"/>
-          <w:sz w:val="22"/>
-          <w:szCs w:val="22"/>
+    </w:p>
+    <w:p>
+      <w:pPr>
+        <w:numPr>
+          <w:ilvl w:val="3"/>
+          <w:numId w:val="26"/>
+        </w:numPr>
+        <w:jc w:val="both"/>
+        <w:rPr>
           <w:lang w:val="en-GB"/>
         </w:rPr>
-        <w:t xml:space="preserve">SELECT R.A, </w:t>
-      </w:r>
-      <w:proofErr w:type="gramStart"/>
+      </w:pPr>
+      <w:r>
+        <w:t>SELECT</w:t>
+      </w:r>
       <w:r>
         <w:rPr>
           <w:rFonts w:asciiTheme="minorHAnsi" w:hAnsiTheme="minorHAnsi" w:cstheme="minorHAnsi"/>
@@ -9265,17 +8231,71 @@
           <w:szCs w:val="22"/>
           <w:lang w:val="en-GB"/>
         </w:rPr>
-        <w:t>COUNT(</w:t>
-      </w:r>
-      <w:proofErr w:type="gramEnd"/>
-      <w:r>
+        <w:t xml:space="preserve"> R.A, COUNT(*) FROM R GROUP BY R.A</w:t>
+      </w:r>
+    </w:p>
+    <w:p>
+      <w:pPr>
+        <w:numPr>
+          <w:ilvl w:val="3"/>
+          <w:numId w:val="26"/>
+        </w:numPr>
+        <w:jc w:val="both"/>
+        <w:textAlignment w:val="auto"/>
         <w:rPr>
           <w:rFonts w:asciiTheme="minorHAnsi" w:hAnsiTheme="minorHAnsi" w:cstheme="minorHAnsi"/>
           <w:sz w:val="22"/>
           <w:szCs w:val="22"/>
           <w:lang w:val="en-GB"/>
         </w:rPr>
-        <w:t>*) FROM R GROUP BY R.A</w:t>
+      </w:pPr>
+      <w:commentRangeStart w:id="6"/>
+      <w:r>
+        <w:rPr>
+          <w:rFonts w:asciiTheme="minorHAnsi" w:hAnsiTheme="minorHAnsi" w:cstheme="minorHAnsi"/>
+          <w:sz w:val="22"/>
+          <w:szCs w:val="22"/>
+          <w:lang w:val="en-GB"/>
+        </w:rPr>
+        <w:t>SELECT</w:t>
+      </w:r>
+      <w:commentRangeEnd w:id="6"/>
+      <w:r>
+        <w:rPr>
+          <w:rFonts w:asciiTheme="minorHAnsi" w:hAnsiTheme="minorHAnsi" w:cstheme="minorHAnsi"/>
+          <w:sz w:val="22"/>
+          <w:szCs w:val="22"/>
+          <w:lang w:val="en-GB"/>
+        </w:rPr>
+        <w:commentReference w:id="6"/>
+      </w:r>
+      <w:r>
+        <w:rPr>
+          <w:rFonts w:asciiTheme="minorHAnsi" w:hAnsiTheme="minorHAnsi" w:cstheme="minorHAnsi"/>
+          <w:sz w:val="22"/>
+          <w:szCs w:val="22"/>
+          <w:lang w:val="en-GB"/>
+        </w:rPr>
+        <w:t xml:space="preserve"> R.A, COUNT(*) FROM R </w:t>
+      </w:r>
+      <w:r>
+        <w:rPr>
+          <w:rFonts w:asciiTheme="minorHAnsi" w:hAnsiTheme="minorHAnsi" w:cstheme="minorHAnsi"/>
+          <w:color w:val="7030A0"/>
+          <w:sz w:val="22"/>
+          <w:szCs w:val="22"/>
+          <w:lang w:val="en-GB"/>
+        </w:rPr>
+        <w:t xml:space="preserve">WHERE (R.B = 10) AND (R.D = ’Kunz’) </w:t>
+      </w:r>
+      <w:r>
+        <w:rPr>
+          <w:rFonts w:asciiTheme="minorHAnsi" w:hAnsiTheme="minorHAnsi" w:cstheme="minorHAnsi"/>
+          <w:sz w:val="22"/>
+          <w:szCs w:val="22"/>
+          <w:lang w:val="en-GB"/>
+        </w:rPr>
+        <w:t>GROUP BY R.A</w:t>
       </w:r>
     </w:p>
     <w:p>
@@ -9465,25 +8485,14 @@
           </w:r>
         </w:sdtContent>
       </w:sdt>
-      <w:proofErr w:type="gramStart"/>
-      <w:r>
-        <w:rPr>
-          <w:rFonts w:asciiTheme="minorHAnsi" w:hAnsiTheme="minorHAnsi" w:cstheme="minorHAnsi"/>
-          <w:sz w:val="22"/>
-          <w:szCs w:val="22"/>
-          <w:lang w:val="en-US"/>
-        </w:rPr>
-        <w:t>COUNT(</w:t>
-      </w:r>
-      <w:proofErr w:type="gramEnd"/>
-      <w:r>
-        <w:rPr>
-          <w:rFonts w:asciiTheme="minorHAnsi" w:hAnsiTheme="minorHAnsi" w:cstheme="minorHAnsi"/>
-          <w:sz w:val="22"/>
-          <w:szCs w:val="22"/>
-          <w:lang w:val="en-US"/>
-        </w:rPr>
-        <w:t xml:space="preserve">*) </w:t>
+      <w:r>
+        <w:rPr>
+          <w:rFonts w:asciiTheme="minorHAnsi" w:hAnsiTheme="minorHAnsi" w:cstheme="minorHAnsi"/>
+          <w:sz w:val="22"/>
+          <w:szCs w:val="22"/>
+          <w:lang w:val="en-US"/>
+        </w:rPr>
+        <w:t xml:space="preserve">COUNT(*) </w:t>
       </w:r>
     </w:p>
     <w:p>
@@ -9639,15 +8648,7 @@
         <w:t>SELECT</w:t>
       </w:r>
       <w:r>
-        <w:t xml:space="preserve"> PERS.ANR, </w:t>
-      </w:r>
-      <w:proofErr w:type="gramStart"/>
-      <w:r>
-        <w:t>COUNT(</w:t>
-      </w:r>
-      <w:proofErr w:type="gramEnd"/>
-      <w:r>
-        <w:t>*) FROM PERS GROUP BY PERS.ANR</w:t>
+        <w:t xml:space="preserve"> PERS.ANR, COUNT(*) FROM PERS GROUP BY PERS.ANR</w:t>
       </w:r>
     </w:p>
     <w:p>
@@ -9751,15 +8752,7 @@
         <w:t>SELECT</w:t>
       </w:r>
       <w:r>
-        <w:t xml:space="preserve"> PERS.PNR, PERS.PNAME, ABT.ANAME FROM PERS, ABT WHERE (PERS.PNR = ABT.PNR) AND (</w:t>
-      </w:r>
-      <w:proofErr w:type="gramStart"/>
-      <w:r>
-        <w:t>ABT.ORT !</w:t>
-      </w:r>
-      <w:proofErr w:type="gramEnd"/>
-      <w:r>
-        <w:t>= ’Mainz’)</w:t>
+        <w:t xml:space="preserve"> PERS.PNR, PERS.PNAME, ABT.ANAME FROM PERS, ABT WHERE (PERS.PNR = ABT.PNR) AND (ABT.ORT != ’Mainz’)</w:t>
       </w:r>
     </w:p>
     <w:p>
@@ -9785,7 +8778,6 @@
           <w:szCs w:val="22"/>
           <w:lang w:val="en-US"/>
         </w:rPr>
-        <w:lastRenderedPageBreak/>
         <w:t>The support of the HAVING clause is optional.</w:t>
       </w:r>
     </w:p>
@@ -10250,15 +9242,7 @@
           <w:sz w:val="22"/>
           <w:szCs w:val="22"/>
         </w:rPr>
-        <w:t xml:space="preserve">Commercial </w:t>
-      </w:r>
-      <w:r>
-        <w:rPr>
-          <w:rFonts w:asciiTheme="minorHAnsi" w:hAnsiTheme="minorHAnsi" w:cstheme="minorHAnsi"/>
-          <w:sz w:val="22"/>
-          <w:szCs w:val="22"/>
-        </w:rPr>
-        <w:t>relational DBMS come with specialized utilities that are highly optimized exactly for the purpose of</w:t>
+        <w:t>Commercial relational DBMS come with specialized utilities that are highly optimized exactly for the purpose of</w:t>
       </w:r>
       <w:r>
         <w:rPr>
@@ -10390,27 +9374,7 @@
           <w:szCs w:val="22"/>
           <w:lang w:val="en-US"/>
         </w:rPr>
-        <w:t xml:space="preserve">of the </w:t>
-      </w:r>
-      <w:proofErr w:type="spellStart"/>
-      <w:r>
-        <w:rPr>
-          <w:rFonts w:asciiTheme="minorHAnsi" w:hAnsiTheme="minorHAnsi" w:cstheme="minorHAnsi"/>
-          <w:sz w:val="22"/>
-          <w:szCs w:val="22"/>
-          <w:lang w:val="en-US"/>
-        </w:rPr>
-        <w:t>FedConnection</w:t>
-      </w:r>
-      <w:proofErr w:type="spellEnd"/>
-      <w:r>
-        <w:rPr>
-          <w:rFonts w:asciiTheme="minorHAnsi" w:hAnsiTheme="minorHAnsi" w:cstheme="minorHAnsi"/>
-          <w:sz w:val="22"/>
-          <w:szCs w:val="22"/>
-          <w:lang w:val="en-US"/>
-        </w:rPr>
-        <w:t xml:space="preserve"> class</w:t>
+        <w:t>of the FedConnection class</w:t>
       </w:r>
       <w:r>
         <w:rPr>
@@ -10475,40 +9439,20 @@
           <w:szCs w:val="22"/>
           <w:lang w:val="en-US"/>
         </w:rPr>
-        <w:t xml:space="preserve">Rollback of the </w:t>
-      </w:r>
-      <w:proofErr w:type="spellStart"/>
-      <w:r>
-        <w:rPr>
-          <w:rFonts w:asciiTheme="minorHAnsi" w:hAnsiTheme="minorHAnsi" w:cstheme="minorHAnsi"/>
-          <w:sz w:val="22"/>
-          <w:szCs w:val="22"/>
-          <w:lang w:val="en-US"/>
-        </w:rPr>
-        <w:t>FedConnection</w:t>
-      </w:r>
-      <w:proofErr w:type="spellEnd"/>
-      <w:r>
-        <w:rPr>
-          <w:rFonts w:asciiTheme="minorHAnsi" w:hAnsiTheme="minorHAnsi" w:cstheme="minorHAnsi"/>
-          <w:sz w:val="22"/>
-          <w:szCs w:val="22"/>
-          <w:lang w:val="en-US"/>
-        </w:rPr>
-        <w:t xml:space="preserve"> class.</w:t>
+        <w:t>Rollback of the FedConnection class.</w:t>
       </w:r>
     </w:p>
     <w:p>
       <w:pPr>
         <w:pStyle w:val="Heading1"/>
       </w:pPr>
-      <w:bookmarkStart w:id="5" w:name="OLE_LINK3"/>
-      <w:bookmarkStart w:id="6" w:name="OLE_LINK4"/>
+      <w:bookmarkStart w:id="7" w:name="OLE_LINK3"/>
+      <w:bookmarkStart w:id="8" w:name="OLE_LINK4"/>
       <w:r>
         <w:t xml:space="preserve">A Federative DB catalogue </w:t>
       </w:r>
-      <w:bookmarkEnd w:id="5"/>
-      <w:bookmarkEnd w:id="6"/>
+      <w:bookmarkEnd w:id="7"/>
+      <w:bookmarkEnd w:id="8"/>
       <w:r>
         <w:t xml:space="preserve">(management </w:t>
       </w:r>
@@ -10522,8 +9466,8 @@
         <w:t>the distribution schema)</w:t>
       </w:r>
     </w:p>
-    <w:bookmarkStart w:id="7" w:name="OLE_LINK1"/>
-    <w:bookmarkStart w:id="8" w:name="OLE_LINK2"/>
+    <w:bookmarkStart w:id="9" w:name="OLE_LINK1"/>
+    <w:bookmarkStart w:id="10" w:name="OLE_LINK2"/>
     <w:p>
       <w:pPr>
         <w:pStyle w:val="ListParagraph"/>
@@ -10610,30 +9554,10 @@
           <w:szCs w:val="22"/>
           <w:lang w:val="en-US"/>
         </w:rPr>
-        <w:t xml:space="preserve">required to describe the horizontal partitioning of global tables over the </w:t>
-      </w:r>
-      <w:proofErr w:type="spellStart"/>
-      <w:r>
-        <w:rPr>
-          <w:rFonts w:asciiTheme="minorHAnsi" w:hAnsiTheme="minorHAnsi" w:cstheme="minorHAnsi"/>
-          <w:sz w:val="22"/>
-          <w:szCs w:val="22"/>
-          <w:lang w:val="en-US"/>
-        </w:rPr>
-        <w:t>CDBSes</w:t>
-      </w:r>
-      <w:proofErr w:type="spellEnd"/>
-      <w:r>
-        <w:rPr>
-          <w:rFonts w:asciiTheme="minorHAnsi" w:hAnsiTheme="minorHAnsi" w:cstheme="minorHAnsi"/>
-          <w:sz w:val="22"/>
-          <w:szCs w:val="22"/>
-          <w:lang w:val="en-US"/>
-        </w:rPr>
-        <w:t xml:space="preserve"> </w:t>
-      </w:r>
-      <w:bookmarkEnd w:id="7"/>
-      <w:bookmarkEnd w:id="8"/>
+        <w:t xml:space="preserve">required to describe the horizontal partitioning of global tables over the CDBSes </w:t>
+      </w:r>
+      <w:bookmarkEnd w:id="9"/>
+      <w:bookmarkEnd w:id="10"/>
       <w:r>
         <w:rPr>
           <w:rFonts w:asciiTheme="minorHAnsi" w:hAnsiTheme="minorHAnsi" w:cstheme="minorHAnsi"/>
@@ -10792,15 +9716,7 @@
         <w:pStyle w:val="Heading1"/>
       </w:pPr>
       <w:r>
-        <w:t xml:space="preserve">The </w:t>
-      </w:r>
-      <w:proofErr w:type="gramStart"/>
-      <w:r>
-        <w:t>FJDBC  interface</w:t>
-      </w:r>
-      <w:proofErr w:type="gramEnd"/>
-      <w:r>
-        <w:t xml:space="preserve"> : Overview of classes and methods</w:t>
+        <w:t>The FJDBC  interface : Overview of classes and methods</w:t>
       </w:r>
     </w:p>
     <w:p>
@@ -10908,6 +9824,7 @@
           <w:sz w:val="22"/>
           <w:szCs w:val="22"/>
         </w:rPr>
+        <w:lastRenderedPageBreak/>
         <mc:AlternateContent>
           <mc:Choice Requires="wpc">
             <w:drawing>
@@ -11169,10 +10086,7 @@
                                 <w:jc w:val="center"/>
                               </w:pPr>
                               <w:r>
-                                <w:t xml:space="preserve">CDBS </w:t>
-                              </w:r>
-                              <w:r>
-                                <w:t>1</w:t>
+                                <w:t>CDBS 1</w:t>
                               </w:r>
                             </w:p>
                             <w:p>
@@ -11433,10 +10347,7 @@
                                 <w:jc w:val="center"/>
                               </w:pPr>
                               <w:r>
-                                <w:t xml:space="preserve">Java </w:t>
-                              </w:r>
-                              <w:r>
-                                <w:t>application program</w:t>
+                                <w:t>Java application program</w:t>
                               </w:r>
                             </w:p>
                           </w:txbxContent>
@@ -12169,10 +11080,7 @@
                           <w:jc w:val="center"/>
                         </w:pPr>
                         <w:r>
-                          <w:t xml:space="preserve">CDBS </w:t>
-                        </w:r>
-                        <w:r>
-                          <w:t>1</w:t>
+                          <w:t>CDBS 1</w:t>
                         </w:r>
                       </w:p>
                       <w:p>
@@ -12251,10 +11159,7 @@
                           <w:jc w:val="center"/>
                         </w:pPr>
                         <w:r>
-                          <w:t xml:space="preserve">Java </w:t>
-                        </w:r>
-                        <w:r>
-                          <w:t>application program</w:t>
+                          <w:t>Java application program</w:t>
                         </w:r>
                       </w:p>
                     </w:txbxContent>
@@ -12363,37 +11268,7 @@
           <w:szCs w:val="22"/>
           <w:lang w:val="en-US"/>
         </w:rPr>
-        <w:t xml:space="preserve">The Federated JDBC classes and their respective methods essentially should work like the corresponding elements of the JDBC interface. However, there is no need to implement a class </w:t>
-      </w:r>
-      <w:r>
-        <w:rPr>
-          <w:rFonts w:asciiTheme="minorHAnsi" w:hAnsiTheme="minorHAnsi" w:cstheme="minorHAnsi"/>
-          <w:sz w:val="22"/>
-          <w:szCs w:val="22"/>
-          <w:lang w:val="en-US"/>
-        </w:rPr>
-        <w:lastRenderedPageBreak/>
-        <w:t xml:space="preserve">corresponding to the JDBC class </w:t>
-      </w:r>
-      <w:proofErr w:type="spellStart"/>
-      <w:r>
-        <w:rPr>
-          <w:rFonts w:asciiTheme="minorHAnsi" w:hAnsiTheme="minorHAnsi" w:cstheme="minorHAnsi"/>
-          <w:sz w:val="22"/>
-          <w:szCs w:val="22"/>
-          <w:lang w:val="en-US"/>
-        </w:rPr>
-        <w:t>PreparedStatement</w:t>
-      </w:r>
-      <w:proofErr w:type="spellEnd"/>
-      <w:r>
-        <w:rPr>
-          <w:rFonts w:asciiTheme="minorHAnsi" w:hAnsiTheme="minorHAnsi" w:cstheme="minorHAnsi"/>
-          <w:sz w:val="22"/>
-          <w:szCs w:val="22"/>
-          <w:lang w:val="en-US"/>
-        </w:rPr>
-        <w:t>.  Hence, that one is missing in the list below.</w:t>
+        <w:t>The Federated JDBC classes and their respective methods essentially should work like the corresponding elements of the JDBC interface. However, there is no need to implement a class corresponding to the JDBC class PreparedStatement.  Hence, that one is missing in the list below.</w:t>
       </w:r>
       <w:r>
         <w:rPr>
@@ -12558,11 +11433,9 @@
               <w:pStyle w:val="sourceCode"/>
               <w:ind w:left="0"/>
             </w:pPr>
-            <w:proofErr w:type="spellStart"/>
             <w:r>
               <w:t>FedPseudoDriver</w:t>
             </w:r>
-            <w:proofErr w:type="spellEnd"/>
           </w:p>
           <w:p>
             <w:pPr>
@@ -12571,23 +11444,17 @@
             </w:pPr>
             <w:r>
               <w:tab/>
-            </w:r>
-            <w:proofErr w:type="spellStart"/>
-            <w:r>
               <w:t>getConnection</w:t>
             </w:r>
-            <w:proofErr w:type="spellEnd"/>
           </w:p>
           <w:p>
             <w:pPr>
               <w:pStyle w:val="sourceCode"/>
               <w:ind w:left="0"/>
             </w:pPr>
-            <w:proofErr w:type="spellStart"/>
             <w:r>
               <w:t>FedConnection</w:t>
             </w:r>
-            <w:proofErr w:type="spellEnd"/>
           </w:p>
           <w:p>
             <w:pPr>
@@ -12596,12 +11463,8 @@
             </w:pPr>
             <w:r>
               <w:tab/>
-            </w:r>
-            <w:proofErr w:type="spellStart"/>
-            <w:r>
               <w:t>setAutoCommit</w:t>
             </w:r>
-            <w:proofErr w:type="spellEnd"/>
           </w:p>
           <w:p>
             <w:pPr>
@@ -12610,12 +11473,8 @@
             </w:pPr>
             <w:r>
               <w:tab/>
-            </w:r>
-            <w:proofErr w:type="spellStart"/>
-            <w:r>
               <w:t>getStatement</w:t>
             </w:r>
-            <w:proofErr w:type="spellEnd"/>
           </w:p>
           <w:p>
             <w:pPr>
@@ -12647,11 +11506,9 @@
               <w:pStyle w:val="sourceCode"/>
               <w:ind w:left="41"/>
             </w:pPr>
-            <w:proofErr w:type="spellStart"/>
             <w:r>
               <w:t>FedStatement</w:t>
             </w:r>
-            <w:proofErr w:type="spellEnd"/>
           </w:p>
           <w:p>
             <w:pPr>
@@ -12660,12 +11517,8 @@
             </w:pPr>
             <w:r>
               <w:tab/>
-            </w:r>
-            <w:proofErr w:type="spellStart"/>
-            <w:r>
               <w:t>executeUpdate</w:t>
             </w:r>
-            <w:proofErr w:type="spellEnd"/>
           </w:p>
           <w:p>
             <w:pPr>
@@ -12674,12 +11527,8 @@
             </w:pPr>
             <w:r>
               <w:tab/>
-            </w:r>
-            <w:proofErr w:type="spellStart"/>
-            <w:r>
               <w:t>executeQuery</w:t>
             </w:r>
-            <w:proofErr w:type="spellEnd"/>
           </w:p>
           <w:p>
             <w:pPr>
@@ -12696,11 +11545,9 @@
               <w:pStyle w:val="sourceCode"/>
               <w:ind w:left="41"/>
             </w:pPr>
-            <w:proofErr w:type="spellStart"/>
             <w:r>
               <w:t>FedResultSet</w:t>
             </w:r>
-            <w:proofErr w:type="spellEnd"/>
           </w:p>
           <w:p>
             <w:pPr>
@@ -12719,12 +11566,8 @@
             </w:pPr>
             <w:r>
               <w:tab/>
-            </w:r>
-            <w:proofErr w:type="spellStart"/>
-            <w:r>
               <w:t>getInt</w:t>
             </w:r>
-            <w:proofErr w:type="spellEnd"/>
           </w:p>
           <w:p>
             <w:pPr>
@@ -12733,12 +11576,8 @@
             </w:pPr>
             <w:r>
               <w:tab/>
-            </w:r>
-            <w:proofErr w:type="spellStart"/>
-            <w:r>
               <w:t>getString</w:t>
             </w:r>
-            <w:proofErr w:type="spellEnd"/>
           </w:p>
           <w:p>
             <w:pPr>
@@ -12757,36 +11596,17 @@
             </w:pPr>
             <w:r>
               <w:tab/>
+              <w:t xml:space="preserve">int </w:t>
             </w:r>
-            <w:proofErr w:type="spellStart"/>
-            <w:r>
-              <w:t>int</w:t>
-            </w:r>
-            <w:proofErr w:type="spellEnd"/>
-            <w:r>
-              <w:t xml:space="preserve"> </w:t>
-            </w:r>
-            <w:proofErr w:type="spellStart"/>
-            <w:proofErr w:type="gramStart"/>
             <w:r>
               <w:rPr>
                 <w:color w:val="FF0000"/>
               </w:rPr>
               <w:t>getColumnCount</w:t>
             </w:r>
-            <w:proofErr w:type="spellEnd"/>
             <w:r>
-              <w:t>(</w:t>
+              <w:t>() throws FedException</w:t>
             </w:r>
-            <w:proofErr w:type="gramEnd"/>
-            <w:r>
-              <w:t xml:space="preserve">) throws </w:t>
-            </w:r>
-            <w:proofErr w:type="spellStart"/>
-            <w:r>
-              <w:t>FedException</w:t>
-            </w:r>
-            <w:proofErr w:type="spellEnd"/>
           </w:p>
           <w:p>
             <w:pPr>
@@ -12797,32 +11617,15 @@
               <w:tab/>
               <w:t xml:space="preserve">String </w:t>
             </w:r>
-            <w:proofErr w:type="spellStart"/>
-            <w:proofErr w:type="gramStart"/>
             <w:r>
               <w:rPr>
                 <w:color w:val="FF0000"/>
               </w:rPr>
               <w:t>getColumnName</w:t>
             </w:r>
-            <w:proofErr w:type="spellEnd"/>
             <w:r>
-              <w:t>(</w:t>
+              <w:t>(int index) throws FedException</w:t>
             </w:r>
-            <w:proofErr w:type="spellStart"/>
-            <w:proofErr w:type="gramEnd"/>
-            <w:r>
-              <w:t>int</w:t>
-            </w:r>
-            <w:proofErr w:type="spellEnd"/>
-            <w:r>
-              <w:t xml:space="preserve"> index) throws </w:t>
-            </w:r>
-            <w:proofErr w:type="spellStart"/>
-            <w:r>
-              <w:t>FedException</w:t>
-            </w:r>
-            <w:proofErr w:type="spellEnd"/>
           </w:p>
         </w:tc>
       </w:tr>
@@ -13137,27 +11940,7 @@
           <w:szCs w:val="22"/>
           <w:lang w:val="en-US"/>
         </w:rPr>
-        <w:t xml:space="preserve"> </w:t>
-      </w:r>
-      <w:proofErr w:type="spellStart"/>
-      <w:r>
-        <w:rPr>
-          <w:rFonts w:asciiTheme="minorHAnsi" w:hAnsiTheme="minorHAnsi" w:cstheme="minorHAnsi"/>
-          <w:sz w:val="22"/>
-          <w:szCs w:val="22"/>
-          <w:lang w:val="en-US"/>
-        </w:rPr>
-        <w:t>ResultSetMetaData</w:t>
-      </w:r>
-      <w:proofErr w:type="spellEnd"/>
-      <w:r>
-        <w:rPr>
-          <w:rFonts w:asciiTheme="minorHAnsi" w:hAnsiTheme="minorHAnsi" w:cstheme="minorHAnsi"/>
-          <w:sz w:val="22"/>
-          <w:szCs w:val="22"/>
-          <w:lang w:val="en-US"/>
-        </w:rPr>
-        <w:t xml:space="preserve">, </w:t>
+        <w:t xml:space="preserve"> ResultSetMetaData, </w:t>
       </w:r>
       <w:r>
         <w:rPr>
@@ -13287,7 +12070,6 @@
           <w:lang w:val="en-US"/>
         </w:rPr>
       </w:pPr>
-      <w:proofErr w:type="gramStart"/>
       <w:r>
         <w:rPr>
           <w:rFonts w:asciiTheme="minorHAnsi" w:hAnsiTheme="minorHAnsi" w:cstheme="minorHAnsi"/>
@@ -13304,17 +12086,7 @@
           <w:szCs w:val="22"/>
           <w:lang w:val="en-US"/>
         </w:rPr>
-        <w:t>o</w:t>
-      </w:r>
-      <w:proofErr w:type="gramEnd"/>
-      <w:r>
-        <w:rPr>
-          <w:rFonts w:asciiTheme="minorHAnsi" w:hAnsiTheme="minorHAnsi" w:cstheme="minorHAnsi"/>
-          <w:sz w:val="22"/>
-          <w:szCs w:val="22"/>
-          <w:lang w:val="en-US"/>
-        </w:rPr>
-        <w:t xml:space="preserve"> test your own im</w:t>
+        <w:t>o test your own im</w:t>
       </w:r>
       <w:r>
         <w:rPr>
@@ -13527,27 +12299,7 @@
           <w:szCs w:val="22"/>
           <w:lang w:val="en-US"/>
         </w:rPr>
-        <w:t xml:space="preserve">program </w:t>
-      </w:r>
-      <w:proofErr w:type="gramStart"/>
-      <w:r>
-        <w:rPr>
-          <w:rFonts w:asciiTheme="minorHAnsi" w:hAnsiTheme="minorHAnsi" w:cstheme="minorHAnsi"/>
-          <w:sz w:val="22"/>
-          <w:szCs w:val="22"/>
-          <w:lang w:val="en-US"/>
-        </w:rPr>
-        <w:t>similar to</w:t>
-      </w:r>
-      <w:proofErr w:type="gramEnd"/>
-      <w:r>
-        <w:rPr>
-          <w:rFonts w:asciiTheme="minorHAnsi" w:hAnsiTheme="minorHAnsi" w:cstheme="minorHAnsi"/>
-          <w:sz w:val="22"/>
-          <w:szCs w:val="22"/>
-          <w:lang w:val="en-US"/>
-        </w:rPr>
-        <w:t xml:space="preserve"> the previous assignment that creates and loads a large global distributed table with several thousand tuples.</w:t>
+        <w:t>program similar to the previous assignment that creates and loads a large global distributed table with several thousand tuples.</w:t>
       </w:r>
     </w:p>
     <w:p>
@@ -14063,25 +12815,14 @@
           <w:lang w:val="en-US"/>
         </w:rPr>
       </w:pPr>
-      <w:proofErr w:type="gramStart"/>
-      <w:r>
-        <w:rPr>
-          <w:rFonts w:asciiTheme="minorHAnsi" w:hAnsiTheme="minorHAnsi" w:cstheme="minorHAnsi"/>
-          <w:sz w:val="22"/>
-          <w:szCs w:val="22"/>
-          <w:lang w:val="en-US"/>
-        </w:rPr>
-        <w:t>In order to</w:t>
-      </w:r>
-      <w:proofErr w:type="gramEnd"/>
-      <w:r>
-        <w:rPr>
-          <w:rFonts w:asciiTheme="minorHAnsi" w:hAnsiTheme="minorHAnsi" w:cstheme="minorHAnsi"/>
-          <w:sz w:val="22"/>
-          <w:szCs w:val="22"/>
-          <w:lang w:val="en-US"/>
-        </w:rPr>
-        <w:t xml:space="preserve"> </w:t>
+      <w:r>
+        <w:rPr>
+          <w:rFonts w:asciiTheme="minorHAnsi" w:hAnsiTheme="minorHAnsi" w:cstheme="minorHAnsi"/>
+          <w:sz w:val="22"/>
+          <w:szCs w:val="22"/>
+          <w:lang w:val="en-US"/>
+        </w:rPr>
+        <w:t xml:space="preserve">In order to </w:t>
       </w:r>
       <w:r>
         <w:rPr>
@@ -14184,47 +12925,7 @@
           <w:szCs w:val="22"/>
           <w:lang w:val="en-US"/>
         </w:rPr>
-        <w:t xml:space="preserve">In this </w:t>
-      </w:r>
-      <w:proofErr w:type="gramStart"/>
-      <w:r>
-        <w:rPr>
-          <w:rFonts w:asciiTheme="minorHAnsi" w:hAnsiTheme="minorHAnsi" w:cstheme="minorHAnsi"/>
-          <w:sz w:val="22"/>
-          <w:szCs w:val="22"/>
-          <w:lang w:val="en-US"/>
-        </w:rPr>
-        <w:t>file</w:t>
-      </w:r>
-      <w:proofErr w:type="gramEnd"/>
-      <w:r>
-        <w:rPr>
-          <w:rFonts w:asciiTheme="minorHAnsi" w:hAnsiTheme="minorHAnsi" w:cstheme="minorHAnsi"/>
-          <w:sz w:val="22"/>
-          <w:szCs w:val="22"/>
-          <w:lang w:val="en-US"/>
-        </w:rPr>
-        <w:t xml:space="preserve"> all received statements and all resulting JDBC queries to the </w:t>
-      </w:r>
-      <w:proofErr w:type="spellStart"/>
-      <w:r>
-        <w:rPr>
-          <w:rFonts w:asciiTheme="minorHAnsi" w:hAnsiTheme="minorHAnsi" w:cstheme="minorHAnsi"/>
-          <w:sz w:val="22"/>
-          <w:szCs w:val="22"/>
-          <w:lang w:val="en-US"/>
-        </w:rPr>
-        <w:t>CDBSes</w:t>
-      </w:r>
-      <w:proofErr w:type="spellEnd"/>
-      <w:r>
-        <w:rPr>
-          <w:rFonts w:asciiTheme="minorHAnsi" w:hAnsiTheme="minorHAnsi" w:cstheme="minorHAnsi"/>
-          <w:sz w:val="22"/>
-          <w:szCs w:val="22"/>
-          <w:lang w:val="en-US"/>
-        </w:rPr>
-        <w:t xml:space="preserve"> should be logged. </w:t>
+        <w:t xml:space="preserve">In this file all received statements and all resulting JDBC queries to the CDBSes should be logged. </w:t>
       </w:r>
     </w:p>
     <w:p>
@@ -14253,6 +12954,7 @@
           <w:szCs w:val="22"/>
           <w:lang w:val="en-US"/>
         </w:rPr>
+        <w:lastRenderedPageBreak/>
         <w:t>Output should be formatted roughly according (similar) to</w:t>
       </w:r>
       <w:r>
@@ -14298,27 +13000,7 @@
           <w:szCs w:val="22"/>
           <w:lang w:val="en-US"/>
         </w:rPr>
-        <w:t xml:space="preserve">The exact time (up to a granularity of milliseconds) </w:t>
-      </w:r>
-      <w:proofErr w:type="gramStart"/>
-      <w:r>
-        <w:rPr>
-          <w:rFonts w:asciiTheme="minorHAnsi" w:hAnsiTheme="minorHAnsi" w:cstheme="minorHAnsi"/>
-          <w:sz w:val="22"/>
-          <w:szCs w:val="22"/>
-          <w:lang w:val="en-US"/>
-        </w:rPr>
-        <w:t>has to</w:t>
-      </w:r>
-      <w:proofErr w:type="gramEnd"/>
-      <w:r>
-        <w:rPr>
-          <w:rFonts w:asciiTheme="minorHAnsi" w:hAnsiTheme="minorHAnsi" w:cstheme="minorHAnsi"/>
-          <w:sz w:val="22"/>
-          <w:szCs w:val="22"/>
-          <w:lang w:val="en-US"/>
-        </w:rPr>
-        <w:t xml:space="preserve"> be printed at the beginning of each line</w:t>
+        <w:t>The exact time (up to a granularity of milliseconds) has to be printed at the beginning of each line</w:t>
       </w:r>
       <w:r>
         <w:rPr>
@@ -14379,15 +13061,7 @@
         <w:tab/>
       </w:r>
       <w:r>
-        <w:t xml:space="preserve">Insert into </w:t>
-      </w:r>
-      <w:proofErr w:type="spellStart"/>
-      <w:r>
-        <w:t>pers</w:t>
-      </w:r>
-      <w:proofErr w:type="spellEnd"/>
-      <w:r>
-        <w:t xml:space="preserve"> values (12, ‘Meier’,63001)</w:t>
+        <w:t>Insert into pers values (12, ‘Meier’,63001)</w:t>
       </w:r>
     </w:p>
     <w:p>
@@ -14404,15 +13078,7 @@
         <w:tab/>
       </w:r>
       <w:r>
-        <w:t xml:space="preserve">Insert into </w:t>
-      </w:r>
-      <w:proofErr w:type="spellStart"/>
-      <w:r>
-        <w:t>pers</w:t>
-      </w:r>
-      <w:proofErr w:type="spellEnd"/>
-      <w:r>
-        <w:t xml:space="preserve"> values (12, ‘Meier’,63001)</w:t>
+        <w:t>Insert into pers values (12, ‘Meier’,63001)</w:t>
       </w:r>
     </w:p>
     <w:p>
@@ -14429,15 +13095,7 @@
         <w:tab/>
       </w:r>
       <w:r>
-        <w:t xml:space="preserve">Insert into </w:t>
-      </w:r>
-      <w:proofErr w:type="spellStart"/>
-      <w:r>
-        <w:t>pers</w:t>
-      </w:r>
-      <w:proofErr w:type="spellEnd"/>
-      <w:r>
-        <w:t xml:space="preserve"> values (45, ‘Mehler’,29556)</w:t>
+        <w:t>Insert into pers values (45, ‘Mehler’,29556)</w:t>
       </w:r>
     </w:p>
     <w:p>
@@ -14454,15 +13112,7 @@
         <w:tab/>
       </w:r>
       <w:r>
-        <w:t xml:space="preserve">Insert into </w:t>
-      </w:r>
-      <w:proofErr w:type="spellStart"/>
-      <w:r>
-        <w:t>pers</w:t>
-      </w:r>
-      <w:proofErr w:type="spellEnd"/>
-      <w:r>
-        <w:t xml:space="preserve"> values (45, ‘Mehler’,29556)</w:t>
+        <w:t>Insert into pers values (45, ‘Mehler’,29556)</w:t>
       </w:r>
     </w:p>
     <w:p>
@@ -14479,15 +13129,7 @@
         <w:tab/>
       </w:r>
       <w:r>
-        <w:t xml:space="preserve">Insert into </w:t>
-      </w:r>
-      <w:proofErr w:type="spellStart"/>
-      <w:r>
-        <w:t>pers</w:t>
-      </w:r>
-      <w:proofErr w:type="spellEnd"/>
-      <w:r>
-        <w:t xml:space="preserve"> values (99, ‘Zehner’,81324)</w:t>
+        <w:t>Insert into pers values (99, ‘Zehner’,81324)</w:t>
       </w:r>
     </w:p>
     <w:p>
@@ -14504,15 +13146,7 @@
         <w:tab/>
       </w:r>
       <w:r>
-        <w:t xml:space="preserve">Insert into </w:t>
-      </w:r>
-      <w:proofErr w:type="spellStart"/>
-      <w:r>
-        <w:t>pers</w:t>
-      </w:r>
-      <w:proofErr w:type="spellEnd"/>
-      <w:r>
-        <w:t xml:space="preserve"> values (99, ‘Zehner’,81324)</w:t>
+        <w:t>Insert into pers values (99, ‘Zehner’,81324)</w:t>
       </w:r>
     </w:p>
     <w:p>
@@ -14791,27 +13425,7 @@
           <w:szCs w:val="22"/>
           <w:lang w:val="en-US"/>
         </w:rPr>
-        <w:t xml:space="preserve">Contributions to the common solution listed by each group member; every member </w:t>
-      </w:r>
-      <w:proofErr w:type="gramStart"/>
-      <w:r>
-        <w:rPr>
-          <w:rFonts w:asciiTheme="minorHAnsi" w:hAnsiTheme="minorHAnsi" w:cstheme="minorHAnsi"/>
-          <w:sz w:val="22"/>
-          <w:szCs w:val="22"/>
-          <w:lang w:val="en-US"/>
-        </w:rPr>
-        <w:t>has to</w:t>
-      </w:r>
-      <w:proofErr w:type="gramEnd"/>
-      <w:r>
-        <w:rPr>
-          <w:rFonts w:asciiTheme="minorHAnsi" w:hAnsiTheme="minorHAnsi" w:cstheme="minorHAnsi"/>
-          <w:sz w:val="22"/>
-          <w:szCs w:val="22"/>
-          <w:lang w:val="en-US"/>
-        </w:rPr>
-        <w:t xml:space="preserve"> do some part of the coding.</w:t>
+        <w:t>Contributions to the common solution listed by each group member; every member has to do some part of the coding.</w:t>
       </w:r>
     </w:p>
     <w:p>
@@ -14876,7 +13490,6 @@
           <w:szCs w:val="22"/>
           <w:lang w:val="en-US"/>
         </w:rPr>
-        <w:lastRenderedPageBreak/>
         <w:t>i.e.</w:t>
       </w:r>
       <w:r>
@@ -15117,27 +13730,7 @@
           <w:szCs w:val="22"/>
           <w:lang w:val="en-US"/>
         </w:rPr>
-        <w:t xml:space="preserve"> first and </w:t>
-      </w:r>
-      <w:proofErr w:type="gramStart"/>
-      <w:r>
-        <w:rPr>
-          <w:rFonts w:asciiTheme="minorHAnsi" w:hAnsiTheme="minorHAnsi" w:cstheme="minorHAnsi"/>
-          <w:sz w:val="22"/>
-          <w:szCs w:val="22"/>
-          <w:lang w:val="en-US"/>
-        </w:rPr>
-        <w:t>foremost</w:t>
-      </w:r>
-      <w:proofErr w:type="gramEnd"/>
-      <w:r>
-        <w:rPr>
-          <w:rFonts w:asciiTheme="minorHAnsi" w:hAnsiTheme="minorHAnsi" w:cstheme="minorHAnsi"/>
-          <w:sz w:val="22"/>
-          <w:szCs w:val="22"/>
-          <w:lang w:val="en-US"/>
-        </w:rPr>
-        <w:t xml:space="preserve"> the discussion of problems that arose during the transformation of federal statements </w:t>
+        <w:t xml:space="preserve"> first and foremost the discussion of problems that arose during the transformation of federal statements </w:t>
       </w:r>
       <w:r>
         <w:rPr>
@@ -15155,36 +13748,16 @@
           <w:szCs w:val="22"/>
           <w:lang w:val="en-US"/>
         </w:rPr>
-        <w:t xml:space="preserve"> centralized </w:t>
-      </w:r>
-      <w:proofErr w:type="spellStart"/>
-      <w:r>
-        <w:rPr>
-          <w:rFonts w:asciiTheme="minorHAnsi" w:hAnsiTheme="minorHAnsi" w:cstheme="minorHAnsi"/>
-          <w:sz w:val="22"/>
-          <w:szCs w:val="22"/>
-          <w:lang w:val="en-US"/>
-        </w:rPr>
-        <w:t>DBS</w:t>
-      </w:r>
-      <w:r>
-        <w:rPr>
-          <w:rFonts w:asciiTheme="minorHAnsi" w:hAnsiTheme="minorHAnsi" w:cstheme="minorHAnsi"/>
-          <w:sz w:val="22"/>
-          <w:szCs w:val="22"/>
-          <w:lang w:val="en-US"/>
-        </w:rPr>
-        <w:t>es</w:t>
-      </w:r>
-      <w:proofErr w:type="spellEnd"/>
-      <w:r>
-        <w:rPr>
-          <w:rFonts w:asciiTheme="minorHAnsi" w:hAnsiTheme="minorHAnsi" w:cstheme="minorHAnsi"/>
-          <w:sz w:val="22"/>
-          <w:szCs w:val="22"/>
-          <w:lang w:val="en-US"/>
-        </w:rPr>
-        <w:t xml:space="preserve">. </w:t>
+        <w:t xml:space="preserve"> centralized DBS</w:t>
+      </w:r>
+      <w:r>
+        <w:rPr>
+          <w:rFonts w:asciiTheme="minorHAnsi" w:hAnsiTheme="minorHAnsi" w:cstheme="minorHAnsi"/>
+          <w:sz w:val="22"/>
+          <w:szCs w:val="22"/>
+          <w:lang w:val="en-US"/>
+        </w:rPr>
+        <w:t xml:space="preserve">es. </w:t>
       </w:r>
     </w:p>
     <w:p>
@@ -15691,7 +14264,29 @@
       </w:r>
     </w:p>
   </w:comment>
-  <w:comment w:id="4" w:author="Prof. Dr. Peter Peinl" w:date="2017-08-19T18:37:00Z" w:initials="PDPP">
+  <w:comment w:id="3" w:author="Aleksandr Anfilov" w:date="2017-09-03T13:26:00Z" w:initials="AA">
+    <w:p>
+      <w:pPr>
+        <w:pStyle w:val="CommentText"/>
+      </w:pPr>
+      <w:r>
+        <w:rPr>
+          <w:rStyle w:val="CommentReference"/>
+        </w:rPr>
+        <w:annotationRef/>
+      </w:r>
+      <w:r>
+        <w:t>Assignment v7</w:t>
+      </w:r>
+      <w:r>
+        <w:t xml:space="preserve">: </w:t>
+      </w:r>
+      <w:r>
+        <w:t>Some groups had already implemented this addition to the grammar; for all other groups this is optional;</w:t>
+      </w:r>
+    </w:p>
+  </w:comment>
+  <w:comment w:id="5" w:author="Prof. Dr. Peter Peinl" w:date="2017-08-19T18:37:00Z" w:initials="PDPP">
     <w:p>
       <w:pPr>
         <w:pStyle w:val="CommentText"/>
@@ -15714,6 +14309,38 @@
         </w:rPr>
         <w:t>To make example statement conformat with syntax rules.</w:t>
       </w:r>
+    </w:p>
+  </w:comment>
+  <w:comment w:id="6" w:author="Prof. Dr. Peter Peinl" w:date="2017-08-31T14:56:00Z" w:initials="PDPP">
+    <w:p>
+      <w:pPr>
+        <w:pStyle w:val="CommentText"/>
+        <w:rPr>
+          <w:noProof/>
+          <w:lang w:val="en-US"/>
+        </w:rPr>
+      </w:pPr>
+      <w:r>
+        <w:rPr>
+          <w:rStyle w:val="CommentReference"/>
+        </w:rPr>
+        <w:annotationRef/>
+      </w:r>
+      <w:r>
+        <w:rPr>
+          <w:noProof/>
+          <w:lang w:val="en-US"/>
+        </w:rPr>
+        <w:t>Some groups had already implemented this addition to the grammar; for all other groups this is optional;</w:t>
+      </w:r>
+    </w:p>
+    <w:p>
+      <w:pPr>
+        <w:pStyle w:val="CommentText"/>
+        <w:rPr>
+          <w:lang w:val="en-US"/>
+        </w:rPr>
+      </w:pPr>
     </w:p>
   </w:comment>
 </w:comments>
@@ -15723,7 +14350,9 @@
 <w15:commentsEx xmlns:wpc="http://schemas.microsoft.com/office/word/2010/wordprocessingCanvas" xmlns:cx="http://schemas.microsoft.com/office/drawing/2014/chartex" xmlns:cx1="http://schemas.microsoft.com/office/drawing/2015/9/8/chartex" xmlns:cx2="http://schemas.microsoft.com/office/drawing/2015/10/21/chartex" xmlns:cx3="http://schemas.microsoft.com/office/drawing/2016/5/9/chartex" xmlns:cx4="http://schemas.microsoft.com/office/drawing/2016/5/10/chartex" xmlns:cx5="http://schemas.microsoft.com/office/drawing/2016/5/11/chartex" xmlns:cx6="http://schemas.microsoft.com/office/drawing/2016/5/12/chartex" xmlns:cx7="http://schemas.microsoft.com/office/drawing/2016/5/13/chartex" xmlns:cx8="http://schemas.microsoft.com/office/drawing/2016/5/14/chartex" xmlns:mc="http://schemas.openxmlformats.org/markup-compatibility/2006" xmlns:aink="http://schemas.microsoft.com/office/drawing/2016/ink" xmlns:am3d="http://schemas.microsoft.com/office/drawing/2017/model3d" xmlns:o="urn:schemas-microsoft-com:office:office" xmlns:r="http://schemas.openxmlformats.org/officeDocument/2006/relationships" xmlns:m="http://schemas.openxmlformats.org/officeDocument/2006/math" xmlns:v="urn:schemas-microsoft-com:vml" xmlns:wp14="http://schemas.microsoft.com/office/word/2010/wordprocessingDrawing" xmlns:wp="http://schemas.openxmlformats.org/drawingml/2006/wordprocessingDrawing" xmlns:w10="urn:schemas-microsoft-com:office:word" xmlns:w="http://schemas.openxmlformats.org/wordprocessingml/2006/main" xmlns:w14="http://schemas.microsoft.com/office/word/2010/wordml" xmlns:w15="http://schemas.microsoft.com/office/word/2012/wordml" xmlns:w16cid="http://schemas.microsoft.com/office/word/2016/wordml/cid" xmlns:w16se="http://schemas.microsoft.com/office/word/2015/wordml/symex" xmlns:wpg="http://schemas.microsoft.com/office/word/2010/wordprocessingGroup" xmlns:wpi="http://schemas.microsoft.com/office/word/2010/wordprocessingInk" xmlns:wne="http://schemas.microsoft.com/office/word/2006/wordml" xmlns:wps="http://schemas.microsoft.com/office/word/2010/wordprocessingShape" mc:Ignorable="w14 w15 w16se w16cid wp14">
   <w15:commentEx w15:paraId="44AA3E94" w15:done="0"/>
   <w15:commentEx w15:paraId="5BE35C13" w15:done="1"/>
+  <w15:commentEx w15:paraId="5E6D0AF1" w15:done="1"/>
   <w15:commentEx w15:paraId="138202DA" w15:done="1"/>
+  <w15:commentEx w15:paraId="3F6B6537" w15:done="0"/>
 </w15:commentsEx>
 </file>
 
@@ -15731,7 +14360,9 @@
 <w16cid:commentsIds xmlns:wpc="http://schemas.microsoft.com/office/word/2010/wordprocessingCanvas" xmlns:cx="http://schemas.microsoft.com/office/drawing/2014/chartex" xmlns:cx1="http://schemas.microsoft.com/office/drawing/2015/9/8/chartex" xmlns:cx2="http://schemas.microsoft.com/office/drawing/2015/10/21/chartex" xmlns:cx3="http://schemas.microsoft.com/office/drawing/2016/5/9/chartex" xmlns:cx4="http://schemas.microsoft.com/office/drawing/2016/5/10/chartex" xmlns:cx5="http://schemas.microsoft.com/office/drawing/2016/5/11/chartex" xmlns:cx6="http://schemas.microsoft.com/office/drawing/2016/5/12/chartex" xmlns:cx7="http://schemas.microsoft.com/office/drawing/2016/5/13/chartex" xmlns:cx8="http://schemas.microsoft.com/office/drawing/2016/5/14/chartex" xmlns:mc="http://schemas.openxmlformats.org/markup-compatibility/2006" xmlns:aink="http://schemas.microsoft.com/office/drawing/2016/ink" xmlns:am3d="http://schemas.microsoft.com/office/drawing/2017/model3d" xmlns:o="urn:schemas-microsoft-com:office:office" xmlns:r="http://schemas.openxmlformats.org/officeDocument/2006/relationships" xmlns:m="http://schemas.openxmlformats.org/officeDocument/2006/math" xmlns:v="urn:schemas-microsoft-com:vml" xmlns:wp14="http://schemas.microsoft.com/office/word/2010/wordprocessingDrawing" xmlns:wp="http://schemas.openxmlformats.org/drawingml/2006/wordprocessingDrawing" xmlns:w10="urn:schemas-microsoft-com:office:word" xmlns:w="http://schemas.openxmlformats.org/wordprocessingml/2006/main" xmlns:w14="http://schemas.microsoft.com/office/word/2010/wordml" xmlns:w15="http://schemas.microsoft.com/office/word/2012/wordml" xmlns:w16cid="http://schemas.microsoft.com/office/word/2016/wordml/cid" xmlns:w16se="http://schemas.microsoft.com/office/word/2015/wordml/symex" xmlns:wpg="http://schemas.microsoft.com/office/word/2010/wordprocessingGroup" xmlns:wpi="http://schemas.microsoft.com/office/word/2010/wordprocessingInk" xmlns:wne="http://schemas.microsoft.com/office/word/2006/wordml" xmlns:wps="http://schemas.microsoft.com/office/word/2010/wordprocessingShape" mc:Ignorable="w14 w15 w16se w16cid wp14">
   <w16cid:commentId w16cid:paraId="44AA3E94" w16cid:durableId="1D52F343"/>
   <w16cid:commentId w16cid:paraId="5BE35C13" w16cid:durableId="1D51A4F6"/>
+  <w16cid:commentId w16cid:paraId="5E6D0AF1" w16cid:durableId="1D568198"/>
   <w16cid:commentId w16cid:paraId="138202DA" w16cid:durableId="1D51A4F7"/>
+  <w16cid:commentId w16cid:paraId="3F6B6537" w16cid:durableId="1D5680E8"/>
 </w16cid:commentsIds>
 </file>
 
@@ -15860,17 +14491,7 @@
         <w:color w:val="000000" w:themeColor="text1"/>
         <w:lang w:val="en-US"/>
       </w:rPr>
-      <w:t xml:space="preserve">To be implemented </w:t>
-    </w:r>
-    <w:proofErr w:type="gramStart"/>
-    <w:r>
-      <w:rPr>
-        <w:rFonts w:asciiTheme="minorHAnsi" w:hAnsiTheme="minorHAnsi" w:cstheme="minorHAnsi"/>
-        <w:b/>
-        <w:color w:val="000000" w:themeColor="text1"/>
-        <w:lang w:val="en-US"/>
-      </w:rPr>
-      <w:t xml:space="preserve">|  </w:t>
+      <w:t xml:space="preserve">To be implemented |  </w:t>
     </w:r>
     <w:r>
       <w:rPr>
@@ -15879,17 +14500,7 @@
         <w:color w:val="0070C0"/>
         <w:lang w:val="en-US"/>
       </w:rPr>
-      <w:t>In</w:t>
-    </w:r>
-    <w:proofErr w:type="gramEnd"/>
-    <w:r>
-      <w:rPr>
-        <w:rFonts w:asciiTheme="minorHAnsi" w:hAnsiTheme="minorHAnsi" w:cstheme="minorHAnsi"/>
-        <w:b/>
-        <w:color w:val="0070C0"/>
-        <w:lang w:val="en-US"/>
-      </w:rPr>
-      <w:t xml:space="preserve"> progress  |  </w:t>
+      <w:t xml:space="preserve">In progress  |  </w:t>
     </w:r>
     <w:r>
       <w:rPr>
@@ -18536,6 +17147,34 @@
   </w:num>
   <w:num w:numId="34">
     <w:abstractNumId w:val="1"/>
+  </w:num>
+  <w:num w:numId="35">
+    <w:abstractNumId w:val="24"/>
+    <w:lvlOverride w:ilvl="0">
+      <w:startOverride w:val="1"/>
+    </w:lvlOverride>
+    <w:lvlOverride w:ilvl="1"/>
+    <w:lvlOverride w:ilvl="2">
+      <w:startOverride w:val="1"/>
+    </w:lvlOverride>
+    <w:lvlOverride w:ilvl="3">
+      <w:startOverride w:val="1"/>
+    </w:lvlOverride>
+    <w:lvlOverride w:ilvl="4">
+      <w:startOverride w:val="1"/>
+    </w:lvlOverride>
+    <w:lvlOverride w:ilvl="5">
+      <w:startOverride w:val="1"/>
+    </w:lvlOverride>
+    <w:lvlOverride w:ilvl="6">
+      <w:startOverride w:val="1"/>
+    </w:lvlOverride>
+    <w:lvlOverride w:ilvl="7">
+      <w:startOverride w:val="1"/>
+    </w:lvlOverride>
+    <w:lvlOverride w:ilvl="8">
+      <w:startOverride w:val="1"/>
+    </w:lvlOverride>
   </w:num>
 </w:numbering>
 </file>
@@ -19012,6 +17651,7 @@
   <w:style w:type="character" w:default="1" w:styleId="DefaultParagraphFont">
     <w:name w:val="Default Paragraph Font"/>
     <w:uiPriority w:val="1"/>
+    <w:semiHidden/>
     <w:unhideWhenUsed/>
   </w:style>
   <w:style w:type="table" w:default="1" w:styleId="TableNormal">
@@ -19628,7 +18268,7 @@
 </file>
 
 <file path=customXml/itemProps1.xml><?xml version="1.0" encoding="utf-8"?>
-<ds:datastoreItem xmlns:ds="http://schemas.openxmlformats.org/officeDocument/2006/customXml" ds:itemID="{A798CE13-6FBD-44F1-B362-0B74A5C5FB46}">
+<ds:datastoreItem xmlns:ds="http://schemas.openxmlformats.org/officeDocument/2006/customXml" ds:itemID="{34D9485F-BBF8-4A49-8DA0-E17934E5D6B7}">
   <ds:schemaRefs>
     <ds:schemaRef ds:uri="http://schemas.openxmlformats.org/officeDocument/2006/bibliography"/>
   </ds:schemaRefs>

</xml_diff>

<commit_message>
Updated Data Modeler diagram to reflect V7. Tested CREATE table, issue #6 is there
</commit_message>
<xml_diff>
--- a/doc/REQUIREMENTS.DOCX
+++ b/doc/REQUIREMENTS.DOCX
@@ -1547,7 +1547,7 @@
           </w:rPr>
           <w:id w:val="1120646976"/>
           <w14:checkbox>
-            <w14:checked w14:val="1"/>
+            <w14:checked w14:val="0"/>
             <w14:checkedState w14:val="2612" w14:font="MS Gothic"/>
             <w14:uncheckedState w14:val="2610" w14:font="MS Gothic"/>
           </w14:checkbox>
@@ -1561,7 +1561,7 @@
               <w:szCs w:val="22"/>
               <w:lang w:val="en-US"/>
             </w:rPr>
-            <w:t>☒</w:t>
+            <w:t>☐</w:t>
           </w:r>
         </w:sdtContent>
       </w:sdt>
@@ -1875,7 +1875,6 @@
           </w:r>
         </w:sdtContent>
       </w:sdt>
-      <w:commentRangeStart w:id="0"/>
       <w:r>
         <w:rPr>
           <w:rFonts w:asciiTheme="minorHAnsi" w:hAnsiTheme="minorHAnsi" w:cstheme="minorHAnsi"/>
@@ -1964,17 +1963,8 @@
         </w:rPr>
         <w:t>.</w:t>
       </w:r>
-      <w:commentRangeEnd w:id="0"/>
-      <w:r>
-        <w:rPr>
-          <w:rFonts w:asciiTheme="minorHAnsi" w:hAnsiTheme="minorHAnsi" w:cstheme="minorHAnsi"/>
-          <w:b/>
-          <w:sz w:val="22"/>
-          <w:szCs w:val="22"/>
-          <w:lang w:val="en-US"/>
-        </w:rPr>
-        <w:commentReference w:id="0"/>
-      </w:r>
+      <w:bookmarkStart w:id="0" w:name="_GoBack"/>
+      <w:bookmarkEnd w:id="0"/>
     </w:p>
     <w:p>
       <w:pPr>
@@ -5384,8 +5374,6 @@
       <w:r>
         <w:t>}</w:t>
       </w:r>
-      <w:bookmarkStart w:id="4" w:name="_GoBack"/>
-      <w:bookmarkEnd w:id="4"/>
     </w:p>
     <w:p>
       <w:pPr>
@@ -7870,11 +7858,11 @@
           </w:r>
         </w:sdtContent>
       </w:sdt>
-      <w:commentRangeStart w:id="5"/>
+      <w:commentRangeStart w:id="4"/>
       <w:r>
         <w:t>WHERE</w:t>
       </w:r>
-      <w:commentRangeEnd w:id="5"/>
+      <w:commentRangeEnd w:id="4"/>
       <w:r>
         <w:rPr>
           <w:rStyle w:val="CommentReference"/>
@@ -7882,7 +7870,7 @@
           <w:sz w:val="22"/>
           <w:szCs w:val="22"/>
         </w:rPr>
-        <w:commentReference w:id="5"/>
+        <w:commentReference w:id="4"/>
       </w:r>
       <w:r>
         <w:t xml:space="preserve"> (S.D = ’Kunz’) OR (S.E = 100)</w:t>
@@ -8249,7 +8237,7 @@
           <w:lang w:val="en-GB"/>
         </w:rPr>
       </w:pPr>
-      <w:commentRangeStart w:id="6"/>
+      <w:commentRangeStart w:id="5"/>
       <w:r>
         <w:rPr>
           <w:rFonts w:asciiTheme="minorHAnsi" w:hAnsiTheme="minorHAnsi" w:cstheme="minorHAnsi"/>
@@ -8259,7 +8247,7 @@
         </w:rPr>
         <w:t>SELECT</w:t>
       </w:r>
-      <w:commentRangeEnd w:id="6"/>
+      <w:commentRangeEnd w:id="5"/>
       <w:r>
         <w:rPr>
           <w:rFonts w:asciiTheme="minorHAnsi" w:hAnsiTheme="minorHAnsi" w:cstheme="minorHAnsi"/>
@@ -8267,7 +8255,7 @@
           <w:szCs w:val="22"/>
           <w:lang w:val="en-GB"/>
         </w:rPr>
-        <w:commentReference w:id="6"/>
+        <w:commentReference w:id="5"/>
       </w:r>
       <w:r>
         <w:rPr>
@@ -9446,13 +9434,13 @@
       <w:pPr>
         <w:pStyle w:val="Heading1"/>
       </w:pPr>
-      <w:bookmarkStart w:id="7" w:name="OLE_LINK3"/>
-      <w:bookmarkStart w:id="8" w:name="OLE_LINK4"/>
+      <w:bookmarkStart w:id="6" w:name="OLE_LINK3"/>
+      <w:bookmarkStart w:id="7" w:name="OLE_LINK4"/>
       <w:r>
         <w:t xml:space="preserve">A Federative DB catalogue </w:t>
       </w:r>
+      <w:bookmarkEnd w:id="6"/>
       <w:bookmarkEnd w:id="7"/>
-      <w:bookmarkEnd w:id="8"/>
       <w:r>
         <w:t xml:space="preserve">(management </w:t>
       </w:r>
@@ -9466,8 +9454,8 @@
         <w:t>the distribution schema)</w:t>
       </w:r>
     </w:p>
-    <w:bookmarkStart w:id="9" w:name="OLE_LINK1"/>
-    <w:bookmarkStart w:id="10" w:name="OLE_LINK2"/>
+    <w:bookmarkStart w:id="8" w:name="OLE_LINK1"/>
+    <w:bookmarkStart w:id="9" w:name="OLE_LINK2"/>
     <w:p>
       <w:pPr>
         <w:pStyle w:val="ListParagraph"/>
@@ -9556,8 +9544,8 @@
         </w:rPr>
         <w:t xml:space="preserve">required to describe the horizontal partitioning of global tables over the CDBSes </w:t>
       </w:r>
+      <w:bookmarkEnd w:id="8"/>
       <w:bookmarkEnd w:id="9"/>
-      <w:bookmarkEnd w:id="10"/>
       <w:r>
         <w:rPr>
           <w:rFonts w:asciiTheme="minorHAnsi" w:hAnsiTheme="minorHAnsi" w:cstheme="minorHAnsi"/>
@@ -14205,33 +14193,6 @@
 
 <file path=word/comments.xml><?xml version="1.0" encoding="utf-8"?>
 <w:comments xmlns:wpc="http://schemas.microsoft.com/office/word/2010/wordprocessingCanvas" xmlns:cx="http://schemas.microsoft.com/office/drawing/2014/chartex" xmlns:cx1="http://schemas.microsoft.com/office/drawing/2015/9/8/chartex" xmlns:cx2="http://schemas.microsoft.com/office/drawing/2015/10/21/chartex" xmlns:cx3="http://schemas.microsoft.com/office/drawing/2016/5/9/chartex" xmlns:cx4="http://schemas.microsoft.com/office/drawing/2016/5/10/chartex" xmlns:cx5="http://schemas.microsoft.com/office/drawing/2016/5/11/chartex" xmlns:cx6="http://schemas.microsoft.com/office/drawing/2016/5/12/chartex" xmlns:cx7="http://schemas.microsoft.com/office/drawing/2016/5/13/chartex" xmlns:cx8="http://schemas.microsoft.com/office/drawing/2016/5/14/chartex" xmlns:mc="http://schemas.openxmlformats.org/markup-compatibility/2006" xmlns:aink="http://schemas.microsoft.com/office/drawing/2016/ink" xmlns:am3d="http://schemas.microsoft.com/office/drawing/2017/model3d" xmlns:o="urn:schemas-microsoft-com:office:office" xmlns:r="http://schemas.openxmlformats.org/officeDocument/2006/relationships" xmlns:m="http://schemas.openxmlformats.org/officeDocument/2006/math" xmlns:v="urn:schemas-microsoft-com:vml" xmlns:wp14="http://schemas.microsoft.com/office/word/2010/wordprocessingDrawing" xmlns:wp="http://schemas.openxmlformats.org/drawingml/2006/wordprocessingDrawing" xmlns:w10="urn:schemas-microsoft-com:office:word" xmlns:w="http://schemas.openxmlformats.org/wordprocessingml/2006/main" xmlns:w14="http://schemas.microsoft.com/office/word/2010/wordml" xmlns:w15="http://schemas.microsoft.com/office/word/2012/wordml" xmlns:w16cid="http://schemas.microsoft.com/office/word/2016/wordml/cid" xmlns:w16se="http://schemas.microsoft.com/office/word/2015/wordml/symex" xmlns:wpg="http://schemas.microsoft.com/office/word/2010/wordprocessingGroup" xmlns:wpi="http://schemas.microsoft.com/office/word/2010/wordprocessingInk" xmlns:wne="http://schemas.microsoft.com/office/word/2006/wordml" xmlns:wps="http://schemas.microsoft.com/office/word/2010/wordprocessingShape" mc:Ignorable="w14 w15 w16se w16cid wp14">
-  <w:comment w:id="0" w:author="Aleksandr Anfilov" w:date="2017-08-31T20:42:00Z" w:initials="AA">
-    <w:p>
-      <w:pPr>
-        <w:pStyle w:val="CommentText"/>
-        <w:rPr>
-          <w:noProof/>
-        </w:rPr>
-      </w:pPr>
-      <w:r>
-        <w:rPr>
-          <w:rStyle w:val="CommentReference"/>
-        </w:rPr>
-        <w:annotationRef/>
-      </w:r>
-      <w:r>
-        <w:rPr>
-          <w:noProof/>
-        </w:rPr>
-        <w:t>Done</w:t>
-      </w:r>
-    </w:p>
-    <w:p>
-      <w:pPr>
-        <w:pStyle w:val="CommentText"/>
-      </w:pPr>
-    </w:p>
-  </w:comment>
   <w:comment w:id="2" w:author="Prof. Dr. Peter Peinl" w:date="2017-08-19T18:38:00Z" w:initials="PDPP">
     <w:p>
       <w:pPr>
@@ -14286,7 +14247,7 @@
       </w:r>
     </w:p>
   </w:comment>
-  <w:comment w:id="5" w:author="Prof. Dr. Peter Peinl" w:date="2017-08-19T18:37:00Z" w:initials="PDPP">
+  <w:comment w:id="4" w:author="Prof. Dr. Peter Peinl" w:date="2017-08-19T18:37:00Z" w:initials="PDPP">
     <w:p>
       <w:pPr>
         <w:pStyle w:val="CommentText"/>
@@ -14311,7 +14272,7 @@
       </w:r>
     </w:p>
   </w:comment>
-  <w:comment w:id="6" w:author="Prof. Dr. Peter Peinl" w:date="2017-08-31T14:56:00Z" w:initials="PDPP">
+  <w:comment w:id="5" w:author="Prof. Dr. Peter Peinl" w:date="2017-08-31T14:56:00Z" w:initials="PDPP">
     <w:p>
       <w:pPr>
         <w:pStyle w:val="CommentText"/>
@@ -14348,7 +14309,6 @@
 
 <file path=word/commentsExtended.xml><?xml version="1.0" encoding="utf-8"?>
 <w15:commentsEx xmlns:wpc="http://schemas.microsoft.com/office/word/2010/wordprocessingCanvas" xmlns:cx="http://schemas.microsoft.com/office/drawing/2014/chartex" xmlns:cx1="http://schemas.microsoft.com/office/drawing/2015/9/8/chartex" xmlns:cx2="http://schemas.microsoft.com/office/drawing/2015/10/21/chartex" xmlns:cx3="http://schemas.microsoft.com/office/drawing/2016/5/9/chartex" xmlns:cx4="http://schemas.microsoft.com/office/drawing/2016/5/10/chartex" xmlns:cx5="http://schemas.microsoft.com/office/drawing/2016/5/11/chartex" xmlns:cx6="http://schemas.microsoft.com/office/drawing/2016/5/12/chartex" xmlns:cx7="http://schemas.microsoft.com/office/drawing/2016/5/13/chartex" xmlns:cx8="http://schemas.microsoft.com/office/drawing/2016/5/14/chartex" xmlns:mc="http://schemas.openxmlformats.org/markup-compatibility/2006" xmlns:aink="http://schemas.microsoft.com/office/drawing/2016/ink" xmlns:am3d="http://schemas.microsoft.com/office/drawing/2017/model3d" xmlns:o="urn:schemas-microsoft-com:office:office" xmlns:r="http://schemas.openxmlformats.org/officeDocument/2006/relationships" xmlns:m="http://schemas.openxmlformats.org/officeDocument/2006/math" xmlns:v="urn:schemas-microsoft-com:vml" xmlns:wp14="http://schemas.microsoft.com/office/word/2010/wordprocessingDrawing" xmlns:wp="http://schemas.openxmlformats.org/drawingml/2006/wordprocessingDrawing" xmlns:w10="urn:schemas-microsoft-com:office:word" xmlns:w="http://schemas.openxmlformats.org/wordprocessingml/2006/main" xmlns:w14="http://schemas.microsoft.com/office/word/2010/wordml" xmlns:w15="http://schemas.microsoft.com/office/word/2012/wordml" xmlns:w16cid="http://schemas.microsoft.com/office/word/2016/wordml/cid" xmlns:w16se="http://schemas.microsoft.com/office/word/2015/wordml/symex" xmlns:wpg="http://schemas.microsoft.com/office/word/2010/wordprocessingGroup" xmlns:wpi="http://schemas.microsoft.com/office/word/2010/wordprocessingInk" xmlns:wne="http://schemas.microsoft.com/office/word/2006/wordml" xmlns:wps="http://schemas.microsoft.com/office/word/2010/wordprocessingShape" mc:Ignorable="w14 w15 w16se w16cid wp14">
-  <w15:commentEx w15:paraId="44AA3E94" w15:done="0"/>
   <w15:commentEx w15:paraId="5BE35C13" w15:done="1"/>
   <w15:commentEx w15:paraId="5E6D0AF1" w15:done="1"/>
   <w15:commentEx w15:paraId="138202DA" w15:done="1"/>
@@ -14358,7 +14318,6 @@
 
 <file path=word/commentsIds.xml><?xml version="1.0" encoding="utf-8"?>
 <w16cid:commentsIds xmlns:wpc="http://schemas.microsoft.com/office/word/2010/wordprocessingCanvas" xmlns:cx="http://schemas.microsoft.com/office/drawing/2014/chartex" xmlns:cx1="http://schemas.microsoft.com/office/drawing/2015/9/8/chartex" xmlns:cx2="http://schemas.microsoft.com/office/drawing/2015/10/21/chartex" xmlns:cx3="http://schemas.microsoft.com/office/drawing/2016/5/9/chartex" xmlns:cx4="http://schemas.microsoft.com/office/drawing/2016/5/10/chartex" xmlns:cx5="http://schemas.microsoft.com/office/drawing/2016/5/11/chartex" xmlns:cx6="http://schemas.microsoft.com/office/drawing/2016/5/12/chartex" xmlns:cx7="http://schemas.microsoft.com/office/drawing/2016/5/13/chartex" xmlns:cx8="http://schemas.microsoft.com/office/drawing/2016/5/14/chartex" xmlns:mc="http://schemas.openxmlformats.org/markup-compatibility/2006" xmlns:aink="http://schemas.microsoft.com/office/drawing/2016/ink" xmlns:am3d="http://schemas.microsoft.com/office/drawing/2017/model3d" xmlns:o="urn:schemas-microsoft-com:office:office" xmlns:r="http://schemas.openxmlformats.org/officeDocument/2006/relationships" xmlns:m="http://schemas.openxmlformats.org/officeDocument/2006/math" xmlns:v="urn:schemas-microsoft-com:vml" xmlns:wp14="http://schemas.microsoft.com/office/word/2010/wordprocessingDrawing" xmlns:wp="http://schemas.openxmlformats.org/drawingml/2006/wordprocessingDrawing" xmlns:w10="urn:schemas-microsoft-com:office:word" xmlns:w="http://schemas.openxmlformats.org/wordprocessingml/2006/main" xmlns:w14="http://schemas.microsoft.com/office/word/2010/wordml" xmlns:w15="http://schemas.microsoft.com/office/word/2012/wordml" xmlns:w16cid="http://schemas.microsoft.com/office/word/2016/wordml/cid" xmlns:w16se="http://schemas.microsoft.com/office/word/2015/wordml/symex" xmlns:wpg="http://schemas.microsoft.com/office/word/2010/wordprocessingGroup" xmlns:wpi="http://schemas.microsoft.com/office/word/2010/wordprocessingInk" xmlns:wne="http://schemas.microsoft.com/office/word/2006/wordml" xmlns:wps="http://schemas.microsoft.com/office/word/2010/wordprocessingShape" mc:Ignorable="w14 w15 w16se w16cid wp14">
-  <w16cid:commentId w16cid:paraId="44AA3E94" w16cid:durableId="1D52F343"/>
   <w16cid:commentId w16cid:paraId="5BE35C13" w16cid:durableId="1D51A4F6"/>
   <w16cid:commentId w16cid:paraId="5E6D0AF1" w16cid:durableId="1D568198"/>
   <w16cid:commentId w16cid:paraId="138202DA" w16cid:durableId="1D51A4F7"/>
@@ -17181,11 +17140,11 @@
 
 <file path=word/people.xml><?xml version="1.0" encoding="utf-8"?>
 <w15:people xmlns:wpc="http://schemas.microsoft.com/office/word/2010/wordprocessingCanvas" xmlns:cx="http://schemas.microsoft.com/office/drawing/2014/chartex" xmlns:cx1="http://schemas.microsoft.com/office/drawing/2015/9/8/chartex" xmlns:cx2="http://schemas.microsoft.com/office/drawing/2015/10/21/chartex" xmlns:cx3="http://schemas.microsoft.com/office/drawing/2016/5/9/chartex" xmlns:cx4="http://schemas.microsoft.com/office/drawing/2016/5/10/chartex" xmlns:cx5="http://schemas.microsoft.com/office/drawing/2016/5/11/chartex" xmlns:cx6="http://schemas.microsoft.com/office/drawing/2016/5/12/chartex" xmlns:cx7="http://schemas.microsoft.com/office/drawing/2016/5/13/chartex" xmlns:cx8="http://schemas.microsoft.com/office/drawing/2016/5/14/chartex" xmlns:mc="http://schemas.openxmlformats.org/markup-compatibility/2006" xmlns:aink="http://schemas.microsoft.com/office/drawing/2016/ink" xmlns:am3d="http://schemas.microsoft.com/office/drawing/2017/model3d" xmlns:o="urn:schemas-microsoft-com:office:office" xmlns:r="http://schemas.openxmlformats.org/officeDocument/2006/relationships" xmlns:m="http://schemas.openxmlformats.org/officeDocument/2006/math" xmlns:v="urn:schemas-microsoft-com:vml" xmlns:wp14="http://schemas.microsoft.com/office/word/2010/wordprocessingDrawing" xmlns:wp="http://schemas.openxmlformats.org/drawingml/2006/wordprocessingDrawing" xmlns:w10="urn:schemas-microsoft-com:office:word" xmlns:w="http://schemas.openxmlformats.org/wordprocessingml/2006/main" xmlns:w14="http://schemas.microsoft.com/office/word/2010/wordml" xmlns:w15="http://schemas.microsoft.com/office/word/2012/wordml" xmlns:w16cid="http://schemas.microsoft.com/office/word/2016/wordml/cid" xmlns:w16se="http://schemas.microsoft.com/office/word/2015/wordml/symex" xmlns:wpg="http://schemas.microsoft.com/office/word/2010/wordprocessingGroup" xmlns:wpi="http://schemas.microsoft.com/office/word/2010/wordprocessingInk" xmlns:wne="http://schemas.microsoft.com/office/word/2006/wordml" xmlns:wps="http://schemas.microsoft.com/office/word/2010/wordprocessingShape" mc:Ignorable="w14 w15 w16se w16cid wp14">
+  <w15:person w15:author="Prof. Dr. Peter Peinl">
+    <w15:presenceInfo w15:providerId="None" w15:userId="Prof. Dr. Peter Peinl"/>
+  </w15:person>
   <w15:person w15:author="Aleksandr Anfilov">
     <w15:presenceInfo w15:providerId="Windows Live" w15:userId="787c911c8ec064d1"/>
-  </w15:person>
-  <w15:person w15:author="Prof. Dr. Peter Peinl">
-    <w15:presenceInfo w15:providerId="None" w15:userId="Prof. Dr. Peter Peinl"/>
   </w15:person>
 </w15:people>
 </file>
@@ -18268,7 +18227,7 @@
 </file>
 
 <file path=customXml/itemProps1.xml><?xml version="1.0" encoding="utf-8"?>
-<ds:datastoreItem xmlns:ds="http://schemas.openxmlformats.org/officeDocument/2006/customXml" ds:itemID="{34D9485F-BBF8-4A49-8DA0-E17934E5D6B7}">
+<ds:datastoreItem xmlns:ds="http://schemas.openxmlformats.org/officeDocument/2006/customXml" ds:itemID="{A37FB041-B913-4B2F-90CB-11DB19E158D3}">
   <ds:schemaRefs>
     <ds:schemaRef ds:uri="http://schemas.openxmlformats.org/officeDocument/2006/bibliography"/>
   </ds:schemaRefs>

</xml_diff>

<commit_message>
updated Reqirements with some ideas
</commit_message>
<xml_diff>
--- a/doc/REQUIREMENTS.DOCX
+++ b/doc/REQUIREMENTS.DOCX
@@ -1963,8 +1963,6 @@
         </w:rPr>
         <w:t>.</w:t>
       </w:r>
-      <w:bookmarkStart w:id="0" w:name="_GoBack"/>
-      <w:bookmarkEnd w:id="0"/>
     </w:p>
     <w:p>
       <w:pPr>
@@ -2784,7 +2782,7 @@
       <w:r>
         <w:br/>
       </w:r>
-      <w:bookmarkStart w:id="1" w:name="_Hlk491902211"/>
+      <w:bookmarkStart w:id="0" w:name="_Hlk491902211"/>
       <w:sdt>
         <w:sdtPr>
           <w:id w:val="-2075352472"/>
@@ -2807,7 +2805,7 @@
       <w:r>
         <w:t xml:space="preserve">list_of_boundaries </w:t>
       </w:r>
-      <w:bookmarkEnd w:id="1"/>
+      <w:bookmarkEnd w:id="0"/>
       <w:r>
         <w:t xml:space="preserve">::= </w:t>
       </w:r>
@@ -2934,7 +2932,7 @@
         </w:rPr>
         <w:t xml:space="preserve"> However, </w:t>
       </w:r>
-      <w:commentRangeStart w:id="2"/>
+      <w:commentRangeStart w:id="1"/>
       <w:r>
         <w:rPr>
           <w:rFonts w:asciiTheme="minorHAnsi" w:hAnsiTheme="minorHAnsi" w:cstheme="minorHAnsi"/>
@@ -2944,12 +2942,12 @@
         </w:rPr>
         <w:t>there</w:t>
       </w:r>
-      <w:commentRangeEnd w:id="2"/>
-      <w:r>
-        <w:rPr>
-          <w:lang w:val="en-US"/>
-        </w:rPr>
-        <w:commentReference w:id="2"/>
+      <w:commentRangeEnd w:id="1"/>
+      <w:r>
+        <w:rPr>
+          <w:lang w:val="en-US"/>
+        </w:rPr>
+        <w:commentReference w:id="1"/>
       </w:r>
       <w:r>
         <w:rPr>
@@ -5214,21 +5212,21 @@
       <w:r>
         <w:t xml:space="preserve"> SELECT table.attribute, {COUNT(*) | SUM(table.attribute)} FROM table </w:t>
       </w:r>
-      <w:commentRangeStart w:id="3"/>
+      <w:commentRangeStart w:id="2"/>
       <w:r>
         <w:rPr>
           <w:color w:val="7030A0"/>
         </w:rPr>
         <w:t xml:space="preserve">[fdbs-where-non-joins] </w:t>
       </w:r>
-      <w:commentRangeEnd w:id="3"/>
+      <w:commentRangeEnd w:id="2"/>
       <w:r>
         <w:rPr>
           <w:rStyle w:val="CommentReference"/>
           <w:rFonts w:ascii="Times" w:hAnsi="Times" w:cs="Times New Roman"/>
           <w:lang w:val="de-DE"/>
         </w:rPr>
-        <w:commentReference w:id="3"/>
+        <w:commentReference w:id="2"/>
       </w:r>
       <w:r>
         <w:t>GROUP BY table.attribute</w:t>
@@ -7089,6 +7087,87 @@
         </w:rPr>
         <w:t>.</w:t>
       </w:r>
+    </w:p>
+    <w:p>
+      <w:pPr>
+        <w:pStyle w:val="Sprechblasentext1"/>
+        <w:rPr>
+          <w:color w:val="ED7D31" w:themeColor="accent2"/>
+          <w:lang w:val="en-US"/>
+        </w:rPr>
+      </w:pPr>
+      <w:r>
+        <w:rPr>
+          <w:color w:val="ED7D31" w:themeColor="accent2"/>
+          <w:lang w:val="en-US"/>
+        </w:rPr>
+        <w:t>See</w:t>
+      </w:r>
+      <w:r>
+        <w:rPr>
+          <w:color w:val="ED7D31" w:themeColor="accent2"/>
+          <w:lang w:val="en-US"/>
+        </w:rPr>
+        <w:t>: “</w:t>
+      </w:r>
+      <w:r>
+        <w:rPr>
+          <w:color w:val="ED7D31" w:themeColor="accent2"/>
+          <w:lang w:val="en-US"/>
+        </w:rPr>
+        <w:t>Computation of Selection</w:t>
+      </w:r>
+      <w:r>
+        <w:rPr>
+          <w:color w:val="ED7D31" w:themeColor="accent2"/>
+          <w:lang w:val="en-US"/>
+        </w:rPr>
+        <w:t xml:space="preserve">” and </w:t>
+      </w:r>
+      <w:r>
+        <w:rPr>
+          <w:color w:val="ED7D31" w:themeColor="accent2"/>
+          <w:lang w:val="en-US"/>
+        </w:rPr>
+        <w:t xml:space="preserve"> </w:t>
+      </w:r>
+      <w:r>
+        <w:rPr>
+          <w:color w:val="ED7D31" w:themeColor="accent2"/>
+          <w:lang w:val="en-US"/>
+        </w:rPr>
+        <w:t>“</w:t>
+      </w:r>
+      <w:r>
+        <w:rPr>
+          <w:color w:val="ED7D31" w:themeColor="accent2"/>
+          <w:lang w:val="en-US"/>
+        </w:rPr>
+        <w:t>Computation of Joins</w:t>
+      </w:r>
+      <w:r>
+        <w:rPr>
+          <w:color w:val="ED7D31" w:themeColor="accent2"/>
+          <w:lang w:val="en-US"/>
+        </w:rPr>
+        <w:t xml:space="preserve">” </w:t>
+      </w:r>
+      <w:r>
+        <w:rPr>
+          <w:color w:val="ED7D31" w:themeColor="accent2"/>
+          <w:lang w:val="en-US"/>
+        </w:rPr>
+        <w:t xml:space="preserve">on </w:t>
+      </w:r>
+      <w:hyperlink r:id="rId11" w:history="1">
+        <w:r>
+          <w:rPr>
+            <w:rStyle w:val="Hyperlink"/>
+            <w:lang w:val="en-US"/>
+          </w:rPr>
+          <w:t>TutorialsPoint</w:t>
+        </w:r>
+      </w:hyperlink>
     </w:p>
     <w:p>
       <w:pPr>
@@ -7858,11 +7937,11 @@
           </w:r>
         </w:sdtContent>
       </w:sdt>
-      <w:commentRangeStart w:id="4"/>
+      <w:commentRangeStart w:id="3"/>
       <w:r>
         <w:t>WHERE</w:t>
       </w:r>
-      <w:commentRangeEnd w:id="4"/>
+      <w:commentRangeEnd w:id="3"/>
       <w:r>
         <w:rPr>
           <w:rStyle w:val="CommentReference"/>
@@ -7870,7 +7949,7 @@
           <w:sz w:val="22"/>
           <w:szCs w:val="22"/>
         </w:rPr>
-        <w:commentReference w:id="4"/>
+        <w:commentReference w:id="3"/>
       </w:r>
       <w:r>
         <w:t xml:space="preserve"> (S.D = ’Kunz’) OR (S.E = 100)</w:t>
@@ -8237,7 +8316,7 @@
           <w:lang w:val="en-GB"/>
         </w:rPr>
       </w:pPr>
-      <w:commentRangeStart w:id="5"/>
+      <w:commentRangeStart w:id="4"/>
       <w:r>
         <w:rPr>
           <w:rFonts w:asciiTheme="minorHAnsi" w:hAnsiTheme="minorHAnsi" w:cstheme="minorHAnsi"/>
@@ -8247,7 +8326,7 @@
         </w:rPr>
         <w:t>SELECT</w:t>
       </w:r>
-      <w:commentRangeEnd w:id="5"/>
+      <w:commentRangeEnd w:id="4"/>
       <w:r>
         <w:rPr>
           <w:rFonts w:asciiTheme="minorHAnsi" w:hAnsiTheme="minorHAnsi" w:cstheme="minorHAnsi"/>
@@ -8255,7 +8334,7 @@
           <w:szCs w:val="22"/>
           <w:lang w:val="en-GB"/>
         </w:rPr>
-        <w:commentReference w:id="5"/>
+        <w:commentReference w:id="4"/>
       </w:r>
       <w:r>
         <w:rPr>
@@ -9434,13 +9513,13 @@
       <w:pPr>
         <w:pStyle w:val="Heading1"/>
       </w:pPr>
-      <w:bookmarkStart w:id="6" w:name="OLE_LINK3"/>
-      <w:bookmarkStart w:id="7" w:name="OLE_LINK4"/>
+      <w:bookmarkStart w:id="5" w:name="OLE_LINK3"/>
+      <w:bookmarkStart w:id="6" w:name="OLE_LINK4"/>
       <w:r>
         <w:t xml:space="preserve">A Federative DB catalogue </w:t>
       </w:r>
+      <w:bookmarkEnd w:id="5"/>
       <w:bookmarkEnd w:id="6"/>
-      <w:bookmarkEnd w:id="7"/>
       <w:r>
         <w:t xml:space="preserve">(management </w:t>
       </w:r>
@@ -9454,8 +9533,8 @@
         <w:t>the distribution schema)</w:t>
       </w:r>
     </w:p>
-    <w:bookmarkStart w:id="8" w:name="OLE_LINK1"/>
-    <w:bookmarkStart w:id="9" w:name="OLE_LINK2"/>
+    <w:bookmarkStart w:id="7" w:name="OLE_LINK1"/>
+    <w:bookmarkStart w:id="8" w:name="OLE_LINK2"/>
     <w:p>
       <w:pPr>
         <w:pStyle w:val="ListParagraph"/>
@@ -9544,8 +9623,8 @@
         </w:rPr>
         <w:t xml:space="preserve">required to describe the horizontal partitioning of global tables over the CDBSes </w:t>
       </w:r>
+      <w:bookmarkEnd w:id="7"/>
       <w:bookmarkEnd w:id="8"/>
-      <w:bookmarkEnd w:id="9"/>
       <w:r>
         <w:rPr>
           <w:rFonts w:asciiTheme="minorHAnsi" w:hAnsiTheme="minorHAnsi" w:cstheme="minorHAnsi"/>
@@ -9575,6 +9654,7 @@
         <w:jc w:val="both"/>
         <w:rPr>
           <w:rFonts w:asciiTheme="minorHAnsi" w:hAnsiTheme="minorHAnsi" w:cstheme="minorHAnsi"/>
+          <w:color w:val="ED7D31" w:themeColor="accent2"/>
           <w:sz w:val="22"/>
           <w:szCs w:val="22"/>
           <w:lang w:val="en-US"/>
@@ -9633,11 +9713,22 @@
           <w:szCs w:val="22"/>
           <w:lang w:val="en-US"/>
         </w:rPr>
-        <w:t xml:space="preserve">n either one or all databases to later enable your statement parser to </w:t>
-      </w:r>
-      <w:r>
-        <w:rPr>
-          <w:rFonts w:asciiTheme="minorHAnsi" w:hAnsiTheme="minorHAnsi" w:cstheme="minorHAnsi"/>
+        <w:t xml:space="preserve">n either one or all databases to later enable your statement parser </w:t>
+      </w:r>
+      <w:r>
+        <w:rPr>
+          <w:rFonts w:asciiTheme="minorHAnsi" w:hAnsiTheme="minorHAnsi" w:cstheme="minorHAnsi"/>
+          <w:b/>
+          <w:sz w:val="22"/>
+          <w:szCs w:val="22"/>
+          <w:lang w:val="en-US"/>
+        </w:rPr>
+        <w:t xml:space="preserve">to </w:t>
+      </w:r>
+      <w:r>
+        <w:rPr>
+          <w:rFonts w:asciiTheme="minorHAnsi" w:hAnsiTheme="minorHAnsi" w:cstheme="minorHAnsi"/>
+          <w:b/>
           <w:sz w:val="22"/>
           <w:szCs w:val="22"/>
           <w:lang w:val="en-US"/>
@@ -9647,20 +9738,49 @@
       <w:r>
         <w:rPr>
           <w:rFonts w:asciiTheme="minorHAnsi" w:hAnsiTheme="minorHAnsi" w:cstheme="minorHAnsi"/>
-          <w:sz w:val="22"/>
-          <w:szCs w:val="22"/>
-          <w:lang w:val="en-US"/>
-        </w:rPr>
-        <w:t xml:space="preserve">locate all the partitions to be </w:t>
-      </w:r>
-      <w:r>
-        <w:rPr>
-          <w:rFonts w:asciiTheme="minorHAnsi" w:hAnsiTheme="minorHAnsi" w:cstheme="minorHAnsi"/>
-          <w:sz w:val="22"/>
-          <w:szCs w:val="22"/>
-          <w:lang w:val="en-US"/>
-        </w:rPr>
-        <w:t>queried to generate the global result of a SELECT statement. The d</w:t>
+          <w:b/>
+          <w:sz w:val="22"/>
+          <w:szCs w:val="22"/>
+          <w:lang w:val="en-US"/>
+        </w:rPr>
+        <w:t>locate all the partitions</w:t>
+      </w:r>
+      <w:r>
+        <w:rPr>
+          <w:rFonts w:asciiTheme="minorHAnsi" w:hAnsiTheme="minorHAnsi" w:cstheme="minorHAnsi"/>
+          <w:sz w:val="22"/>
+          <w:szCs w:val="22"/>
+          <w:lang w:val="en-US"/>
+        </w:rPr>
+        <w:t xml:space="preserve"> to be </w:t>
+      </w:r>
+      <w:r>
+        <w:rPr>
+          <w:rFonts w:asciiTheme="minorHAnsi" w:hAnsiTheme="minorHAnsi" w:cstheme="minorHAnsi"/>
+          <w:sz w:val="22"/>
+          <w:szCs w:val="22"/>
+          <w:lang w:val="en-US"/>
+        </w:rPr>
+        <w:t xml:space="preserve">queried to generate the global result of a </w:t>
+      </w:r>
+      <w:r>
+        <w:rPr>
+          <w:rFonts w:asciiTheme="minorHAnsi" w:hAnsiTheme="minorHAnsi" w:cstheme="minorHAnsi"/>
+          <w:b/>
+          <w:sz w:val="22"/>
+          <w:szCs w:val="22"/>
+          <w:lang w:val="en-US"/>
+        </w:rPr>
+        <w:t>SELECT</w:t>
+      </w:r>
+      <w:r>
+        <w:rPr>
+          <w:rFonts w:asciiTheme="minorHAnsi" w:hAnsiTheme="minorHAnsi" w:cstheme="minorHAnsi"/>
+          <w:sz w:val="22"/>
+          <w:szCs w:val="22"/>
+          <w:lang w:val="en-US"/>
+        </w:rPr>
+        <w:t xml:space="preserve"> statement. The d</w:t>
       </w:r>
       <w:r>
         <w:rPr>
@@ -9697,6 +9817,377 @@
           <w:lang w:val="en-US"/>
         </w:rPr>
         <w:t xml:space="preserve"> data (the catalogue) is to your discretion.</w:t>
+      </w:r>
+      <w:r>
+        <w:rPr>
+          <w:rFonts w:asciiTheme="minorHAnsi" w:hAnsiTheme="minorHAnsi" w:cstheme="minorHAnsi"/>
+          <w:sz w:val="22"/>
+          <w:szCs w:val="22"/>
+          <w:lang w:val="en-US"/>
+        </w:rPr>
+        <w:t xml:space="preserve"> </w:t>
+      </w:r>
+      <w:r>
+        <w:rPr>
+          <w:rFonts w:asciiTheme="minorHAnsi" w:hAnsiTheme="minorHAnsi" w:cstheme="minorHAnsi"/>
+          <w:color w:val="ED7D31" w:themeColor="accent2"/>
+          <w:sz w:val="22"/>
+          <w:szCs w:val="22"/>
+          <w:lang w:val="en-US"/>
+        </w:rPr>
+        <w:t>See [</w:t>
+      </w:r>
+      <w:r>
+        <w:rPr>
+          <w:rFonts w:asciiTheme="minorHAnsi" w:hAnsiTheme="minorHAnsi" w:cstheme="minorHAnsi"/>
+          <w:color w:val="ED7D31" w:themeColor="accent2"/>
+          <w:sz w:val="22"/>
+          <w:szCs w:val="22"/>
+          <w:lang w:val="en-US"/>
+        </w:rPr>
+        <w:t>12</w:t>
+      </w:r>
+      <w:r>
+        <w:rPr>
+          <w:rFonts w:asciiTheme="minorHAnsi" w:hAnsiTheme="minorHAnsi" w:cstheme="minorHAnsi"/>
+          <w:color w:val="ED7D31" w:themeColor="accent2"/>
+          <w:sz w:val="22"/>
+          <w:szCs w:val="22"/>
+          <w:lang w:val="en-US"/>
+        </w:rPr>
+        <w:t>] page 122</w:t>
+      </w:r>
+      <w:r>
+        <w:rPr>
+          <w:rFonts w:asciiTheme="minorHAnsi" w:hAnsiTheme="minorHAnsi" w:cstheme="minorHAnsi"/>
+          <w:color w:val="ED7D31" w:themeColor="accent2"/>
+          <w:sz w:val="22"/>
+          <w:szCs w:val="22"/>
+          <w:lang w:val="en-US"/>
+        </w:rPr>
+        <w:t>. It must at least have</w:t>
+      </w:r>
+      <w:r>
+        <w:rPr>
+          <w:rFonts w:asciiTheme="minorHAnsi" w:hAnsiTheme="minorHAnsi" w:cstheme="minorHAnsi"/>
+          <w:color w:val="ED7D31" w:themeColor="accent2"/>
+          <w:sz w:val="22"/>
+          <w:szCs w:val="22"/>
+          <w:lang w:val="en-US"/>
+        </w:rPr>
+        <w:t xml:space="preserve"> these columns for partitioned tables</w:t>
+      </w:r>
+      <w:r>
+        <w:rPr>
+          <w:rFonts w:asciiTheme="minorHAnsi" w:hAnsiTheme="minorHAnsi" w:cstheme="minorHAnsi"/>
+          <w:color w:val="ED7D31" w:themeColor="accent2"/>
+          <w:sz w:val="22"/>
+          <w:szCs w:val="22"/>
+          <w:lang w:val="en-US"/>
+        </w:rPr>
+        <w:t xml:space="preserve">: </w:t>
+      </w:r>
+    </w:p>
+    <w:p>
+      <w:pPr>
+        <w:pStyle w:val="ListParagraph"/>
+        <w:numPr>
+          <w:ilvl w:val="2"/>
+          <w:numId w:val="21"/>
+        </w:numPr>
+        <w:jc w:val="both"/>
+        <w:rPr>
+          <w:rFonts w:asciiTheme="minorHAnsi" w:hAnsiTheme="minorHAnsi" w:cstheme="minorHAnsi"/>
+          <w:color w:val="ED7D31" w:themeColor="accent2"/>
+          <w:sz w:val="22"/>
+          <w:szCs w:val="22"/>
+          <w:lang w:val="en-US"/>
+        </w:rPr>
+      </w:pPr>
+      <w:r>
+        <w:rPr>
+          <w:rFonts w:asciiTheme="minorHAnsi" w:hAnsiTheme="minorHAnsi" w:cstheme="minorHAnsi"/>
+          <w:color w:val="ED7D31" w:themeColor="accent2"/>
+          <w:sz w:val="22"/>
+          <w:szCs w:val="22"/>
+          <w:lang w:val="en-US"/>
+        </w:rPr>
+        <w:t xml:space="preserve">table name, </w:t>
+      </w:r>
+    </w:p>
+    <w:p>
+      <w:pPr>
+        <w:pStyle w:val="ListParagraph"/>
+        <w:numPr>
+          <w:ilvl w:val="2"/>
+          <w:numId w:val="21"/>
+        </w:numPr>
+        <w:jc w:val="both"/>
+        <w:rPr>
+          <w:rFonts w:asciiTheme="minorHAnsi" w:hAnsiTheme="minorHAnsi" w:cstheme="minorHAnsi"/>
+          <w:color w:val="ED7D31" w:themeColor="accent2"/>
+          <w:sz w:val="22"/>
+          <w:szCs w:val="22"/>
+          <w:lang w:val="en-US"/>
+        </w:rPr>
+      </w:pPr>
+      <w:r>
+        <w:rPr>
+          <w:rFonts w:asciiTheme="minorHAnsi" w:hAnsiTheme="minorHAnsi" w:cstheme="minorHAnsi"/>
+          <w:color w:val="ED7D31" w:themeColor="accent2"/>
+          <w:sz w:val="22"/>
+          <w:szCs w:val="22"/>
+          <w:lang w:val="en-US"/>
+        </w:rPr>
+        <w:t>partitioned column name {VARCHAR}</w:t>
+      </w:r>
+    </w:p>
+    <w:p>
+      <w:pPr>
+        <w:pStyle w:val="ListParagraph"/>
+        <w:numPr>
+          <w:ilvl w:val="2"/>
+          <w:numId w:val="21"/>
+        </w:numPr>
+        <w:jc w:val="both"/>
+        <w:rPr>
+          <w:rFonts w:asciiTheme="minorHAnsi" w:hAnsiTheme="minorHAnsi" w:cstheme="minorHAnsi"/>
+          <w:color w:val="ED7D31" w:themeColor="accent2"/>
+          <w:sz w:val="22"/>
+          <w:szCs w:val="22"/>
+          <w:lang w:val="en-US"/>
+        </w:rPr>
+      </w:pPr>
+      <w:r>
+        <w:rPr>
+          <w:rFonts w:asciiTheme="minorHAnsi" w:hAnsiTheme="minorHAnsi" w:cstheme="minorHAnsi"/>
+          <w:color w:val="ED7D31" w:themeColor="accent2"/>
+          <w:sz w:val="22"/>
+          <w:szCs w:val="22"/>
+          <w:lang w:val="en-US"/>
+        </w:rPr>
+        <w:t xml:space="preserve">partitioned column type {INTEGER | VARCHAR}, </w:t>
+      </w:r>
+    </w:p>
+    <w:p>
+      <w:pPr>
+        <w:pStyle w:val="ListParagraph"/>
+        <w:numPr>
+          <w:ilvl w:val="2"/>
+          <w:numId w:val="21"/>
+        </w:numPr>
+        <w:jc w:val="both"/>
+        <w:rPr>
+          <w:rFonts w:asciiTheme="minorHAnsi" w:hAnsiTheme="minorHAnsi" w:cstheme="minorHAnsi"/>
+          <w:color w:val="ED7D31" w:themeColor="accent2"/>
+          <w:sz w:val="22"/>
+          <w:szCs w:val="22"/>
+          <w:lang w:val="en-US"/>
+        </w:rPr>
+      </w:pPr>
+      <w:r>
+        <w:rPr>
+          <w:rFonts w:asciiTheme="minorHAnsi" w:hAnsiTheme="minorHAnsi" w:cstheme="minorHAnsi"/>
+          <w:color w:val="ED7D31" w:themeColor="accent2"/>
+          <w:sz w:val="22"/>
+          <w:szCs w:val="22"/>
+          <w:lang w:val="en-US"/>
+        </w:rPr>
+        <w:t>boundary1 value {</w:t>
+      </w:r>
+      <w:r>
+        <w:rPr>
+          <w:rFonts w:asciiTheme="minorHAnsi" w:hAnsiTheme="minorHAnsi" w:cstheme="minorHAnsi"/>
+          <w:color w:val="ED7D31" w:themeColor="accent2"/>
+          <w:sz w:val="22"/>
+          <w:szCs w:val="22"/>
+          <w:lang w:val="en-US"/>
+        </w:rPr>
+        <w:t xml:space="preserve"> NOT NULL </w:t>
+      </w:r>
+      <w:r>
+        <w:rPr>
+          <w:rFonts w:asciiTheme="minorHAnsi" w:hAnsiTheme="minorHAnsi" w:cstheme="minorHAnsi"/>
+          <w:color w:val="ED7D31" w:themeColor="accent2"/>
+          <w:sz w:val="22"/>
+          <w:szCs w:val="22"/>
+          <w:lang w:val="en-US"/>
+        </w:rPr>
+        <w:t xml:space="preserve">}, </w:t>
+      </w:r>
+    </w:p>
+    <w:p>
+      <w:pPr>
+        <w:pStyle w:val="ListParagraph"/>
+        <w:numPr>
+          <w:ilvl w:val="2"/>
+          <w:numId w:val="21"/>
+        </w:numPr>
+        <w:jc w:val="both"/>
+        <w:rPr>
+          <w:rFonts w:asciiTheme="minorHAnsi" w:hAnsiTheme="minorHAnsi" w:cstheme="minorHAnsi"/>
+          <w:color w:val="ED7D31" w:themeColor="accent2"/>
+          <w:sz w:val="22"/>
+          <w:szCs w:val="22"/>
+          <w:lang w:val="en-US"/>
+        </w:rPr>
+      </w:pPr>
+      <w:r>
+        <w:rPr>
+          <w:rFonts w:asciiTheme="minorHAnsi" w:hAnsiTheme="minorHAnsi" w:cstheme="minorHAnsi"/>
+          <w:color w:val="ED7D31" w:themeColor="accent2"/>
+          <w:sz w:val="22"/>
+          <w:szCs w:val="22"/>
+          <w:lang w:val="en-US"/>
+        </w:rPr>
+        <w:t xml:space="preserve">boundary2 </w:t>
+      </w:r>
+      <w:r>
+        <w:rPr>
+          <w:rFonts w:asciiTheme="minorHAnsi" w:hAnsiTheme="minorHAnsi" w:cstheme="minorHAnsi"/>
+          <w:color w:val="ED7D31" w:themeColor="accent2"/>
+          <w:sz w:val="22"/>
+          <w:szCs w:val="22"/>
+          <w:lang w:val="en-US"/>
+        </w:rPr>
+        <w:t xml:space="preserve">value </w:t>
+      </w:r>
+      <w:r>
+        <w:rPr>
+          <w:rFonts w:asciiTheme="minorHAnsi" w:hAnsiTheme="minorHAnsi" w:cstheme="minorHAnsi"/>
+          <w:color w:val="ED7D31" w:themeColor="accent2"/>
+          <w:sz w:val="22"/>
+          <w:szCs w:val="22"/>
+          <w:lang w:val="en-US"/>
+        </w:rPr>
+        <w:t>{</w:t>
+      </w:r>
+      <w:r>
+        <w:rPr>
+          <w:rFonts w:asciiTheme="minorHAnsi" w:hAnsiTheme="minorHAnsi" w:cstheme="minorHAnsi"/>
+          <w:color w:val="ED7D31" w:themeColor="accent2"/>
+          <w:sz w:val="22"/>
+          <w:szCs w:val="22"/>
+          <w:lang w:val="en-US"/>
+        </w:rPr>
+        <w:t xml:space="preserve"> NULL</w:t>
+      </w:r>
+      <w:r>
+        <w:rPr>
+          <w:rFonts w:asciiTheme="minorHAnsi" w:hAnsiTheme="minorHAnsi" w:cstheme="minorHAnsi"/>
+          <w:color w:val="ED7D31" w:themeColor="accent2"/>
+          <w:sz w:val="22"/>
+          <w:szCs w:val="22"/>
+          <w:lang w:val="en-US"/>
+        </w:rPr>
+        <w:t xml:space="preserve"> is</w:t>
+      </w:r>
+      <w:r>
+        <w:rPr>
+          <w:rFonts w:asciiTheme="minorHAnsi" w:hAnsiTheme="minorHAnsi" w:cstheme="minorHAnsi"/>
+          <w:color w:val="ED7D31" w:themeColor="accent2"/>
+          <w:sz w:val="22"/>
+          <w:szCs w:val="22"/>
+          <w:lang w:val="en-US"/>
+        </w:rPr>
+        <w:t xml:space="preserve"> </w:t>
+      </w:r>
+      <w:r>
+        <w:rPr>
+          <w:rFonts w:asciiTheme="minorHAnsi" w:hAnsiTheme="minorHAnsi" w:cstheme="minorHAnsi"/>
+          <w:color w:val="ED7D31" w:themeColor="accent2"/>
+          <w:sz w:val="22"/>
+          <w:szCs w:val="22"/>
+          <w:lang w:val="en-US"/>
+        </w:rPr>
+        <w:t>allowed and means that the table does not exist in 3</w:t>
+      </w:r>
+      <w:r>
+        <w:rPr>
+          <w:rFonts w:asciiTheme="minorHAnsi" w:hAnsiTheme="minorHAnsi" w:cstheme="minorHAnsi"/>
+          <w:color w:val="ED7D31" w:themeColor="accent2"/>
+          <w:sz w:val="22"/>
+          <w:szCs w:val="22"/>
+          <w:vertAlign w:val="superscript"/>
+          <w:lang w:val="en-US"/>
+        </w:rPr>
+        <w:t>rd</w:t>
+      </w:r>
+      <w:r>
+        <w:rPr>
+          <w:rFonts w:asciiTheme="minorHAnsi" w:hAnsiTheme="minorHAnsi" w:cstheme="minorHAnsi"/>
+          <w:color w:val="ED7D31" w:themeColor="accent2"/>
+          <w:sz w:val="22"/>
+          <w:szCs w:val="22"/>
+          <w:lang w:val="en-US"/>
+        </w:rPr>
+        <w:t xml:space="preserve"> database</w:t>
+      </w:r>
+      <w:bookmarkStart w:id="9" w:name="_GoBack"/>
+      <w:bookmarkEnd w:id="9"/>
+      <w:r>
+        <w:rPr>
+          <w:rFonts w:asciiTheme="minorHAnsi" w:hAnsiTheme="minorHAnsi" w:cstheme="minorHAnsi"/>
+          <w:color w:val="ED7D31" w:themeColor="accent2"/>
+          <w:sz w:val="22"/>
+          <w:szCs w:val="22"/>
+          <w:lang w:val="en-US"/>
+        </w:rPr>
+        <w:t xml:space="preserve"> </w:t>
+      </w:r>
+      <w:r>
+        <w:rPr>
+          <w:rFonts w:asciiTheme="minorHAnsi" w:hAnsiTheme="minorHAnsi" w:cstheme="minorHAnsi"/>
+          <w:color w:val="ED7D31" w:themeColor="accent2"/>
+          <w:sz w:val="22"/>
+          <w:szCs w:val="22"/>
+          <w:lang w:val="en-US"/>
+        </w:rPr>
+        <w:t>}</w:t>
+      </w:r>
+    </w:p>
+    <w:p>
+      <w:pPr>
+        <w:ind w:left="720"/>
+        <w:jc w:val="both"/>
+        <w:rPr>
+          <w:rFonts w:asciiTheme="minorHAnsi" w:hAnsiTheme="minorHAnsi" w:cstheme="minorHAnsi"/>
+          <w:color w:val="ED7D31" w:themeColor="accent2"/>
+          <w:sz w:val="22"/>
+          <w:szCs w:val="22"/>
+          <w:lang w:val="en-US"/>
+        </w:rPr>
+      </w:pPr>
+      <w:r>
+        <w:rPr>
+          <w:rFonts w:asciiTheme="minorHAnsi" w:hAnsiTheme="minorHAnsi" w:cstheme="minorHAnsi"/>
+          <w:color w:val="ED7D31" w:themeColor="accent2"/>
+          <w:sz w:val="22"/>
+          <w:szCs w:val="22"/>
+          <w:lang w:val="en-US"/>
+        </w:rPr>
+        <w:t>The catalogue may be represented as a table in the 1</w:t>
+      </w:r>
+      <w:r>
+        <w:rPr>
+          <w:rFonts w:asciiTheme="minorHAnsi" w:hAnsiTheme="minorHAnsi" w:cstheme="minorHAnsi"/>
+          <w:color w:val="ED7D31" w:themeColor="accent2"/>
+          <w:sz w:val="22"/>
+          <w:szCs w:val="22"/>
+          <w:vertAlign w:val="superscript"/>
+          <w:lang w:val="en-US"/>
+        </w:rPr>
+        <w:t>st</w:t>
+      </w:r>
+      <w:r>
+        <w:rPr>
+          <w:rFonts w:asciiTheme="minorHAnsi" w:hAnsiTheme="minorHAnsi" w:cstheme="minorHAnsi"/>
+          <w:color w:val="ED7D31" w:themeColor="accent2"/>
+          <w:sz w:val="22"/>
+          <w:szCs w:val="22"/>
+          <w:lang w:val="en-US"/>
+        </w:rPr>
+        <w:t xml:space="preserve"> database. It will be updated by every CREATE TABLE statement.</w:t>
       </w:r>
     </w:p>
     <w:p>
@@ -14180,8 +14671,8 @@
       </w:r>
     </w:p>
     <w:sectPr>
-      <w:headerReference w:type="default" r:id="rId11"/>
-      <w:footerReference w:type="default" r:id="rId12"/>
+      <w:headerReference w:type="default" r:id="rId12"/>
+      <w:footerReference w:type="default" r:id="rId13"/>
       <w:pgSz w:w="11907" w:h="16840"/>
       <w:pgMar w:top="851" w:right="1021" w:bottom="993" w:left="1418" w:header="284" w:footer="624" w:gutter="0"/>
       <w:cols w:space="720"/>
@@ -14193,7 +14684,7 @@
 
 <file path=word/comments.xml><?xml version="1.0" encoding="utf-8"?>
 <w:comments xmlns:wpc="http://schemas.microsoft.com/office/word/2010/wordprocessingCanvas" xmlns:cx="http://schemas.microsoft.com/office/drawing/2014/chartex" xmlns:cx1="http://schemas.microsoft.com/office/drawing/2015/9/8/chartex" xmlns:cx2="http://schemas.microsoft.com/office/drawing/2015/10/21/chartex" xmlns:cx3="http://schemas.microsoft.com/office/drawing/2016/5/9/chartex" xmlns:cx4="http://schemas.microsoft.com/office/drawing/2016/5/10/chartex" xmlns:cx5="http://schemas.microsoft.com/office/drawing/2016/5/11/chartex" xmlns:cx6="http://schemas.microsoft.com/office/drawing/2016/5/12/chartex" xmlns:cx7="http://schemas.microsoft.com/office/drawing/2016/5/13/chartex" xmlns:cx8="http://schemas.microsoft.com/office/drawing/2016/5/14/chartex" xmlns:mc="http://schemas.openxmlformats.org/markup-compatibility/2006" xmlns:aink="http://schemas.microsoft.com/office/drawing/2016/ink" xmlns:am3d="http://schemas.microsoft.com/office/drawing/2017/model3d" xmlns:o="urn:schemas-microsoft-com:office:office" xmlns:r="http://schemas.openxmlformats.org/officeDocument/2006/relationships" xmlns:m="http://schemas.openxmlformats.org/officeDocument/2006/math" xmlns:v="urn:schemas-microsoft-com:vml" xmlns:wp14="http://schemas.microsoft.com/office/word/2010/wordprocessingDrawing" xmlns:wp="http://schemas.openxmlformats.org/drawingml/2006/wordprocessingDrawing" xmlns:w10="urn:schemas-microsoft-com:office:word" xmlns:w="http://schemas.openxmlformats.org/wordprocessingml/2006/main" xmlns:w14="http://schemas.microsoft.com/office/word/2010/wordml" xmlns:w15="http://schemas.microsoft.com/office/word/2012/wordml" xmlns:w16cid="http://schemas.microsoft.com/office/word/2016/wordml/cid" xmlns:w16se="http://schemas.microsoft.com/office/word/2015/wordml/symex" xmlns:wpg="http://schemas.microsoft.com/office/word/2010/wordprocessingGroup" xmlns:wpi="http://schemas.microsoft.com/office/word/2010/wordprocessingInk" xmlns:wne="http://schemas.microsoft.com/office/word/2006/wordml" xmlns:wps="http://schemas.microsoft.com/office/word/2010/wordprocessingShape" mc:Ignorable="w14 w15 w16se w16cid wp14">
-  <w:comment w:id="2" w:author="Prof. Dr. Peter Peinl" w:date="2017-08-19T18:38:00Z" w:initials="PDPP">
+  <w:comment w:id="1" w:author="Prof. Dr. Peter Peinl" w:date="2017-08-19T18:38:00Z" w:initials="PDPP">
     <w:p>
       <w:pPr>
         <w:pStyle w:val="CommentText"/>
@@ -14225,7 +14716,7 @@
       </w:r>
     </w:p>
   </w:comment>
-  <w:comment w:id="3" w:author="Aleksandr Anfilov" w:date="2017-09-03T13:26:00Z" w:initials="AA">
+  <w:comment w:id="2" w:author="Aleksandr Anfilov" w:date="2017-09-03T13:26:00Z" w:initials="AA">
     <w:p>
       <w:pPr>
         <w:pStyle w:val="CommentText"/>
@@ -14247,7 +14738,7 @@
       </w:r>
     </w:p>
   </w:comment>
-  <w:comment w:id="4" w:author="Prof. Dr. Peter Peinl" w:date="2017-08-19T18:37:00Z" w:initials="PDPP">
+  <w:comment w:id="3" w:author="Prof. Dr. Peter Peinl" w:date="2017-08-19T18:37:00Z" w:initials="PDPP">
     <w:p>
       <w:pPr>
         <w:pStyle w:val="CommentText"/>
@@ -14272,7 +14763,7 @@
       </w:r>
     </w:p>
   </w:comment>
-  <w:comment w:id="5" w:author="Prof. Dr. Peter Peinl" w:date="2017-08-31T14:56:00Z" w:initials="PDPP">
+  <w:comment w:id="4" w:author="Prof. Dr. Peter Peinl" w:date="2017-08-31T14:56:00Z" w:initials="PDPP">
     <w:p>
       <w:pPr>
         <w:pStyle w:val="CommentText"/>
@@ -14381,7 +14872,7 @@
           <w:rPr>
             <w:noProof/>
           </w:rPr>
-          <w:t>7</w:t>
+          <w:t>5</w:t>
         </w:r>
         <w:r>
           <w:rPr>
@@ -14599,7 +15090,7 @@
           <w:rPr>
             <w:noProof/>
           </w:rPr>
-          <w:t>7</w:t>
+          <w:t>5</w:t>
         </w:r>
         <w:r>
           <w:rPr>
@@ -17610,7 +18101,6 @@
   <w:style w:type="character" w:default="1" w:styleId="DefaultParagraphFont">
     <w:name w:val="Default Paragraph Font"/>
     <w:uiPriority w:val="1"/>
-    <w:semiHidden/>
     <w:unhideWhenUsed/>
   </w:style>
   <w:style w:type="table" w:default="1" w:styleId="TableNormal">
@@ -17958,6 +18448,28 @@
       <w:rFonts w:ascii="Times" w:hAnsi="Times"/>
     </w:rPr>
   </w:style>
+  <w:style w:type="character" w:styleId="Hyperlink">
+    <w:name w:val="Hyperlink"/>
+    <w:basedOn w:val="DefaultParagraphFont"/>
+    <w:unhideWhenUsed/>
+    <w:rsid w:val="0047660A"/>
+    <w:rPr>
+      <w:color w:val="0563C1" w:themeColor="hyperlink"/>
+      <w:u w:val="single"/>
+    </w:rPr>
+  </w:style>
+  <w:style w:type="character" w:styleId="UnresolvedMention">
+    <w:name w:val="Unresolved Mention"/>
+    <w:basedOn w:val="DefaultParagraphFont"/>
+    <w:uiPriority w:val="99"/>
+    <w:semiHidden/>
+    <w:unhideWhenUsed/>
+    <w:rsid w:val="0047660A"/>
+    <w:rPr>
+      <w:color w:val="808080"/>
+      <w:shd w:val="clear" w:color="auto" w:fill="E6E6E6"/>
+    </w:rPr>
+  </w:style>
 </w:styles>
 </file>
 
@@ -18227,7 +18739,7 @@
 </file>
 
 <file path=customXml/itemProps1.xml><?xml version="1.0" encoding="utf-8"?>
-<ds:datastoreItem xmlns:ds="http://schemas.openxmlformats.org/officeDocument/2006/customXml" ds:itemID="{A37FB041-B913-4B2F-90CB-11DB19E158D3}">
+<ds:datastoreItem xmlns:ds="http://schemas.openxmlformats.org/officeDocument/2006/customXml" ds:itemID="{E37AA958-249D-4EBC-B5C9-0D985AC6CCBB}">
   <ds:schemaRefs>
     <ds:schemaRef ds:uri="http://schemas.openxmlformats.org/officeDocument/2006/bibliography"/>
   </ds:schemaRefs>

</xml_diff>

<commit_message>
updated scripts with the newest from V3
</commit_message>
<xml_diff>
--- a/doc/REQUIREMENTS.DOCX
+++ b/doc/REQUIREMENTS.DOCX
@@ -1,6 +1,6 @@
 
 <file path=word/document.xml><?xml version="1.0" encoding="utf-8"?>
-<w:document xmlns:wpc="http://schemas.microsoft.com/office/word/2010/wordprocessingCanvas" xmlns:cx="http://schemas.microsoft.com/office/drawing/2014/chartex" xmlns:cx1="http://schemas.microsoft.com/office/drawing/2015/9/8/chartex" xmlns:mc="http://schemas.openxmlformats.org/markup-compatibility/2006" xmlns:o="urn:schemas-microsoft-com:office:office" xmlns:r="http://schemas.openxmlformats.org/officeDocument/2006/relationships" xmlns:m="http://schemas.openxmlformats.org/officeDocument/2006/math" xmlns:v="urn:schemas-microsoft-com:vml" xmlns:wp14="http://schemas.microsoft.com/office/word/2010/wordprocessingDrawing" xmlns:wp="http://schemas.openxmlformats.org/drawingml/2006/wordprocessingDrawing" xmlns:w10="urn:schemas-microsoft-com:office:word" xmlns:w="http://schemas.openxmlformats.org/wordprocessingml/2006/main" xmlns:w14="http://schemas.microsoft.com/office/word/2010/wordml" xmlns:w15="http://schemas.microsoft.com/office/word/2012/wordml" xmlns:w16se="http://schemas.microsoft.com/office/word/2015/wordml/symex" xmlns:wpg="http://schemas.microsoft.com/office/word/2010/wordprocessingGroup" xmlns:wpi="http://schemas.microsoft.com/office/word/2010/wordprocessingInk" xmlns:wne="http://schemas.microsoft.com/office/word/2006/wordml" xmlns:wps="http://schemas.microsoft.com/office/word/2010/wordprocessingShape" mc:Ignorable="w14 w15 w16se wp14">
+<w:document xmlns:wpc="http://schemas.microsoft.com/office/word/2010/wordprocessingCanvas" xmlns:cx="http://schemas.microsoft.com/office/drawing/2014/chartex" xmlns:cx1="http://schemas.microsoft.com/office/drawing/2015/9/8/chartex" xmlns:cx2="http://schemas.microsoft.com/office/drawing/2015/10/21/chartex" xmlns:cx3="http://schemas.microsoft.com/office/drawing/2016/5/9/chartex" xmlns:cx4="http://schemas.microsoft.com/office/drawing/2016/5/10/chartex" xmlns:cx5="http://schemas.microsoft.com/office/drawing/2016/5/11/chartex" xmlns:cx6="http://schemas.microsoft.com/office/drawing/2016/5/12/chartex" xmlns:cx7="http://schemas.microsoft.com/office/drawing/2016/5/13/chartex" xmlns:cx8="http://schemas.microsoft.com/office/drawing/2016/5/14/chartex" xmlns:mc="http://schemas.openxmlformats.org/markup-compatibility/2006" xmlns:aink="http://schemas.microsoft.com/office/drawing/2016/ink" xmlns:am3d="http://schemas.microsoft.com/office/drawing/2017/model3d" xmlns:o="urn:schemas-microsoft-com:office:office" xmlns:r="http://schemas.openxmlformats.org/officeDocument/2006/relationships" xmlns:m="http://schemas.openxmlformats.org/officeDocument/2006/math" xmlns:v="urn:schemas-microsoft-com:vml" xmlns:wp14="http://schemas.microsoft.com/office/word/2010/wordprocessingDrawing" xmlns:wp="http://schemas.openxmlformats.org/drawingml/2006/wordprocessingDrawing" xmlns:w10="urn:schemas-microsoft-com:office:word" xmlns:w="http://schemas.openxmlformats.org/wordprocessingml/2006/main" xmlns:w14="http://schemas.microsoft.com/office/word/2010/wordml" xmlns:w15="http://schemas.microsoft.com/office/word/2012/wordml" xmlns:w16cid="http://schemas.microsoft.com/office/word/2016/wordml/cid" xmlns:w16se="http://schemas.microsoft.com/office/word/2015/wordml/symex" xmlns:wpg="http://schemas.microsoft.com/office/word/2010/wordprocessingGroup" xmlns:wpi="http://schemas.microsoft.com/office/word/2010/wordprocessingInk" xmlns:wne="http://schemas.microsoft.com/office/word/2006/wordml" xmlns:wps="http://schemas.microsoft.com/office/word/2010/wordprocessingShape" mc:Ignorable="w14 w15 w16se w16cid wp14">
   <w:body>
     <w:p>
       <w:pPr>
@@ -161,67 +161,16 @@
           <w:szCs w:val="22"/>
           <w:lang w:val="en-US"/>
         </w:rPr>
-        <w:t xml:space="preserve">conference article: “Teaching </w:t>
-      </w:r>
-      <w:proofErr w:type="spellStart"/>
-      <w:r>
-        <w:rPr>
-          <w:rFonts w:asciiTheme="minorHAnsi" w:hAnsiTheme="minorHAnsi" w:cstheme="minorHAnsi"/>
-          <w:sz w:val="22"/>
-          <w:szCs w:val="22"/>
-          <w:lang w:val="en-US"/>
-        </w:rPr>
-        <w:t>implementational</w:t>
-      </w:r>
-      <w:proofErr w:type="spellEnd"/>
-      <w:r>
-        <w:rPr>
-          <w:rFonts w:asciiTheme="minorHAnsi" w:hAnsiTheme="minorHAnsi" w:cstheme="minorHAnsi"/>
-          <w:sz w:val="22"/>
-          <w:szCs w:val="22"/>
-          <w:lang w:val="en-US"/>
-        </w:rPr>
-        <w:t xml:space="preserve"> aspects of distributed data management in a practical way” by </w:t>
-      </w:r>
-      <w:proofErr w:type="spellStart"/>
-      <w:r>
-        <w:rPr>
-          <w:rFonts w:asciiTheme="minorHAnsi" w:hAnsiTheme="minorHAnsi" w:cstheme="minorHAnsi"/>
-          <w:sz w:val="22"/>
-          <w:szCs w:val="22"/>
-          <w:lang w:val="en-US"/>
-        </w:rPr>
-        <w:t>Peinl</w:t>
-      </w:r>
-      <w:proofErr w:type="spellEnd"/>
-      <w:r>
-        <w:rPr>
-          <w:rFonts w:asciiTheme="minorHAnsi" w:hAnsiTheme="minorHAnsi" w:cstheme="minorHAnsi"/>
-          <w:sz w:val="22"/>
-          <w:szCs w:val="22"/>
-          <w:lang w:val="en-US"/>
-        </w:rPr>
-        <w:t xml:space="preserve">/Pape available on </w:t>
-      </w:r>
-      <w:proofErr w:type="spellStart"/>
-      <w:r>
-        <w:rPr>
-          <w:rFonts w:asciiTheme="minorHAnsi" w:hAnsiTheme="minorHAnsi" w:cstheme="minorHAnsi"/>
-          <w:sz w:val="22"/>
-          <w:szCs w:val="22"/>
-          <w:lang w:val="en-US"/>
-        </w:rPr>
-        <w:t>ResearchGate</w:t>
-      </w:r>
-      <w:proofErr w:type="spellEnd"/>
-      <w:r>
-        <w:rPr>
-          <w:rFonts w:asciiTheme="minorHAnsi" w:hAnsiTheme="minorHAnsi" w:cstheme="minorHAnsi"/>
-          <w:sz w:val="22"/>
-          <w:szCs w:val="22"/>
-          <w:lang w:val="en-US"/>
-        </w:rPr>
-        <w:t>.</w:t>
+        <w:t xml:space="preserve">conference article: “Teaching implementational aspects of distributed data management in a practical way” by </w:t>
+      </w:r>
+      <w:r>
+        <w:rPr>
+          <w:rFonts w:asciiTheme="minorHAnsi" w:hAnsiTheme="minorHAnsi" w:cstheme="minorHAnsi"/>
+          <w:sz w:val="22"/>
+          <w:szCs w:val="22"/>
+          <w:lang w:val="en-US"/>
+        </w:rPr>
+        <w:t>Peinl/Pape available on ResearchGate.</w:t>
       </w:r>
       <w:r>
         <w:rPr>
@@ -993,25 +942,14 @@
           </w:r>
         </w:sdtContent>
       </w:sdt>
-      <w:proofErr w:type="spellStart"/>
-      <w:r>
-        <w:rPr>
-          <w:rFonts w:asciiTheme="minorHAnsi" w:hAnsiTheme="minorHAnsi" w:cstheme="minorHAnsi"/>
-          <w:sz w:val="22"/>
-          <w:szCs w:val="22"/>
-          <w:lang w:val="en-US"/>
-        </w:rPr>
-        <w:t>SeLEcT</w:t>
-      </w:r>
-      <w:proofErr w:type="spellEnd"/>
-      <w:r>
-        <w:rPr>
-          <w:rFonts w:asciiTheme="minorHAnsi" w:hAnsiTheme="minorHAnsi" w:cstheme="minorHAnsi"/>
-          <w:sz w:val="22"/>
-          <w:szCs w:val="22"/>
-          <w:lang w:val="en-US"/>
-        </w:rPr>
-        <w:t xml:space="preserve"> are all treated as SELECT. In other words, they are all translated into capital letters before further syntax checking. </w:t>
+      <w:r>
+        <w:rPr>
+          <w:rFonts w:asciiTheme="minorHAnsi" w:hAnsiTheme="minorHAnsi" w:cstheme="minorHAnsi"/>
+          <w:sz w:val="22"/>
+          <w:szCs w:val="22"/>
+          <w:lang w:val="en-US"/>
+        </w:rPr>
+        <w:t xml:space="preserve">SeLEcT are all treated as SELECT. In other words, they are all translated into capital letters before further syntax checking. </w:t>
       </w:r>
     </w:p>
     <w:p>
@@ -2249,15 +2187,7 @@
         <w:pStyle w:val="sourceCode"/>
       </w:pPr>
       <w:r>
-        <w:t xml:space="preserve">A INTEGER, B INTEGER, C INTEGER, D </w:t>
-      </w:r>
-      <w:proofErr w:type="gramStart"/>
-      <w:r>
-        <w:t>VARCHAR(</w:t>
-      </w:r>
-      <w:proofErr w:type="gramEnd"/>
-      <w:r>
-        <w:t>30),</w:t>
+        <w:t>A INTEGER, B INTEGER, C INTEGER, D VARCHAR(30),</w:t>
       </w:r>
     </w:p>
     <w:p>
@@ -2606,27 +2536,7 @@
           <w:szCs w:val="22"/>
           <w:lang w:val="en-US"/>
         </w:rPr>
-        <w:t xml:space="preserve">The way to partition a table horizontally is by specifying exactly one attribute (a column) and disjoint intervals of the domain of the attribute. If, for example, the attribute </w:t>
-      </w:r>
-      <w:proofErr w:type="spellStart"/>
-      <w:r>
-        <w:rPr>
-          <w:rFonts w:asciiTheme="minorHAnsi" w:hAnsiTheme="minorHAnsi" w:cstheme="minorHAnsi"/>
-          <w:sz w:val="22"/>
-          <w:szCs w:val="22"/>
-          <w:lang w:val="en-US"/>
-        </w:rPr>
-        <w:t>ZIPcode</w:t>
-      </w:r>
-      <w:proofErr w:type="spellEnd"/>
-      <w:r>
-        <w:rPr>
-          <w:rFonts w:asciiTheme="minorHAnsi" w:hAnsiTheme="minorHAnsi" w:cstheme="minorHAnsi"/>
-          <w:sz w:val="22"/>
-          <w:szCs w:val="22"/>
-          <w:lang w:val="en-US"/>
-        </w:rPr>
-        <w:t xml:space="preserve"> (data type INTEGER) controls horizontal partitioning and there are 3 CDBS, the intervals might be defined as follows (-infinity up to </w:t>
+        <w:t xml:space="preserve">The way to partition a table horizontally is by specifying exactly one attribute (a column) and disjoint intervals of the domain of the attribute. If, for example, the attribute ZIPcode (data type INTEGER) controls horizontal partitioning and there are 3 CDBS, the intervals might be defined as follows (-infinity up to </w:t>
       </w:r>
       <w:r>
         <w:rPr>
@@ -2705,27 +2615,7 @@
           <w:szCs w:val="22"/>
           <w:lang w:val="en-US"/>
         </w:rPr>
-        <w:t xml:space="preserve">The horizontal </w:t>
-      </w:r>
-      <w:proofErr w:type="spellStart"/>
-      <w:r>
-        <w:rPr>
-          <w:rFonts w:asciiTheme="minorHAnsi" w:hAnsiTheme="minorHAnsi" w:cstheme="minorHAnsi"/>
-          <w:sz w:val="22"/>
-          <w:szCs w:val="22"/>
-          <w:lang w:val="en-US"/>
-        </w:rPr>
-        <w:t>ZIPcode</w:t>
-      </w:r>
-      <w:proofErr w:type="spellEnd"/>
-      <w:r>
-        <w:rPr>
-          <w:rFonts w:asciiTheme="minorHAnsi" w:hAnsiTheme="minorHAnsi" w:cstheme="minorHAnsi"/>
-          <w:sz w:val="22"/>
-          <w:szCs w:val="22"/>
-          <w:lang w:val="en-US"/>
-        </w:rPr>
-        <w:t xml:space="preserve"> partitioning of the example above is formulated as follows:</w:t>
+        <w:t>The horizontal ZIPcode partitioning of the example above is formulated as follows:</w:t>
       </w:r>
       <w:r>
         <w:rPr>
@@ -2740,21 +2630,7 @@
         <w:rPr>
           <w:lang w:val="en-US"/>
         </w:rPr>
-        <w:t xml:space="preserve">CREATE TABLE PERS (PNR INTEGER, NAME </w:t>
-      </w:r>
-      <w:proofErr w:type="gramStart"/>
-      <w:r>
-        <w:rPr>
-          <w:lang w:val="en-US"/>
-        </w:rPr>
-        <w:t>VARCHAR(</w:t>
-      </w:r>
-      <w:proofErr w:type="gramEnd"/>
-      <w:r>
-        <w:rPr>
-          <w:lang w:val="en-US"/>
-        </w:rPr>
-        <w:t>30), …, PLZ INTEGER) HORIZONTAL (PLZ (39999,69999))</w:t>
+        <w:t>CREATE TABLE PERS (PNR INTEGER, NAME VARCHAR(30), …, PLZ INTEGER) HORIZONTAL (PLZ (39999,69999))</w:t>
       </w:r>
     </w:p>
     <w:p>
@@ -2886,21 +2762,8 @@
         </w:sdtContent>
       </w:sdt>
       <w:r>
-        <w:t xml:space="preserve">fdbs_create_table ::= </w:t>
-      </w:r>
-      <w:proofErr w:type="spellStart"/>
-      <w:r>
-        <w:t>create_table</w:t>
-      </w:r>
-      <w:proofErr w:type="spellEnd"/>
-      <w:r>
-        <w:t xml:space="preserve"> | </w:t>
-      </w:r>
-      <w:proofErr w:type="spellStart"/>
-      <w:r>
-        <w:t>create_table_partitioned</w:t>
-      </w:r>
-      <w:proofErr w:type="spellEnd"/>
+        <w:t>fdbs_create_table ::= create_table | create_table_partitioned</w:t>
+      </w:r>
       <w:r>
         <w:br/>
       </w:r>
@@ -2923,29 +2786,8 @@
           </w:r>
         </w:sdtContent>
       </w:sdt>
-      <w:proofErr w:type="spellStart"/>
-      <w:r>
-        <w:t>create_table_partitioned</w:t>
-      </w:r>
-      <w:proofErr w:type="spellEnd"/>
-      <w:r>
-        <w:t xml:space="preserve"> ::= </w:t>
-      </w:r>
-      <w:proofErr w:type="spellStart"/>
-      <w:r>
-        <w:t>create_table</w:t>
-      </w:r>
-      <w:proofErr w:type="spellEnd"/>
-      <w:r>
-        <w:t xml:space="preserve"> HORIZONTAL (attribute(</w:t>
-      </w:r>
-      <w:proofErr w:type="spellStart"/>
-      <w:r>
-        <w:t>list_of_boundaries</w:t>
-      </w:r>
-      <w:proofErr w:type="spellEnd"/>
-      <w:r>
-        <w:t>))</w:t>
+      <w:r>
+        <w:t>create_table_partitioned ::= create_table HORIZONTAL (attribute(list_of_boundaries))</w:t>
       </w:r>
       <w:r>
         <w:br/>
@@ -2970,13 +2812,8 @@
           </w:r>
         </w:sdtContent>
       </w:sdt>
-      <w:proofErr w:type="spellStart"/>
-      <w:r>
-        <w:t>list_of_boundaries</w:t>
-      </w:r>
-      <w:proofErr w:type="spellEnd"/>
-      <w:r>
-        <w:t xml:space="preserve"> </w:t>
+      <w:r>
+        <w:t xml:space="preserve">list_of_boundaries </w:t>
       </w:r>
       <w:bookmarkEnd w:id="0"/>
       <w:r>
@@ -3320,27 +3157,7 @@
           <w:szCs w:val="22"/>
           <w:lang w:val="en-US"/>
         </w:rPr>
-        <w:t xml:space="preserve">If the number of intervals defined is less than the number of </w:t>
-      </w:r>
-      <w:proofErr w:type="spellStart"/>
-      <w:r>
-        <w:rPr>
-          <w:rFonts w:asciiTheme="minorHAnsi" w:hAnsiTheme="minorHAnsi" w:cstheme="minorHAnsi"/>
-          <w:sz w:val="22"/>
-          <w:szCs w:val="22"/>
-          <w:lang w:val="en-US"/>
-        </w:rPr>
-        <w:t>CDBSes</w:t>
-      </w:r>
-      <w:proofErr w:type="spellEnd"/>
-      <w:r>
-        <w:rPr>
-          <w:rFonts w:asciiTheme="minorHAnsi" w:hAnsiTheme="minorHAnsi" w:cstheme="minorHAnsi"/>
-          <w:sz w:val="22"/>
-          <w:szCs w:val="22"/>
-          <w:lang w:val="en-US"/>
-        </w:rPr>
-        <w:t xml:space="preserve"> </w:t>
+        <w:t xml:space="preserve">If the number of intervals defined is less than the number of CDBSes </w:t>
       </w:r>
       <w:r>
         <w:rPr>
@@ -3360,9 +3177,8 @@
           <w:szCs w:val="22"/>
           <w:lang w:val="en-US"/>
         </w:rPr>
-        <w:t xml:space="preserve">1 boundary = 2 </w:t>
-      </w:r>
-      <w:proofErr w:type="gramStart"/>
+        <w:t xml:space="preserve">1 boundary = 2 intervals &lt; </w:t>
+      </w:r>
       <w:r>
         <w:rPr>
           <w:rFonts w:asciiTheme="minorHAnsi" w:hAnsiTheme="minorHAnsi" w:cstheme="minorHAnsi"/>
@@ -3371,9 +3187,8 @@
           <w:szCs w:val="22"/>
           <w:lang w:val="en-US"/>
         </w:rPr>
-        <w:t>intervals</w:t>
-      </w:r>
-      <w:proofErr w:type="gramEnd"/>
+        <w:t>3</w:t>
+      </w:r>
       <w:r>
         <w:rPr>
           <w:rFonts w:asciiTheme="minorHAnsi" w:hAnsiTheme="minorHAnsi" w:cstheme="minorHAnsi"/>
@@ -3382,7 +3197,7 @@
           <w:szCs w:val="22"/>
           <w:lang w:val="en-US"/>
         </w:rPr>
-        <w:t xml:space="preserve"> &lt; </w:t>
+        <w:t xml:space="preserve"> DBs</w:t>
       </w:r>
       <w:r>
         <w:rPr>
@@ -3392,26 +3207,6 @@
           <w:szCs w:val="22"/>
           <w:lang w:val="en-US"/>
         </w:rPr>
-        <w:t>3</w:t>
-      </w:r>
-      <w:r>
-        <w:rPr>
-          <w:rFonts w:asciiTheme="minorHAnsi" w:hAnsiTheme="minorHAnsi" w:cstheme="minorHAnsi"/>
-          <w:color w:val="ED7D31" w:themeColor="accent2"/>
-          <w:sz w:val="22"/>
-          <w:szCs w:val="22"/>
-          <w:lang w:val="en-US"/>
-        </w:rPr>
-        <w:t xml:space="preserve"> DBs</w:t>
-      </w:r>
-      <w:r>
-        <w:rPr>
-          <w:rFonts w:asciiTheme="minorHAnsi" w:hAnsiTheme="minorHAnsi" w:cstheme="minorHAnsi"/>
-          <w:color w:val="ED7D31" w:themeColor="accent2"/>
-          <w:sz w:val="22"/>
-          <w:szCs w:val="22"/>
-          <w:lang w:val="en-US"/>
-        </w:rPr>
         <w:t xml:space="preserve">), </w:t>
       </w:r>
       <w:r>
@@ -3421,27 +3216,7 @@
           <w:szCs w:val="22"/>
           <w:lang w:val="en-US"/>
         </w:rPr>
-        <w:t xml:space="preserve">then the data are to be distributed over the “first” </w:t>
-      </w:r>
-      <w:proofErr w:type="spellStart"/>
-      <w:r>
-        <w:rPr>
-          <w:rFonts w:asciiTheme="minorHAnsi" w:hAnsiTheme="minorHAnsi" w:cstheme="minorHAnsi"/>
-          <w:sz w:val="22"/>
-          <w:szCs w:val="22"/>
-          <w:lang w:val="en-US"/>
-        </w:rPr>
-        <w:t>CDBSes</w:t>
-      </w:r>
-      <w:proofErr w:type="spellEnd"/>
-      <w:r>
-        <w:rPr>
-          <w:rFonts w:asciiTheme="minorHAnsi" w:hAnsiTheme="minorHAnsi" w:cstheme="minorHAnsi"/>
-          <w:sz w:val="22"/>
-          <w:szCs w:val="22"/>
-          <w:lang w:val="en-US"/>
-        </w:rPr>
-        <w:t xml:space="preserve">. </w:t>
+        <w:t xml:space="preserve">then the data are to be distributed over the “first” CDBSes. </w:t>
       </w:r>
       <w:r>
         <w:rPr>
@@ -3898,18 +3673,8 @@
           <w:sz w:val="24"/>
           <w:lang w:val="en-US"/>
         </w:rPr>
-        <w:t xml:space="preserve">SQL DML </w:t>
-      </w:r>
-      <w:proofErr w:type="gramStart"/>
-      <w:r>
-        <w:rPr>
-          <w:b/>
-          <w:sz w:val="24"/>
-          <w:lang w:val="en-US"/>
-        </w:rPr>
-        <w:t>statements :</w:t>
-      </w:r>
-      <w:proofErr w:type="gramEnd"/>
+        <w:t>SQL DML statements :</w:t>
+      </w:r>
     </w:p>
     <w:p>
       <w:pPr>
@@ -3946,63 +3711,7 @@
         <w:rPr>
           <w:szCs w:val="20"/>
         </w:rPr>
-        <w:t>fdbs_DML_</w:t>
-      </w:r>
-      <w:proofErr w:type="gramStart"/>
-      <w:r>
-        <w:rPr>
-          <w:szCs w:val="20"/>
-        </w:rPr>
-        <w:t>statement ::=</w:t>
-      </w:r>
-      <w:proofErr w:type="gramEnd"/>
-      <w:r>
-        <w:rPr>
-          <w:szCs w:val="20"/>
-        </w:rPr>
-        <w:t xml:space="preserve"> {</w:t>
-      </w:r>
-      <w:proofErr w:type="spellStart"/>
-      <w:r>
-        <w:rPr>
-          <w:szCs w:val="20"/>
-        </w:rPr>
-        <w:t>fdbs_insert_statement</w:t>
-      </w:r>
-      <w:proofErr w:type="spellEnd"/>
-      <w:r>
-        <w:rPr>
-          <w:szCs w:val="20"/>
-        </w:rPr>
-        <w:t xml:space="preserve"> | </w:t>
-      </w:r>
-      <w:proofErr w:type="spellStart"/>
-      <w:r>
-        <w:rPr>
-          <w:szCs w:val="20"/>
-        </w:rPr>
-        <w:t>fdbs_delete_statement</w:t>
-      </w:r>
-      <w:proofErr w:type="spellEnd"/>
-      <w:r>
-        <w:rPr>
-          <w:szCs w:val="20"/>
-        </w:rPr>
-        <w:t xml:space="preserve"> | </w:t>
-      </w:r>
-      <w:proofErr w:type="spellStart"/>
-      <w:r>
-        <w:rPr>
-          <w:szCs w:val="20"/>
-        </w:rPr>
-        <w:t>fdbs_update_statement</w:t>
-      </w:r>
-      <w:proofErr w:type="spellEnd"/>
-      <w:r>
-        <w:rPr>
-          <w:szCs w:val="20"/>
-        </w:rPr>
-        <w:t>}</w:t>
+        <w:t>fdbs_DML_statement ::= {fdbs_insert_statement | fdbs_delete_statement | fdbs_update_statement}</w:t>
       </w:r>
     </w:p>
     <w:p>
@@ -4036,47 +3745,11 @@
           </w:r>
         </w:sdtContent>
       </w:sdt>
-      <w:proofErr w:type="spellStart"/>
       <w:r>
         <w:rPr>
           <w:szCs w:val="20"/>
         </w:rPr>
-        <w:t>fdbs_delete_</w:t>
-      </w:r>
-      <w:proofErr w:type="gramStart"/>
-      <w:r>
-        <w:rPr>
-          <w:szCs w:val="20"/>
-        </w:rPr>
-        <w:t>statement</w:t>
-      </w:r>
-      <w:proofErr w:type="spellEnd"/>
-      <w:r>
-        <w:rPr>
-          <w:szCs w:val="20"/>
-        </w:rPr>
-        <w:t xml:space="preserve"> ::=</w:t>
-      </w:r>
-      <w:proofErr w:type="gramEnd"/>
-      <w:r>
-        <w:rPr>
-          <w:szCs w:val="20"/>
-        </w:rPr>
-        <w:t xml:space="preserve"> DELETE FROM table [WHERE </w:t>
-      </w:r>
-      <w:proofErr w:type="spellStart"/>
-      <w:r>
-        <w:rPr>
-          <w:szCs w:val="20"/>
-        </w:rPr>
-        <w:t>fdbs_dml_where_clause</w:t>
-      </w:r>
-      <w:proofErr w:type="spellEnd"/>
-      <w:r>
-        <w:rPr>
-          <w:szCs w:val="20"/>
-        </w:rPr>
-        <w:t>]</w:t>
+        <w:t>fdbs_delete_statement ::= DELETE FROM table [WHERE fdbs_dml_where_clause]</w:t>
       </w:r>
     </w:p>
     <w:p>
@@ -4110,47 +3783,11 @@
           </w:r>
         </w:sdtContent>
       </w:sdt>
-      <w:proofErr w:type="spellStart"/>
       <w:r>
         <w:rPr>
           <w:szCs w:val="20"/>
         </w:rPr>
-        <w:t>fdbs_update_</w:t>
-      </w:r>
-      <w:proofErr w:type="gramStart"/>
-      <w:r>
-        <w:rPr>
-          <w:szCs w:val="20"/>
-        </w:rPr>
-        <w:t>statement</w:t>
-      </w:r>
-      <w:proofErr w:type="spellEnd"/>
-      <w:r>
-        <w:rPr>
-          <w:szCs w:val="20"/>
-        </w:rPr>
-        <w:t xml:space="preserve"> ::=</w:t>
-      </w:r>
-      <w:proofErr w:type="gramEnd"/>
-      <w:r>
-        <w:rPr>
-          <w:szCs w:val="20"/>
-        </w:rPr>
-        <w:t xml:space="preserve"> UPDATE table SET column = constant [WHERE </w:t>
-      </w:r>
-      <w:proofErr w:type="spellStart"/>
-      <w:r>
-        <w:rPr>
-          <w:szCs w:val="20"/>
-        </w:rPr>
-        <w:t>fdbs_dml_where_clause</w:t>
-      </w:r>
-      <w:proofErr w:type="spellEnd"/>
-      <w:r>
-        <w:rPr>
-          <w:szCs w:val="20"/>
-        </w:rPr>
-        <w:t>]</w:t>
+        <w:t>fdbs_update_statement ::= UPDATE table SET column = constant [WHERE fdbs_dml_where_clause]</w:t>
       </w:r>
     </w:p>
     <w:p>
@@ -4184,33 +3821,11 @@
           </w:r>
         </w:sdtContent>
       </w:sdt>
-      <w:proofErr w:type="spellStart"/>
       <w:r>
         <w:rPr>
           <w:szCs w:val="20"/>
         </w:rPr>
-        <w:t>fdbs_dml_where_</w:t>
-      </w:r>
-      <w:proofErr w:type="gramStart"/>
-      <w:r>
-        <w:rPr>
-          <w:szCs w:val="20"/>
-        </w:rPr>
-        <w:t>clause</w:t>
-      </w:r>
-      <w:proofErr w:type="spellEnd"/>
-      <w:r>
-        <w:rPr>
-          <w:szCs w:val="20"/>
-        </w:rPr>
-        <w:t xml:space="preserve"> ::=</w:t>
-      </w:r>
-      <w:proofErr w:type="gramEnd"/>
-      <w:r>
-        <w:rPr>
-          <w:szCs w:val="20"/>
-        </w:rPr>
-        <w:t xml:space="preserve"> column comparison constant</w:t>
+        <w:t>fdbs_dml_where_clause ::= column comparison constant</w:t>
       </w:r>
     </w:p>
     <w:p>
@@ -4244,19 +3859,11 @@
           </w:r>
         </w:sdtContent>
       </w:sdt>
-      <w:proofErr w:type="gramStart"/>
       <w:r>
         <w:rPr>
           <w:szCs w:val="20"/>
         </w:rPr>
-        <w:t>comparison :</w:t>
-      </w:r>
-      <w:proofErr w:type="gramEnd"/>
-      <w:r>
-        <w:rPr>
-          <w:szCs w:val="20"/>
-        </w:rPr>
-        <w:t>: = {= | != | &gt; | &gt;= | &lt; | &lt;=}</w:t>
+        <w:t>comparison :: = {= | != | &gt; | &gt;= | &lt; | &lt;=}</w:t>
       </w:r>
     </w:p>
     <w:p>
@@ -4290,33 +3897,11 @@
           </w:r>
         </w:sdtContent>
       </w:sdt>
-      <w:proofErr w:type="spellStart"/>
       <w:r>
         <w:rPr>
           <w:szCs w:val="20"/>
         </w:rPr>
-        <w:t>fdbs_insert_</w:t>
-      </w:r>
-      <w:proofErr w:type="gramStart"/>
-      <w:r>
-        <w:rPr>
-          <w:szCs w:val="20"/>
-        </w:rPr>
-        <w:t>statement</w:t>
-      </w:r>
-      <w:proofErr w:type="spellEnd"/>
-      <w:r>
-        <w:rPr>
-          <w:szCs w:val="20"/>
-        </w:rPr>
-        <w:t xml:space="preserve"> ::=</w:t>
-      </w:r>
-      <w:proofErr w:type="gramEnd"/>
-      <w:r>
-        <w:rPr>
-          <w:szCs w:val="20"/>
-        </w:rPr>
-        <w:t xml:space="preserve"> INSERT INTO table VALUES (constant [,constant]…)</w:t>
+        <w:t>fdbs_insert_statement ::= INSERT INTO table VALUES (constant [,constant]…)</w:t>
       </w:r>
     </w:p>
     <w:p>
@@ -5185,29 +4770,7 @@
           <w:szCs w:val="22"/>
           <w:lang w:val="en-US"/>
         </w:rPr>
-        <w:t xml:space="preserve">Implementation of the UPDATE functionality in the assignment is. If you decide to implement </w:t>
-      </w:r>
-      <w:proofErr w:type="gramStart"/>
-      <w:r>
-        <w:rPr>
-          <w:rFonts w:asciiTheme="minorHAnsi" w:hAnsiTheme="minorHAnsi" w:cstheme="minorHAnsi"/>
-          <w:color w:val="7030A0"/>
-          <w:sz w:val="22"/>
-          <w:szCs w:val="22"/>
-          <w:lang w:val="en-US"/>
-        </w:rPr>
-        <w:t>UPDATE</w:t>
-      </w:r>
-      <w:proofErr w:type="gramEnd"/>
-      <w:r>
-        <w:rPr>
-          <w:rFonts w:asciiTheme="minorHAnsi" w:hAnsiTheme="minorHAnsi" w:cstheme="minorHAnsi"/>
-          <w:color w:val="7030A0"/>
-          <w:sz w:val="22"/>
-          <w:szCs w:val="22"/>
-          <w:lang w:val="en-US"/>
-        </w:rPr>
-        <w:t xml:space="preserve"> the scope will be restricted as in the case of the DELETE statement. </w:t>
+        <w:t xml:space="preserve">Implementation of the UPDATE functionality in the assignment is. If you decide to implement UPDATE the scope will be restricted as in the case of the DELETE statement. </w:t>
       </w:r>
     </w:p>
     <w:p>
@@ -5455,18 +5018,8 @@
           <w:sz w:val="24"/>
           <w:lang w:val="en-US"/>
         </w:rPr>
-        <w:t xml:space="preserve">select are as </w:t>
-      </w:r>
-      <w:proofErr w:type="gramStart"/>
-      <w:r>
-        <w:rPr>
-          <w:b/>
-          <w:sz w:val="24"/>
-          <w:lang w:val="en-US"/>
-        </w:rPr>
-        <w:t>follows :</w:t>
-      </w:r>
-      <w:proofErr w:type="gramEnd"/>
+        <w:t>select are as follows :</w:t>
+      </w:r>
       <w:r>
         <w:rPr>
           <w:b/>
@@ -5504,20 +5057,11 @@
         <w:t>fdbs</w:t>
       </w:r>
       <w:r>
-        <w:t>_</w:t>
-      </w:r>
-      <w:proofErr w:type="gramStart"/>
-      <w:r>
-        <w:t>select ::=</w:t>
-      </w:r>
-      <w:proofErr w:type="gramEnd"/>
-      <w:r>
-        <w:t xml:space="preserve"> {</w:t>
+        <w:t>_select ::= {</w:t>
       </w:r>
       <w:r>
         <w:t xml:space="preserve"> </w:t>
       </w:r>
-      <w:proofErr w:type="spellStart"/>
       <w:r>
         <w:rPr>
           <w:b/>
@@ -5525,7 +5069,6 @@
         </w:rPr>
         <w:t>fdbs_select_count_all_table</w:t>
       </w:r>
-      <w:proofErr w:type="spellEnd"/>
       <w:r>
         <w:rPr>
           <w:color w:val="70AD47" w:themeColor="accent6"/>
@@ -5535,27 +5078,17 @@
       <w:r>
         <w:t xml:space="preserve">| </w:t>
       </w:r>
-      <w:proofErr w:type="spellStart"/>
       <w:r>
         <w:t>fdbs</w:t>
       </w:r>
       <w:r>
-        <w:t>_select_no_group</w:t>
-      </w:r>
-      <w:proofErr w:type="spellEnd"/>
-      <w:r>
-        <w:t xml:space="preserve"> | </w:t>
-      </w:r>
-      <w:proofErr w:type="spellStart"/>
+        <w:t xml:space="preserve">_select_no_group | </w:t>
+      </w:r>
       <w:r>
         <w:t>fdbs</w:t>
       </w:r>
       <w:r>
-        <w:t>_select_group</w:t>
-      </w:r>
-      <w:proofErr w:type="spellEnd"/>
-      <w:r>
-        <w:t>}</w:t>
+        <w:t>_select_group}</w:t>
       </w:r>
     </w:p>
     <w:p>
@@ -5582,7 +5115,6 @@
           </w:r>
         </w:sdtContent>
       </w:sdt>
-      <w:proofErr w:type="spellStart"/>
       <w:r>
         <w:t>fdbs</w:t>
       </w:r>
@@ -5607,17 +5139,8 @@
       <w:r>
         <w:t>_</w:t>
       </w:r>
-      <w:proofErr w:type="gramStart"/>
-      <w:r>
-        <w:t>table</w:t>
-      </w:r>
-      <w:proofErr w:type="spellEnd"/>
-      <w:r>
-        <w:t xml:space="preserve"> ::=</w:t>
-      </w:r>
-      <w:proofErr w:type="gramEnd"/>
-      <w:r>
-        <w:t xml:space="preserve"> SELECT COUNT(*) FROM table</w:t>
+      <w:r>
+        <w:t>table ::= SELECT COUNT(*) FROM table</w:t>
       </w:r>
     </w:p>
     <w:p>
@@ -5644,31 +5167,17 @@
           </w:r>
         </w:sdtContent>
       </w:sdt>
-      <w:proofErr w:type="spellStart"/>
       <w:r>
         <w:t>fdbs</w:t>
       </w:r>
       <w:r>
-        <w:t>_select_no_</w:t>
-      </w:r>
-      <w:proofErr w:type="gramStart"/>
-      <w:r>
-        <w:t>group</w:t>
-      </w:r>
-      <w:proofErr w:type="spellEnd"/>
-      <w:r>
-        <w:t xml:space="preserve"> ::=</w:t>
-      </w:r>
-      <w:proofErr w:type="gramEnd"/>
-      <w:r>
-        <w:t xml:space="preserve"> </w:t>
-      </w:r>
-      <w:r>
-        <w:t xml:space="preserve">SELECT {* | </w:t>
-      </w:r>
-      <w:proofErr w:type="spellStart"/>
-      <w:r>
-        <w:t>list</w:t>
+        <w:t>_select_no_group</w:t>
+      </w:r>
+      <w:r>
+        <w:t xml:space="preserve"> ::= </w:t>
+      </w:r>
+      <w:r>
+        <w:t>SELECT {* | list</w:t>
       </w:r>
       <w:r>
         <w:t>_</w:t>
@@ -5680,15 +5189,7 @@
         <w:t>_</w:t>
       </w:r>
       <w:r>
-        <w:t>attributes</w:t>
-      </w:r>
-      <w:proofErr w:type="spellEnd"/>
-      <w:r>
-        <w:t xml:space="preserve">} FROM </w:t>
-      </w:r>
-      <w:proofErr w:type="spellStart"/>
-      <w:r>
-        <w:t>list</w:t>
+        <w:t>attributes} FROM list</w:t>
       </w:r>
       <w:r>
         <w:t>_</w:t>
@@ -5700,22 +5201,10 @@
         <w:t>_</w:t>
       </w:r>
       <w:r>
-        <w:t>tables</w:t>
-      </w:r>
-      <w:proofErr w:type="spellEnd"/>
-      <w:r>
-        <w:t xml:space="preserve"> </w:t>
-      </w:r>
-      <w:r>
-        <w:t xml:space="preserve">[WHERE </w:t>
-      </w:r>
-      <w:proofErr w:type="spellStart"/>
-      <w:r>
-        <w:t>fdbs_where_clause</w:t>
-      </w:r>
-      <w:proofErr w:type="spellEnd"/>
-      <w:r>
-        <w:t>]</w:t>
+        <w:t xml:space="preserve">tables </w:t>
+      </w:r>
+      <w:r>
+        <w:t>[WHERE fdbs_where_clause]</w:t>
       </w:r>
     </w:p>
     <w:p>
@@ -5742,56 +5231,24 @@
           </w:r>
         </w:sdtContent>
       </w:sdt>
-      <w:proofErr w:type="spellStart"/>
       <w:r>
         <w:t>fdbs</w:t>
       </w:r>
       <w:r>
         <w:t>_select_group</w:t>
       </w:r>
-      <w:proofErr w:type="spellEnd"/>
       <w:r>
         <w:t xml:space="preserve"> ::=</w:t>
       </w:r>
       <w:r>
-        <w:t xml:space="preserve"> SELECT </w:t>
-      </w:r>
-      <w:proofErr w:type="spellStart"/>
-      <w:r>
-        <w:t>table.attribute</w:t>
-      </w:r>
-      <w:proofErr w:type="spellEnd"/>
-      <w:r>
-        <w:t>, {COUNT(*) | SUM(</w:t>
-      </w:r>
-      <w:proofErr w:type="spellStart"/>
-      <w:r>
-        <w:t>table.attribute</w:t>
-      </w:r>
-      <w:proofErr w:type="spellEnd"/>
-      <w:r>
-        <w:t xml:space="preserve">)} FROM table </w:t>
+        <w:t xml:space="preserve"> SELECT table.attribute, {COUNT(*) | SUM(table.attribute)} FROM table </w:t>
       </w:r>
       <w:commentRangeStart w:id="2"/>
       <w:r>
         <w:rPr>
           <w:color w:val="7030A0"/>
         </w:rPr>
-        <w:t>[</w:t>
-      </w:r>
-      <w:proofErr w:type="spellStart"/>
-      <w:r>
-        <w:rPr>
-          <w:color w:val="7030A0"/>
-        </w:rPr>
-        <w:t>fdbs</w:t>
-      </w:r>
-      <w:proofErr w:type="spellEnd"/>
-      <w:r>
-        <w:rPr>
-          <w:color w:val="7030A0"/>
-        </w:rPr>
-        <w:t xml:space="preserve">-where-non-joins] </w:t>
+        <w:t xml:space="preserve">[fdbs-where-non-joins] </w:t>
       </w:r>
       <w:commentRangeEnd w:id="2"/>
       <w:r>
@@ -5803,13 +5260,8 @@
         <w:commentReference w:id="2"/>
       </w:r>
       <w:r>
-        <w:t xml:space="preserve">GROUP BY </w:t>
-      </w:r>
-      <w:proofErr w:type="spellStart"/>
-      <w:r>
-        <w:t>table.attribute</w:t>
-      </w:r>
-      <w:proofErr w:type="spellEnd"/>
+        <w:t>GROUP BY table.attribute</w:t>
+      </w:r>
     </w:p>
     <w:p>
       <w:pPr>
@@ -5835,7 +5287,6 @@
           </w:r>
         </w:sdtContent>
       </w:sdt>
-      <w:proofErr w:type="spellStart"/>
       <w:r>
         <w:t>list</w:t>
       </w:r>
@@ -5845,36 +5296,11 @@
       <w:r>
         <w:t>of</w:t>
       </w:r>
-      <w:proofErr w:type="spellEnd"/>
       <w:r>
         <w:t>_</w:t>
       </w:r>
       <w:r>
-        <w:t xml:space="preserve"> </w:t>
-      </w:r>
-      <w:proofErr w:type="gramStart"/>
-      <w:r>
-        <w:t>attributes ::=</w:t>
-      </w:r>
-      <w:proofErr w:type="gramEnd"/>
-      <w:r>
-        <w:t xml:space="preserve"> </w:t>
-      </w:r>
-      <w:proofErr w:type="spellStart"/>
-      <w:r>
-        <w:t>table.attribute</w:t>
-      </w:r>
-      <w:proofErr w:type="spellEnd"/>
-      <w:r>
-        <w:t xml:space="preserve"> [,</w:t>
-      </w:r>
-      <w:proofErr w:type="spellStart"/>
-      <w:r>
-        <w:t>table.attribute</w:t>
-      </w:r>
-      <w:proofErr w:type="spellEnd"/>
-      <w:r>
-        <w:t>]…</w:t>
+        <w:t xml:space="preserve"> attributes ::= table.attribute [,table.attribute]…</w:t>
       </w:r>
     </w:p>
     <w:p>
@@ -5901,7 +5327,6 @@
           </w:r>
         </w:sdtContent>
       </w:sdt>
-      <w:proofErr w:type="spellStart"/>
       <w:r>
         <w:t>list</w:t>
       </w:r>
@@ -5911,20 +5336,11 @@
       <w:r>
         <w:t>of</w:t>
       </w:r>
-      <w:proofErr w:type="spellEnd"/>
       <w:r>
         <w:t>_</w:t>
       </w:r>
       <w:r>
-        <w:t xml:space="preserve"> </w:t>
-      </w:r>
-      <w:proofErr w:type="gramStart"/>
-      <w:r>
-        <w:t>tables ::=</w:t>
-      </w:r>
-      <w:proofErr w:type="gramEnd"/>
-      <w:r>
-        <w:t xml:space="preserve"> {table | table1, table2}</w:t>
+        <w:t xml:space="preserve"> tables ::= {table | table1, table2}</w:t>
       </w:r>
     </w:p>
     <w:p>
@@ -5951,58 +5367,39 @@
           </w:r>
         </w:sdtContent>
       </w:sdt>
-      <w:proofErr w:type="spellStart"/>
-      <w:r>
-        <w:t>fdbs_where_</w:t>
-      </w:r>
-      <w:proofErr w:type="gramStart"/>
-      <w:r>
-        <w:t>clause</w:t>
-      </w:r>
-      <w:proofErr w:type="spellEnd"/>
-      <w:r>
-        <w:t xml:space="preserve"> ::=</w:t>
-      </w:r>
-      <w:proofErr w:type="gramEnd"/>
+      <w:r>
+        <w:t xml:space="preserve">fdbs_where_clause ::= </w:t>
+      </w:r>
+      <w:r>
+        <w:tab/>
+      </w:r>
+      <w:r>
+        <w:t>{</w:t>
+      </w:r>
+      <w:r>
+        <w:t>fdbs_where_join_only</w:t>
+      </w:r>
+      <w:r>
+        <w:t xml:space="preserve">| </w:t>
+      </w:r>
+      <w:r>
+        <w:t>fdbs_where_join_and_non_join</w:t>
+      </w:r>
+      <w:r>
+        <w:t>s</w:t>
+      </w:r>
       <w:r>
         <w:t xml:space="preserve"> </w:t>
       </w:r>
       <w:r>
-        <w:tab/>
-      </w:r>
-      <w:r>
-        <w:t>{</w:t>
-      </w:r>
-      <w:proofErr w:type="spellStart"/>
-      <w:r>
-        <w:t>fdbs_where_join_only</w:t>
-      </w:r>
-      <w:proofErr w:type="spellEnd"/>
-      <w:r>
-        <w:t xml:space="preserve">| </w:t>
-      </w:r>
-      <w:proofErr w:type="spellStart"/>
-      <w:r>
-        <w:t>fdbs_where_join_and_non_join</w:t>
-      </w:r>
-      <w:r>
-        <w:t>s</w:t>
-      </w:r>
-      <w:proofErr w:type="spellEnd"/>
+        <w:t>|</w:t>
+      </w:r>
       <w:r>
         <w:t xml:space="preserve"> </w:t>
       </w:r>
       <w:r>
-        <w:t>|</w:t>
-      </w:r>
-      <w:r>
-        <w:t xml:space="preserve"> </w:t>
-      </w:r>
-      <w:proofErr w:type="spellStart"/>
-      <w:r>
         <w:t>fdbs_where_non_joins</w:t>
       </w:r>
-      <w:proofErr w:type="spellEnd"/>
       <w:r>
         <w:t>}</w:t>
       </w:r>
@@ -6031,29 +5428,8 @@
           </w:r>
         </w:sdtContent>
       </w:sdt>
-      <w:proofErr w:type="spellStart"/>
-      <w:r>
-        <w:t>fdbs_where_join_</w:t>
-      </w:r>
-      <w:proofErr w:type="gramStart"/>
-      <w:r>
-        <w:t>only</w:t>
-      </w:r>
-      <w:proofErr w:type="spellEnd"/>
-      <w:r>
-        <w:t xml:space="preserve"> ::=</w:t>
-      </w:r>
-      <w:proofErr w:type="gramEnd"/>
-      <w:r>
-        <w:t xml:space="preserve"> (</w:t>
-      </w:r>
-      <w:proofErr w:type="spellStart"/>
-      <w:r>
-        <w:t>single_join_condition</w:t>
-      </w:r>
-      <w:proofErr w:type="spellEnd"/>
-      <w:r>
-        <w:t>)</w:t>
+      <w:r>
+        <w:t>fdbs_where_join_only ::= (single_join_condition)</w:t>
       </w:r>
     </w:p>
     <w:p>
@@ -6080,21 +5456,8 @@
           </w:r>
         </w:sdtContent>
       </w:sdt>
-      <w:proofErr w:type="spellStart"/>
-      <w:r>
-        <w:t>single_join_</w:t>
-      </w:r>
-      <w:proofErr w:type="gramStart"/>
-      <w:r>
-        <w:t>condition</w:t>
-      </w:r>
-      <w:proofErr w:type="spellEnd"/>
-      <w:r>
-        <w:t xml:space="preserve"> ::=</w:t>
-      </w:r>
-      <w:proofErr w:type="gramEnd"/>
-      <w:r>
-        <w:t xml:space="preserve"> </w:t>
+      <w:r>
+        <w:t xml:space="preserve">single_join_condition ::= </w:t>
       </w:r>
       <w:r>
         <w:t>table1.attribute1 comparison table2.attribute2</w:t>
@@ -6124,38 +5487,12 @@
           </w:r>
         </w:sdtContent>
       </w:sdt>
-      <w:proofErr w:type="spellStart"/>
-      <w:r>
-        <w:t>fdbs_where_join_and_non_</w:t>
-      </w:r>
-      <w:proofErr w:type="gramStart"/>
-      <w:r>
-        <w:t>joins</w:t>
-      </w:r>
-      <w:proofErr w:type="spellEnd"/>
-      <w:r>
-        <w:t xml:space="preserve"> ::=</w:t>
-      </w:r>
-      <w:proofErr w:type="gramEnd"/>
-      <w:r>
-        <w:t xml:space="preserve"> </w:t>
-      </w:r>
-      <w:r>
-        <w:t>(</w:t>
-      </w:r>
-      <w:proofErr w:type="spellStart"/>
-      <w:r>
-        <w:t>single_join_condition</w:t>
-      </w:r>
-      <w:proofErr w:type="spellEnd"/>
-      <w:r>
-        <w:t xml:space="preserve">) AND </w:t>
-      </w:r>
-      <w:proofErr w:type="spellStart"/>
-      <w:r>
-        <w:t>non_join_conditions</w:t>
-      </w:r>
-      <w:proofErr w:type="spellEnd"/>
+      <w:r>
+        <w:t xml:space="preserve">fdbs_where_join_and_non_joins ::= </w:t>
+      </w:r>
+      <w:r>
+        <w:t>(single_join_condition) AND non_join_conditions</w:t>
+      </w:r>
     </w:p>
     <w:p>
       <w:pPr>
@@ -6184,7 +5521,6 @@
           </w:r>
         </w:sdtContent>
       </w:sdt>
-      <w:proofErr w:type="spellStart"/>
       <w:r>
         <w:t>fdbs</w:t>
       </w:r>
@@ -6203,15 +5539,9 @@
       <w:r>
         <w:t>_</w:t>
       </w:r>
-      <w:proofErr w:type="gramStart"/>
-      <w:r>
-        <w:t>joins</w:t>
-      </w:r>
-      <w:proofErr w:type="spellEnd"/>
-      <w:r>
-        <w:t xml:space="preserve"> ::=</w:t>
-      </w:r>
-      <w:proofErr w:type="gramEnd"/>
+      <w:r>
+        <w:t>joins ::=</w:t>
+      </w:r>
       <w:r>
         <w:rPr>
           <w:color w:val="70AD47" w:themeColor="accent6"/>
@@ -6223,23 +5553,7 @@
           <w:b/>
           <w:color w:val="70AD47" w:themeColor="accent6"/>
         </w:rPr>
-        <w:t>(</w:t>
-      </w:r>
-      <w:proofErr w:type="spellStart"/>
-      <w:r>
-        <w:rPr>
-          <w:b/>
-          <w:color w:val="70AD47" w:themeColor="accent6"/>
-        </w:rPr>
-        <w:t>non_join_conditions</w:t>
-      </w:r>
-      <w:proofErr w:type="spellEnd"/>
-      <w:r>
-        <w:rPr>
-          <w:b/>
-          <w:color w:val="70AD47" w:themeColor="accent6"/>
-        </w:rPr>
-        <w:t>)</w:t>
+        <w:t>(non_join_conditions)</w:t>
       </w:r>
     </w:p>
     <w:p>
@@ -6266,13 +5580,8 @@
           </w:r>
         </w:sdtContent>
       </w:sdt>
-      <w:proofErr w:type="gramStart"/>
-      <w:r>
-        <w:t>comparison ::=</w:t>
-      </w:r>
-      <w:proofErr w:type="gramEnd"/>
-      <w:r>
-        <w:t xml:space="preserve"> {= | != | &gt; | &gt;= | &lt; | &lt;=}</w:t>
+      <w:r>
+        <w:t>comparison ::= {= | != | &gt; | &gt;= | &lt; | &lt;=}</w:t>
       </w:r>
     </w:p>
     <w:p>
@@ -6306,54 +5615,21 @@
           </w:r>
         </w:sdtContent>
       </w:sdt>
-      <w:proofErr w:type="spellStart"/>
       <w:r>
         <w:rPr>
           <w:b/>
           <w:color w:val="70AD47" w:themeColor="accent6"/>
         </w:rPr>
-        <w:t>non_join_</w:t>
-      </w:r>
-      <w:proofErr w:type="gramStart"/>
-      <w:r>
-        <w:rPr>
-          <w:b/>
+        <w:t>non_join_conditions</w:t>
+      </w:r>
+      <w:r>
+        <w:rPr>
           <w:color w:val="70AD47" w:themeColor="accent6"/>
         </w:rPr>
-        <w:t>conditions</w:t>
-      </w:r>
-      <w:proofErr w:type="spellEnd"/>
-      <w:r>
-        <w:rPr>
-          <w:color w:val="70AD47" w:themeColor="accent6"/>
-        </w:rPr>
-        <w:t xml:space="preserve"> ::=</w:t>
-      </w:r>
-      <w:proofErr w:type="gramEnd"/>
-      <w:r>
-        <w:rPr>
-          <w:color w:val="70AD47" w:themeColor="accent6"/>
-        </w:rPr>
-        <w:t xml:space="preserve"> </w:t>
-      </w:r>
-      <w:r>
-        <w:t>(</w:t>
-      </w:r>
-      <w:proofErr w:type="spellStart"/>
-      <w:r>
-        <w:t>non_join_condition</w:t>
-      </w:r>
-      <w:proofErr w:type="spellEnd"/>
-      <w:r>
-        <w:t>) [{AND | OR } (</w:t>
-      </w:r>
-      <w:proofErr w:type="spellStart"/>
-      <w:r>
-        <w:t>non_join_condition</w:t>
-      </w:r>
-      <w:proofErr w:type="spellEnd"/>
-      <w:r>
-        <w:t>)]</w:t>
+        <w:t xml:space="preserve"> ::= </w:t>
+      </w:r>
+      <w:r>
+        <w:t>(non_join_condition) [{AND | OR } (non_join_condition)]</w:t>
       </w:r>
     </w:p>
     <w:p>
@@ -6380,7 +5656,6 @@
           </w:r>
         </w:sdtContent>
       </w:sdt>
-      <w:proofErr w:type="spellStart"/>
       <w:r>
         <w:t>non</w:t>
       </w:r>
@@ -6393,17 +5668,8 @@
       <w:r>
         <w:t>_</w:t>
       </w:r>
-      <w:proofErr w:type="gramStart"/>
-      <w:r>
-        <w:t>condition</w:t>
-      </w:r>
-      <w:proofErr w:type="spellEnd"/>
-      <w:r>
-        <w:t xml:space="preserve"> ::=</w:t>
-      </w:r>
-      <w:proofErr w:type="gramEnd"/>
-      <w:r>
-        <w:t xml:space="preserve"> table1.attribute1 comparison constant</w:t>
+      <w:r>
+        <w:t>condition ::= table1.attribute1 comparison constant</w:t>
       </w:r>
     </w:p>
     <w:p>
@@ -6431,13 +5697,8 @@
           </w:r>
         </w:sdtContent>
       </w:sdt>
-      <w:proofErr w:type="gramStart"/>
-      <w:r>
-        <w:t>constant ::=</w:t>
-      </w:r>
-      <w:proofErr w:type="gramEnd"/>
-      <w:r>
-        <w:t xml:space="preserve"> {integer-constant | string-constant | null-value}</w:t>
+      <w:r>
+        <w:t>constant ::= {integer-constant | string-constant | null-value}</w:t>
       </w:r>
     </w:p>
     <w:p>
@@ -6518,27 +5779,7 @@
           <w:szCs w:val="22"/>
           <w:lang w:val="en-US"/>
         </w:rPr>
-        <w:t xml:space="preserve">all </w:t>
-      </w:r>
-      <w:proofErr w:type="spellStart"/>
-      <w:r>
-        <w:rPr>
-          <w:rFonts w:asciiTheme="minorHAnsi" w:hAnsiTheme="minorHAnsi" w:cstheme="minorHAnsi"/>
-          <w:sz w:val="22"/>
-          <w:szCs w:val="22"/>
-          <w:lang w:val="en-US"/>
-        </w:rPr>
-        <w:t>subclauses</w:t>
-      </w:r>
-      <w:proofErr w:type="spellEnd"/>
-      <w:r>
-        <w:rPr>
-          <w:rFonts w:asciiTheme="minorHAnsi" w:hAnsiTheme="minorHAnsi" w:cstheme="minorHAnsi"/>
-          <w:sz w:val="22"/>
-          <w:szCs w:val="22"/>
-          <w:lang w:val="en-US"/>
-        </w:rPr>
-        <w:t xml:space="preserve"> of the SQL select (SELECT,</w:t>
+        <w:t>all subclauses of the SQL select (SELECT,</w:t>
       </w:r>
       <w:r>
         <w:rPr>
@@ -6574,27 +5815,7 @@
           <w:szCs w:val="22"/>
           <w:lang w:val="en-US"/>
         </w:rPr>
-        <w:t xml:space="preserve">to a federation of </w:t>
-      </w:r>
-      <w:proofErr w:type="spellStart"/>
-      <w:r>
-        <w:rPr>
-          <w:rFonts w:asciiTheme="minorHAnsi" w:hAnsiTheme="minorHAnsi" w:cstheme="minorHAnsi"/>
-          <w:sz w:val="22"/>
-          <w:szCs w:val="22"/>
-          <w:lang w:val="en-US"/>
-        </w:rPr>
-        <w:t>CDBSes</w:t>
-      </w:r>
-      <w:proofErr w:type="spellEnd"/>
-      <w:r>
-        <w:rPr>
-          <w:rFonts w:asciiTheme="minorHAnsi" w:hAnsiTheme="minorHAnsi" w:cstheme="minorHAnsi"/>
-          <w:sz w:val="22"/>
-          <w:szCs w:val="22"/>
-          <w:lang w:val="en-US"/>
-        </w:rPr>
-        <w:t xml:space="preserve"> would take too much effort in an assignment.</w:t>
+        <w:t>to a federation of CDBSes would take too much effort in an assignment.</w:t>
       </w:r>
       <w:r>
         <w:rPr>
@@ -6605,7 +5826,6 @@
         </w:rPr>
         <w:t xml:space="preserve"> </w:t>
       </w:r>
-      <w:proofErr w:type="spellStart"/>
       <w:r>
         <w:rPr>
           <w:rFonts w:asciiTheme="minorHAnsi" w:hAnsiTheme="minorHAnsi" w:cstheme="minorHAnsi"/>
@@ -6626,19 +5846,7 @@
           <w:szCs w:val="22"/>
           <w:lang w:val="en-US"/>
         </w:rPr>
-        <w:t>tokenName</w:t>
-      </w:r>
-      <w:proofErr w:type="spellEnd"/>
-      <w:r>
-        <w:rPr>
-          <w:rFonts w:asciiTheme="minorHAnsi" w:hAnsiTheme="minorHAnsi" w:cstheme="minorHAnsi"/>
-          <w:i/>
-          <w:color w:val="ED7D31" w:themeColor="accent2"/>
-          <w:sz w:val="22"/>
-          <w:szCs w:val="22"/>
-          <w:lang w:val="en-US"/>
-        </w:rPr>
-        <w:t xml:space="preserve"> </w:t>
+        <w:t xml:space="preserve">tokenName </w:t>
       </w:r>
       <w:r>
         <w:rPr>
@@ -6883,47 +6091,7 @@
           <w:szCs w:val="22"/>
           <w:lang w:val="en-US"/>
         </w:rPr>
-        <w:t xml:space="preserve">The task to build a united federated result set (class </w:t>
-      </w:r>
-      <w:proofErr w:type="spellStart"/>
-      <w:r>
-        <w:rPr>
-          <w:rFonts w:asciiTheme="minorHAnsi" w:hAnsiTheme="minorHAnsi" w:cstheme="minorHAnsi"/>
-          <w:sz w:val="22"/>
-          <w:szCs w:val="22"/>
-          <w:lang w:val="en-US"/>
-        </w:rPr>
-        <w:t>FedResultSet</w:t>
-      </w:r>
-      <w:proofErr w:type="spellEnd"/>
-      <w:r>
-        <w:rPr>
-          <w:rFonts w:asciiTheme="minorHAnsi" w:hAnsiTheme="minorHAnsi" w:cstheme="minorHAnsi"/>
-          <w:sz w:val="22"/>
-          <w:szCs w:val="22"/>
-          <w:lang w:val="en-US"/>
-        </w:rPr>
-        <w:t xml:space="preserve"> of the </w:t>
-      </w:r>
-      <w:proofErr w:type="spellStart"/>
-      <w:r>
-        <w:rPr>
-          <w:rFonts w:asciiTheme="minorHAnsi" w:hAnsiTheme="minorHAnsi" w:cstheme="minorHAnsi"/>
-          <w:sz w:val="22"/>
-          <w:szCs w:val="22"/>
-          <w:lang w:val="en-US"/>
-        </w:rPr>
-        <w:t>FedInterface</w:t>
-      </w:r>
-      <w:proofErr w:type="spellEnd"/>
-      <w:r>
-        <w:rPr>
-          <w:rFonts w:asciiTheme="minorHAnsi" w:hAnsiTheme="minorHAnsi" w:cstheme="minorHAnsi"/>
-          <w:sz w:val="22"/>
-          <w:szCs w:val="22"/>
-          <w:lang w:val="en-US"/>
-        </w:rPr>
-        <w:t xml:space="preserve">) for all the partitions in the FDBS is not easy, especially if there is also a Join. </w:t>
+        <w:t xml:space="preserve">The task to build a united federated result set (class FedResultSet of the FedInterface) for all the partitions in the FDBS is not easy, especially if there is also a Join. </w:t>
       </w:r>
     </w:p>
     <w:p>
@@ -7511,27 +6679,7 @@
           <w:szCs w:val="22"/>
           <w:lang w:val="en-US"/>
         </w:rPr>
-        <w:t xml:space="preserve">SELECT clause will only contain fully qualified attribute names, </w:t>
-      </w:r>
-      <w:proofErr w:type="gramStart"/>
-      <w:r>
-        <w:rPr>
-          <w:rFonts w:asciiTheme="minorHAnsi" w:hAnsiTheme="minorHAnsi" w:cstheme="minorHAnsi"/>
-          <w:sz w:val="22"/>
-          <w:szCs w:val="22"/>
-          <w:lang w:val="en-US"/>
-        </w:rPr>
-        <w:t>For</w:t>
-      </w:r>
-      <w:proofErr w:type="gramEnd"/>
-      <w:r>
-        <w:rPr>
-          <w:rFonts w:asciiTheme="minorHAnsi" w:hAnsiTheme="minorHAnsi" w:cstheme="minorHAnsi"/>
-          <w:sz w:val="22"/>
-          <w:szCs w:val="22"/>
-          <w:lang w:val="en-US"/>
-        </w:rPr>
-        <w:t xml:space="preserve"> example “SELECT R.A, S.B, S.C”. </w:t>
+        <w:t xml:space="preserve">SELECT clause will only contain fully qualified attribute names, For example “SELECT R.A, S.B, S.C”. </w:t>
       </w:r>
     </w:p>
     <w:p>
@@ -8040,8 +7188,7 @@
         </w:rPr>
         <w:t xml:space="preserve">on </w:t>
       </w:r>
-      <w:hyperlink r:id="rId10" w:history="1">
-        <w:proofErr w:type="spellStart"/>
+      <w:hyperlink r:id="rId11" w:history="1">
         <w:r>
           <w:rPr>
             <w:rStyle w:val="Hyperlink"/>
@@ -8049,7 +7196,6 @@
           </w:rPr>
           <w:t>TutorialsPoint</w:t>
         </w:r>
-        <w:proofErr w:type="spellEnd"/>
       </w:hyperlink>
     </w:p>
     <w:p>
@@ -8093,27 +7239,13 @@
         <w:rPr>
           <w:lang w:val="en-US"/>
         </w:rPr>
-        <w:t xml:space="preserve">conditions has linear or constant complexity, but cannot be used in all </w:t>
-      </w:r>
-      <w:proofErr w:type="gramStart"/>
-      <w:r>
-        <w:rPr>
-          <w:lang w:val="en-US"/>
-        </w:rPr>
-        <w:t>circumstances.</w:t>
-      </w:r>
-      <w:r>
-        <w:rPr>
-          <w:lang w:val="en-US"/>
-        </w:rPr>
-        <w:t>[</w:t>
-      </w:r>
-      <w:proofErr w:type="gramEnd"/>
-      <w:r>
-        <w:rPr>
-          <w:lang w:val="en-US"/>
-        </w:rPr>
-        <w:t>15]</w:t>
+        <w:t>conditions has linear or constant complexity, but cannot be used in all circumstances.</w:t>
+      </w:r>
+      <w:r>
+        <w:rPr>
+          <w:lang w:val="en-US"/>
+        </w:rPr>
+        <w:t>[15]</w:t>
       </w:r>
     </w:p>
     <w:p>
@@ -8127,35 +7259,7 @@
         <w:rPr>
           <w:lang w:val="en-US"/>
         </w:rPr>
-        <w:t xml:space="preserve">Implementing part of the </w:t>
-      </w:r>
-      <w:proofErr w:type="spellStart"/>
-      <w:r>
-        <w:rPr>
-          <w:lang w:val="en-US"/>
-        </w:rPr>
-        <w:t>join</w:t>
-      </w:r>
-      <w:proofErr w:type="spellEnd"/>
-      <w:r>
-        <w:rPr>
-          <w:lang w:val="en-US"/>
-        </w:rPr>
-        <w:t xml:space="preserve"> operation within </w:t>
-      </w:r>
-      <w:proofErr w:type="gramStart"/>
-      <w:r>
-        <w:rPr>
-          <w:lang w:val="en-US"/>
-        </w:rPr>
-        <w:t>a the</w:t>
-      </w:r>
-      <w:proofErr w:type="gramEnd"/>
-      <w:r>
-        <w:rPr>
-          <w:lang w:val="en-US"/>
-        </w:rPr>
-        <w:t xml:space="preserve"> client program</w:t>
+        <w:t>Implementing part of the join operation within a the client program</w:t>
       </w:r>
       <w:r>
         <w:rPr>
@@ -8179,21 +7283,7 @@
         <w:rPr>
           <w:lang w:val="en-US"/>
         </w:rPr>
-        <w:t xml:space="preserve">the Java </w:t>
-      </w:r>
-      <w:proofErr w:type="spellStart"/>
-      <w:r>
-        <w:rPr>
-          <w:lang w:val="en-US"/>
-        </w:rPr>
-        <w:t>util</w:t>
-      </w:r>
-      <w:proofErr w:type="spellEnd"/>
-      <w:r>
-        <w:rPr>
-          <w:lang w:val="en-US"/>
-        </w:rPr>
-        <w:t>-package, for instance hash maps, hash tables, trees etc. can/must</w:t>
+        <w:t>the Java util-package, for instance hash maps, hash tables, trees etc. can/must</w:t>
       </w:r>
       <w:r>
         <w:rPr>
@@ -8265,27 +7355,13 @@
         <w:rPr>
           <w:lang w:val="en-US"/>
         </w:rPr>
-        <w:t>here</w:t>
-      </w:r>
-      <w:proofErr w:type="gramStart"/>
-      <w:r>
-        <w:rPr>
-          <w:lang w:val="en-US"/>
-        </w:rPr>
-        <w:t>).</w:t>
-      </w:r>
-      <w:r>
-        <w:rPr>
-          <w:lang w:val="en-US"/>
-        </w:rPr>
-        <w:t>[</w:t>
-      </w:r>
-      <w:proofErr w:type="gramEnd"/>
-      <w:r>
-        <w:rPr>
-          <w:lang w:val="en-US"/>
-        </w:rPr>
-        <w:t>15]</w:t>
+        <w:t>here).</w:t>
+      </w:r>
+      <w:r>
+        <w:rPr>
+          <w:lang w:val="en-US"/>
+        </w:rPr>
+        <w:t>[15]</w:t>
       </w:r>
     </w:p>
     <w:p>
@@ -8773,27 +7849,7 @@
           <w:szCs w:val="22"/>
           <w:lang w:val="en-US"/>
         </w:rPr>
-        <w:t xml:space="preserve">: SELECT </w:t>
-      </w:r>
-      <w:proofErr w:type="gramStart"/>
-      <w:r>
-        <w:rPr>
-          <w:rFonts w:asciiTheme="minorHAnsi" w:hAnsiTheme="minorHAnsi" w:cstheme="minorHAnsi"/>
-          <w:sz w:val="22"/>
-          <w:szCs w:val="22"/>
-          <w:lang w:val="en-US"/>
-        </w:rPr>
-        <w:t>COUNT(</w:t>
-      </w:r>
-      <w:proofErr w:type="gramEnd"/>
-      <w:r>
-        <w:rPr>
-          <w:rFonts w:asciiTheme="minorHAnsi" w:hAnsiTheme="minorHAnsi" w:cstheme="minorHAnsi"/>
-          <w:sz w:val="22"/>
-          <w:szCs w:val="22"/>
-          <w:lang w:val="en-US"/>
-        </w:rPr>
-        <w:t>*) FROM R</w:t>
+        <w:t>: SELECT COUNT(*) FROM R</w:t>
       </w:r>
     </w:p>
     <w:p>
@@ -9338,27 +8394,7 @@
           <w:szCs w:val="22"/>
           <w:lang w:val="en-GB"/>
         </w:rPr>
-        <w:t xml:space="preserve"> R.A, </w:t>
-      </w:r>
-      <w:proofErr w:type="gramStart"/>
-      <w:r>
-        <w:rPr>
-          <w:rFonts w:asciiTheme="minorHAnsi" w:hAnsiTheme="minorHAnsi" w:cstheme="minorHAnsi"/>
-          <w:sz w:val="22"/>
-          <w:szCs w:val="22"/>
-          <w:lang w:val="en-GB"/>
-        </w:rPr>
-        <w:t>COUNT(</w:t>
-      </w:r>
-      <w:proofErr w:type="gramEnd"/>
-      <w:r>
-        <w:rPr>
-          <w:rFonts w:asciiTheme="minorHAnsi" w:hAnsiTheme="minorHAnsi" w:cstheme="minorHAnsi"/>
-          <w:sz w:val="22"/>
-          <w:szCs w:val="22"/>
-          <w:lang w:val="en-GB"/>
-        </w:rPr>
-        <w:t>*) FROM R GROUP BY R.A</w:t>
+        <w:t xml:space="preserve"> R.A, COUNT(*) FROM R GROUP BY R.A</w:t>
       </w:r>
     </w:p>
     <w:p>
@@ -9612,25 +8648,14 @@
           </w:r>
         </w:sdtContent>
       </w:sdt>
-      <w:proofErr w:type="gramStart"/>
-      <w:r>
-        <w:rPr>
-          <w:rFonts w:asciiTheme="minorHAnsi" w:hAnsiTheme="minorHAnsi" w:cstheme="minorHAnsi"/>
-          <w:sz w:val="22"/>
-          <w:szCs w:val="22"/>
-          <w:lang w:val="en-US"/>
-        </w:rPr>
-        <w:t>COUNT(</w:t>
-      </w:r>
-      <w:proofErr w:type="gramEnd"/>
-      <w:r>
-        <w:rPr>
-          <w:rFonts w:asciiTheme="minorHAnsi" w:hAnsiTheme="minorHAnsi" w:cstheme="minorHAnsi"/>
-          <w:sz w:val="22"/>
-          <w:szCs w:val="22"/>
-          <w:lang w:val="en-US"/>
-        </w:rPr>
-        <w:t xml:space="preserve">*) </w:t>
+      <w:r>
+        <w:rPr>
+          <w:rFonts w:asciiTheme="minorHAnsi" w:hAnsiTheme="minorHAnsi" w:cstheme="minorHAnsi"/>
+          <w:sz w:val="22"/>
+          <w:szCs w:val="22"/>
+          <w:lang w:val="en-US"/>
+        </w:rPr>
+        <w:t xml:space="preserve">COUNT(*) </w:t>
       </w:r>
     </w:p>
     <w:p>
@@ -9798,21 +8823,7 @@
         <w:rPr>
           <w:lang w:val="en-US"/>
         </w:rPr>
-        <w:t xml:space="preserve"> PERS.ANR, </w:t>
-      </w:r>
-      <w:proofErr w:type="gramStart"/>
-      <w:r>
-        <w:rPr>
-          <w:lang w:val="en-US"/>
-        </w:rPr>
-        <w:t>COUNT(</w:t>
-      </w:r>
-      <w:proofErr w:type="gramEnd"/>
-      <w:r>
-        <w:rPr>
-          <w:lang w:val="en-US"/>
-        </w:rPr>
-        <w:t>*) FROM PERS GROUP BY PERS.ANR</w:t>
+        <w:t xml:space="preserve"> PERS.ANR, COUNT(*) FROM PERS GROUP BY PERS.ANR</w:t>
       </w:r>
     </w:p>
     <w:p>
@@ -9925,21 +8936,7 @@
         <w:rPr>
           <w:lang w:val="en-US"/>
         </w:rPr>
-        <w:t xml:space="preserve"> PERS.PNR, PERS.PNAME, ABT.ANAME FROM PERS, ABT WHERE (PERS.PNR = ABT.PNR) AND (</w:t>
-      </w:r>
-      <w:proofErr w:type="gramStart"/>
-      <w:r>
-        <w:rPr>
-          <w:lang w:val="en-US"/>
-        </w:rPr>
-        <w:t>ABT.ORT !</w:t>
-      </w:r>
-      <w:proofErr w:type="gramEnd"/>
-      <w:r>
-        <w:rPr>
-          <w:lang w:val="en-US"/>
-        </w:rPr>
-        <w:t xml:space="preserve">= </w:t>
+        <w:t xml:space="preserve"> PERS.PNR, PERS.PNAME, ABT.ANAME FROM PERS, ABT WHERE (PERS.PNR = ABT.PNR) AND (ABT.ORT != </w:t>
       </w:r>
       <w:r>
         <w:t>’Mainz’)</w:t>
@@ -10296,14 +9293,7 @@
         <w:rPr>
           <w:lang w:val="en-US"/>
         </w:rPr>
-        <w:t xml:space="preserve">. Different qualities of database management systems have different ways of balancing these </w:t>
-      </w:r>
-      <w:proofErr w:type="gramStart"/>
-      <w:r>
-        <w:rPr>
-          <w:lang w:val="en-US"/>
-        </w:rPr>
-        <w:t>two.</w:t>
+        <w:t>. Different qualities of database management systems have different ways of balancing these two.</w:t>
       </w:r>
       <w:r>
         <w:rPr>
@@ -10311,7 +9301,6 @@
         </w:rPr>
         <w:t>“</w:t>
       </w:r>
-      <w:proofErr w:type="gramEnd"/>
     </w:p>
     <w:p>
       <w:pPr>
@@ -10324,21 +9313,7 @@
         <w:rPr>
           <w:lang w:val="en-US"/>
         </w:rPr>
-        <w:t xml:space="preserve">„In a distributed DBMS, query optimization includes determining detailed strategies to evaluate subqueries at each site. To maintain local autonomy, query optimization in FDBS is inevitably divided into global query optimization and local query optimization. The former is performed by the FDBS while the latter is done by the component DBMS's. Hence, FDBS cannot dictate the access path and algorithms used in local query </w:t>
-      </w:r>
-      <w:proofErr w:type="gramStart"/>
-      <w:r>
-        <w:rPr>
-          <w:lang w:val="en-US"/>
-        </w:rPr>
-        <w:t>evaluation.“</w:t>
-      </w:r>
-      <w:proofErr w:type="gramEnd"/>
-      <w:r>
-        <w:rPr>
-          <w:lang w:val="en-US"/>
-        </w:rPr>
-        <w:t>[10]</w:t>
+        <w:t>„In a distributed DBMS, query optimization includes determining detailed strategies to evaluate subqueries at each site. To maintain local autonomy, query optimization in FDBS is inevitably divided into global query optimization and local query optimization. The former is performed by the FDBS while the latter is done by the component DBMS's. Hence, FDBS cannot dictate the access path and algorithms used in local query evaluation.“[10]</w:t>
       </w:r>
     </w:p>
     <w:p>
@@ -10419,27 +9394,7 @@
           <w:szCs w:val="22"/>
           <w:lang w:val="en-US"/>
         </w:rPr>
-        <w:t>[</w:t>
-      </w:r>
-      <w:proofErr w:type="gramStart"/>
-      <w:r>
-        <w:rPr>
-          <w:rFonts w:asciiTheme="minorHAnsi" w:hAnsiTheme="minorHAnsi" w:cstheme="minorHAnsi"/>
-          <w:sz w:val="22"/>
-          <w:szCs w:val="22"/>
-          <w:lang w:val="en-US"/>
-        </w:rPr>
-        <w:t>15][</w:t>
-      </w:r>
-      <w:proofErr w:type="gramEnd"/>
-      <w:r>
-        <w:rPr>
-          <w:rFonts w:asciiTheme="minorHAnsi" w:hAnsiTheme="minorHAnsi" w:cstheme="minorHAnsi"/>
-          <w:sz w:val="22"/>
-          <w:szCs w:val="22"/>
-          <w:lang w:val="en-US"/>
-        </w:rPr>
-        <w:t>JDBC09]</w:t>
+        <w:t>[15][JDBC09]</w:t>
       </w:r>
     </w:p>
     <w:p>
@@ -10674,27 +9629,7 @@
           <w:szCs w:val="22"/>
           <w:lang w:val="en-US"/>
         </w:rPr>
-        <w:t xml:space="preserve">of the </w:t>
-      </w:r>
-      <w:proofErr w:type="spellStart"/>
-      <w:r>
-        <w:rPr>
-          <w:rFonts w:asciiTheme="minorHAnsi" w:hAnsiTheme="minorHAnsi" w:cstheme="minorHAnsi"/>
-          <w:sz w:val="22"/>
-          <w:szCs w:val="22"/>
-          <w:lang w:val="en-US"/>
-        </w:rPr>
-        <w:t>FedConnection</w:t>
-      </w:r>
-      <w:proofErr w:type="spellEnd"/>
-      <w:r>
-        <w:rPr>
-          <w:rFonts w:asciiTheme="minorHAnsi" w:hAnsiTheme="minorHAnsi" w:cstheme="minorHAnsi"/>
-          <w:sz w:val="22"/>
-          <w:szCs w:val="22"/>
-          <w:lang w:val="en-US"/>
-        </w:rPr>
-        <w:t xml:space="preserve"> class</w:t>
+        <w:t>of the FedConnection class</w:t>
       </w:r>
       <w:r>
         <w:rPr>
@@ -10759,27 +9694,7 @@
           <w:szCs w:val="22"/>
           <w:lang w:val="en-US"/>
         </w:rPr>
-        <w:t xml:space="preserve">Rollback of the </w:t>
-      </w:r>
-      <w:proofErr w:type="spellStart"/>
-      <w:r>
-        <w:rPr>
-          <w:rFonts w:asciiTheme="minorHAnsi" w:hAnsiTheme="minorHAnsi" w:cstheme="minorHAnsi"/>
-          <w:sz w:val="22"/>
-          <w:szCs w:val="22"/>
-          <w:lang w:val="en-US"/>
-        </w:rPr>
-        <w:t>FedConnection</w:t>
-      </w:r>
-      <w:proofErr w:type="spellEnd"/>
-      <w:r>
-        <w:rPr>
-          <w:rFonts w:asciiTheme="minorHAnsi" w:hAnsiTheme="minorHAnsi" w:cstheme="minorHAnsi"/>
-          <w:sz w:val="22"/>
-          <w:szCs w:val="22"/>
-          <w:lang w:val="en-US"/>
-        </w:rPr>
-        <w:t xml:space="preserve"> class.</w:t>
+        <w:t>Rollback of the FedConnection class.</w:t>
       </w:r>
     </w:p>
     <w:p>
@@ -10897,27 +9812,7 @@
           <w:szCs w:val="22"/>
           <w:lang w:val="en-US"/>
         </w:rPr>
-        <w:t xml:space="preserve">required to describe the horizontal partitioning of global tables over the </w:t>
-      </w:r>
-      <w:proofErr w:type="spellStart"/>
-      <w:r>
-        <w:rPr>
-          <w:rFonts w:asciiTheme="minorHAnsi" w:hAnsiTheme="minorHAnsi" w:cstheme="minorHAnsi"/>
-          <w:sz w:val="22"/>
-          <w:szCs w:val="22"/>
-          <w:lang w:val="en-US"/>
-        </w:rPr>
-        <w:t>CDBSes</w:t>
-      </w:r>
-      <w:proofErr w:type="spellEnd"/>
-      <w:r>
-        <w:rPr>
-          <w:rFonts w:asciiTheme="minorHAnsi" w:hAnsiTheme="minorHAnsi" w:cstheme="minorHAnsi"/>
-          <w:sz w:val="22"/>
-          <w:szCs w:val="22"/>
-          <w:lang w:val="en-US"/>
-        </w:rPr>
-        <w:t xml:space="preserve"> </w:t>
+        <w:t xml:space="preserve">required to describe the horizontal partitioning of global tables over the CDBSes </w:t>
       </w:r>
       <w:bookmarkEnd w:id="7"/>
       <w:bookmarkEnd w:id="8"/>
@@ -11288,9 +10183,8 @@
           <w:szCs w:val="22"/>
           <w:lang w:val="en-US"/>
         </w:rPr>
-        <w:t>name {</w:t>
-      </w:r>
-      <w:proofErr w:type="gramStart"/>
+        <w:t>name {VARCHAR}</w:t>
+      </w:r>
       <w:r>
         <w:rPr>
           <w:rFonts w:asciiTheme="minorHAnsi" w:hAnsiTheme="minorHAnsi" w:cstheme="minorHAnsi"/>
@@ -11299,28 +10193,7 @@
           <w:szCs w:val="22"/>
           <w:lang w:val="en-US"/>
         </w:rPr>
-        <w:t>VARCHAR}</w:t>
-      </w:r>
-      <w:r>
-        <w:rPr>
-          <w:rFonts w:asciiTheme="minorHAnsi" w:hAnsiTheme="minorHAnsi" w:cstheme="minorHAnsi"/>
-          <w:color w:val="ED7D31" w:themeColor="accent2"/>
-          <w:sz w:val="22"/>
-          <w:szCs w:val="22"/>
-          <w:lang w:val="en-US"/>
-        </w:rPr>
-        <w:t xml:space="preserve">  -</w:t>
-      </w:r>
-      <w:proofErr w:type="gramEnd"/>
-      <w:r>
-        <w:rPr>
-          <w:rFonts w:asciiTheme="minorHAnsi" w:hAnsiTheme="minorHAnsi" w:cstheme="minorHAnsi"/>
-          <w:color w:val="ED7D31" w:themeColor="accent2"/>
-          <w:sz w:val="22"/>
-          <w:szCs w:val="22"/>
-          <w:lang w:val="en-US"/>
-        </w:rPr>
-        <w:t xml:space="preserve"> for short INSERTS</w:t>
+        <w:t xml:space="preserve">  - for short INSERTS</w:t>
       </w:r>
     </w:p>
     <w:p>
@@ -11374,9 +10247,8 @@
           <w:szCs w:val="22"/>
           <w:lang w:val="en-US"/>
         </w:rPr>
-        <w:t xml:space="preserve">boundary1 value </w:t>
-      </w:r>
-      <w:proofErr w:type="gramStart"/>
+        <w:t>boundary1 value {</w:t>
+      </w:r>
       <w:r>
         <w:rPr>
           <w:rFonts w:asciiTheme="minorHAnsi" w:hAnsiTheme="minorHAnsi" w:cstheme="minorHAnsi"/>
@@ -11385,28 +10257,7 @@
           <w:szCs w:val="22"/>
           <w:lang w:val="en-US"/>
         </w:rPr>
-        <w:t>{</w:t>
-      </w:r>
-      <w:r>
-        <w:rPr>
-          <w:rFonts w:asciiTheme="minorHAnsi" w:hAnsiTheme="minorHAnsi" w:cstheme="minorHAnsi"/>
-          <w:color w:val="ED7D31" w:themeColor="accent2"/>
-          <w:sz w:val="22"/>
-          <w:szCs w:val="22"/>
-          <w:lang w:val="en-US"/>
-        </w:rPr>
-        <w:t xml:space="preserve"> NOT</w:t>
-      </w:r>
-      <w:proofErr w:type="gramEnd"/>
-      <w:r>
-        <w:rPr>
-          <w:rFonts w:asciiTheme="minorHAnsi" w:hAnsiTheme="minorHAnsi" w:cstheme="minorHAnsi"/>
-          <w:color w:val="ED7D31" w:themeColor="accent2"/>
-          <w:sz w:val="22"/>
-          <w:szCs w:val="22"/>
-          <w:lang w:val="en-US"/>
-        </w:rPr>
-        <w:t xml:space="preserve"> NULL </w:t>
+        <w:t xml:space="preserve"> NOT NULL </w:t>
       </w:r>
       <w:r>
         <w:rPr>
@@ -11455,7 +10306,6 @@
         </w:rPr>
         <w:t xml:space="preserve">value </w:t>
       </w:r>
-      <w:proofErr w:type="gramStart"/>
       <w:r>
         <w:rPr>
           <w:rFonts w:asciiTheme="minorHAnsi" w:hAnsiTheme="minorHAnsi" w:cstheme="minorHAnsi"/>
@@ -11476,7 +10326,6 @@
         </w:rPr>
         <w:t xml:space="preserve"> NULL</w:t>
       </w:r>
-      <w:proofErr w:type="gramEnd"/>
       <w:r>
         <w:rPr>
           <w:rFonts w:asciiTheme="minorHAnsi" w:hAnsiTheme="minorHAnsi" w:cstheme="minorHAnsi"/>
@@ -11598,15 +10447,7 @@
         <w:pStyle w:val="Heading1"/>
       </w:pPr>
       <w:r>
-        <w:t xml:space="preserve">The </w:t>
-      </w:r>
-      <w:proofErr w:type="gramStart"/>
-      <w:r>
-        <w:t>FJDBC  interface</w:t>
-      </w:r>
-      <w:proofErr w:type="gramEnd"/>
-      <w:r>
-        <w:t xml:space="preserve"> : Overview of classes and methods</w:t>
+        <w:t>The FJDBC  interface : Overview of classes and methods</w:t>
       </w:r>
     </w:p>
     <w:p>
@@ -11707,8 +10548,6 @@
           <w:szCs w:val="22"/>
         </w:rPr>
       </w:pPr>
-      <w:bookmarkStart w:id="12" w:name="_GoBack"/>
-      <w:bookmarkEnd w:id="12"/>
       <w:r>
         <w:rPr>
           <w:rFonts w:asciiTheme="minorHAnsi" w:hAnsiTheme="minorHAnsi" w:cstheme="minorHAnsi"/>
@@ -11979,10 +10818,7 @@
                                 <w:jc w:val="center"/>
                               </w:pPr>
                               <w:r>
-                                <w:t xml:space="preserve">CDBS </w:t>
-                              </w:r>
-                              <w:r>
-                                <w:t>1</w:t>
+                                <w:t>CDBS 1</w:t>
                               </w:r>
                             </w:p>
                             <w:p>
@@ -12243,10 +11079,7 @@
                                 <w:jc w:val="center"/>
                               </w:pPr>
                               <w:r>
-                                <w:t xml:space="preserve">Java </w:t>
-                              </w:r>
-                              <w:r>
-                                <w:t>application program</w:t>
+                                <w:t>Java application program</w:t>
                               </w:r>
                             </w:p>
                           </w:txbxContent>
@@ -13228,27 +12061,7 @@
           <w:szCs w:val="22"/>
           <w:lang w:val="en-US"/>
         </w:rPr>
-        <w:t xml:space="preserve">The Federated JDBC classes and their respective methods essentially should work like the corresponding elements of the JDBC interface. However, there is no need to implement a class corresponding to the JDBC class </w:t>
-      </w:r>
-      <w:proofErr w:type="spellStart"/>
-      <w:r>
-        <w:rPr>
-          <w:rFonts w:asciiTheme="minorHAnsi" w:hAnsiTheme="minorHAnsi" w:cstheme="minorHAnsi"/>
-          <w:sz w:val="22"/>
-          <w:szCs w:val="22"/>
-          <w:lang w:val="en-US"/>
-        </w:rPr>
-        <w:t>PreparedStatement</w:t>
-      </w:r>
-      <w:proofErr w:type="spellEnd"/>
-      <w:r>
-        <w:rPr>
-          <w:rFonts w:asciiTheme="minorHAnsi" w:hAnsiTheme="minorHAnsi" w:cstheme="minorHAnsi"/>
-          <w:sz w:val="22"/>
-          <w:szCs w:val="22"/>
-          <w:lang w:val="en-US"/>
-        </w:rPr>
-        <w:t>.  Hence, that one is missing in the list below.</w:t>
+        <w:t>The Federated JDBC classes and their respective methods essentially should work like the corresponding elements of the JDBC interface. However, there is no need to implement a class corresponding to the JDBC class PreparedStatement.  Hence, that one is missing in the list below.</w:t>
       </w:r>
       <w:r>
         <w:rPr>
@@ -13424,23 +12237,17 @@
             </w:pPr>
             <w:r>
               <w:tab/>
-            </w:r>
-            <w:proofErr w:type="spellStart"/>
-            <w:r>
               <w:t>getConnection</w:t>
             </w:r>
-            <w:proofErr w:type="spellEnd"/>
           </w:p>
           <w:p>
             <w:pPr>
               <w:pStyle w:val="sourceCode"/>
               <w:ind w:left="0"/>
             </w:pPr>
-            <w:proofErr w:type="spellStart"/>
             <w:r>
               <w:t>FedConnection</w:t>
             </w:r>
-            <w:proofErr w:type="spellEnd"/>
           </w:p>
           <w:p>
             <w:pPr>
@@ -13449,12 +12256,8 @@
             </w:pPr>
             <w:r>
               <w:tab/>
-            </w:r>
-            <w:proofErr w:type="spellStart"/>
-            <w:r>
               <w:t>setAutoCommit</w:t>
             </w:r>
-            <w:proofErr w:type="spellEnd"/>
           </w:p>
           <w:p>
             <w:pPr>
@@ -13463,12 +12266,8 @@
             </w:pPr>
             <w:r>
               <w:tab/>
-            </w:r>
-            <w:proofErr w:type="spellStart"/>
-            <w:r>
               <w:t>getStatement</w:t>
             </w:r>
-            <w:proofErr w:type="spellEnd"/>
           </w:p>
           <w:p>
             <w:pPr>
@@ -13500,11 +12299,9 @@
               <w:pStyle w:val="sourceCode"/>
               <w:ind w:left="41"/>
             </w:pPr>
-            <w:proofErr w:type="spellStart"/>
             <w:r>
               <w:t>FedStatement</w:t>
             </w:r>
-            <w:proofErr w:type="spellEnd"/>
           </w:p>
           <w:p>
             <w:pPr>
@@ -13513,12 +12310,8 @@
             </w:pPr>
             <w:r>
               <w:tab/>
-            </w:r>
-            <w:proofErr w:type="spellStart"/>
-            <w:r>
               <w:t>executeUpdate</w:t>
             </w:r>
-            <w:proofErr w:type="spellEnd"/>
           </w:p>
           <w:p>
             <w:pPr>
@@ -13527,12 +12320,8 @@
             </w:pPr>
             <w:r>
               <w:tab/>
-            </w:r>
-            <w:proofErr w:type="spellStart"/>
-            <w:r>
               <w:t>executeQuery</w:t>
             </w:r>
-            <w:proofErr w:type="spellEnd"/>
           </w:p>
           <w:p>
             <w:pPr>
@@ -13549,11 +12338,9 @@
               <w:pStyle w:val="sourceCode"/>
               <w:ind w:left="41"/>
             </w:pPr>
-            <w:proofErr w:type="spellStart"/>
             <w:r>
               <w:t>FedResultSet</w:t>
             </w:r>
-            <w:proofErr w:type="spellEnd"/>
           </w:p>
           <w:p>
             <w:pPr>
@@ -13572,12 +12359,8 @@
             </w:pPr>
             <w:r>
               <w:tab/>
-            </w:r>
-            <w:proofErr w:type="spellStart"/>
-            <w:r>
               <w:t>getInt</w:t>
             </w:r>
-            <w:proofErr w:type="spellEnd"/>
           </w:p>
           <w:p>
             <w:pPr>
@@ -13586,12 +12369,8 @@
             </w:pPr>
             <w:r>
               <w:tab/>
-            </w:r>
-            <w:proofErr w:type="spellStart"/>
-            <w:r>
               <w:t>getString</w:t>
             </w:r>
-            <w:proofErr w:type="spellEnd"/>
           </w:p>
           <w:p>
             <w:pPr>
@@ -13610,36 +12389,17 @@
             </w:pPr>
             <w:r>
               <w:tab/>
+              <w:t xml:space="preserve">int </w:t>
             </w:r>
-            <w:proofErr w:type="spellStart"/>
-            <w:r>
-              <w:t>int</w:t>
-            </w:r>
-            <w:proofErr w:type="spellEnd"/>
-            <w:r>
-              <w:t xml:space="preserve"> </w:t>
-            </w:r>
-            <w:proofErr w:type="spellStart"/>
-            <w:proofErr w:type="gramStart"/>
             <w:r>
               <w:rPr>
                 <w:color w:val="FF0000"/>
               </w:rPr>
               <w:t>getColumnCount</w:t>
             </w:r>
-            <w:proofErr w:type="spellEnd"/>
             <w:r>
-              <w:t>(</w:t>
+              <w:t>() throws FedException</w:t>
             </w:r>
-            <w:proofErr w:type="gramEnd"/>
-            <w:r>
-              <w:t xml:space="preserve">) throws </w:t>
-            </w:r>
-            <w:proofErr w:type="spellStart"/>
-            <w:r>
-              <w:t>FedException</w:t>
-            </w:r>
-            <w:proofErr w:type="spellEnd"/>
           </w:p>
           <w:p>
             <w:pPr>
@@ -13650,30 +12410,15 @@
               <w:tab/>
               <w:t xml:space="preserve">String </w:t>
             </w:r>
-            <w:proofErr w:type="spellStart"/>
             <w:r>
               <w:rPr>
                 <w:color w:val="FF0000"/>
               </w:rPr>
               <w:t>getColumnName</w:t>
             </w:r>
-            <w:proofErr w:type="spellEnd"/>
             <w:r>
-              <w:t>(</w:t>
+              <w:t>(int index) throws FedException</w:t>
             </w:r>
-            <w:proofErr w:type="spellStart"/>
-            <w:r>
-              <w:t>int</w:t>
-            </w:r>
-            <w:proofErr w:type="spellEnd"/>
-            <w:r>
-              <w:t xml:space="preserve"> index) throws </w:t>
-            </w:r>
-            <w:proofErr w:type="spellStart"/>
-            <w:r>
-              <w:t>FedException</w:t>
-            </w:r>
-            <w:proofErr w:type="spellEnd"/>
           </w:p>
         </w:tc>
       </w:tr>
@@ -13988,27 +12733,7 @@
           <w:szCs w:val="22"/>
           <w:lang w:val="en-US"/>
         </w:rPr>
-        <w:t xml:space="preserve"> </w:t>
-      </w:r>
-      <w:proofErr w:type="spellStart"/>
-      <w:r>
-        <w:rPr>
-          <w:rFonts w:asciiTheme="minorHAnsi" w:hAnsiTheme="minorHAnsi" w:cstheme="minorHAnsi"/>
-          <w:sz w:val="22"/>
-          <w:szCs w:val="22"/>
-          <w:lang w:val="en-US"/>
-        </w:rPr>
-        <w:t>ResultSetMetaData</w:t>
-      </w:r>
-      <w:proofErr w:type="spellEnd"/>
-      <w:r>
-        <w:rPr>
-          <w:rFonts w:asciiTheme="minorHAnsi" w:hAnsiTheme="minorHAnsi" w:cstheme="minorHAnsi"/>
-          <w:sz w:val="22"/>
-          <w:szCs w:val="22"/>
-          <w:lang w:val="en-US"/>
-        </w:rPr>
-        <w:t xml:space="preserve">, </w:t>
+        <w:t xml:space="preserve"> ResultSetMetaData, </w:t>
       </w:r>
       <w:r>
         <w:rPr>
@@ -14993,27 +13718,7 @@
           <w:szCs w:val="22"/>
           <w:lang w:val="en-US"/>
         </w:rPr>
-        <w:t xml:space="preserve">In this file all received statements and all resulting JDBC queries to the </w:t>
-      </w:r>
-      <w:proofErr w:type="spellStart"/>
-      <w:r>
-        <w:rPr>
-          <w:rFonts w:asciiTheme="minorHAnsi" w:hAnsiTheme="minorHAnsi" w:cstheme="minorHAnsi"/>
-          <w:sz w:val="22"/>
-          <w:szCs w:val="22"/>
-          <w:lang w:val="en-US"/>
-        </w:rPr>
-        <w:t>CDBSes</w:t>
-      </w:r>
-      <w:proofErr w:type="spellEnd"/>
-      <w:r>
-        <w:rPr>
-          <w:rFonts w:asciiTheme="minorHAnsi" w:hAnsiTheme="minorHAnsi" w:cstheme="minorHAnsi"/>
-          <w:sz w:val="22"/>
-          <w:szCs w:val="22"/>
-          <w:lang w:val="en-US"/>
-        </w:rPr>
-        <w:t xml:space="preserve"> should be logged. </w:t>
+        <w:t xml:space="preserve">In this file all received statements and all resulting JDBC queries to the CDBSes should be logged. </w:t>
       </w:r>
     </w:p>
     <w:p>
@@ -15149,15 +13854,7 @@
         <w:tab/>
       </w:r>
       <w:r>
-        <w:t xml:space="preserve">Insert into </w:t>
-      </w:r>
-      <w:proofErr w:type="spellStart"/>
-      <w:r>
-        <w:t>pers</w:t>
-      </w:r>
-      <w:proofErr w:type="spellEnd"/>
-      <w:r>
-        <w:t xml:space="preserve"> values (12, ‘Meier’,63001)</w:t>
+        <w:t>Insert into pers values (12, ‘Meier’,63001)</w:t>
       </w:r>
     </w:p>
     <w:p>
@@ -15174,15 +13871,7 @@
         <w:tab/>
       </w:r>
       <w:r>
-        <w:t xml:space="preserve">Insert into </w:t>
-      </w:r>
-      <w:proofErr w:type="spellStart"/>
-      <w:r>
-        <w:t>pers</w:t>
-      </w:r>
-      <w:proofErr w:type="spellEnd"/>
-      <w:r>
-        <w:t xml:space="preserve"> values (12, ‘Meier’,63001)</w:t>
+        <w:t>Insert into pers values (12, ‘Meier’,63001)</w:t>
       </w:r>
     </w:p>
     <w:p>
@@ -15199,15 +13888,7 @@
         <w:tab/>
       </w:r>
       <w:r>
-        <w:t xml:space="preserve">Insert into </w:t>
-      </w:r>
-      <w:proofErr w:type="spellStart"/>
-      <w:r>
-        <w:t>pers</w:t>
-      </w:r>
-      <w:proofErr w:type="spellEnd"/>
-      <w:r>
-        <w:t xml:space="preserve"> values (45, ‘Mehler’,29556)</w:t>
+        <w:t>Insert into pers values (45, ‘Mehler’,29556)</w:t>
       </w:r>
     </w:p>
     <w:p>
@@ -15224,15 +13905,7 @@
         <w:tab/>
       </w:r>
       <w:r>
-        <w:t xml:space="preserve">Insert into </w:t>
-      </w:r>
-      <w:proofErr w:type="spellStart"/>
-      <w:r>
-        <w:t>pers</w:t>
-      </w:r>
-      <w:proofErr w:type="spellEnd"/>
-      <w:r>
-        <w:t xml:space="preserve"> values (45, ‘Mehler’,29556)</w:t>
+        <w:t>Insert into pers values (45, ‘Mehler’,29556)</w:t>
       </w:r>
     </w:p>
     <w:p>
@@ -15249,15 +13922,7 @@
         <w:tab/>
       </w:r>
       <w:r>
-        <w:t xml:space="preserve">Insert into </w:t>
-      </w:r>
-      <w:proofErr w:type="spellStart"/>
-      <w:r>
-        <w:t>pers</w:t>
-      </w:r>
-      <w:proofErr w:type="spellEnd"/>
-      <w:r>
-        <w:t xml:space="preserve"> values (99, ‘Zehner’,81324)</w:t>
+        <w:t>Insert into pers values (99, ‘Zehner’,81324)</w:t>
       </w:r>
     </w:p>
     <w:p>
@@ -15274,15 +13939,7 @@
         <w:tab/>
       </w:r>
       <w:r>
-        <w:t xml:space="preserve">Insert into </w:t>
-      </w:r>
-      <w:proofErr w:type="spellStart"/>
-      <w:r>
-        <w:t>pers</w:t>
-      </w:r>
-      <w:proofErr w:type="spellEnd"/>
-      <w:r>
-        <w:t xml:space="preserve"> values (99, ‘Zehner’,81324)</w:t>
+        <w:t>Insert into pers values (99, ‘Zehner’,81324)</w:t>
       </w:r>
     </w:p>
     <w:p>
@@ -15665,9 +14322,9 @@
         </w:rPr>
         <w:t xml:space="preserve"> </w:t>
       </w:r>
-      <w:bookmarkStart w:id="13" w:name="OLE_LINK8"/>
-      <w:bookmarkStart w:id="14" w:name="OLE_LINK9"/>
-      <w:bookmarkStart w:id="15" w:name="OLE_LINK10"/>
+      <w:bookmarkStart w:id="12" w:name="OLE_LINK8"/>
+      <w:bookmarkStart w:id="13" w:name="OLE_LINK9"/>
+      <w:bookmarkStart w:id="14" w:name="OLE_LINK10"/>
       <w:r>
         <w:rPr>
           <w:rFonts w:asciiTheme="minorHAnsi" w:hAnsiTheme="minorHAnsi" w:cstheme="minorHAnsi"/>
@@ -15676,21 +14333,11 @@
           <w:szCs w:val="22"/>
           <w:lang w:val="en-US"/>
         </w:rPr>
-        <w:t>SLIDE 1</w:t>
-      </w:r>
-      <w:r>
-        <w:rPr>
-          <w:rFonts w:asciiTheme="minorHAnsi" w:hAnsiTheme="minorHAnsi" w:cstheme="minorHAnsi"/>
-          <w:color w:val="ED7D31" w:themeColor="accent2"/>
-          <w:sz w:val="22"/>
-          <w:szCs w:val="22"/>
-          <w:lang w:val="en-US"/>
-        </w:rPr>
         <w:t xml:space="preserve"> </w:t>
       </w:r>
+      <w:bookmarkEnd w:id="12"/>
       <w:bookmarkEnd w:id="13"/>
       <w:bookmarkEnd w:id="14"/>
-      <w:bookmarkEnd w:id="15"/>
       <w:r>
         <w:rPr>
           <w:rFonts w:asciiTheme="minorHAnsi" w:hAnsiTheme="minorHAnsi" w:cstheme="minorHAnsi"/>
@@ -15701,7 +14348,6 @@
         </w:rPr>
         <w:t xml:space="preserve">extend the professor’s diagram </w:t>
       </w:r>
-      <w:proofErr w:type="spellStart"/>
       <w:r>
         <w:rPr>
           <w:rFonts w:asciiTheme="minorHAnsi" w:hAnsiTheme="minorHAnsi" w:cstheme="minorHAnsi"/>
@@ -15712,7 +14358,6 @@
         </w:rPr>
         <w:t>Mitkovski</w:t>
       </w:r>
-      <w:proofErr w:type="spellEnd"/>
     </w:p>
     <w:p>
       <w:pPr>
@@ -15758,20 +14403,11 @@
           <w:szCs w:val="22"/>
           <w:lang w:val="en-US"/>
         </w:rPr>
-        <w:t xml:space="preserve"> </w:t>
-      </w:r>
-      <w:r>
-        <w:rPr>
-          <w:rFonts w:asciiTheme="minorHAnsi" w:hAnsiTheme="minorHAnsi" w:cstheme="minorHAnsi"/>
-          <w:sz w:val="22"/>
-          <w:szCs w:val="22"/>
-          <w:lang w:val="en-US"/>
-        </w:rPr>
-        <w:t xml:space="preserve">structure of the system, interaction among the </w:t>
-      </w:r>
-      <w:bookmarkStart w:id="16" w:name="OLE_LINK19"/>
-      <w:bookmarkStart w:id="17" w:name="OLE_LINK20"/>
-      <w:bookmarkStart w:id="18" w:name="OLE_LINK21"/>
+        <w:t xml:space="preserve"> structure of the system, interaction among the </w:t>
+      </w:r>
+      <w:bookmarkStart w:id="15" w:name="OLE_LINK19"/>
+      <w:bookmarkStart w:id="16" w:name="OLE_LINK20"/>
+      <w:bookmarkStart w:id="17" w:name="OLE_LINK21"/>
       <w:r>
         <w:rPr>
           <w:rFonts w:asciiTheme="minorHAnsi" w:hAnsiTheme="minorHAnsi" w:cstheme="minorHAnsi"/>
@@ -15781,167 +14417,83 @@
         </w:rPr>
         <w:t>components</w:t>
       </w:r>
+      <w:bookmarkEnd w:id="15"/>
       <w:bookmarkEnd w:id="16"/>
       <w:bookmarkEnd w:id="17"/>
+      <w:r>
+        <w:rPr>
+          <w:rFonts w:asciiTheme="minorHAnsi" w:hAnsiTheme="minorHAnsi" w:cstheme="minorHAnsi"/>
+          <w:sz w:val="22"/>
+          <w:szCs w:val="22"/>
+          <w:lang w:val="en-US"/>
+        </w:rPr>
+        <w:t xml:space="preserve">. </w:t>
+      </w:r>
+      <w:r>
+        <w:rPr>
+          <w:rFonts w:asciiTheme="minorHAnsi" w:hAnsiTheme="minorHAnsi" w:cstheme="minorHAnsi"/>
+          <w:sz w:val="22"/>
+          <w:szCs w:val="22"/>
+          <w:lang w:val="en-US"/>
+        </w:rPr>
+        <w:t xml:space="preserve"> </w:t>
+      </w:r>
+      <w:r>
+        <w:rPr>
+          <w:rFonts w:asciiTheme="minorHAnsi" w:hAnsiTheme="minorHAnsi" w:cstheme="minorHAnsi"/>
+          <w:color w:val="ED7D31" w:themeColor="accent2"/>
+          <w:sz w:val="22"/>
+          <w:szCs w:val="22"/>
+          <w:lang w:val="en-US"/>
+        </w:rPr>
+        <w:t>Logger: Samiul</w:t>
+      </w:r>
+      <w:r>
+        <w:rPr>
+          <w:rFonts w:asciiTheme="minorHAnsi" w:hAnsiTheme="minorHAnsi" w:cstheme="minorHAnsi"/>
+          <w:color w:val="ED7D31" w:themeColor="accent2"/>
+          <w:sz w:val="22"/>
+          <w:szCs w:val="22"/>
+          <w:lang w:val="en-US"/>
+        </w:rPr>
+        <w:t xml:space="preserve">, other </w:t>
+      </w:r>
+      <w:r>
+        <w:rPr>
+          <w:rFonts w:asciiTheme="minorHAnsi" w:hAnsiTheme="minorHAnsi" w:cstheme="minorHAnsi"/>
+          <w:color w:val="ED7D31" w:themeColor="accent2"/>
+          <w:sz w:val="22"/>
+          <w:szCs w:val="22"/>
+          <w:lang w:val="en-US"/>
+        </w:rPr>
+        <w:t>components</w:t>
+      </w:r>
+      <w:r>
+        <w:rPr>
+          <w:rFonts w:asciiTheme="minorHAnsi" w:hAnsiTheme="minorHAnsi" w:cstheme="minorHAnsi"/>
+          <w:color w:val="ED7D31" w:themeColor="accent2"/>
+          <w:sz w:val="22"/>
+          <w:szCs w:val="22"/>
+          <w:lang w:val="en-US"/>
+        </w:rPr>
+        <w:t xml:space="preserve">: </w:t>
+      </w:r>
+      <w:bookmarkStart w:id="18" w:name="OLE_LINK24"/>
+      <w:bookmarkStart w:id="19" w:name="OLE_LINK25"/>
+      <w:bookmarkStart w:id="20" w:name="OLE_LINK26"/>
+      <w:r>
+        <w:rPr>
+          <w:rFonts w:asciiTheme="minorHAnsi" w:hAnsiTheme="minorHAnsi" w:cstheme="minorHAnsi"/>
+          <w:color w:val="ED7D31" w:themeColor="accent2"/>
+          <w:sz w:val="22"/>
+          <w:szCs w:val="22"/>
+          <w:lang w:val="en-US"/>
+        </w:rPr>
+        <w:t>Imam</w:t>
+      </w:r>
       <w:bookmarkEnd w:id="18"/>
-      <w:r>
-        <w:rPr>
-          <w:rFonts w:asciiTheme="minorHAnsi" w:hAnsiTheme="minorHAnsi" w:cstheme="minorHAnsi"/>
-          <w:sz w:val="22"/>
-          <w:szCs w:val="22"/>
-          <w:lang w:val="en-US"/>
-        </w:rPr>
-        <w:t xml:space="preserve">. </w:t>
-      </w:r>
-      <w:r>
-        <w:rPr>
-          <w:rFonts w:asciiTheme="minorHAnsi" w:hAnsiTheme="minorHAnsi" w:cstheme="minorHAnsi"/>
-          <w:sz w:val="22"/>
-          <w:szCs w:val="22"/>
-          <w:lang w:val="en-US"/>
-        </w:rPr>
-        <w:t xml:space="preserve"> </w:t>
-      </w:r>
-      <w:r>
-        <w:rPr>
-          <w:rFonts w:asciiTheme="minorHAnsi" w:hAnsiTheme="minorHAnsi" w:cstheme="minorHAnsi"/>
-          <w:color w:val="ED7D31" w:themeColor="accent2"/>
-          <w:sz w:val="22"/>
-          <w:szCs w:val="22"/>
-          <w:lang w:val="en-US"/>
-        </w:rPr>
-        <w:t xml:space="preserve">SLIDE </w:t>
-      </w:r>
-      <w:proofErr w:type="gramStart"/>
-      <w:r>
-        <w:rPr>
-          <w:rFonts w:asciiTheme="minorHAnsi" w:hAnsiTheme="minorHAnsi" w:cstheme="minorHAnsi"/>
-          <w:color w:val="ED7D31" w:themeColor="accent2"/>
-          <w:sz w:val="22"/>
-          <w:szCs w:val="22"/>
-          <w:lang w:val="en-US"/>
-        </w:rPr>
-        <w:t>2,(</w:t>
-      </w:r>
-      <w:proofErr w:type="gramEnd"/>
-      <w:r>
-        <w:rPr>
-          <w:rFonts w:asciiTheme="minorHAnsi" w:hAnsiTheme="minorHAnsi" w:cstheme="minorHAnsi"/>
-          <w:color w:val="ED7D31" w:themeColor="accent2"/>
-          <w:sz w:val="22"/>
-          <w:szCs w:val="22"/>
-          <w:lang w:val="en-US"/>
-        </w:rPr>
-        <w:t>3)</w:t>
-      </w:r>
-      <w:r>
-        <w:rPr>
-          <w:rFonts w:asciiTheme="minorHAnsi" w:hAnsiTheme="minorHAnsi" w:cstheme="minorHAnsi"/>
-          <w:color w:val="ED7D31" w:themeColor="accent2"/>
-          <w:sz w:val="22"/>
-          <w:szCs w:val="22"/>
-          <w:lang w:val="en-US"/>
-        </w:rPr>
-        <w:t xml:space="preserve"> </w:t>
-      </w:r>
-      <w:r>
-        <w:rPr>
-          <w:rFonts w:asciiTheme="minorHAnsi" w:hAnsiTheme="minorHAnsi" w:cstheme="minorHAnsi"/>
-          <w:color w:val="ED7D31" w:themeColor="accent2"/>
-          <w:sz w:val="22"/>
-          <w:szCs w:val="22"/>
-          <w:lang w:val="en-US"/>
-        </w:rPr>
-        <w:t>use bullet points</w:t>
-      </w:r>
-      <w:r>
-        <w:rPr>
-          <w:rFonts w:asciiTheme="minorHAnsi" w:hAnsiTheme="minorHAnsi" w:cstheme="minorHAnsi"/>
-          <w:color w:val="ED7D31" w:themeColor="accent2"/>
-          <w:sz w:val="22"/>
-          <w:szCs w:val="22"/>
-          <w:lang w:val="en-US"/>
-        </w:rPr>
-        <w:t>.</w:t>
-      </w:r>
-      <w:r>
-        <w:rPr>
-          <w:rFonts w:asciiTheme="minorHAnsi" w:hAnsiTheme="minorHAnsi" w:cstheme="minorHAnsi"/>
-          <w:color w:val="ED7D31" w:themeColor="accent2"/>
-          <w:sz w:val="22"/>
-          <w:szCs w:val="22"/>
-          <w:lang w:val="en-US"/>
-        </w:rPr>
-        <w:t xml:space="preserve">  </w:t>
-      </w:r>
-      <w:r>
-        <w:rPr>
-          <w:rFonts w:asciiTheme="minorHAnsi" w:hAnsiTheme="minorHAnsi" w:cstheme="minorHAnsi"/>
-          <w:color w:val="ED7D31" w:themeColor="accent2"/>
-          <w:sz w:val="22"/>
-          <w:szCs w:val="22"/>
-          <w:lang w:val="en-US"/>
-        </w:rPr>
-        <w:t xml:space="preserve">Logger: </w:t>
-      </w:r>
-      <w:proofErr w:type="spellStart"/>
-      <w:r>
-        <w:rPr>
-          <w:rFonts w:asciiTheme="minorHAnsi" w:hAnsiTheme="minorHAnsi" w:cstheme="minorHAnsi"/>
-          <w:color w:val="ED7D31" w:themeColor="accent2"/>
-          <w:sz w:val="22"/>
-          <w:szCs w:val="22"/>
-          <w:lang w:val="en-US"/>
-        </w:rPr>
-        <w:t>Samiul</w:t>
-      </w:r>
-      <w:proofErr w:type="spellEnd"/>
-      <w:r>
-        <w:rPr>
-          <w:rFonts w:asciiTheme="minorHAnsi" w:hAnsiTheme="minorHAnsi" w:cstheme="minorHAnsi"/>
-          <w:color w:val="ED7D31" w:themeColor="accent2"/>
-          <w:sz w:val="22"/>
-          <w:szCs w:val="22"/>
-          <w:lang w:val="en-US"/>
-        </w:rPr>
-        <w:t xml:space="preserve">, other </w:t>
-      </w:r>
-      <w:r>
-        <w:rPr>
-          <w:rFonts w:asciiTheme="minorHAnsi" w:hAnsiTheme="minorHAnsi" w:cstheme="minorHAnsi"/>
-          <w:color w:val="ED7D31" w:themeColor="accent2"/>
-          <w:sz w:val="22"/>
-          <w:szCs w:val="22"/>
-          <w:lang w:val="en-US"/>
-        </w:rPr>
-        <w:t>components</w:t>
-      </w:r>
-      <w:r>
-        <w:rPr>
-          <w:rFonts w:asciiTheme="minorHAnsi" w:hAnsiTheme="minorHAnsi" w:cstheme="minorHAnsi"/>
-          <w:color w:val="ED7D31" w:themeColor="accent2"/>
-          <w:sz w:val="22"/>
-          <w:szCs w:val="22"/>
-          <w:lang w:val="en-US"/>
-        </w:rPr>
-        <w:t xml:space="preserve">: </w:t>
-      </w:r>
-      <w:bookmarkStart w:id="19" w:name="OLE_LINK24"/>
-      <w:bookmarkStart w:id="20" w:name="OLE_LINK25"/>
-      <w:bookmarkStart w:id="21" w:name="OLE_LINK26"/>
-      <w:r>
-        <w:rPr>
-          <w:rFonts w:asciiTheme="minorHAnsi" w:hAnsiTheme="minorHAnsi" w:cstheme="minorHAnsi"/>
-          <w:color w:val="ED7D31" w:themeColor="accent2"/>
-          <w:sz w:val="22"/>
-          <w:szCs w:val="22"/>
-          <w:lang w:val="en-US"/>
-        </w:rPr>
-        <w:t>Imam</w:t>
-      </w:r>
       <w:bookmarkEnd w:id="19"/>
       <w:bookmarkEnd w:id="20"/>
-      <w:bookmarkEnd w:id="21"/>
     </w:p>
     <w:p>
       <w:pPr>
@@ -16070,27 +14622,7 @@
           <w:szCs w:val="22"/>
           <w:lang w:val="en-US"/>
         </w:rPr>
-        <w:t xml:space="preserve">and </w:t>
-      </w:r>
-      <w:proofErr w:type="gramStart"/>
-      <w:r>
-        <w:rPr>
-          <w:rFonts w:asciiTheme="minorHAnsi" w:hAnsiTheme="minorHAnsi" w:cstheme="minorHAnsi"/>
-          <w:sz w:val="22"/>
-          <w:szCs w:val="22"/>
-          <w:lang w:val="en-US"/>
-        </w:rPr>
-        <w:t>foremost</w:t>
-      </w:r>
-      <w:proofErr w:type="gramEnd"/>
-      <w:r>
-        <w:rPr>
-          <w:rFonts w:asciiTheme="minorHAnsi" w:hAnsiTheme="minorHAnsi" w:cstheme="minorHAnsi"/>
-          <w:sz w:val="22"/>
-          <w:szCs w:val="22"/>
-          <w:lang w:val="en-US"/>
-        </w:rPr>
-        <w:t xml:space="preserve"> the discussion of problems that arose during the transformation of federal statements </w:t>
+        <w:t xml:space="preserve">and foremost the discussion of problems that arose during the transformation of federal statements </w:t>
       </w:r>
       <w:r>
         <w:rPr>
@@ -16108,40 +14640,22 @@
           <w:szCs w:val="22"/>
           <w:lang w:val="en-US"/>
         </w:rPr>
-        <w:t xml:space="preserve"> centralized </w:t>
-      </w:r>
-      <w:proofErr w:type="spellStart"/>
-      <w:r>
-        <w:rPr>
-          <w:rFonts w:asciiTheme="minorHAnsi" w:hAnsiTheme="minorHAnsi" w:cstheme="minorHAnsi"/>
-          <w:sz w:val="22"/>
-          <w:szCs w:val="22"/>
-          <w:lang w:val="en-US"/>
-        </w:rPr>
-        <w:t>DBS</w:t>
-      </w:r>
-      <w:r>
-        <w:rPr>
-          <w:rFonts w:asciiTheme="minorHAnsi" w:hAnsiTheme="minorHAnsi" w:cstheme="minorHAnsi"/>
-          <w:sz w:val="22"/>
-          <w:szCs w:val="22"/>
-          <w:lang w:val="en-US"/>
-        </w:rPr>
-        <w:t>es</w:t>
-      </w:r>
-      <w:proofErr w:type="spellEnd"/>
-      <w:r>
-        <w:rPr>
-          <w:rFonts w:asciiTheme="minorHAnsi" w:hAnsiTheme="minorHAnsi" w:cstheme="minorHAnsi"/>
-          <w:sz w:val="22"/>
-          <w:szCs w:val="22"/>
-          <w:lang w:val="en-US"/>
-        </w:rPr>
-        <w:t xml:space="preserve">. </w:t>
-      </w:r>
-      <w:bookmarkStart w:id="22" w:name="OLE_LINK11"/>
-      <w:bookmarkStart w:id="23" w:name="OLE_LINK12"/>
-      <w:bookmarkStart w:id="24" w:name="OLE_LINK13"/>
+        <w:t xml:space="preserve"> centralized DBS</w:t>
+      </w:r>
+      <w:r>
+        <w:rPr>
+          <w:rFonts w:asciiTheme="minorHAnsi" w:hAnsiTheme="minorHAnsi" w:cstheme="minorHAnsi"/>
+          <w:sz w:val="22"/>
+          <w:szCs w:val="22"/>
+          <w:lang w:val="en-US"/>
+        </w:rPr>
+        <w:t xml:space="preserve">es. </w:t>
+      </w:r>
+      <w:bookmarkStart w:id="21" w:name="OLE_LINK11"/>
+      <w:bookmarkStart w:id="22" w:name="OLE_LINK12"/>
+      <w:bookmarkStart w:id="23" w:name="OLE_LINK13"/>
+      <w:bookmarkStart w:id="24" w:name="OLE_LINK22"/>
+      <w:bookmarkStart w:id="25" w:name="OLE_LINK23"/>
       <w:r>
         <w:rPr>
           <w:rFonts w:asciiTheme="minorHAnsi" w:hAnsiTheme="minorHAnsi" w:cstheme="minorHAnsi"/>
@@ -16150,10 +14664,10 @@
           <w:szCs w:val="22"/>
           <w:lang w:val="en-US"/>
         </w:rPr>
-        <w:t>SLIDE 4</w:t>
-      </w:r>
-      <w:bookmarkStart w:id="25" w:name="OLE_LINK22"/>
-      <w:bookmarkStart w:id="26" w:name="OLE_LINK23"/>
+        <w:t>Anfilov</w:t>
+      </w:r>
+      <w:bookmarkEnd w:id="24"/>
+      <w:bookmarkEnd w:id="25"/>
       <w:r>
         <w:rPr>
           <w:rFonts w:asciiTheme="minorHAnsi" w:hAnsiTheme="minorHAnsi" w:cstheme="minorHAnsi"/>
@@ -16162,45 +14676,11 @@
           <w:szCs w:val="22"/>
           <w:lang w:val="en-US"/>
         </w:rPr>
-        <w:t xml:space="preserve"> (</w:t>
-      </w:r>
-      <w:proofErr w:type="spellStart"/>
-      <w:r>
-        <w:rPr>
-          <w:rFonts w:asciiTheme="minorHAnsi" w:hAnsiTheme="minorHAnsi" w:cstheme="minorHAnsi"/>
-          <w:color w:val="ED7D31" w:themeColor="accent2"/>
-          <w:sz w:val="22"/>
-          <w:szCs w:val="22"/>
-          <w:lang w:val="en-US"/>
-        </w:rPr>
-        <w:t>Anfilov</w:t>
-      </w:r>
-      <w:proofErr w:type="spellEnd"/>
-      <w:r>
-        <w:rPr>
-          <w:rFonts w:asciiTheme="minorHAnsi" w:hAnsiTheme="minorHAnsi" w:cstheme="minorHAnsi"/>
-          <w:color w:val="ED7D31" w:themeColor="accent2"/>
-          <w:sz w:val="22"/>
-          <w:szCs w:val="22"/>
-          <w:lang w:val="en-US"/>
-        </w:rPr>
-        <w:t>)</w:t>
-      </w:r>
-      <w:bookmarkEnd w:id="25"/>
-      <w:bookmarkEnd w:id="26"/>
-      <w:r>
-        <w:rPr>
-          <w:rFonts w:asciiTheme="minorHAnsi" w:hAnsiTheme="minorHAnsi" w:cstheme="minorHAnsi"/>
-          <w:color w:val="ED7D31" w:themeColor="accent2"/>
-          <w:sz w:val="22"/>
-          <w:szCs w:val="22"/>
-          <w:lang w:val="en-US"/>
-        </w:rPr>
         <w:t xml:space="preserve">: </w:t>
       </w:r>
+      <w:bookmarkEnd w:id="21"/>
       <w:bookmarkEnd w:id="22"/>
       <w:bookmarkEnd w:id="23"/>
-      <w:bookmarkEnd w:id="24"/>
       <w:r>
         <w:rPr>
           <w:rFonts w:asciiTheme="minorHAnsi" w:hAnsiTheme="minorHAnsi" w:cstheme="minorHAnsi"/>
@@ -16299,7 +14779,7 @@
           <w:szCs w:val="22"/>
           <w:lang w:val="en-US"/>
         </w:rPr>
-        <w:t>. Though it was not a problem in terms of coding ;)</w:t>
+        <w:t>. Though it was not a problem in terms of coding</w:t>
       </w:r>
       <w:r>
         <w:rPr>
@@ -16309,7 +14789,7 @@
           <w:szCs w:val="22"/>
           <w:lang w:val="en-US"/>
         </w:rPr>
-        <w:t xml:space="preserve">  </w:t>
+        <w:t>.</w:t>
       </w:r>
     </w:p>
     <w:p>
@@ -16339,49 +14819,7 @@
           <w:szCs w:val="22"/>
           <w:lang w:val="en-US"/>
         </w:rPr>
-        <w:t xml:space="preserve">Describe how problem of the SELECT </w:t>
-      </w:r>
-      <w:proofErr w:type="gramStart"/>
-      <w:r>
-        <w:rPr>
-          <w:rFonts w:asciiTheme="minorHAnsi" w:hAnsiTheme="minorHAnsi" w:cstheme="minorHAnsi"/>
-          <w:color w:val="ED7D31" w:themeColor="accent2"/>
-          <w:sz w:val="22"/>
-          <w:szCs w:val="22"/>
-          <w:lang w:val="en-US"/>
-        </w:rPr>
-        <w:t>COUNT(</w:t>
-      </w:r>
-      <w:proofErr w:type="gramEnd"/>
-      <w:r>
-        <w:rPr>
-          <w:rFonts w:asciiTheme="minorHAnsi" w:hAnsiTheme="minorHAnsi" w:cstheme="minorHAnsi"/>
-          <w:color w:val="ED7D31" w:themeColor="accent2"/>
-          <w:sz w:val="22"/>
-          <w:szCs w:val="22"/>
-          <w:lang w:val="en-US"/>
-        </w:rPr>
-        <w:t>*)  was solved (</w:t>
-      </w:r>
-      <w:r>
-        <w:rPr>
-          <w:rFonts w:asciiTheme="minorHAnsi" w:hAnsiTheme="minorHAnsi" w:cstheme="minorHAnsi"/>
-          <w:color w:val="ED7D31" w:themeColor="accent2"/>
-          <w:sz w:val="22"/>
-          <w:szCs w:val="22"/>
-          <w:lang w:val="en-US"/>
-        </w:rPr>
-        <w:t>Imam</w:t>
-      </w:r>
-      <w:r>
-        <w:rPr>
-          <w:rFonts w:asciiTheme="minorHAnsi" w:hAnsiTheme="minorHAnsi" w:cstheme="minorHAnsi"/>
-          <w:color w:val="ED7D31" w:themeColor="accent2"/>
-          <w:sz w:val="22"/>
-          <w:szCs w:val="22"/>
-          <w:lang w:val="en-US"/>
-        </w:rPr>
-        <w:t xml:space="preserve">) </w:t>
+        <w:t xml:space="preserve">Describe how problem of the SELECT COUNT(*)  was solved (Imam) </w:t>
       </w:r>
     </w:p>
     <w:p>
@@ -16403,8 +14841,8 @@
           <w:lang w:val="en-US"/>
         </w:rPr>
       </w:pPr>
-      <w:bookmarkStart w:id="27" w:name="OLE_LINK27"/>
-      <w:bookmarkStart w:id="28" w:name="OLE_LINK28"/>
+      <w:bookmarkStart w:id="26" w:name="OLE_LINK27"/>
+      <w:bookmarkStart w:id="27" w:name="OLE_LINK28"/>
       <w:r>
         <w:rPr>
           <w:rFonts w:asciiTheme="minorHAnsi" w:hAnsiTheme="minorHAnsi" w:cstheme="minorHAnsi"/>
@@ -16424,8 +14862,8 @@
         <w:t>describing:</w:t>
       </w:r>
     </w:p>
+    <w:bookmarkEnd w:id="26"/>
     <w:bookmarkEnd w:id="27"/>
-    <w:bookmarkEnd w:id="28"/>
     <w:p>
       <w:pPr>
         <w:pStyle w:val="ListParagraph"/>
@@ -16454,8 +14892,8 @@
         </w:rPr>
         <w:t xml:space="preserve">the handling of federative constraints, </w:t>
       </w:r>
-      <w:bookmarkStart w:id="29" w:name="OLE_LINK14"/>
-      <w:bookmarkStart w:id="30" w:name="OLE_LINK15"/>
+      <w:bookmarkStart w:id="28" w:name="OLE_LINK14"/>
+      <w:bookmarkStart w:id="29" w:name="OLE_LINK15"/>
       <w:r>
         <w:rPr>
           <w:rFonts w:asciiTheme="minorHAnsi" w:hAnsiTheme="minorHAnsi" w:cstheme="minorHAnsi"/>
@@ -16464,7 +14902,7 @@
           <w:szCs w:val="22"/>
           <w:lang w:val="en-US"/>
         </w:rPr>
-        <w:t>SLIDE</w:t>
+        <w:t>Anfilov</w:t>
       </w:r>
       <w:r>
         <w:rPr>
@@ -16476,73 +14914,9 @@
         </w:rPr>
         <w:t xml:space="preserve"> </w:t>
       </w:r>
-      <w:proofErr w:type="gramStart"/>
-      <w:r>
-        <w:rPr>
-          <w:rFonts w:asciiTheme="minorHAnsi" w:hAnsiTheme="minorHAnsi" w:cstheme="minorHAnsi"/>
-          <w:color w:val="ED7D31" w:themeColor="accent2"/>
-          <w:sz w:val="22"/>
-          <w:szCs w:val="22"/>
-          <w:lang w:val="en-US"/>
-        </w:rPr>
-        <w:t xml:space="preserve">4 </w:t>
-      </w:r>
-      <w:r>
-        <w:rPr>
-          <w:rFonts w:asciiTheme="minorHAnsi" w:hAnsiTheme="minorHAnsi" w:cstheme="minorHAnsi"/>
-          <w:color w:val="ED7D31" w:themeColor="accent2"/>
-          <w:sz w:val="22"/>
-          <w:szCs w:val="22"/>
-          <w:lang w:val="en-US"/>
-        </w:rPr>
-        <w:t xml:space="preserve"> (</w:t>
-      </w:r>
-      <w:proofErr w:type="spellStart"/>
-      <w:proofErr w:type="gramEnd"/>
-      <w:r>
-        <w:rPr>
-          <w:rFonts w:asciiTheme="minorHAnsi" w:hAnsiTheme="minorHAnsi" w:cstheme="minorHAnsi"/>
-          <w:color w:val="ED7D31" w:themeColor="accent2"/>
-          <w:sz w:val="22"/>
-          <w:szCs w:val="22"/>
-          <w:lang w:val="en-US"/>
-        </w:rPr>
-        <w:t>Anfilov</w:t>
-      </w:r>
-      <w:proofErr w:type="spellEnd"/>
-      <w:r>
-        <w:rPr>
-          <w:rFonts w:asciiTheme="minorHAnsi" w:hAnsiTheme="minorHAnsi" w:cstheme="minorHAnsi"/>
-          <w:color w:val="ED7D31" w:themeColor="accent2"/>
-          <w:sz w:val="22"/>
-          <w:szCs w:val="22"/>
-          <w:lang w:val="en-US"/>
-        </w:rPr>
-        <w:t>)</w:t>
-      </w:r>
-      <w:r>
-        <w:rPr>
-          <w:rFonts w:asciiTheme="minorHAnsi" w:hAnsiTheme="minorHAnsi" w:cstheme="minorHAnsi"/>
-          <w:color w:val="ED7D31" w:themeColor="accent2"/>
-          <w:sz w:val="22"/>
-          <w:szCs w:val="22"/>
-          <w:lang w:val="en-US"/>
-        </w:rPr>
-        <w:t>:</w:t>
-      </w:r>
-      <w:r>
-        <w:rPr>
-          <w:rFonts w:asciiTheme="minorHAnsi" w:hAnsiTheme="minorHAnsi" w:cstheme="minorHAnsi"/>
-          <w:color w:val="ED7D31" w:themeColor="accent2"/>
-          <w:sz w:val="22"/>
-          <w:szCs w:val="22"/>
-          <w:lang w:val="en-US"/>
-        </w:rPr>
-        <w:t xml:space="preserve"> </w:t>
-      </w:r>
-    </w:p>
+    </w:p>
+    <w:bookmarkEnd w:id="28"/>
     <w:bookmarkEnd w:id="29"/>
-    <w:bookmarkEnd w:id="30"/>
     <w:p>
       <w:pPr>
         <w:pStyle w:val="ListParagraph"/>
@@ -16571,9 +14945,9 @@
         </w:rPr>
         <w:t xml:space="preserve">the decomposition of queries, </w:t>
       </w:r>
-      <w:bookmarkStart w:id="31" w:name="OLE_LINK16"/>
-      <w:bookmarkStart w:id="32" w:name="OLE_LINK17"/>
-      <w:bookmarkStart w:id="33" w:name="OLE_LINK18"/>
+      <w:bookmarkStart w:id="30" w:name="OLE_LINK16"/>
+      <w:bookmarkStart w:id="31" w:name="OLE_LINK17"/>
+      <w:bookmarkStart w:id="32" w:name="OLE_LINK18"/>
       <w:r>
         <w:rPr>
           <w:rFonts w:asciiTheme="minorHAnsi" w:hAnsiTheme="minorHAnsi" w:cstheme="minorHAnsi"/>
@@ -16582,75 +14956,11 @@
           <w:szCs w:val="22"/>
           <w:lang w:val="en-US"/>
         </w:rPr>
-        <w:t>SLIDE</w:t>
-      </w:r>
-      <w:r>
-        <w:rPr>
-          <w:rFonts w:asciiTheme="minorHAnsi" w:hAnsiTheme="minorHAnsi" w:cstheme="minorHAnsi"/>
-          <w:color w:val="ED7D31" w:themeColor="accent2"/>
-          <w:sz w:val="22"/>
-          <w:szCs w:val="22"/>
-          <w:lang w:val="en-US"/>
-        </w:rPr>
-        <w:t xml:space="preserve"> </w:t>
-      </w:r>
-      <w:proofErr w:type="gramStart"/>
-      <w:r>
-        <w:rPr>
-          <w:rFonts w:asciiTheme="minorHAnsi" w:hAnsiTheme="minorHAnsi" w:cstheme="minorHAnsi"/>
-          <w:color w:val="ED7D31" w:themeColor="accent2"/>
-          <w:sz w:val="22"/>
-          <w:szCs w:val="22"/>
-          <w:lang w:val="en-US"/>
-        </w:rPr>
-        <w:t xml:space="preserve">4 </w:t>
-      </w:r>
-      <w:r>
-        <w:rPr>
-          <w:rFonts w:asciiTheme="minorHAnsi" w:hAnsiTheme="minorHAnsi" w:cstheme="minorHAnsi"/>
-          <w:color w:val="ED7D31" w:themeColor="accent2"/>
-          <w:sz w:val="22"/>
-          <w:szCs w:val="22"/>
-          <w:lang w:val="en-US"/>
-        </w:rPr>
-        <w:t xml:space="preserve"> (</w:t>
-      </w:r>
-      <w:proofErr w:type="spellStart"/>
-      <w:proofErr w:type="gramEnd"/>
-      <w:r>
-        <w:rPr>
-          <w:rFonts w:asciiTheme="minorHAnsi" w:hAnsiTheme="minorHAnsi" w:cstheme="minorHAnsi"/>
-          <w:color w:val="ED7D31" w:themeColor="accent2"/>
-          <w:sz w:val="22"/>
-          <w:szCs w:val="22"/>
-          <w:lang w:val="en-US"/>
-        </w:rPr>
         <w:t>Anfilov</w:t>
       </w:r>
-      <w:proofErr w:type="spellEnd"/>
-      <w:r>
-        <w:rPr>
-          <w:rFonts w:asciiTheme="minorHAnsi" w:hAnsiTheme="minorHAnsi" w:cstheme="minorHAnsi"/>
-          <w:color w:val="ED7D31" w:themeColor="accent2"/>
-          <w:sz w:val="22"/>
-          <w:szCs w:val="22"/>
-          <w:lang w:val="en-US"/>
-        </w:rPr>
-        <w:t>)</w:t>
-      </w:r>
-      <w:r>
-        <w:rPr>
-          <w:rFonts w:asciiTheme="minorHAnsi" w:hAnsiTheme="minorHAnsi" w:cstheme="minorHAnsi"/>
-          <w:color w:val="ED7D31" w:themeColor="accent2"/>
-          <w:sz w:val="22"/>
-          <w:szCs w:val="22"/>
-          <w:lang w:val="en-US"/>
-        </w:rPr>
-        <w:t>:</w:t>
-      </w:r>
+      <w:bookmarkEnd w:id="30"/>
       <w:bookmarkEnd w:id="31"/>
       <w:bookmarkEnd w:id="32"/>
-      <w:bookmarkEnd w:id="33"/>
       <w:r>
         <w:rPr>
           <w:rFonts w:asciiTheme="minorHAnsi" w:hAnsiTheme="minorHAnsi" w:cstheme="minorHAnsi"/>
@@ -16659,7 +14969,7 @@
           <w:szCs w:val="22"/>
           <w:lang w:val="en-US"/>
         </w:rPr>
-        <w:t xml:space="preserve"> </w:t>
+        <w:t xml:space="preserve">. How </w:t>
       </w:r>
       <w:r>
         <w:rPr>
@@ -16669,7 +14979,7 @@
           <w:szCs w:val="22"/>
           <w:lang w:val="en-US"/>
         </w:rPr>
-        <w:t>how CREATE was built and sent to 3 DBs</w:t>
+        <w:t>CREATE was built and sent to 3 DBs</w:t>
       </w:r>
     </w:p>
     <w:p>
@@ -16708,48 +15018,10 @@
           <w:szCs w:val="22"/>
           <w:lang w:val="en-US"/>
         </w:rPr>
-        <w:t>SLIDE</w:t>
-      </w:r>
-      <w:r>
-        <w:rPr>
-          <w:rFonts w:asciiTheme="minorHAnsi" w:hAnsiTheme="minorHAnsi" w:cstheme="minorHAnsi"/>
-          <w:color w:val="ED7D31" w:themeColor="accent2"/>
-          <w:sz w:val="22"/>
-          <w:szCs w:val="22"/>
-          <w:lang w:val="en-US"/>
-        </w:rPr>
-        <w:t xml:space="preserve"> </w:t>
-      </w:r>
-      <w:r>
-        <w:rPr>
-          <w:rFonts w:asciiTheme="minorHAnsi" w:hAnsiTheme="minorHAnsi" w:cstheme="minorHAnsi"/>
-          <w:color w:val="ED7D31" w:themeColor="accent2"/>
-          <w:sz w:val="22"/>
-          <w:szCs w:val="22"/>
-          <w:lang w:val="en-US"/>
-        </w:rPr>
-        <w:t>7</w:t>
-      </w:r>
-      <w:r>
-        <w:rPr>
-          <w:rFonts w:asciiTheme="minorHAnsi" w:hAnsiTheme="minorHAnsi" w:cstheme="minorHAnsi"/>
-          <w:color w:val="ED7D31" w:themeColor="accent2"/>
-          <w:sz w:val="22"/>
-          <w:szCs w:val="22"/>
-          <w:lang w:val="en-US"/>
-        </w:rPr>
-        <w:t>:</w:t>
-      </w:r>
-      <w:r>
-        <w:rPr>
-          <w:rFonts w:asciiTheme="minorHAnsi" w:hAnsiTheme="minorHAnsi" w:cstheme="minorHAnsi"/>
-          <w:color w:val="ED7D31" w:themeColor="accent2"/>
-          <w:sz w:val="22"/>
-          <w:szCs w:val="22"/>
-          <w:lang w:val="en-US"/>
-        </w:rPr>
-        <w:t xml:space="preserve"> </w:t>
-      </w:r>
+        <w:t>??? have we really implemented?</w:t>
+      </w:r>
+      <w:bookmarkStart w:id="33" w:name="_GoBack"/>
+      <w:bookmarkEnd w:id="33"/>
     </w:p>
     <w:p>
       <w:pPr>
@@ -17146,8 +15418,8 @@
       </w:r>
     </w:p>
     <w:sectPr>
-      <w:headerReference w:type="default" r:id="rId11"/>
-      <w:footerReference w:type="default" r:id="rId12"/>
+      <w:headerReference w:type="default" r:id="rId12"/>
+      <w:footerReference w:type="default" r:id="rId13"/>
       <w:pgSz w:w="11907" w:h="16840"/>
       <w:pgMar w:top="851" w:right="1021" w:bottom="993" w:left="1418" w:header="284" w:footer="624" w:gutter="0"/>
       <w:cols w:space="720"/>
@@ -17158,7 +15430,7 @@
 </file>
 
 <file path=word/comments.xml><?xml version="1.0" encoding="utf-8"?>
-<w:comments xmlns:wpc="http://schemas.microsoft.com/office/word/2010/wordprocessingCanvas" xmlns:cx="http://schemas.microsoft.com/office/drawing/2014/chartex" xmlns:cx1="http://schemas.microsoft.com/office/drawing/2015/9/8/chartex" xmlns:mc="http://schemas.openxmlformats.org/markup-compatibility/2006" xmlns:o="urn:schemas-microsoft-com:office:office" xmlns:r="http://schemas.openxmlformats.org/officeDocument/2006/relationships" xmlns:m="http://schemas.openxmlformats.org/officeDocument/2006/math" xmlns:v="urn:schemas-microsoft-com:vml" xmlns:wp14="http://schemas.microsoft.com/office/word/2010/wordprocessingDrawing" xmlns:wp="http://schemas.openxmlformats.org/drawingml/2006/wordprocessingDrawing" xmlns:w10="urn:schemas-microsoft-com:office:word" xmlns:w="http://schemas.openxmlformats.org/wordprocessingml/2006/main" xmlns:w14="http://schemas.microsoft.com/office/word/2010/wordml" xmlns:w15="http://schemas.microsoft.com/office/word/2012/wordml" xmlns:w16se="http://schemas.microsoft.com/office/word/2015/wordml/symex" xmlns:wpg="http://schemas.microsoft.com/office/word/2010/wordprocessingGroup" xmlns:wpi="http://schemas.microsoft.com/office/word/2010/wordprocessingInk" xmlns:wne="http://schemas.microsoft.com/office/word/2006/wordml" xmlns:wps="http://schemas.microsoft.com/office/word/2010/wordprocessingShape" mc:Ignorable="w14 w15 w16se wp14">
+<w:comments xmlns:wpc="http://schemas.microsoft.com/office/word/2010/wordprocessingCanvas" xmlns:cx="http://schemas.microsoft.com/office/drawing/2014/chartex" xmlns:cx1="http://schemas.microsoft.com/office/drawing/2015/9/8/chartex" xmlns:cx2="http://schemas.microsoft.com/office/drawing/2015/10/21/chartex" xmlns:cx3="http://schemas.microsoft.com/office/drawing/2016/5/9/chartex" xmlns:cx4="http://schemas.microsoft.com/office/drawing/2016/5/10/chartex" xmlns:cx5="http://schemas.microsoft.com/office/drawing/2016/5/11/chartex" xmlns:cx6="http://schemas.microsoft.com/office/drawing/2016/5/12/chartex" xmlns:cx7="http://schemas.microsoft.com/office/drawing/2016/5/13/chartex" xmlns:cx8="http://schemas.microsoft.com/office/drawing/2016/5/14/chartex" xmlns:mc="http://schemas.openxmlformats.org/markup-compatibility/2006" xmlns:aink="http://schemas.microsoft.com/office/drawing/2016/ink" xmlns:am3d="http://schemas.microsoft.com/office/drawing/2017/model3d" xmlns:o="urn:schemas-microsoft-com:office:office" xmlns:r="http://schemas.openxmlformats.org/officeDocument/2006/relationships" xmlns:m="http://schemas.openxmlformats.org/officeDocument/2006/math" xmlns:v="urn:schemas-microsoft-com:vml" xmlns:wp14="http://schemas.microsoft.com/office/word/2010/wordprocessingDrawing" xmlns:wp="http://schemas.openxmlformats.org/drawingml/2006/wordprocessingDrawing" xmlns:w10="urn:schemas-microsoft-com:office:word" xmlns:w="http://schemas.openxmlformats.org/wordprocessingml/2006/main" xmlns:w14="http://schemas.microsoft.com/office/word/2010/wordml" xmlns:w15="http://schemas.microsoft.com/office/word/2012/wordml" xmlns:w16cid="http://schemas.microsoft.com/office/word/2016/wordml/cid" xmlns:w16se="http://schemas.microsoft.com/office/word/2015/wordml/symex" xmlns:wpg="http://schemas.microsoft.com/office/word/2010/wordprocessingGroup" xmlns:wpi="http://schemas.microsoft.com/office/word/2010/wordprocessingInk" xmlns:wne="http://schemas.microsoft.com/office/word/2006/wordml" xmlns:wps="http://schemas.microsoft.com/office/word/2010/wordprocessingShape" mc:Ignorable="w14 w15 w16se w16cid wp14">
   <w:comment w:id="1" w:author="Prof. Dr. Peter Peinl" w:date="2017-08-19T18:38:00Z" w:initials="PDPP">
     <w:p>
       <w:pPr>
@@ -17280,7 +15552,7 @@
 </file>
 
 <file path=word/commentsExtended.xml><?xml version="1.0" encoding="utf-8"?>
-<w15:commentsEx xmlns:wpc="http://schemas.microsoft.com/office/word/2010/wordprocessingCanvas" xmlns:cx="http://schemas.microsoft.com/office/drawing/2014/chartex" xmlns:cx1="http://schemas.microsoft.com/office/drawing/2015/9/8/chartex" xmlns:mc="http://schemas.openxmlformats.org/markup-compatibility/2006" xmlns:o="urn:schemas-microsoft-com:office:office" xmlns:r="http://schemas.openxmlformats.org/officeDocument/2006/relationships" xmlns:m="http://schemas.openxmlformats.org/officeDocument/2006/math" xmlns:v="urn:schemas-microsoft-com:vml" xmlns:wp14="http://schemas.microsoft.com/office/word/2010/wordprocessingDrawing" xmlns:wp="http://schemas.openxmlformats.org/drawingml/2006/wordprocessingDrawing" xmlns:w10="urn:schemas-microsoft-com:office:word" xmlns:w="http://schemas.openxmlformats.org/wordprocessingml/2006/main" xmlns:w14="http://schemas.microsoft.com/office/word/2010/wordml" xmlns:w15="http://schemas.microsoft.com/office/word/2012/wordml" xmlns:w16se="http://schemas.microsoft.com/office/word/2015/wordml/symex" xmlns:wpg="http://schemas.microsoft.com/office/word/2010/wordprocessingGroup" xmlns:wpi="http://schemas.microsoft.com/office/word/2010/wordprocessingInk" xmlns:wne="http://schemas.microsoft.com/office/word/2006/wordml" xmlns:wps="http://schemas.microsoft.com/office/word/2010/wordprocessingShape" mc:Ignorable="w14 w15 w16se wp14">
+<w15:commentsEx xmlns:wpc="http://schemas.microsoft.com/office/word/2010/wordprocessingCanvas" xmlns:cx="http://schemas.microsoft.com/office/drawing/2014/chartex" xmlns:cx1="http://schemas.microsoft.com/office/drawing/2015/9/8/chartex" xmlns:cx2="http://schemas.microsoft.com/office/drawing/2015/10/21/chartex" xmlns:cx3="http://schemas.microsoft.com/office/drawing/2016/5/9/chartex" xmlns:cx4="http://schemas.microsoft.com/office/drawing/2016/5/10/chartex" xmlns:cx5="http://schemas.microsoft.com/office/drawing/2016/5/11/chartex" xmlns:cx6="http://schemas.microsoft.com/office/drawing/2016/5/12/chartex" xmlns:cx7="http://schemas.microsoft.com/office/drawing/2016/5/13/chartex" xmlns:cx8="http://schemas.microsoft.com/office/drawing/2016/5/14/chartex" xmlns:mc="http://schemas.openxmlformats.org/markup-compatibility/2006" xmlns:aink="http://schemas.microsoft.com/office/drawing/2016/ink" xmlns:am3d="http://schemas.microsoft.com/office/drawing/2017/model3d" xmlns:o="urn:schemas-microsoft-com:office:office" xmlns:r="http://schemas.openxmlformats.org/officeDocument/2006/relationships" xmlns:m="http://schemas.openxmlformats.org/officeDocument/2006/math" xmlns:v="urn:schemas-microsoft-com:vml" xmlns:wp14="http://schemas.microsoft.com/office/word/2010/wordprocessingDrawing" xmlns:wp="http://schemas.openxmlformats.org/drawingml/2006/wordprocessingDrawing" xmlns:w10="urn:schemas-microsoft-com:office:word" xmlns:w="http://schemas.openxmlformats.org/wordprocessingml/2006/main" xmlns:w14="http://schemas.microsoft.com/office/word/2010/wordml" xmlns:w15="http://schemas.microsoft.com/office/word/2012/wordml" xmlns:w16cid="http://schemas.microsoft.com/office/word/2016/wordml/cid" xmlns:w16se="http://schemas.microsoft.com/office/word/2015/wordml/symex" xmlns:wpg="http://schemas.microsoft.com/office/word/2010/wordprocessingGroup" xmlns:wpi="http://schemas.microsoft.com/office/word/2010/wordprocessingInk" xmlns:wne="http://schemas.microsoft.com/office/word/2006/wordml" xmlns:wps="http://schemas.microsoft.com/office/word/2010/wordprocessingShape" mc:Ignorable="w14 w15 w16se w16cid wp14">
   <w15:commentEx w15:paraId="5BE35C13" w15:done="1"/>
   <w15:commentEx w15:paraId="5E6D0AF1" w15:done="1"/>
   <w15:commentEx w15:paraId="138202DA" w15:done="1"/>
@@ -17298,7 +15570,7 @@
 </file>
 
 <file path=word/endnotes.xml><?xml version="1.0" encoding="utf-8"?>
-<w:endnotes xmlns:wpc="http://schemas.microsoft.com/office/word/2010/wordprocessingCanvas" xmlns:cx="http://schemas.microsoft.com/office/drawing/2014/chartex" xmlns:cx1="http://schemas.microsoft.com/office/drawing/2015/9/8/chartex" xmlns:mc="http://schemas.openxmlformats.org/markup-compatibility/2006" xmlns:o="urn:schemas-microsoft-com:office:office" xmlns:r="http://schemas.openxmlformats.org/officeDocument/2006/relationships" xmlns:m="http://schemas.openxmlformats.org/officeDocument/2006/math" xmlns:v="urn:schemas-microsoft-com:vml" xmlns:wp14="http://schemas.microsoft.com/office/word/2010/wordprocessingDrawing" xmlns:wp="http://schemas.openxmlformats.org/drawingml/2006/wordprocessingDrawing" xmlns:w10="urn:schemas-microsoft-com:office:word" xmlns:w="http://schemas.openxmlformats.org/wordprocessingml/2006/main" xmlns:w14="http://schemas.microsoft.com/office/word/2010/wordml" xmlns:w15="http://schemas.microsoft.com/office/word/2012/wordml" xmlns:w16se="http://schemas.microsoft.com/office/word/2015/wordml/symex" xmlns:wpg="http://schemas.microsoft.com/office/word/2010/wordprocessingGroup" xmlns:wpi="http://schemas.microsoft.com/office/word/2010/wordprocessingInk" xmlns:wne="http://schemas.microsoft.com/office/word/2006/wordml" xmlns:wps="http://schemas.microsoft.com/office/word/2010/wordprocessingShape" mc:Ignorable="w14 w15 w16se wp14">
+<w:endnotes xmlns:wpc="http://schemas.microsoft.com/office/word/2010/wordprocessingCanvas" xmlns:cx="http://schemas.microsoft.com/office/drawing/2014/chartex" xmlns:cx1="http://schemas.microsoft.com/office/drawing/2015/9/8/chartex" xmlns:cx2="http://schemas.microsoft.com/office/drawing/2015/10/21/chartex" xmlns:cx3="http://schemas.microsoft.com/office/drawing/2016/5/9/chartex" xmlns:cx4="http://schemas.microsoft.com/office/drawing/2016/5/10/chartex" xmlns:cx5="http://schemas.microsoft.com/office/drawing/2016/5/11/chartex" xmlns:cx6="http://schemas.microsoft.com/office/drawing/2016/5/12/chartex" xmlns:cx7="http://schemas.microsoft.com/office/drawing/2016/5/13/chartex" xmlns:cx8="http://schemas.microsoft.com/office/drawing/2016/5/14/chartex" xmlns:mc="http://schemas.openxmlformats.org/markup-compatibility/2006" xmlns:aink="http://schemas.microsoft.com/office/drawing/2016/ink" xmlns:am3d="http://schemas.microsoft.com/office/drawing/2017/model3d" xmlns:o="urn:schemas-microsoft-com:office:office" xmlns:r="http://schemas.openxmlformats.org/officeDocument/2006/relationships" xmlns:m="http://schemas.openxmlformats.org/officeDocument/2006/math" xmlns:v="urn:schemas-microsoft-com:vml" xmlns:wp14="http://schemas.microsoft.com/office/word/2010/wordprocessingDrawing" xmlns:wp="http://schemas.openxmlformats.org/drawingml/2006/wordprocessingDrawing" xmlns:w10="urn:schemas-microsoft-com:office:word" xmlns:w="http://schemas.openxmlformats.org/wordprocessingml/2006/main" xmlns:w14="http://schemas.microsoft.com/office/word/2010/wordml" xmlns:w15="http://schemas.microsoft.com/office/word/2012/wordml" xmlns:w16cid="http://schemas.microsoft.com/office/word/2016/wordml/cid" xmlns:w16se="http://schemas.microsoft.com/office/word/2015/wordml/symex" xmlns:wpg="http://schemas.microsoft.com/office/word/2010/wordprocessingGroup" xmlns:wpi="http://schemas.microsoft.com/office/word/2010/wordprocessingInk" xmlns:wne="http://schemas.microsoft.com/office/word/2006/wordml" xmlns:wps="http://schemas.microsoft.com/office/word/2010/wordprocessingShape" mc:Ignorable="w14 w15 w16se w16cid wp14">
   <w:endnote w:type="separator" w:id="-1">
     <w:p>
       <w:r>
@@ -17317,7 +15589,7 @@
 </file>
 
 <file path=word/footer1.xml><?xml version="1.0" encoding="utf-8"?>
-<w:ftr xmlns:wpc="http://schemas.microsoft.com/office/word/2010/wordprocessingCanvas" xmlns:cx="http://schemas.microsoft.com/office/drawing/2014/chartex" xmlns:cx1="http://schemas.microsoft.com/office/drawing/2015/9/8/chartex" xmlns:mc="http://schemas.openxmlformats.org/markup-compatibility/2006" xmlns:o="urn:schemas-microsoft-com:office:office" xmlns:r="http://schemas.openxmlformats.org/officeDocument/2006/relationships" xmlns:m="http://schemas.openxmlformats.org/officeDocument/2006/math" xmlns:v="urn:schemas-microsoft-com:vml" xmlns:wp14="http://schemas.microsoft.com/office/word/2010/wordprocessingDrawing" xmlns:wp="http://schemas.openxmlformats.org/drawingml/2006/wordprocessingDrawing" xmlns:w10="urn:schemas-microsoft-com:office:word" xmlns:w="http://schemas.openxmlformats.org/wordprocessingml/2006/main" xmlns:w14="http://schemas.microsoft.com/office/word/2010/wordml" xmlns:w15="http://schemas.microsoft.com/office/word/2012/wordml" xmlns:w16se="http://schemas.microsoft.com/office/word/2015/wordml/symex" xmlns:wpg="http://schemas.microsoft.com/office/word/2010/wordprocessingGroup" xmlns:wpi="http://schemas.microsoft.com/office/word/2010/wordprocessingInk" xmlns:wne="http://schemas.microsoft.com/office/word/2006/wordml" xmlns:wps="http://schemas.microsoft.com/office/word/2010/wordprocessingShape" mc:Ignorable="w14 w15 w16se wp14">
+<w:ftr xmlns:wpc="http://schemas.microsoft.com/office/word/2010/wordprocessingCanvas" xmlns:cx="http://schemas.microsoft.com/office/drawing/2014/chartex" xmlns:cx1="http://schemas.microsoft.com/office/drawing/2015/9/8/chartex" xmlns:cx2="http://schemas.microsoft.com/office/drawing/2015/10/21/chartex" xmlns:cx3="http://schemas.microsoft.com/office/drawing/2016/5/9/chartex" xmlns:cx4="http://schemas.microsoft.com/office/drawing/2016/5/10/chartex" xmlns:cx5="http://schemas.microsoft.com/office/drawing/2016/5/11/chartex" xmlns:cx6="http://schemas.microsoft.com/office/drawing/2016/5/12/chartex" xmlns:cx7="http://schemas.microsoft.com/office/drawing/2016/5/13/chartex" xmlns:cx8="http://schemas.microsoft.com/office/drawing/2016/5/14/chartex" xmlns:mc="http://schemas.openxmlformats.org/markup-compatibility/2006" xmlns:aink="http://schemas.microsoft.com/office/drawing/2016/ink" xmlns:am3d="http://schemas.microsoft.com/office/drawing/2017/model3d" xmlns:o="urn:schemas-microsoft-com:office:office" xmlns:r="http://schemas.openxmlformats.org/officeDocument/2006/relationships" xmlns:m="http://schemas.openxmlformats.org/officeDocument/2006/math" xmlns:v="urn:schemas-microsoft-com:vml" xmlns:wp14="http://schemas.microsoft.com/office/word/2010/wordprocessingDrawing" xmlns:wp="http://schemas.openxmlformats.org/drawingml/2006/wordprocessingDrawing" xmlns:w10="urn:schemas-microsoft-com:office:word" xmlns:w="http://schemas.openxmlformats.org/wordprocessingml/2006/main" xmlns:w14="http://schemas.microsoft.com/office/word/2010/wordml" xmlns:w15="http://schemas.microsoft.com/office/word/2012/wordml" xmlns:w16cid="http://schemas.microsoft.com/office/word/2016/wordml/cid" xmlns:w16se="http://schemas.microsoft.com/office/word/2015/wordml/symex" xmlns:wpg="http://schemas.microsoft.com/office/word/2010/wordprocessingGroup" xmlns:wpi="http://schemas.microsoft.com/office/word/2010/wordprocessingInk" xmlns:wne="http://schemas.microsoft.com/office/word/2006/wordml" xmlns:wps="http://schemas.microsoft.com/office/word/2010/wordprocessingShape" mc:Ignorable="w14 w15 w16se w16cid wp14">
   <w:p>
     <w:pPr>
       <w:pStyle w:val="Footer"/>
@@ -17353,7 +15625,7 @@
           <w:rPr>
             <w:noProof/>
           </w:rPr>
-          <w:t>6</w:t>
+          <w:t>7</w:t>
         </w:r>
         <w:r>
           <w:rPr>
@@ -17368,7 +15640,7 @@
 </file>
 
 <file path=word/footnotes.xml><?xml version="1.0" encoding="utf-8"?>
-<w:footnotes xmlns:wpc="http://schemas.microsoft.com/office/word/2010/wordprocessingCanvas" xmlns:cx="http://schemas.microsoft.com/office/drawing/2014/chartex" xmlns:cx1="http://schemas.microsoft.com/office/drawing/2015/9/8/chartex" xmlns:mc="http://schemas.openxmlformats.org/markup-compatibility/2006" xmlns:o="urn:schemas-microsoft-com:office:office" xmlns:r="http://schemas.openxmlformats.org/officeDocument/2006/relationships" xmlns:m="http://schemas.openxmlformats.org/officeDocument/2006/math" xmlns:v="urn:schemas-microsoft-com:vml" xmlns:wp14="http://schemas.microsoft.com/office/word/2010/wordprocessingDrawing" xmlns:wp="http://schemas.openxmlformats.org/drawingml/2006/wordprocessingDrawing" xmlns:w10="urn:schemas-microsoft-com:office:word" xmlns:w="http://schemas.openxmlformats.org/wordprocessingml/2006/main" xmlns:w14="http://schemas.microsoft.com/office/word/2010/wordml" xmlns:w15="http://schemas.microsoft.com/office/word/2012/wordml" xmlns:w16se="http://schemas.microsoft.com/office/word/2015/wordml/symex" xmlns:wpg="http://schemas.microsoft.com/office/word/2010/wordprocessingGroup" xmlns:wpi="http://schemas.microsoft.com/office/word/2010/wordprocessingInk" xmlns:wne="http://schemas.microsoft.com/office/word/2006/wordml" xmlns:wps="http://schemas.microsoft.com/office/word/2010/wordprocessingShape" mc:Ignorable="w14 w15 w16se wp14">
+<w:footnotes xmlns:wpc="http://schemas.microsoft.com/office/word/2010/wordprocessingCanvas" xmlns:cx="http://schemas.microsoft.com/office/drawing/2014/chartex" xmlns:cx1="http://schemas.microsoft.com/office/drawing/2015/9/8/chartex" xmlns:cx2="http://schemas.microsoft.com/office/drawing/2015/10/21/chartex" xmlns:cx3="http://schemas.microsoft.com/office/drawing/2016/5/9/chartex" xmlns:cx4="http://schemas.microsoft.com/office/drawing/2016/5/10/chartex" xmlns:cx5="http://schemas.microsoft.com/office/drawing/2016/5/11/chartex" xmlns:cx6="http://schemas.microsoft.com/office/drawing/2016/5/12/chartex" xmlns:cx7="http://schemas.microsoft.com/office/drawing/2016/5/13/chartex" xmlns:cx8="http://schemas.microsoft.com/office/drawing/2016/5/14/chartex" xmlns:mc="http://schemas.openxmlformats.org/markup-compatibility/2006" xmlns:aink="http://schemas.microsoft.com/office/drawing/2016/ink" xmlns:am3d="http://schemas.microsoft.com/office/drawing/2017/model3d" xmlns:o="urn:schemas-microsoft-com:office:office" xmlns:r="http://schemas.openxmlformats.org/officeDocument/2006/relationships" xmlns:m="http://schemas.openxmlformats.org/officeDocument/2006/math" xmlns:v="urn:schemas-microsoft-com:vml" xmlns:wp14="http://schemas.microsoft.com/office/word/2010/wordprocessingDrawing" xmlns:wp="http://schemas.openxmlformats.org/drawingml/2006/wordprocessingDrawing" xmlns:w10="urn:schemas-microsoft-com:office:word" xmlns:w="http://schemas.openxmlformats.org/wordprocessingml/2006/main" xmlns:w14="http://schemas.microsoft.com/office/word/2010/wordml" xmlns:w15="http://schemas.microsoft.com/office/word/2012/wordml" xmlns:w16cid="http://schemas.microsoft.com/office/word/2016/wordml/cid" xmlns:w16se="http://schemas.microsoft.com/office/word/2015/wordml/symex" xmlns:wpg="http://schemas.microsoft.com/office/word/2010/wordprocessingGroup" xmlns:wpi="http://schemas.microsoft.com/office/word/2010/wordprocessingInk" xmlns:wne="http://schemas.microsoft.com/office/word/2006/wordml" xmlns:wps="http://schemas.microsoft.com/office/word/2010/wordprocessingShape" mc:Ignorable="w14 w15 w16se w16cid wp14">
   <w:footnote w:type="separator" w:id="-1">
     <w:p>
       <w:r>
@@ -17387,7 +15659,7 @@
 </file>
 
 <file path=word/header1.xml><?xml version="1.0" encoding="utf-8"?>
-<w:hdr xmlns:wpc="http://schemas.microsoft.com/office/word/2010/wordprocessingCanvas" xmlns:cx="http://schemas.microsoft.com/office/drawing/2014/chartex" xmlns:cx1="http://schemas.microsoft.com/office/drawing/2015/9/8/chartex" xmlns:mc="http://schemas.openxmlformats.org/markup-compatibility/2006" xmlns:o="urn:schemas-microsoft-com:office:office" xmlns:r="http://schemas.openxmlformats.org/officeDocument/2006/relationships" xmlns:m="http://schemas.openxmlformats.org/officeDocument/2006/math" xmlns:v="urn:schemas-microsoft-com:vml" xmlns:wp14="http://schemas.microsoft.com/office/word/2010/wordprocessingDrawing" xmlns:wp="http://schemas.openxmlformats.org/drawingml/2006/wordprocessingDrawing" xmlns:w10="urn:schemas-microsoft-com:office:word" xmlns:w="http://schemas.openxmlformats.org/wordprocessingml/2006/main" xmlns:w14="http://schemas.microsoft.com/office/word/2010/wordml" xmlns:w15="http://schemas.microsoft.com/office/word/2012/wordml" xmlns:w16se="http://schemas.microsoft.com/office/word/2015/wordml/symex" xmlns:wpg="http://schemas.microsoft.com/office/word/2010/wordprocessingGroup" xmlns:wpi="http://schemas.microsoft.com/office/word/2010/wordprocessingInk" xmlns:wne="http://schemas.microsoft.com/office/word/2006/wordml" xmlns:wps="http://schemas.microsoft.com/office/word/2010/wordprocessingShape" mc:Ignorable="w14 w15 w16se wp14">
+<w:hdr xmlns:wpc="http://schemas.microsoft.com/office/word/2010/wordprocessingCanvas" xmlns:cx="http://schemas.microsoft.com/office/drawing/2014/chartex" xmlns:cx1="http://schemas.microsoft.com/office/drawing/2015/9/8/chartex" xmlns:cx2="http://schemas.microsoft.com/office/drawing/2015/10/21/chartex" xmlns:cx3="http://schemas.microsoft.com/office/drawing/2016/5/9/chartex" xmlns:cx4="http://schemas.microsoft.com/office/drawing/2016/5/10/chartex" xmlns:cx5="http://schemas.microsoft.com/office/drawing/2016/5/11/chartex" xmlns:cx6="http://schemas.microsoft.com/office/drawing/2016/5/12/chartex" xmlns:cx7="http://schemas.microsoft.com/office/drawing/2016/5/13/chartex" xmlns:cx8="http://schemas.microsoft.com/office/drawing/2016/5/14/chartex" xmlns:mc="http://schemas.openxmlformats.org/markup-compatibility/2006" xmlns:aink="http://schemas.microsoft.com/office/drawing/2016/ink" xmlns:am3d="http://schemas.microsoft.com/office/drawing/2017/model3d" xmlns:o="urn:schemas-microsoft-com:office:office" xmlns:r="http://schemas.openxmlformats.org/officeDocument/2006/relationships" xmlns:m="http://schemas.openxmlformats.org/officeDocument/2006/math" xmlns:v="urn:schemas-microsoft-com:vml" xmlns:wp14="http://schemas.microsoft.com/office/word/2010/wordprocessingDrawing" xmlns:wp="http://schemas.openxmlformats.org/drawingml/2006/wordprocessingDrawing" xmlns:w10="urn:schemas-microsoft-com:office:word" xmlns:w="http://schemas.openxmlformats.org/wordprocessingml/2006/main" xmlns:w14="http://schemas.microsoft.com/office/word/2010/wordml" xmlns:w15="http://schemas.microsoft.com/office/word/2012/wordml" xmlns:w16cid="http://schemas.microsoft.com/office/word/2016/wordml/cid" xmlns:w16se="http://schemas.microsoft.com/office/word/2015/wordml/symex" xmlns:wpg="http://schemas.microsoft.com/office/word/2010/wordprocessingGroup" xmlns:wpi="http://schemas.microsoft.com/office/word/2010/wordprocessingInk" xmlns:wne="http://schemas.microsoft.com/office/word/2006/wordml" xmlns:wps="http://schemas.microsoft.com/office/word/2010/wordprocessingShape" mc:Ignorable="w14 w15 w16se w16cid wp14">
   <w:p>
     <w:pPr>
       <w:pStyle w:val="Header"/>
@@ -17571,7 +15843,7 @@
           <w:rPr>
             <w:noProof/>
           </w:rPr>
-          <w:t>6</w:t>
+          <w:t>7</w:t>
         </w:r>
         <w:r>
           <w:rPr>
@@ -17591,7 +15863,7 @@
 </file>
 
 <file path=word/numbering.xml><?xml version="1.0" encoding="utf-8"?>
-<w:numbering xmlns:wpc="http://schemas.microsoft.com/office/word/2010/wordprocessingCanvas" xmlns:cx="http://schemas.microsoft.com/office/drawing/2014/chartex" xmlns:cx1="http://schemas.microsoft.com/office/drawing/2015/9/8/chartex" xmlns:mc="http://schemas.openxmlformats.org/markup-compatibility/2006" xmlns:o="urn:schemas-microsoft-com:office:office" xmlns:r="http://schemas.openxmlformats.org/officeDocument/2006/relationships" xmlns:m="http://schemas.openxmlformats.org/officeDocument/2006/math" xmlns:v="urn:schemas-microsoft-com:vml" xmlns:wp14="http://schemas.microsoft.com/office/word/2010/wordprocessingDrawing" xmlns:wp="http://schemas.openxmlformats.org/drawingml/2006/wordprocessingDrawing" xmlns:w10="urn:schemas-microsoft-com:office:word" xmlns:w="http://schemas.openxmlformats.org/wordprocessingml/2006/main" xmlns:w14="http://schemas.microsoft.com/office/word/2010/wordml" xmlns:w15="http://schemas.microsoft.com/office/word/2012/wordml" xmlns:w16se="http://schemas.microsoft.com/office/word/2015/wordml/symex" xmlns:wpg="http://schemas.microsoft.com/office/word/2010/wordprocessingGroup" xmlns:wpi="http://schemas.microsoft.com/office/word/2010/wordprocessingInk" xmlns:wne="http://schemas.microsoft.com/office/word/2006/wordml" xmlns:wps="http://schemas.microsoft.com/office/word/2010/wordprocessingShape" mc:Ignorable="w14 w15 w16se wp14">
+<w:numbering xmlns:wpc="http://schemas.microsoft.com/office/word/2010/wordprocessingCanvas" xmlns:cx="http://schemas.microsoft.com/office/drawing/2014/chartex" xmlns:cx1="http://schemas.microsoft.com/office/drawing/2015/9/8/chartex" xmlns:cx2="http://schemas.microsoft.com/office/drawing/2015/10/21/chartex" xmlns:cx3="http://schemas.microsoft.com/office/drawing/2016/5/9/chartex" xmlns:cx4="http://schemas.microsoft.com/office/drawing/2016/5/10/chartex" xmlns:cx5="http://schemas.microsoft.com/office/drawing/2016/5/11/chartex" xmlns:cx6="http://schemas.microsoft.com/office/drawing/2016/5/12/chartex" xmlns:cx7="http://schemas.microsoft.com/office/drawing/2016/5/13/chartex" xmlns:cx8="http://schemas.microsoft.com/office/drawing/2016/5/14/chartex" xmlns:mc="http://schemas.openxmlformats.org/markup-compatibility/2006" xmlns:aink="http://schemas.microsoft.com/office/drawing/2016/ink" xmlns:am3d="http://schemas.microsoft.com/office/drawing/2017/model3d" xmlns:o="urn:schemas-microsoft-com:office:office" xmlns:r="http://schemas.openxmlformats.org/officeDocument/2006/relationships" xmlns:m="http://schemas.openxmlformats.org/officeDocument/2006/math" xmlns:v="urn:schemas-microsoft-com:vml" xmlns:wp14="http://schemas.microsoft.com/office/word/2010/wordprocessingDrawing" xmlns:wp="http://schemas.openxmlformats.org/drawingml/2006/wordprocessingDrawing" xmlns:w10="urn:schemas-microsoft-com:office:word" xmlns:w="http://schemas.openxmlformats.org/wordprocessingml/2006/main" xmlns:w14="http://schemas.microsoft.com/office/word/2010/wordml" xmlns:w15="http://schemas.microsoft.com/office/word/2012/wordml" xmlns:w16cid="http://schemas.microsoft.com/office/word/2016/wordml/cid" xmlns:w16se="http://schemas.microsoft.com/office/word/2015/wordml/symex" xmlns:wpg="http://schemas.microsoft.com/office/word/2010/wordprocessingGroup" xmlns:wpi="http://schemas.microsoft.com/office/word/2010/wordprocessingInk" xmlns:wne="http://schemas.microsoft.com/office/word/2006/wordml" xmlns:wps="http://schemas.microsoft.com/office/word/2010/wordprocessingShape" mc:Ignorable="w14 w15 w16se w16cid wp14">
   <w:abstractNum w:abstractNumId="0" w15:restartNumberingAfterBreak="0">
     <w:nsid w:val="FFFFFFFE"/>
     <w:multiLevelType w:val="singleLevel"/>
@@ -20111,7 +18383,7 @@
 </file>
 
 <file path=word/people.xml><?xml version="1.0" encoding="utf-8"?>
-<w15:people xmlns:wpc="http://schemas.microsoft.com/office/word/2010/wordprocessingCanvas" xmlns:cx="http://schemas.microsoft.com/office/drawing/2014/chartex" xmlns:cx1="http://schemas.microsoft.com/office/drawing/2015/9/8/chartex" xmlns:mc="http://schemas.openxmlformats.org/markup-compatibility/2006" xmlns:o="urn:schemas-microsoft-com:office:office" xmlns:r="http://schemas.openxmlformats.org/officeDocument/2006/relationships" xmlns:m="http://schemas.openxmlformats.org/officeDocument/2006/math" xmlns:v="urn:schemas-microsoft-com:vml" xmlns:wp14="http://schemas.microsoft.com/office/word/2010/wordprocessingDrawing" xmlns:wp="http://schemas.openxmlformats.org/drawingml/2006/wordprocessingDrawing" xmlns:w10="urn:schemas-microsoft-com:office:word" xmlns:w="http://schemas.openxmlformats.org/wordprocessingml/2006/main" xmlns:w14="http://schemas.microsoft.com/office/word/2010/wordml" xmlns:w15="http://schemas.microsoft.com/office/word/2012/wordml" xmlns:w16se="http://schemas.microsoft.com/office/word/2015/wordml/symex" xmlns:wpg="http://schemas.microsoft.com/office/word/2010/wordprocessingGroup" xmlns:wpi="http://schemas.microsoft.com/office/word/2010/wordprocessingInk" xmlns:wne="http://schemas.microsoft.com/office/word/2006/wordml" xmlns:wps="http://schemas.microsoft.com/office/word/2010/wordprocessingShape" mc:Ignorable="w14 w15 w16se wp14">
+<w15:people xmlns:wpc="http://schemas.microsoft.com/office/word/2010/wordprocessingCanvas" xmlns:cx="http://schemas.microsoft.com/office/drawing/2014/chartex" xmlns:cx1="http://schemas.microsoft.com/office/drawing/2015/9/8/chartex" xmlns:cx2="http://schemas.microsoft.com/office/drawing/2015/10/21/chartex" xmlns:cx3="http://schemas.microsoft.com/office/drawing/2016/5/9/chartex" xmlns:cx4="http://schemas.microsoft.com/office/drawing/2016/5/10/chartex" xmlns:cx5="http://schemas.microsoft.com/office/drawing/2016/5/11/chartex" xmlns:cx6="http://schemas.microsoft.com/office/drawing/2016/5/12/chartex" xmlns:cx7="http://schemas.microsoft.com/office/drawing/2016/5/13/chartex" xmlns:cx8="http://schemas.microsoft.com/office/drawing/2016/5/14/chartex" xmlns:mc="http://schemas.openxmlformats.org/markup-compatibility/2006" xmlns:aink="http://schemas.microsoft.com/office/drawing/2016/ink" xmlns:am3d="http://schemas.microsoft.com/office/drawing/2017/model3d" xmlns:o="urn:schemas-microsoft-com:office:office" xmlns:r="http://schemas.openxmlformats.org/officeDocument/2006/relationships" xmlns:m="http://schemas.openxmlformats.org/officeDocument/2006/math" xmlns:v="urn:schemas-microsoft-com:vml" xmlns:wp14="http://schemas.microsoft.com/office/word/2010/wordprocessingDrawing" xmlns:wp="http://schemas.openxmlformats.org/drawingml/2006/wordprocessingDrawing" xmlns:w10="urn:schemas-microsoft-com:office:word" xmlns:w="http://schemas.openxmlformats.org/wordprocessingml/2006/main" xmlns:w14="http://schemas.microsoft.com/office/word/2010/wordml" xmlns:w15="http://schemas.microsoft.com/office/word/2012/wordml" xmlns:w16cid="http://schemas.microsoft.com/office/word/2016/wordml/cid" xmlns:w16se="http://schemas.microsoft.com/office/word/2015/wordml/symex" xmlns:wpg="http://schemas.microsoft.com/office/word/2010/wordprocessingGroup" xmlns:wpi="http://schemas.microsoft.com/office/word/2010/wordprocessingInk" xmlns:wne="http://schemas.microsoft.com/office/word/2006/wordml" xmlns:wps="http://schemas.microsoft.com/office/word/2010/wordprocessingShape" mc:Ignorable="w14 w15 w16se w16cid wp14">
   <w15:person w15:author="Prof. Dr. Peter Peinl">
     <w15:presenceInfo w15:providerId="None" w15:userId="Prof. Dr. Peter Peinl"/>
   </w15:person>
@@ -20122,7 +18394,7 @@
 </file>
 
 <file path=word/styles.xml><?xml version="1.0" encoding="utf-8"?>
-<w:styles xmlns:mc="http://schemas.openxmlformats.org/markup-compatibility/2006" xmlns:r="http://schemas.openxmlformats.org/officeDocument/2006/relationships" xmlns:w="http://schemas.openxmlformats.org/wordprocessingml/2006/main" xmlns:w14="http://schemas.microsoft.com/office/word/2010/wordml" xmlns:w15="http://schemas.microsoft.com/office/word/2012/wordml" xmlns:w16se="http://schemas.microsoft.com/office/word/2015/wordml/symex" mc:Ignorable="w14 w15 w16se">
+<w:styles xmlns:mc="http://schemas.openxmlformats.org/markup-compatibility/2006" xmlns:r="http://schemas.openxmlformats.org/officeDocument/2006/relationships" xmlns:w="http://schemas.openxmlformats.org/wordprocessingml/2006/main" xmlns:w14="http://schemas.microsoft.com/office/word/2010/wordml" xmlns:w15="http://schemas.microsoft.com/office/word/2012/wordml" xmlns:w16cid="http://schemas.microsoft.com/office/word/2016/wordml/cid" xmlns:w16se="http://schemas.microsoft.com/office/word/2015/wordml/symex" mc:Ignorable="w14 w15 w16se w16cid">
   <w:docDefaults>
     <w:rPrDefault>
       <w:rPr>
@@ -20132,7 +18404,7 @@
     </w:rPrDefault>
     <w:pPrDefault/>
   </w:docDefaults>
-  <w:latentStyles w:defLockedState="0" w:defUIPriority="0" w:defSemiHidden="0" w:defUnhideWhenUsed="0" w:defQFormat="0" w:count="371">
+  <w:latentStyles w:defLockedState="0" w:defUIPriority="0" w:defSemiHidden="0" w:defUnhideWhenUsed="0" w:defQFormat="0" w:count="375">
     <w:lsdException w:name="Normal" w:qFormat="1"/>
     <w:lsdException w:name="heading 1" w:qFormat="1"/>
     <w:lsdException w:name="heading 2" w:qFormat="1"/>
@@ -20232,7 +18504,6 @@
     <w:lsdException w:name="HTML Sample" w:semiHidden="1" w:unhideWhenUsed="1"/>
     <w:lsdException w:name="HTML Typewriter" w:semiHidden="1" w:unhideWhenUsed="1"/>
     <w:lsdException w:name="HTML Variable" w:semiHidden="1" w:unhideWhenUsed="1"/>
-    <w:lsdException w:name="Normal Table" w:semiHidden="1" w:unhideWhenUsed="1"/>
     <w:lsdException w:name="annotation subject" w:semiHidden="1" w:unhideWhenUsed="1"/>
     <w:lsdException w:name="No List" w:semiHidden="1" w:unhideWhenUsed="1"/>
     <w:lsdException w:name="Outline List 1" w:semiHidden="1" w:unhideWhenUsed="1"/>
@@ -20276,10 +18547,8 @@
     <w:lsdException w:name="Table Elegant" w:semiHidden="1" w:unhideWhenUsed="1"/>
     <w:lsdException w:name="Table Professional" w:semiHidden="1" w:unhideWhenUsed="1"/>
     <w:lsdException w:name="Table Subtle 1" w:semiHidden="1" w:unhideWhenUsed="1"/>
-    <w:lsdException w:name="Table Subtle 2" w:semiHidden="1" w:unhideWhenUsed="1"/>
     <w:lsdException w:name="Table Web 1" w:semiHidden="1" w:unhideWhenUsed="1"/>
     <w:lsdException w:name="Table Web 2" w:semiHidden="1" w:unhideWhenUsed="1"/>
-    <w:lsdException w:name="Table Web 3" w:semiHidden="1" w:unhideWhenUsed="1"/>
     <w:lsdException w:name="Balloon Text" w:semiHidden="1" w:unhideWhenUsed="1"/>
     <w:lsdException w:name="Table Theme" w:semiHidden="1" w:unhideWhenUsed="1"/>
     <w:lsdException w:name="Placeholder Text" w:semiHidden="1" w:uiPriority="99"/>
@@ -20497,6 +18766,10 @@
     <w:lsdException w:name="List Table 5 Dark Accent 6" w:uiPriority="50"/>
     <w:lsdException w:name="List Table 6 Colorful Accent 6" w:uiPriority="51"/>
     <w:lsdException w:name="List Table 7 Colorful Accent 6" w:uiPriority="52"/>
+    <w:lsdException w:name="Mention" w:semiHidden="1" w:uiPriority="99" w:unhideWhenUsed="1"/>
+    <w:lsdException w:name="Smart Hyperlink" w:semiHidden="1" w:uiPriority="99" w:unhideWhenUsed="1"/>
+    <w:lsdException w:name="Hashtag" w:semiHidden="1" w:uiPriority="99" w:unhideWhenUsed="1"/>
+    <w:lsdException w:name="Unresolved Mention" w:semiHidden="1" w:uiPriority="99" w:unhideWhenUsed="1"/>
   </w:latentStyles>
   <w:style w:type="paragraph" w:default="1" w:styleId="Normal">
     <w:name w:val="Normal"/>
@@ -20936,8 +19209,8 @@
       <w:u w:val="single"/>
     </w:rPr>
   </w:style>
-  <w:style w:type="character" w:customStyle="1" w:styleId="UnresolvedMention">
-    <w:name w:val="Unresolved Mention"/>
+  <w:style w:type="character" w:customStyle="1" w:styleId="UnresolvedMention1">
+    <w:name w:val="Unresolved Mention1"/>
     <w:basedOn w:val="DefaultParagraphFont"/>
     <w:uiPriority w:val="99"/>
     <w:semiHidden/>
@@ -21217,7 +19490,7 @@
 </file>
 
 <file path=customXml/itemProps1.xml><?xml version="1.0" encoding="utf-8"?>
-<ds:datastoreItem xmlns:ds="http://schemas.openxmlformats.org/officeDocument/2006/customXml" ds:itemID="{6D06F55D-6086-40DA-BBAB-A15439AC779E}">
+<ds:datastoreItem xmlns:ds="http://schemas.openxmlformats.org/officeDocument/2006/customXml" ds:itemID="{1C5D8C97-06B1-4570-BF29-AA7812B0D4C2}">
   <ds:schemaRefs>
     <ds:schemaRef ds:uri="http://schemas.openxmlformats.org/officeDocument/2006/bibliography"/>
   </ds:schemaRefs>

</xml_diff>

<commit_message>
Created a test for requirements
</commit_message>
<xml_diff>
--- a/doc/REQUIREMENTS.DOCX
+++ b/doc/REQUIREMENTS.DOCX
@@ -1,6 +1,6 @@
 
 <file path=word/document.xml><?xml version="1.0" encoding="utf-8"?>
-<w:document xmlns:wpc="http://schemas.microsoft.com/office/word/2010/wordprocessingCanvas" xmlns:cx="http://schemas.microsoft.com/office/drawing/2014/chartex" xmlns:cx1="http://schemas.microsoft.com/office/drawing/2015/9/8/chartex" xmlns:cx2="http://schemas.microsoft.com/office/drawing/2015/10/21/chartex" xmlns:cx3="http://schemas.microsoft.com/office/drawing/2016/5/9/chartex" xmlns:cx4="http://schemas.microsoft.com/office/drawing/2016/5/10/chartex" xmlns:cx5="http://schemas.microsoft.com/office/drawing/2016/5/11/chartex" xmlns:cx6="http://schemas.microsoft.com/office/drawing/2016/5/12/chartex" xmlns:cx7="http://schemas.microsoft.com/office/drawing/2016/5/13/chartex" xmlns:cx8="http://schemas.microsoft.com/office/drawing/2016/5/14/chartex" xmlns:mc="http://schemas.openxmlformats.org/markup-compatibility/2006" xmlns:aink="http://schemas.microsoft.com/office/drawing/2016/ink" xmlns:am3d="http://schemas.microsoft.com/office/drawing/2017/model3d" xmlns:o="urn:schemas-microsoft-com:office:office" xmlns:r="http://schemas.openxmlformats.org/officeDocument/2006/relationships" xmlns:m="http://schemas.openxmlformats.org/officeDocument/2006/math" xmlns:v="urn:schemas-microsoft-com:vml" xmlns:wp14="http://schemas.microsoft.com/office/word/2010/wordprocessingDrawing" xmlns:wp="http://schemas.openxmlformats.org/drawingml/2006/wordprocessingDrawing" xmlns:w10="urn:schemas-microsoft-com:office:word" xmlns:w="http://schemas.openxmlformats.org/wordprocessingml/2006/main" xmlns:w14="http://schemas.microsoft.com/office/word/2010/wordml" xmlns:w15="http://schemas.microsoft.com/office/word/2012/wordml" xmlns:w16cid="http://schemas.microsoft.com/office/word/2016/wordml/cid" xmlns:w16se="http://schemas.microsoft.com/office/word/2015/wordml/symex" xmlns:wpg="http://schemas.microsoft.com/office/word/2010/wordprocessingGroup" xmlns:wpi="http://schemas.microsoft.com/office/word/2010/wordprocessingInk" xmlns:wne="http://schemas.microsoft.com/office/word/2006/wordml" xmlns:wps="http://schemas.microsoft.com/office/word/2010/wordprocessingShape" mc:Ignorable="w14 w15 w16se w16cid wp14">
+<w:document xmlns:wpc="http://schemas.microsoft.com/office/word/2010/wordprocessingCanvas" xmlns:cx="http://schemas.microsoft.com/office/drawing/2014/chartex" xmlns:cx1="http://schemas.microsoft.com/office/drawing/2015/9/8/chartex" xmlns:mc="http://schemas.openxmlformats.org/markup-compatibility/2006" xmlns:o="urn:schemas-microsoft-com:office:office" xmlns:r="http://schemas.openxmlformats.org/officeDocument/2006/relationships" xmlns:m="http://schemas.openxmlformats.org/officeDocument/2006/math" xmlns:v="urn:schemas-microsoft-com:vml" xmlns:wp14="http://schemas.microsoft.com/office/word/2010/wordprocessingDrawing" xmlns:wp="http://schemas.openxmlformats.org/drawingml/2006/wordprocessingDrawing" xmlns:w10="urn:schemas-microsoft-com:office:word" xmlns:w="http://schemas.openxmlformats.org/wordprocessingml/2006/main" xmlns:w14="http://schemas.microsoft.com/office/word/2010/wordml" xmlns:w15="http://schemas.microsoft.com/office/word/2012/wordml" xmlns:w16se="http://schemas.microsoft.com/office/word/2015/wordml/symex" xmlns:wpg="http://schemas.microsoft.com/office/word/2010/wordprocessingGroup" xmlns:wpi="http://schemas.microsoft.com/office/word/2010/wordprocessingInk" xmlns:wne="http://schemas.microsoft.com/office/word/2006/wordml" xmlns:wps="http://schemas.microsoft.com/office/word/2010/wordprocessingShape" mc:Ignorable="w14 w15 w16se wp14">
   <w:body>
     <w:p>
       <w:pPr>
@@ -548,7 +548,7 @@
     </w:p>
     <w:p>
       <w:pPr>
-        <w:pStyle w:val="Heading1"/>
+        <w:pStyle w:val="berschrift1"/>
       </w:pPr>
       <w:r>
         <w:t>The FDBS layer</w:t>
@@ -562,7 +562,7 @@
     </w:p>
     <w:p>
       <w:pPr>
-        <w:pStyle w:val="ListParagraph"/>
+        <w:pStyle w:val="Listenabsatz"/>
         <w:numPr>
           <w:ilvl w:val="1"/>
           <w:numId w:val="21"/>
@@ -587,7 +587,7 @@
     </w:p>
     <w:p>
       <w:pPr>
-        <w:pStyle w:val="ListParagraph"/>
+        <w:pStyle w:val="Listenabsatz"/>
         <w:numPr>
           <w:ilvl w:val="1"/>
           <w:numId w:val="21"/>
@@ -667,7 +667,7 @@
     </w:p>
     <w:p>
       <w:pPr>
-        <w:pStyle w:val="ListParagraph"/>
+        <w:pStyle w:val="Listenabsatz"/>
         <w:numPr>
           <w:ilvl w:val="1"/>
           <w:numId w:val="21"/>
@@ -690,7 +690,7 @@
           </w:rPr>
           <w:id w:val="-2062242907"/>
           <w14:checkbox>
-            <w14:checked w14:val="0"/>
+            <w14:checked w14:val="1"/>
             <w14:checkedState w14:val="2612" w14:font="MS Gothic"/>
             <w14:uncheckedState w14:val="2610" w14:font="MS Gothic"/>
           </w14:checkbox>
@@ -704,7 +704,7 @@
               <w:szCs w:val="22"/>
               <w:lang w:val="en-US"/>
             </w:rPr>
-            <w:t>☐</w:t>
+            <w:t>☒</w:t>
           </w:r>
         </w:sdtContent>
       </w:sdt>
@@ -813,7 +813,7 @@
           </w:rPr>
           <w:id w:val="-811098832"/>
           <w14:checkbox>
-            <w14:checked w14:val="0"/>
+            <w14:checked w14:val="1"/>
             <w14:checkedState w14:val="2612" w14:font="MS Gothic"/>
             <w14:uncheckedState w14:val="2610" w14:font="MS Gothic"/>
           </w14:checkbox>
@@ -827,7 +827,7 @@
               <w:szCs w:val="22"/>
               <w:lang w:val="en-US"/>
             </w:rPr>
-            <w:t>☐</w:t>
+            <w:t>☒</w:t>
           </w:r>
         </w:sdtContent>
       </w:sdt>
@@ -850,7 +850,7 @@
           </w:rPr>
           <w:id w:val="-1382012870"/>
           <w14:checkbox>
-            <w14:checked w14:val="0"/>
+            <w14:checked w14:val="1"/>
             <w14:checkedState w14:val="2612" w14:font="MS Gothic"/>
             <w14:uncheckedState w14:val="2610" w14:font="MS Gothic"/>
           </w14:checkbox>
@@ -864,7 +864,7 @@
               <w:szCs w:val="22"/>
               <w:lang w:val="en-US"/>
             </w:rPr>
-            <w:t>☐</w:t>
+            <w:t>☒</w:t>
           </w:r>
         </w:sdtContent>
       </w:sdt>
@@ -887,7 +887,7 @@
           </w:rPr>
           <w:id w:val="-293611208"/>
           <w14:checkbox>
-            <w14:checked w14:val="0"/>
+            <w14:checked w14:val="1"/>
             <w14:checkedState w14:val="2612" w14:font="MS Gothic"/>
             <w14:uncheckedState w14:val="2610" w14:font="MS Gothic"/>
           </w14:checkbox>
@@ -901,7 +901,7 @@
               <w:szCs w:val="22"/>
               <w:lang w:val="en-US"/>
             </w:rPr>
-            <w:t>☐</w:t>
+            <w:t>☒</w:t>
           </w:r>
         </w:sdtContent>
       </w:sdt>
@@ -924,7 +924,7 @@
           </w:rPr>
           <w:id w:val="-1352411987"/>
           <w14:checkbox>
-            <w14:checked w14:val="0"/>
+            <w14:checked w14:val="1"/>
             <w14:checkedState w14:val="2612" w14:font="MS Gothic"/>
             <w14:uncheckedState w14:val="2610" w14:font="MS Gothic"/>
           </w14:checkbox>
@@ -938,7 +938,7 @@
               <w:szCs w:val="22"/>
               <w:lang w:val="en-US"/>
             </w:rPr>
-            <w:t>☐</w:t>
+            <w:t>☒</w:t>
           </w:r>
         </w:sdtContent>
       </w:sdt>
@@ -976,7 +976,7 @@
           </w:rPr>
           <w:id w:val="1974558687"/>
           <w14:checkbox>
-            <w14:checked w14:val="0"/>
+            <w14:checked w14:val="1"/>
             <w14:checkedState w14:val="2612" w14:font="MS Gothic"/>
             <w14:uncheckedState w14:val="2610" w14:font="MS Gothic"/>
           </w14:checkbox>
@@ -990,7 +990,7 @@
               <w:szCs w:val="22"/>
               <w:lang w:val="en-US"/>
             </w:rPr>
-            <w:t>☐</w:t>
+            <w:t>☒</w:t>
           </w:r>
         </w:sdtContent>
       </w:sdt>
@@ -1025,7 +1025,7 @@
     </w:p>
     <w:p>
       <w:pPr>
-        <w:pStyle w:val="ListParagraph"/>
+        <w:pStyle w:val="Listenabsatz"/>
         <w:numPr>
           <w:ilvl w:val="1"/>
           <w:numId w:val="21"/>
@@ -1048,7 +1048,7 @@
           </w:rPr>
           <w:id w:val="1019435919"/>
           <w14:checkbox>
-            <w14:checked w14:val="0"/>
+            <w14:checked w14:val="1"/>
             <w14:checkedState w14:val="2612" w14:font="MS Gothic"/>
             <w14:uncheckedState w14:val="2610" w14:font="MS Gothic"/>
           </w14:checkbox>
@@ -1062,7 +1062,7 @@
               <w:szCs w:val="22"/>
               <w:lang w:val="en-US"/>
             </w:rPr>
-            <w:t>☐</w:t>
+            <w:t>☒</w:t>
           </w:r>
         </w:sdtContent>
       </w:sdt>
@@ -1181,9 +1181,10 @@
         <w:t>.</w:t>
       </w:r>
     </w:p>
-    <w:p>
-      <w:pPr>
-        <w:pStyle w:val="ListParagraph"/>
+    <w:bookmarkStart w:id="0" w:name="OLE_LINK29"/>
+    <w:p>
+      <w:pPr>
+        <w:pStyle w:val="Listenabsatz"/>
         <w:numPr>
           <w:ilvl w:val="1"/>
           <w:numId w:val="21"/>
@@ -1261,9 +1262,10 @@
         <w:t>are not allowed.</w:t>
       </w:r>
     </w:p>
-    <w:p>
-      <w:pPr>
-        <w:pStyle w:val="ListParagraph"/>
+    <w:bookmarkEnd w:id="0"/>
+    <w:p>
+      <w:pPr>
+        <w:pStyle w:val="Listenabsatz"/>
         <w:numPr>
           <w:ilvl w:val="1"/>
           <w:numId w:val="21"/>
@@ -1389,7 +1391,7 @@
     </w:p>
     <w:p>
       <w:pPr>
-        <w:pStyle w:val="ListParagraph"/>
+        <w:pStyle w:val="Listenabsatz"/>
         <w:numPr>
           <w:ilvl w:val="2"/>
           <w:numId w:val="21"/>
@@ -1526,7 +1528,7 @@
     </w:p>
     <w:p>
       <w:pPr>
-        <w:pStyle w:val="ListParagraph"/>
+        <w:pStyle w:val="Listenabsatz"/>
         <w:numPr>
           <w:ilvl w:val="2"/>
           <w:numId w:val="21"/>
@@ -1692,7 +1694,7 @@
     </w:p>
     <w:p>
       <w:pPr>
-        <w:pStyle w:val="ListParagraph"/>
+        <w:pStyle w:val="Listenabsatz"/>
         <w:numPr>
           <w:ilvl w:val="2"/>
           <w:numId w:val="21"/>
@@ -1746,7 +1748,7 @@
     </w:p>
     <w:p>
       <w:pPr>
-        <w:pStyle w:val="Heading1"/>
+        <w:pStyle w:val="berschrift1"/>
       </w:pPr>
       <w:r>
         <w:t>The FDBS layer</w:t>
@@ -1760,7 +1762,7 @@
     </w:p>
     <w:p>
       <w:pPr>
-        <w:pStyle w:val="ListParagraph"/>
+        <w:pStyle w:val="Listenabsatz"/>
         <w:numPr>
           <w:ilvl w:val="1"/>
           <w:numId w:val="21"/>
@@ -1831,7 +1833,7 @@
     </w:p>
     <w:p>
       <w:pPr>
-        <w:pStyle w:val="ListParagraph"/>
+        <w:pStyle w:val="Listenabsatz"/>
         <w:numPr>
           <w:ilvl w:val="1"/>
           <w:numId w:val="21"/>
@@ -1858,7 +1860,7 @@
           </w:rPr>
           <w:id w:val="-1934504140"/>
           <w14:checkbox>
-            <w14:checked w14:val="0"/>
+            <w14:checked w14:val="1"/>
             <w14:checkedState w14:val="2612" w14:font="MS Gothic"/>
             <w14:uncheckedState w14:val="2610" w14:font="MS Gothic"/>
           </w14:checkbox>
@@ -1874,7 +1876,7 @@
               <w:szCs w:val="22"/>
               <w:lang w:val="en-US"/>
             </w:rPr>
-            <w:t>☐</w:t>
+            <w:t>☒</w:t>
           </w:r>
         </w:sdtContent>
       </w:sdt>
@@ -1969,7 +1971,7 @@
     </w:p>
     <w:p>
       <w:pPr>
-        <w:pStyle w:val="ListParagraph"/>
+        <w:pStyle w:val="Listenabsatz"/>
         <w:numPr>
           <w:ilvl w:val="2"/>
           <w:numId w:val="21"/>
@@ -2224,7 +2226,7 @@
     </w:p>
     <w:p>
       <w:pPr>
-        <w:pStyle w:val="ListParagraph"/>
+        <w:pStyle w:val="Listenabsatz"/>
         <w:numPr>
           <w:ilvl w:val="2"/>
           <w:numId w:val="21"/>
@@ -2308,7 +2310,7 @@
     </w:p>
     <w:p>
       <w:pPr>
-        <w:pStyle w:val="ListParagraph"/>
+        <w:pStyle w:val="Listenabsatz"/>
         <w:numPr>
           <w:ilvl w:val="2"/>
           <w:numId w:val="21"/>
@@ -2425,7 +2427,7 @@
     </w:p>
     <w:p>
       <w:pPr>
-        <w:pStyle w:val="ListParagraph"/>
+        <w:pStyle w:val="Listenabsatz"/>
         <w:numPr>
           <w:ilvl w:val="3"/>
           <w:numId w:val="21"/>
@@ -2451,7 +2453,7 @@
     </w:p>
     <w:p>
       <w:pPr>
-        <w:pStyle w:val="ListParagraph"/>
+        <w:pStyle w:val="Listenabsatz"/>
         <w:numPr>
           <w:ilvl w:val="3"/>
           <w:numId w:val="21"/>
@@ -2478,7 +2480,7 @@
     </w:p>
     <w:p>
       <w:pPr>
-        <w:pStyle w:val="ListParagraph"/>
+        <w:pStyle w:val="Listenabsatz"/>
         <w:numPr>
           <w:ilvl w:val="2"/>
           <w:numId w:val="21"/>
@@ -2560,7 +2562,7 @@
     </w:p>
     <w:p>
       <w:pPr>
-        <w:pStyle w:val="ListParagraph"/>
+        <w:pStyle w:val="Listenabsatz"/>
         <w:numPr>
           <w:ilvl w:val="2"/>
           <w:numId w:val="21"/>
@@ -2635,7 +2637,7 @@
     </w:p>
     <w:p>
       <w:pPr>
-        <w:pStyle w:val="ListParagraph"/>
+        <w:pStyle w:val="Listenabsatz"/>
         <w:numPr>
           <w:ilvl w:val="2"/>
           <w:numId w:val="21"/>
@@ -2792,7 +2794,7 @@
       <w:r>
         <w:br/>
       </w:r>
-      <w:bookmarkStart w:id="0" w:name="_Hlk491902211"/>
+      <w:bookmarkStart w:id="1" w:name="_Hlk491902211"/>
       <w:sdt>
         <w:sdtPr>
           <w:id w:val="-2075352472"/>
@@ -2815,7 +2817,7 @@
       <w:r>
         <w:t xml:space="preserve">list_of_boundaries </w:t>
       </w:r>
-      <w:bookmarkEnd w:id="0"/>
+      <w:bookmarkEnd w:id="1"/>
       <w:r>
         <w:t xml:space="preserve">::= </w:t>
       </w:r>
@@ -2828,7 +2830,7 @@
     </w:p>
     <w:p>
       <w:pPr>
-        <w:pStyle w:val="ListParagraph"/>
+        <w:pStyle w:val="Listenabsatz"/>
         <w:numPr>
           <w:ilvl w:val="3"/>
           <w:numId w:val="21"/>
@@ -2945,7 +2947,7 @@
         </w:rPr>
         <w:t xml:space="preserve"> However, </w:t>
       </w:r>
-      <w:commentRangeStart w:id="1"/>
+      <w:commentRangeStart w:id="2"/>
       <w:r>
         <w:rPr>
           <w:rFonts w:asciiTheme="minorHAnsi" w:hAnsiTheme="minorHAnsi" w:cstheme="minorHAnsi"/>
@@ -2955,12 +2957,12 @@
         </w:rPr>
         <w:t>there</w:t>
       </w:r>
-      <w:commentRangeEnd w:id="1"/>
-      <w:r>
-        <w:rPr>
-          <w:lang w:val="en-US"/>
-        </w:rPr>
-        <w:commentReference w:id="1"/>
+      <w:commentRangeEnd w:id="2"/>
+      <w:r>
+        <w:rPr>
+          <w:lang w:val="en-US"/>
+        </w:rPr>
+        <w:commentReference w:id="2"/>
       </w:r>
       <w:r>
         <w:rPr>
@@ -2974,7 +2976,7 @@
     </w:p>
     <w:p>
       <w:pPr>
-        <w:pStyle w:val="ListParagraph"/>
+        <w:pStyle w:val="Listenabsatz"/>
         <w:numPr>
           <w:ilvl w:val="3"/>
           <w:numId w:val="21"/>
@@ -3105,7 +3107,7 @@
     </w:p>
     <w:p>
       <w:pPr>
-        <w:pStyle w:val="ListParagraph"/>
+        <w:pStyle w:val="Listenabsatz"/>
         <w:numPr>
           <w:ilvl w:val="3"/>
           <w:numId w:val="21"/>
@@ -3248,7 +3250,7 @@
     </w:p>
     <w:p>
       <w:pPr>
-        <w:pStyle w:val="ListParagraph"/>
+        <w:pStyle w:val="Listenabsatz"/>
         <w:numPr>
           <w:ilvl w:val="3"/>
           <w:numId w:val="21"/>
@@ -3323,7 +3325,7 @@
     </w:p>
     <w:p>
       <w:pPr>
-        <w:pStyle w:val="ListParagraph"/>
+        <w:pStyle w:val="Listenabsatz"/>
         <w:tabs>
           <w:tab w:val="left" w:pos="-1620"/>
           <w:tab w:val="left" w:pos="780"/>
@@ -3483,7 +3485,7 @@
     </w:p>
     <w:p>
       <w:pPr>
-        <w:pStyle w:val="ListParagraph"/>
+        <w:pStyle w:val="Listenabsatz"/>
         <w:numPr>
           <w:ilvl w:val="1"/>
           <w:numId w:val="21"/>
@@ -3591,7 +3593,7 @@
     </w:p>
     <w:p>
       <w:pPr>
-        <w:pStyle w:val="ListParagraph"/>
+        <w:pStyle w:val="Listenabsatz"/>
         <w:numPr>
           <w:ilvl w:val="1"/>
           <w:numId w:val="21"/>
@@ -3618,7 +3620,7 @@
     </w:p>
     <w:p>
       <w:pPr>
-        <w:pStyle w:val="Heading1"/>
+        <w:pStyle w:val="berschrift1"/>
       </w:pPr>
       <w:r>
         <w:t>The FDBS layer</w:t>
@@ -3647,7 +3649,7 @@
     </w:p>
     <w:p>
       <w:pPr>
-        <w:pStyle w:val="ListParagraph"/>
+        <w:pStyle w:val="Listenabsatz"/>
         <w:numPr>
           <w:ilvl w:val="1"/>
           <w:numId w:val="21"/>
@@ -3913,7 +3915,7 @@
     </w:p>
     <w:p>
       <w:pPr>
-        <w:pStyle w:val="ListParagraph"/>
+        <w:pStyle w:val="Listenabsatz"/>
         <w:numPr>
           <w:ilvl w:val="1"/>
           <w:numId w:val="21"/>
@@ -4020,7 +4022,7 @@
     </w:p>
     <w:p>
       <w:pPr>
-        <w:pStyle w:val="ListParagraph"/>
+        <w:pStyle w:val="Listenabsatz"/>
         <w:numPr>
           <w:ilvl w:val="2"/>
           <w:numId w:val="21"/>
@@ -4072,7 +4074,7 @@
     </w:p>
     <w:p>
       <w:pPr>
-        <w:pStyle w:val="ListParagraph"/>
+        <w:pStyle w:val="Listenabsatz"/>
         <w:numPr>
           <w:ilvl w:val="2"/>
           <w:numId w:val="21"/>
@@ -4124,7 +4126,7 @@
     </w:p>
     <w:p>
       <w:pPr>
-        <w:pStyle w:val="ListParagraph"/>
+        <w:pStyle w:val="Listenabsatz"/>
         <w:numPr>
           <w:ilvl w:val="2"/>
           <w:numId w:val="21"/>
@@ -4202,7 +4204,7 @@
     </w:p>
     <w:p>
       <w:pPr>
-        <w:pStyle w:val="ListParagraph"/>
+        <w:pStyle w:val="Listenabsatz"/>
         <w:numPr>
           <w:ilvl w:val="2"/>
           <w:numId w:val="21"/>
@@ -4272,7 +4274,7 @@
     </w:p>
     <w:p>
       <w:pPr>
-        <w:pStyle w:val="ListParagraph"/>
+        <w:pStyle w:val="Listenabsatz"/>
         <w:numPr>
           <w:ilvl w:val="2"/>
           <w:numId w:val="21"/>
@@ -4324,7 +4326,7 @@
     </w:p>
     <w:p>
       <w:pPr>
-        <w:pStyle w:val="ListParagraph"/>
+        <w:pStyle w:val="Listenabsatz"/>
         <w:numPr>
           <w:ilvl w:val="1"/>
           <w:numId w:val="21"/>
@@ -4421,7 +4423,7 @@
     </w:p>
     <w:p>
       <w:pPr>
-        <w:pStyle w:val="ListParagraph"/>
+        <w:pStyle w:val="Listenabsatz"/>
         <w:numPr>
           <w:ilvl w:val="2"/>
           <w:numId w:val="21"/>
@@ -4475,7 +4477,7 @@
     </w:p>
     <w:p>
       <w:pPr>
-        <w:pStyle w:val="ListParagraph"/>
+        <w:pStyle w:val="Listenabsatz"/>
         <w:numPr>
           <w:ilvl w:val="2"/>
           <w:numId w:val="21"/>
@@ -4613,7 +4615,7 @@
     </w:p>
     <w:p>
       <w:pPr>
-        <w:pStyle w:val="ListParagraph"/>
+        <w:pStyle w:val="Listenabsatz"/>
         <w:numPr>
           <w:ilvl w:val="2"/>
           <w:numId w:val="21"/>
@@ -4748,7 +4750,7 @@
     </w:p>
     <w:p>
       <w:pPr>
-        <w:pStyle w:val="ListParagraph"/>
+        <w:pStyle w:val="Listenabsatz"/>
         <w:numPr>
           <w:ilvl w:val="2"/>
           <w:numId w:val="21"/>
@@ -4775,7 +4777,7 @@
     </w:p>
     <w:p>
       <w:pPr>
-        <w:pStyle w:val="ListParagraph"/>
+        <w:pStyle w:val="Listenabsatz"/>
         <w:numPr>
           <w:ilvl w:val="3"/>
           <w:numId w:val="21"/>
@@ -4801,7 +4803,7 @@
     </w:p>
     <w:p>
       <w:pPr>
-        <w:pStyle w:val="ListParagraph"/>
+        <w:pStyle w:val="Listenabsatz"/>
         <w:numPr>
           <w:ilvl w:val="3"/>
           <w:numId w:val="21"/>
@@ -4827,7 +4829,7 @@
     </w:p>
     <w:p>
       <w:pPr>
-        <w:pStyle w:val="ListParagraph"/>
+        <w:pStyle w:val="Listenabsatz"/>
         <w:numPr>
           <w:ilvl w:val="3"/>
           <w:numId w:val="21"/>
@@ -4863,7 +4865,7 @@
     </w:p>
     <w:p>
       <w:pPr>
-        <w:pStyle w:val="ListParagraph"/>
+        <w:pStyle w:val="Listenabsatz"/>
         <w:numPr>
           <w:ilvl w:val="1"/>
           <w:numId w:val="21"/>
@@ -5243,21 +5245,21 @@
       <w:r>
         <w:t xml:space="preserve"> SELECT table.attribute, {COUNT(*) | SUM(table.attribute)} FROM table </w:t>
       </w:r>
-      <w:commentRangeStart w:id="2"/>
+      <w:commentRangeStart w:id="3"/>
       <w:r>
         <w:rPr>
           <w:color w:val="7030A0"/>
         </w:rPr>
         <w:t xml:space="preserve">[fdbs-where-non-joins] </w:t>
       </w:r>
-      <w:commentRangeEnd w:id="2"/>
-      <w:r>
-        <w:rPr>
-          <w:rStyle w:val="CommentReference"/>
+      <w:commentRangeEnd w:id="3"/>
+      <w:r>
+        <w:rPr>
+          <w:rStyle w:val="Kommentarzeichen"/>
           <w:rFonts w:ascii="Times" w:hAnsi="Times" w:cs="Times New Roman"/>
           <w:lang w:val="de-DE"/>
         </w:rPr>
-        <w:commentReference w:id="2"/>
+        <w:commentReference w:id="3"/>
       </w:r>
       <w:r>
         <w:t>GROUP BY table.attribute</w:t>
@@ -5703,7 +5705,7 @@
     </w:p>
     <w:p>
       <w:pPr>
-        <w:pStyle w:val="ListParagraph"/>
+        <w:pStyle w:val="Listenabsatz"/>
         <w:numPr>
           <w:ilvl w:val="1"/>
           <w:numId w:val="21"/>
@@ -6166,7 +6168,7 @@
     </w:p>
     <w:p>
       <w:pPr>
-        <w:pStyle w:val="ListParagraph"/>
+        <w:pStyle w:val="Listenabsatz"/>
         <w:numPr>
           <w:ilvl w:val="2"/>
           <w:numId w:val="21"/>
@@ -6632,7 +6634,7 @@
     </w:p>
     <w:p>
       <w:pPr>
-        <w:pStyle w:val="ListParagraph"/>
+        <w:pStyle w:val="Listenabsatz"/>
         <w:numPr>
           <w:ilvl w:val="2"/>
           <w:numId w:val="26"/>
@@ -6684,7 +6686,7 @@
     </w:p>
     <w:p>
       <w:pPr>
-        <w:pStyle w:val="ListParagraph"/>
+        <w:pStyle w:val="Listenabsatz"/>
         <w:numPr>
           <w:ilvl w:val="2"/>
           <w:numId w:val="26"/>
@@ -6736,7 +6738,7 @@
     </w:p>
     <w:p>
       <w:pPr>
-        <w:pStyle w:val="ListParagraph"/>
+        <w:pStyle w:val="Listenabsatz"/>
         <w:numPr>
           <w:ilvl w:val="2"/>
           <w:numId w:val="26"/>
@@ -7188,7 +7190,7 @@
         </w:rPr>
         <w:t xml:space="preserve">on </w:t>
       </w:r>
-      <w:hyperlink r:id="rId11" w:history="1">
+      <w:hyperlink r:id="rId10" w:history="1">
         <w:r>
           <w:rPr>
             <w:rStyle w:val="Hyperlink"/>
@@ -7719,7 +7721,7 @@
     </w:p>
     <w:p>
       <w:pPr>
-        <w:pStyle w:val="ListParagraph"/>
+        <w:pStyle w:val="Listenabsatz"/>
         <w:numPr>
           <w:ilvl w:val="1"/>
           <w:numId w:val="21"/>
@@ -7984,22 +7986,22 @@
           </w:r>
         </w:sdtContent>
       </w:sdt>
-      <w:commentRangeStart w:id="3"/>
+      <w:commentRangeStart w:id="4"/>
       <w:r>
         <w:rPr>
           <w:lang w:val="en-US"/>
         </w:rPr>
         <w:t>WHERE</w:t>
       </w:r>
-      <w:commentRangeEnd w:id="3"/>
-      <w:r>
-        <w:rPr>
-          <w:rStyle w:val="CommentReference"/>
-          <w:rFonts w:asciiTheme="minorHAnsi" w:hAnsiTheme="minorHAnsi" w:cstheme="minorHAnsi"/>
-          <w:sz w:val="22"/>
-          <w:szCs w:val="22"/>
-        </w:rPr>
-        <w:commentReference w:id="3"/>
+      <w:commentRangeEnd w:id="4"/>
+      <w:r>
+        <w:rPr>
+          <w:rStyle w:val="Kommentarzeichen"/>
+          <w:rFonts w:asciiTheme="minorHAnsi" w:hAnsiTheme="minorHAnsi" w:cstheme="minorHAnsi"/>
+          <w:sz w:val="22"/>
+          <w:szCs w:val="22"/>
+        </w:rPr>
+        <w:commentReference w:id="4"/>
       </w:r>
       <w:r>
         <w:rPr>
@@ -8412,7 +8414,7 @@
           <w:lang w:val="en-GB"/>
         </w:rPr>
       </w:pPr>
-      <w:commentRangeStart w:id="4"/>
+      <w:commentRangeStart w:id="5"/>
       <w:r>
         <w:rPr>
           <w:rFonts w:asciiTheme="minorHAnsi" w:hAnsiTheme="minorHAnsi" w:cstheme="minorHAnsi"/>
@@ -8422,7 +8424,7 @@
         </w:rPr>
         <w:t>SELECT</w:t>
       </w:r>
-      <w:commentRangeEnd w:id="4"/>
+      <w:commentRangeEnd w:id="5"/>
       <w:r>
         <w:rPr>
           <w:rFonts w:asciiTheme="minorHAnsi" w:hAnsiTheme="minorHAnsi" w:cstheme="minorHAnsi"/>
@@ -8430,7 +8432,7 @@
           <w:szCs w:val="22"/>
           <w:lang w:val="en-GB"/>
         </w:rPr>
-        <w:commentReference w:id="4"/>
+        <w:commentReference w:id="5"/>
       </w:r>
       <w:r>
         <w:rPr>
@@ -9020,7 +9022,7 @@
     </w:p>
     <w:p>
       <w:pPr>
-        <w:pStyle w:val="ListParagraph"/>
+        <w:pStyle w:val="Listenabsatz"/>
         <w:numPr>
           <w:ilvl w:val="1"/>
           <w:numId w:val="21"/>
@@ -9318,7 +9320,7 @@
     </w:p>
     <w:p>
       <w:pPr>
-        <w:pStyle w:val="ListParagraph"/>
+        <w:pStyle w:val="Listenabsatz"/>
         <w:numPr>
           <w:ilvl w:val="1"/>
           <w:numId w:val="21"/>
@@ -9341,7 +9343,7 @@
     </w:p>
     <w:p>
       <w:pPr>
-        <w:pStyle w:val="ListParagraph"/>
+        <w:pStyle w:val="Listenabsatz"/>
         <w:numPr>
           <w:ilvl w:val="2"/>
           <w:numId w:val="21"/>
@@ -9399,7 +9401,7 @@
     </w:p>
     <w:p>
       <w:pPr>
-        <w:pStyle w:val="ListParagraph"/>
+        <w:pStyle w:val="Listenabsatz"/>
         <w:numPr>
           <w:ilvl w:val="2"/>
           <w:numId w:val="21"/>
@@ -9515,7 +9517,7 @@
     </w:p>
     <w:p>
       <w:pPr>
-        <w:pStyle w:val="Heading1"/>
+        <w:pStyle w:val="berschrift1"/>
       </w:pPr>
       <w:r>
         <w:t>The FDBS layer</w:t>
@@ -9563,7 +9565,7 @@
     </w:p>
     <w:p>
       <w:pPr>
-        <w:pStyle w:val="ListParagraph"/>
+        <w:pStyle w:val="Listenabsatz"/>
         <w:numPr>
           <w:ilvl w:val="1"/>
           <w:numId w:val="21"/>
@@ -9643,7 +9645,7 @@
     </w:p>
     <w:p>
       <w:pPr>
-        <w:pStyle w:val="ListParagraph"/>
+        <w:pStyle w:val="Listenabsatz"/>
         <w:numPr>
           <w:ilvl w:val="1"/>
           <w:numId w:val="21"/>
@@ -9699,15 +9701,15 @@
     </w:p>
     <w:p>
       <w:pPr>
-        <w:pStyle w:val="Heading1"/>
-      </w:pPr>
-      <w:bookmarkStart w:id="5" w:name="OLE_LINK3"/>
-      <w:bookmarkStart w:id="6" w:name="OLE_LINK4"/>
+        <w:pStyle w:val="berschrift1"/>
+      </w:pPr>
+      <w:bookmarkStart w:id="6" w:name="OLE_LINK3"/>
+      <w:bookmarkStart w:id="7" w:name="OLE_LINK4"/>
       <w:r>
         <w:t xml:space="preserve">A Federative DB catalogue </w:t>
       </w:r>
-      <w:bookmarkEnd w:id="5"/>
       <w:bookmarkEnd w:id="6"/>
+      <w:bookmarkEnd w:id="7"/>
       <w:r>
         <w:t xml:space="preserve">(management </w:t>
       </w:r>
@@ -9721,11 +9723,11 @@
         <w:t>the distribution schema)</w:t>
       </w:r>
     </w:p>
-    <w:bookmarkStart w:id="7" w:name="OLE_LINK1"/>
-    <w:bookmarkStart w:id="8" w:name="OLE_LINK2"/>
-    <w:p>
-      <w:pPr>
-        <w:pStyle w:val="ListParagraph"/>
+    <w:bookmarkStart w:id="8" w:name="OLE_LINK1"/>
+    <w:bookmarkStart w:id="9" w:name="OLE_LINK2"/>
+    <w:p>
+      <w:pPr>
+        <w:pStyle w:val="Listenabsatz"/>
         <w:numPr>
           <w:ilvl w:val="1"/>
           <w:numId w:val="21"/>
@@ -9814,8 +9816,8 @@
         </w:rPr>
         <w:t xml:space="preserve">required to describe the horizontal partitioning of global tables over the CDBSes </w:t>
       </w:r>
-      <w:bookmarkEnd w:id="7"/>
       <w:bookmarkEnd w:id="8"/>
+      <w:bookmarkEnd w:id="9"/>
       <w:r>
         <w:rPr>
           <w:rFonts w:asciiTheme="minorHAnsi" w:hAnsiTheme="minorHAnsi" w:cstheme="minorHAnsi"/>
@@ -9837,7 +9839,7 @@
     </w:p>
     <w:p>
       <w:pPr>
-        <w:pStyle w:val="ListParagraph"/>
+        <w:pStyle w:val="Listenabsatz"/>
         <w:numPr>
           <w:ilvl w:val="1"/>
           <w:numId w:val="21"/>
@@ -10081,7 +10083,7 @@
     </w:p>
     <w:p>
       <w:pPr>
-        <w:pStyle w:val="ListParagraph"/>
+        <w:pStyle w:val="Listenabsatz"/>
         <w:numPr>
           <w:ilvl w:val="2"/>
           <w:numId w:val="21"/>
@@ -10108,7 +10110,7 @@
     </w:p>
     <w:p>
       <w:pPr>
-        <w:pStyle w:val="ListParagraph"/>
+        <w:pStyle w:val="Listenabsatz"/>
         <w:numPr>
           <w:ilvl w:val="2"/>
           <w:numId w:val="21"/>
@@ -10122,9 +10124,9 @@
           <w:lang w:val="en-US"/>
         </w:rPr>
       </w:pPr>
-      <w:bookmarkStart w:id="9" w:name="OLE_LINK5"/>
-      <w:bookmarkStart w:id="10" w:name="OLE_LINK6"/>
-      <w:bookmarkStart w:id="11" w:name="OLE_LINK7"/>
+      <w:bookmarkStart w:id="10" w:name="OLE_LINK5"/>
+      <w:bookmarkStart w:id="11" w:name="OLE_LINK6"/>
+      <w:bookmarkStart w:id="12" w:name="OLE_LINK7"/>
       <w:r>
         <w:rPr>
           <w:rFonts w:asciiTheme="minorHAnsi" w:hAnsiTheme="minorHAnsi" w:cstheme="minorHAnsi"/>
@@ -10135,9 +10137,9 @@
         </w:rPr>
         <w:t xml:space="preserve">partitioned column </w:t>
       </w:r>
-      <w:bookmarkEnd w:id="9"/>
       <w:bookmarkEnd w:id="10"/>
       <w:bookmarkEnd w:id="11"/>
+      <w:bookmarkEnd w:id="12"/>
       <w:r>
         <w:rPr>
           <w:rFonts w:asciiTheme="minorHAnsi" w:hAnsiTheme="minorHAnsi" w:cstheme="minorHAnsi"/>
@@ -10151,7 +10153,7 @@
     </w:p>
     <w:p>
       <w:pPr>
-        <w:pStyle w:val="ListParagraph"/>
+        <w:pStyle w:val="Listenabsatz"/>
         <w:numPr>
           <w:ilvl w:val="2"/>
           <w:numId w:val="21"/>
@@ -10198,7 +10200,7 @@
     </w:p>
     <w:p>
       <w:pPr>
-        <w:pStyle w:val="ListParagraph"/>
+        <w:pStyle w:val="Listenabsatz"/>
         <w:numPr>
           <w:ilvl w:val="2"/>
           <w:numId w:val="21"/>
@@ -10225,7 +10227,7 @@
     </w:p>
     <w:p>
       <w:pPr>
-        <w:pStyle w:val="ListParagraph"/>
+        <w:pStyle w:val="Listenabsatz"/>
         <w:numPr>
           <w:ilvl w:val="2"/>
           <w:numId w:val="21"/>
@@ -10272,7 +10274,7 @@
     </w:p>
     <w:p>
       <w:pPr>
-        <w:pStyle w:val="ListParagraph"/>
+        <w:pStyle w:val="Listenabsatz"/>
         <w:numPr>
           <w:ilvl w:val="2"/>
           <w:numId w:val="21"/>
@@ -10444,7 +10446,7 @@
     </w:p>
     <w:p>
       <w:pPr>
-        <w:pStyle w:val="Heading1"/>
+        <w:pStyle w:val="berschrift1"/>
       </w:pPr>
       <w:r>
         <w:t>The FJDBC  interface : Overview of classes and methods</w:t>
@@ -10452,7 +10454,7 @@
     </w:p>
     <w:p>
       <w:pPr>
-        <w:pStyle w:val="ListParagraph"/>
+        <w:pStyle w:val="Listenabsatz"/>
         <w:numPr>
           <w:ilvl w:val="1"/>
           <w:numId w:val="21"/>
@@ -10516,7 +10518,7 @@
     </w:p>
     <w:p>
       <w:pPr>
-        <w:pStyle w:val="ListParagraph"/>
+        <w:pStyle w:val="Listenabsatz"/>
         <w:numPr>
           <w:ilvl w:val="1"/>
           <w:numId w:val="21"/>
@@ -10554,7 +10556,6 @@
           <w:noProof/>
           <w:sz w:val="22"/>
           <w:szCs w:val="22"/>
-          <w:lang w:val="en-US" w:eastAsia="en-US"/>
         </w:rPr>
         <w:lastRenderedPageBreak/>
         <mc:AlternateContent>
@@ -11698,7 +11699,7 @@
               </wp:inline>
             </w:drawing>
           </mc:Choice>
-          <mc:Fallback>
+          <mc:Fallback xmlns:w16cid="http://schemas.microsoft.com/office/word/2016/wordml/cid" xmlns:am3d="http://schemas.microsoft.com/office/drawing/2017/model3d" xmlns:aink="http://schemas.microsoft.com/office/drawing/2016/ink" xmlns:cx8="http://schemas.microsoft.com/office/drawing/2016/5/14/chartex" xmlns:cx7="http://schemas.microsoft.com/office/drawing/2016/5/13/chartex" xmlns:cx6="http://schemas.microsoft.com/office/drawing/2016/5/12/chartex" xmlns:cx5="http://schemas.microsoft.com/office/drawing/2016/5/11/chartex" xmlns:cx4="http://schemas.microsoft.com/office/drawing/2016/5/10/chartex" xmlns:cx3="http://schemas.microsoft.com/office/drawing/2016/5/9/chartex" xmlns:cx2="http://schemas.microsoft.com/office/drawing/2015/10/21/chartex">
             <w:pict>
               <v:group w14:anchorId="40E06701" id="Zeichenbereich 3" o:spid="_x0000_s1026" editas="canvas" style="width:468pt;height:215.5pt;mso-position-horizontal-relative:char;mso-position-vertical-relative:line" coordsize="59436,27362" o:gfxdata="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">
                 <v:shapetype id="_x0000_t75" coordsize="21600,21600" o:spt="75" o:preferrelative="t" path="m@4@5l@4@11@9@11@9@5xe" filled="f" stroked="f">
@@ -12041,7 +12042,7 @@
     </w:p>
     <w:p>
       <w:pPr>
-        <w:pStyle w:val="ListParagraph"/>
+        <w:pStyle w:val="Listenabsatz"/>
         <w:numPr>
           <w:ilvl w:val="1"/>
           <w:numId w:val="21"/>
@@ -12200,7 +12201,7 @@
     </w:p>
     <w:tbl>
       <w:tblPr>
-        <w:tblStyle w:val="TableGrid"/>
+        <w:tblStyle w:val="Tabellenraster"/>
         <w:tblW w:w="9493" w:type="dxa"/>
         <w:tblBorders>
           <w:top w:val="none" w:sz="0" w:space="0" w:color="auto"/>
@@ -12819,7 +12820,7 @@
     </w:p>
     <w:p>
       <w:pPr>
-        <w:pStyle w:val="Heading1"/>
+        <w:pStyle w:val="berschrift1"/>
       </w:pPr>
       <w:r>
         <w:t>Test a</w:t>
@@ -12938,7 +12939,7 @@
     </w:p>
     <w:p>
       <w:pPr>
-        <w:pStyle w:val="ListParagraph"/>
+        <w:pStyle w:val="Listenabsatz"/>
         <w:numPr>
           <w:ilvl w:val="1"/>
           <w:numId w:val="21"/>
@@ -13026,7 +13027,7 @@
     </w:p>
     <w:p>
       <w:pPr>
-        <w:pStyle w:val="ListParagraph"/>
+        <w:pStyle w:val="Listenabsatz"/>
         <w:numPr>
           <w:ilvl w:val="1"/>
           <w:numId w:val="21"/>
@@ -13097,7 +13098,7 @@
     </w:p>
     <w:p>
       <w:pPr>
-        <w:pStyle w:val="ListParagraph"/>
+        <w:pStyle w:val="Listenabsatz"/>
         <w:numPr>
           <w:ilvl w:val="1"/>
           <w:numId w:val="21"/>
@@ -13318,7 +13319,7 @@
     </w:p>
     <w:p>
       <w:pPr>
-        <w:pStyle w:val="ListParagraph"/>
+        <w:pStyle w:val="Listenabsatz"/>
         <w:numPr>
           <w:ilvl w:val="1"/>
           <w:numId w:val="21"/>
@@ -13416,7 +13417,7 @@
     </w:p>
     <w:p>
       <w:pPr>
-        <w:pStyle w:val="ListParagraph"/>
+        <w:pStyle w:val="Listenabsatz"/>
         <w:numPr>
           <w:ilvl w:val="1"/>
           <w:numId w:val="21"/>
@@ -13565,7 +13566,7 @@
     </w:p>
     <w:p>
       <w:pPr>
-        <w:pStyle w:val="Heading1"/>
+        <w:pStyle w:val="berschrift1"/>
       </w:pPr>
       <w:r>
         <w:t>Proto</w:t>
@@ -13591,7 +13592,7 @@
     </w:p>
     <w:p>
       <w:pPr>
-        <w:pStyle w:val="ListParagraph"/>
+        <w:pStyle w:val="Listenabsatz"/>
         <w:numPr>
           <w:ilvl w:val="1"/>
           <w:numId w:val="21"/>
@@ -13665,7 +13666,7 @@
     </w:p>
     <w:p>
       <w:pPr>
-        <w:pStyle w:val="ListParagraph"/>
+        <w:pStyle w:val="Listenabsatz"/>
         <w:numPr>
           <w:ilvl w:val="1"/>
           <w:numId w:val="21"/>
@@ -13694,7 +13695,7 @@
     </w:p>
     <w:p>
       <w:pPr>
-        <w:pStyle w:val="ListParagraph"/>
+        <w:pStyle w:val="Listenabsatz"/>
         <w:numPr>
           <w:ilvl w:val="1"/>
           <w:numId w:val="21"/>
@@ -13723,7 +13724,7 @@
     </w:p>
     <w:p>
       <w:pPr>
-        <w:pStyle w:val="ListParagraph"/>
+        <w:pStyle w:val="Listenabsatz"/>
         <w:numPr>
           <w:ilvl w:val="1"/>
           <w:numId w:val="21"/>
@@ -13944,7 +13945,7 @@
     </w:p>
     <w:p>
       <w:pPr>
-        <w:pStyle w:val="ListParagraph"/>
+        <w:pStyle w:val="Listenabsatz"/>
         <w:numPr>
           <w:ilvl w:val="1"/>
           <w:numId w:val="21"/>
@@ -14027,7 +14028,7 @@
     </w:p>
     <w:p>
       <w:pPr>
-        <w:pStyle w:val="Heading1"/>
+        <w:pStyle w:val="berschrift1"/>
       </w:pPr>
       <w:r>
         <w:t>Do</w:t>
@@ -14120,7 +14121,7 @@
     </w:p>
     <w:p>
       <w:pPr>
-        <w:pStyle w:val="ListParagraph"/>
+        <w:pStyle w:val="Listenabsatz"/>
         <w:numPr>
           <w:ilvl w:val="1"/>
           <w:numId w:val="21"/>
@@ -14194,7 +14195,7 @@
     </w:p>
     <w:p>
       <w:pPr>
-        <w:pStyle w:val="ListParagraph"/>
+        <w:pStyle w:val="Listenabsatz"/>
         <w:numPr>
           <w:ilvl w:val="1"/>
           <w:numId w:val="21"/>
@@ -14223,7 +14224,7 @@
     </w:p>
     <w:p>
       <w:pPr>
-        <w:pStyle w:val="ListParagraph"/>
+        <w:pStyle w:val="Listenabsatz"/>
         <w:numPr>
           <w:ilvl w:val="1"/>
           <w:numId w:val="21"/>
@@ -14260,7 +14261,7 @@
     </w:p>
     <w:p>
       <w:pPr>
-        <w:pStyle w:val="ListParagraph"/>
+        <w:pStyle w:val="Listenabsatz"/>
         <w:numPr>
           <w:ilvl w:val="2"/>
           <w:numId w:val="21"/>
@@ -14322,9 +14323,9 @@
         </w:rPr>
         <w:t xml:space="preserve"> </w:t>
       </w:r>
-      <w:bookmarkStart w:id="12" w:name="OLE_LINK8"/>
-      <w:bookmarkStart w:id="13" w:name="OLE_LINK9"/>
-      <w:bookmarkStart w:id="14" w:name="OLE_LINK10"/>
+      <w:bookmarkStart w:id="13" w:name="OLE_LINK8"/>
+      <w:bookmarkStart w:id="14" w:name="OLE_LINK9"/>
+      <w:bookmarkStart w:id="15" w:name="OLE_LINK10"/>
       <w:r>
         <w:rPr>
           <w:rFonts w:asciiTheme="minorHAnsi" w:hAnsiTheme="minorHAnsi" w:cstheme="minorHAnsi"/>
@@ -14335,9 +14336,9 @@
         </w:rPr>
         <w:t xml:space="preserve"> </w:t>
       </w:r>
-      <w:bookmarkEnd w:id="12"/>
       <w:bookmarkEnd w:id="13"/>
       <w:bookmarkEnd w:id="14"/>
+      <w:bookmarkEnd w:id="15"/>
       <w:r>
         <w:rPr>
           <w:rFonts w:asciiTheme="minorHAnsi" w:hAnsiTheme="minorHAnsi" w:cstheme="minorHAnsi"/>
@@ -14361,7 +14362,7 @@
     </w:p>
     <w:p>
       <w:pPr>
-        <w:pStyle w:val="ListParagraph"/>
+        <w:pStyle w:val="Listenabsatz"/>
         <w:numPr>
           <w:ilvl w:val="2"/>
           <w:numId w:val="21"/>
@@ -14405,9 +14406,9 @@
         </w:rPr>
         <w:t xml:space="preserve"> structure of the system, interaction among the </w:t>
       </w:r>
-      <w:bookmarkStart w:id="15" w:name="OLE_LINK19"/>
-      <w:bookmarkStart w:id="16" w:name="OLE_LINK20"/>
-      <w:bookmarkStart w:id="17" w:name="OLE_LINK21"/>
+      <w:bookmarkStart w:id="16" w:name="OLE_LINK19"/>
+      <w:bookmarkStart w:id="17" w:name="OLE_LINK20"/>
+      <w:bookmarkStart w:id="18" w:name="OLE_LINK21"/>
       <w:r>
         <w:rPr>
           <w:rFonts w:asciiTheme="minorHAnsi" w:hAnsiTheme="minorHAnsi" w:cstheme="minorHAnsi"/>
@@ -14417,9 +14418,9 @@
         </w:rPr>
         <w:t>components</w:t>
       </w:r>
-      <w:bookmarkEnd w:id="15"/>
       <w:bookmarkEnd w:id="16"/>
       <w:bookmarkEnd w:id="17"/>
+      <w:bookmarkEnd w:id="18"/>
       <w:r>
         <w:rPr>
           <w:rFonts w:asciiTheme="minorHAnsi" w:hAnsiTheme="minorHAnsi" w:cstheme="minorHAnsi"/>
@@ -14478,9 +14479,9 @@
         </w:rPr>
         <w:t xml:space="preserve">: </w:t>
       </w:r>
-      <w:bookmarkStart w:id="18" w:name="OLE_LINK24"/>
-      <w:bookmarkStart w:id="19" w:name="OLE_LINK25"/>
-      <w:bookmarkStart w:id="20" w:name="OLE_LINK26"/>
+      <w:bookmarkStart w:id="19" w:name="OLE_LINK24"/>
+      <w:bookmarkStart w:id="20" w:name="OLE_LINK25"/>
+      <w:bookmarkStart w:id="21" w:name="OLE_LINK26"/>
       <w:r>
         <w:rPr>
           <w:rFonts w:asciiTheme="minorHAnsi" w:hAnsiTheme="minorHAnsi" w:cstheme="minorHAnsi"/>
@@ -14491,13 +14492,13 @@
         </w:rPr>
         <w:t>Imam</w:t>
       </w:r>
-      <w:bookmarkEnd w:id="18"/>
       <w:bookmarkEnd w:id="19"/>
       <w:bookmarkEnd w:id="20"/>
-    </w:p>
-    <w:p>
-      <w:pPr>
-        <w:pStyle w:val="ListParagraph"/>
+      <w:bookmarkEnd w:id="21"/>
+    </w:p>
+    <w:p>
+      <w:pPr>
+        <w:pStyle w:val="Listenabsatz"/>
         <w:numPr>
           <w:ilvl w:val="1"/>
           <w:numId w:val="21"/>
@@ -14580,7 +14581,7 @@
     </w:p>
     <w:p>
       <w:pPr>
-        <w:pStyle w:val="ListParagraph"/>
+        <w:pStyle w:val="Listenabsatz"/>
         <w:numPr>
           <w:ilvl w:val="2"/>
           <w:numId w:val="21"/>
@@ -14651,11 +14652,11 @@
         </w:rPr>
         <w:t xml:space="preserve">es. </w:t>
       </w:r>
-      <w:bookmarkStart w:id="21" w:name="OLE_LINK11"/>
-      <w:bookmarkStart w:id="22" w:name="OLE_LINK12"/>
-      <w:bookmarkStart w:id="23" w:name="OLE_LINK13"/>
-      <w:bookmarkStart w:id="24" w:name="OLE_LINK22"/>
-      <w:bookmarkStart w:id="25" w:name="OLE_LINK23"/>
+      <w:bookmarkStart w:id="22" w:name="OLE_LINK22"/>
+      <w:bookmarkStart w:id="23" w:name="OLE_LINK23"/>
+      <w:bookmarkStart w:id="24" w:name="OLE_LINK11"/>
+      <w:bookmarkStart w:id="25" w:name="OLE_LINK12"/>
+      <w:bookmarkStart w:id="26" w:name="OLE_LINK13"/>
       <w:r>
         <w:rPr>
           <w:rFonts w:asciiTheme="minorHAnsi" w:hAnsiTheme="minorHAnsi" w:cstheme="minorHAnsi"/>
@@ -14665,9 +14666,22 @@
           <w:lang w:val="en-US"/>
         </w:rPr>
         <w:t>Anfilov</w:t>
+      </w:r>
+      <w:bookmarkEnd w:id="22"/>
+      <w:bookmarkEnd w:id="23"/>
+      <w:r>
+        <w:rPr>
+          <w:rFonts w:asciiTheme="minorHAnsi" w:hAnsiTheme="minorHAnsi" w:cstheme="minorHAnsi"/>
+          <w:color w:val="ED7D31" w:themeColor="accent2"/>
+          <w:sz w:val="22"/>
+          <w:szCs w:val="22"/>
+          <w:lang w:val="en-US"/>
+        </w:rPr>
+        <w:t xml:space="preserve">: </w:t>
       </w:r>
       <w:bookmarkEnd w:id="24"/>
       <w:bookmarkEnd w:id="25"/>
+      <w:bookmarkEnd w:id="26"/>
       <w:r>
         <w:rPr>
           <w:rFonts w:asciiTheme="minorHAnsi" w:hAnsiTheme="minorHAnsi" w:cstheme="minorHAnsi"/>
@@ -14676,11 +14690,8 @@
           <w:szCs w:val="22"/>
           <w:lang w:val="en-US"/>
         </w:rPr>
-        <w:t xml:space="preserve">: </w:t>
-      </w:r>
-      <w:bookmarkEnd w:id="21"/>
-      <w:bookmarkEnd w:id="22"/>
-      <w:bookmarkEnd w:id="23"/>
+        <w:t xml:space="preserve">the </w:t>
+      </w:r>
       <w:r>
         <w:rPr>
           <w:rFonts w:asciiTheme="minorHAnsi" w:hAnsiTheme="minorHAnsi" w:cstheme="minorHAnsi"/>
@@ -14689,7 +14700,7 @@
           <w:szCs w:val="22"/>
           <w:lang w:val="en-US"/>
         </w:rPr>
-        <w:t xml:space="preserve">the </w:t>
+        <w:t>“</w:t>
       </w:r>
       <w:r>
         <w:rPr>
@@ -14699,7 +14710,7 @@
           <w:szCs w:val="22"/>
           <w:lang w:val="en-US"/>
         </w:rPr>
-        <w:t>“</w:t>
+        <w:t>problem</w:t>
       </w:r>
       <w:r>
         <w:rPr>
@@ -14709,7 +14720,7 @@
           <w:szCs w:val="22"/>
           <w:lang w:val="en-US"/>
         </w:rPr>
-        <w:t>problem</w:t>
+        <w:t>” to solve</w:t>
       </w:r>
       <w:r>
         <w:rPr>
@@ -14719,7 +14730,7 @@
           <w:szCs w:val="22"/>
           <w:lang w:val="en-US"/>
         </w:rPr>
-        <w:t>” to solve</w:t>
+        <w:t xml:space="preserve"> with CREATE TABLE</w:t>
       </w:r>
       <w:r>
         <w:rPr>
@@ -14729,7 +14740,7 @@
           <w:szCs w:val="22"/>
           <w:lang w:val="en-US"/>
         </w:rPr>
-        <w:t xml:space="preserve"> with CREATE TABLE</w:t>
+        <w:t xml:space="preserve"> was </w:t>
       </w:r>
       <w:r>
         <w:rPr>
@@ -14739,7 +14750,7 @@
           <w:szCs w:val="22"/>
           <w:lang w:val="en-US"/>
         </w:rPr>
-        <w:t xml:space="preserve"> was </w:t>
+        <w:t xml:space="preserve">to program the logic of new constraints for partitioning </w:t>
       </w:r>
       <w:r>
         <w:rPr>
@@ -14749,7 +14760,7 @@
           <w:szCs w:val="22"/>
           <w:lang w:val="en-US"/>
         </w:rPr>
-        <w:t xml:space="preserve">to program the logic of new constraints for partitioning </w:t>
+        <w:t xml:space="preserve">the table, </w:t>
       </w:r>
       <w:r>
         <w:rPr>
@@ -14759,7 +14770,7 @@
           <w:szCs w:val="22"/>
           <w:lang w:val="en-US"/>
         </w:rPr>
-        <w:t xml:space="preserve">the table, </w:t>
+        <w:t>that were not part of the initial CREATE</w:t>
       </w:r>
       <w:r>
         <w:rPr>
@@ -14769,7 +14780,7 @@
           <w:szCs w:val="22"/>
           <w:lang w:val="en-US"/>
         </w:rPr>
-        <w:t>that were not part of the initial CREATE</w:t>
+        <w:t>. Though it was not a problem in terms of coding</w:t>
       </w:r>
       <w:r>
         <w:rPr>
@@ -14779,22 +14790,12 @@
           <w:szCs w:val="22"/>
           <w:lang w:val="en-US"/>
         </w:rPr>
-        <w:t>. Though it was not a problem in terms of coding</w:t>
-      </w:r>
-      <w:r>
-        <w:rPr>
-          <w:rFonts w:asciiTheme="minorHAnsi" w:hAnsiTheme="minorHAnsi" w:cstheme="minorHAnsi"/>
-          <w:color w:val="ED7D31" w:themeColor="accent2"/>
-          <w:sz w:val="22"/>
-          <w:szCs w:val="22"/>
-          <w:lang w:val="en-US"/>
-        </w:rPr>
         <w:t>.</w:t>
       </w:r>
     </w:p>
     <w:p>
       <w:pPr>
-        <w:pStyle w:val="ListParagraph"/>
+        <w:pStyle w:val="Listenabsatz"/>
         <w:numPr>
           <w:ilvl w:val="3"/>
           <w:numId w:val="21"/>
@@ -14824,7 +14825,7 @@
     </w:p>
     <w:p>
       <w:pPr>
-        <w:pStyle w:val="ListParagraph"/>
+        <w:pStyle w:val="Listenabsatz"/>
         <w:numPr>
           <w:ilvl w:val="2"/>
           <w:numId w:val="21"/>
@@ -14841,8 +14842,8 @@
           <w:lang w:val="en-US"/>
         </w:rPr>
       </w:pPr>
-      <w:bookmarkStart w:id="26" w:name="OLE_LINK27"/>
-      <w:bookmarkStart w:id="27" w:name="OLE_LINK28"/>
+      <w:bookmarkStart w:id="27" w:name="OLE_LINK27"/>
+      <w:bookmarkStart w:id="28" w:name="OLE_LINK28"/>
       <w:r>
         <w:rPr>
           <w:rFonts w:asciiTheme="minorHAnsi" w:hAnsiTheme="minorHAnsi" w:cstheme="minorHAnsi"/>
@@ -14862,11 +14863,11 @@
         <w:t>describing:</w:t>
       </w:r>
     </w:p>
-    <w:bookmarkEnd w:id="26"/>
     <w:bookmarkEnd w:id="27"/>
-    <w:p>
-      <w:pPr>
-        <w:pStyle w:val="ListParagraph"/>
+    <w:bookmarkEnd w:id="28"/>
+    <w:p>
+      <w:pPr>
+        <w:pStyle w:val="Listenabsatz"/>
         <w:numPr>
           <w:ilvl w:val="3"/>
           <w:numId w:val="21"/>
@@ -14892,8 +14893,8 @@
         </w:rPr>
         <w:t xml:space="preserve">the handling of federative constraints, </w:t>
       </w:r>
-      <w:bookmarkStart w:id="28" w:name="OLE_LINK14"/>
-      <w:bookmarkStart w:id="29" w:name="OLE_LINK15"/>
+      <w:bookmarkStart w:id="29" w:name="OLE_LINK14"/>
+      <w:bookmarkStart w:id="30" w:name="OLE_LINK15"/>
       <w:r>
         <w:rPr>
           <w:rFonts w:asciiTheme="minorHAnsi" w:hAnsiTheme="minorHAnsi" w:cstheme="minorHAnsi"/>
@@ -14915,11 +14916,11 @@
         <w:t xml:space="preserve"> </w:t>
       </w:r>
     </w:p>
-    <w:bookmarkEnd w:id="28"/>
     <w:bookmarkEnd w:id="29"/>
-    <w:p>
-      <w:pPr>
-        <w:pStyle w:val="ListParagraph"/>
+    <w:bookmarkEnd w:id="30"/>
+    <w:p>
+      <w:pPr>
+        <w:pStyle w:val="Listenabsatz"/>
         <w:numPr>
           <w:ilvl w:val="3"/>
           <w:numId w:val="21"/>
@@ -14945,9 +14946,9 @@
         </w:rPr>
         <w:t xml:space="preserve">the decomposition of queries, </w:t>
       </w:r>
-      <w:bookmarkStart w:id="30" w:name="OLE_LINK16"/>
-      <w:bookmarkStart w:id="31" w:name="OLE_LINK17"/>
-      <w:bookmarkStart w:id="32" w:name="OLE_LINK18"/>
+      <w:bookmarkStart w:id="31" w:name="OLE_LINK16"/>
+      <w:bookmarkStart w:id="32" w:name="OLE_LINK17"/>
+      <w:bookmarkStart w:id="33" w:name="OLE_LINK18"/>
       <w:r>
         <w:rPr>
           <w:rFonts w:asciiTheme="minorHAnsi" w:hAnsiTheme="minorHAnsi" w:cstheme="minorHAnsi"/>
@@ -14958,9 +14959,9 @@
         </w:rPr>
         <w:t>Anfilov</w:t>
       </w:r>
-      <w:bookmarkEnd w:id="30"/>
       <w:bookmarkEnd w:id="31"/>
       <w:bookmarkEnd w:id="32"/>
+      <w:bookmarkEnd w:id="33"/>
       <w:r>
         <w:rPr>
           <w:rFonts w:asciiTheme="minorHAnsi" w:hAnsiTheme="minorHAnsi" w:cstheme="minorHAnsi"/>
@@ -14984,7 +14985,7 @@
     </w:p>
     <w:p>
       <w:pPr>
-        <w:pStyle w:val="ListParagraph"/>
+        <w:pStyle w:val="Listenabsatz"/>
         <w:numPr>
           <w:ilvl w:val="3"/>
           <w:numId w:val="21"/>
@@ -15020,8 +15021,6 @@
         </w:rPr>
         <w:t>??? have we really implemented?</w:t>
       </w:r>
-      <w:bookmarkStart w:id="33" w:name="_GoBack"/>
-      <w:bookmarkEnd w:id="33"/>
     </w:p>
     <w:p>
       <w:pPr>
@@ -15114,7 +15113,7 @@
     </w:p>
     <w:p>
       <w:pPr>
-        <w:pStyle w:val="ListParagraph"/>
+        <w:pStyle w:val="Listenabsatz"/>
         <w:numPr>
           <w:ilvl w:val="1"/>
           <w:numId w:val="21"/>
@@ -15170,7 +15169,7 @@
     </w:p>
     <w:p>
       <w:pPr>
-        <w:pStyle w:val="ListParagraph"/>
+        <w:pStyle w:val="Listenabsatz"/>
         <w:numPr>
           <w:ilvl w:val="1"/>
           <w:numId w:val="21"/>
@@ -15418,8 +15417,8 @@
       </w:r>
     </w:p>
     <w:sectPr>
-      <w:headerReference w:type="default" r:id="rId12"/>
-      <w:footerReference w:type="default" r:id="rId13"/>
+      <w:headerReference w:type="default" r:id="rId11"/>
+      <w:footerReference w:type="default" r:id="rId12"/>
       <w:pgSz w:w="11907" w:h="16840"/>
       <w:pgMar w:top="851" w:right="1021" w:bottom="993" w:left="1418" w:header="284" w:footer="624" w:gutter="0"/>
       <w:cols w:space="720"/>
@@ -15430,18 +15429,18 @@
 </file>
 
 <file path=word/comments.xml><?xml version="1.0" encoding="utf-8"?>
-<w:comments xmlns:wpc="http://schemas.microsoft.com/office/word/2010/wordprocessingCanvas" xmlns:cx="http://schemas.microsoft.com/office/drawing/2014/chartex" xmlns:cx1="http://schemas.microsoft.com/office/drawing/2015/9/8/chartex" xmlns:cx2="http://schemas.microsoft.com/office/drawing/2015/10/21/chartex" xmlns:cx3="http://schemas.microsoft.com/office/drawing/2016/5/9/chartex" xmlns:cx4="http://schemas.microsoft.com/office/drawing/2016/5/10/chartex" xmlns:cx5="http://schemas.microsoft.com/office/drawing/2016/5/11/chartex" xmlns:cx6="http://schemas.microsoft.com/office/drawing/2016/5/12/chartex" xmlns:cx7="http://schemas.microsoft.com/office/drawing/2016/5/13/chartex" xmlns:cx8="http://schemas.microsoft.com/office/drawing/2016/5/14/chartex" xmlns:mc="http://schemas.openxmlformats.org/markup-compatibility/2006" xmlns:aink="http://schemas.microsoft.com/office/drawing/2016/ink" xmlns:am3d="http://schemas.microsoft.com/office/drawing/2017/model3d" xmlns:o="urn:schemas-microsoft-com:office:office" xmlns:r="http://schemas.openxmlformats.org/officeDocument/2006/relationships" xmlns:m="http://schemas.openxmlformats.org/officeDocument/2006/math" xmlns:v="urn:schemas-microsoft-com:vml" xmlns:wp14="http://schemas.microsoft.com/office/word/2010/wordprocessingDrawing" xmlns:wp="http://schemas.openxmlformats.org/drawingml/2006/wordprocessingDrawing" xmlns:w10="urn:schemas-microsoft-com:office:word" xmlns:w="http://schemas.openxmlformats.org/wordprocessingml/2006/main" xmlns:w14="http://schemas.microsoft.com/office/word/2010/wordml" xmlns:w15="http://schemas.microsoft.com/office/word/2012/wordml" xmlns:w16cid="http://schemas.microsoft.com/office/word/2016/wordml/cid" xmlns:w16se="http://schemas.microsoft.com/office/word/2015/wordml/symex" xmlns:wpg="http://schemas.microsoft.com/office/word/2010/wordprocessingGroup" xmlns:wpi="http://schemas.microsoft.com/office/word/2010/wordprocessingInk" xmlns:wne="http://schemas.microsoft.com/office/word/2006/wordml" xmlns:wps="http://schemas.microsoft.com/office/word/2010/wordprocessingShape" mc:Ignorable="w14 w15 w16se w16cid wp14">
-  <w:comment w:id="1" w:author="Prof. Dr. Peter Peinl" w:date="2017-08-19T18:38:00Z" w:initials="PDPP">
-    <w:p>
-      <w:pPr>
-        <w:pStyle w:val="CommentText"/>
-        <w:rPr>
-          <w:lang w:val="en-US"/>
-        </w:rPr>
-      </w:pPr>
-      <w:r>
-        <w:rPr>
-          <w:rStyle w:val="CommentReference"/>
+<w:comments xmlns:wpc="http://schemas.microsoft.com/office/word/2010/wordprocessingCanvas" xmlns:cx="http://schemas.microsoft.com/office/drawing/2014/chartex" xmlns:cx1="http://schemas.microsoft.com/office/drawing/2015/9/8/chartex" xmlns:mc="http://schemas.openxmlformats.org/markup-compatibility/2006" xmlns:o="urn:schemas-microsoft-com:office:office" xmlns:r="http://schemas.openxmlformats.org/officeDocument/2006/relationships" xmlns:m="http://schemas.openxmlformats.org/officeDocument/2006/math" xmlns:v="urn:schemas-microsoft-com:vml" xmlns:wp14="http://schemas.microsoft.com/office/word/2010/wordprocessingDrawing" xmlns:wp="http://schemas.openxmlformats.org/drawingml/2006/wordprocessingDrawing" xmlns:w10="urn:schemas-microsoft-com:office:word" xmlns:w="http://schemas.openxmlformats.org/wordprocessingml/2006/main" xmlns:w14="http://schemas.microsoft.com/office/word/2010/wordml" xmlns:w15="http://schemas.microsoft.com/office/word/2012/wordml" xmlns:w16se="http://schemas.microsoft.com/office/word/2015/wordml/symex" xmlns:wpg="http://schemas.microsoft.com/office/word/2010/wordprocessingGroup" xmlns:wpi="http://schemas.microsoft.com/office/word/2010/wordprocessingInk" xmlns:wne="http://schemas.microsoft.com/office/word/2006/wordml" xmlns:wps="http://schemas.microsoft.com/office/word/2010/wordprocessingShape" mc:Ignorable="w14 w15 w16se wp14">
+  <w:comment w:id="2" w:author="Prof. Dr. Peter Peinl" w:date="2017-08-19T18:38:00Z" w:initials="PDPP">
+    <w:p>
+      <w:pPr>
+        <w:pStyle w:val="Kommentartext"/>
+        <w:rPr>
+          <w:lang w:val="en-US"/>
+        </w:rPr>
+      </w:pPr>
+      <w:r>
+        <w:rPr>
+          <w:rStyle w:val="Kommentarzeichen"/>
         </w:rPr>
         <w:annotationRef/>
       </w:r>
@@ -15463,17 +15462,17 @@
       </w:r>
     </w:p>
   </w:comment>
-  <w:comment w:id="2" w:author="Aleksandr Anfilov" w:date="2017-09-03T13:26:00Z" w:initials="AA">
-    <w:p>
-      <w:pPr>
-        <w:pStyle w:val="CommentText"/>
-        <w:rPr>
-          <w:lang w:val="en-US"/>
-        </w:rPr>
-      </w:pPr>
-      <w:r>
-        <w:rPr>
-          <w:rStyle w:val="CommentReference"/>
+  <w:comment w:id="3" w:author="Aleksandr Anfilov" w:date="2017-09-03T13:26:00Z" w:initials="AA">
+    <w:p>
+      <w:pPr>
+        <w:pStyle w:val="Kommentartext"/>
+        <w:rPr>
+          <w:lang w:val="en-US"/>
+        </w:rPr>
+      </w:pPr>
+      <w:r>
+        <w:rPr>
+          <w:rStyle w:val="Kommentarzeichen"/>
         </w:rPr>
         <w:annotationRef/>
       </w:r>
@@ -15491,10 +15490,10 @@
       </w:r>
     </w:p>
   </w:comment>
-  <w:comment w:id="3" w:author="Prof. Dr. Peter Peinl" w:date="2017-08-19T18:37:00Z" w:initials="PDPP">
-    <w:p>
-      <w:pPr>
-        <w:pStyle w:val="CommentText"/>
+  <w:comment w:id="4" w:author="Prof. Dr. Peter Peinl" w:date="2017-08-19T18:37:00Z" w:initials="PDPP">
+    <w:p>
+      <w:pPr>
+        <w:pStyle w:val="Kommentartext"/>
         <w:rPr>
           <w:color w:val="0070C0"/>
           <w:lang w:val="en-US"/>
@@ -15502,7 +15501,7 @@
       </w:pPr>
       <w:r>
         <w:rPr>
-          <w:rStyle w:val="CommentReference"/>
+          <w:rStyle w:val="Kommentarzeichen"/>
         </w:rPr>
         <w:annotationRef/>
       </w:r>
@@ -15516,10 +15515,10 @@
       </w:r>
     </w:p>
   </w:comment>
-  <w:comment w:id="4" w:author="Prof. Dr. Peter Peinl" w:date="2017-08-31T14:56:00Z" w:initials="PDPP">
-    <w:p>
-      <w:pPr>
-        <w:pStyle w:val="CommentText"/>
+  <w:comment w:id="5" w:author="Prof. Dr. Peter Peinl" w:date="2017-08-31T14:56:00Z" w:initials="PDPP">
+    <w:p>
+      <w:pPr>
+        <w:pStyle w:val="Kommentartext"/>
         <w:rPr>
           <w:noProof/>
           <w:lang w:val="en-US"/>
@@ -15527,7 +15526,7 @@
       </w:pPr>
       <w:r>
         <w:rPr>
-          <w:rStyle w:val="CommentReference"/>
+          <w:rStyle w:val="Kommentarzeichen"/>
         </w:rPr>
         <w:annotationRef/>
       </w:r>
@@ -15541,7 +15540,7 @@
     </w:p>
     <w:p>
       <w:pPr>
-        <w:pStyle w:val="CommentText"/>
+        <w:pStyle w:val="Kommentartext"/>
         <w:rPr>
           <w:lang w:val="en-US"/>
         </w:rPr>
@@ -15552,7 +15551,7 @@
 </file>
 
 <file path=word/commentsExtended.xml><?xml version="1.0" encoding="utf-8"?>
-<w15:commentsEx xmlns:wpc="http://schemas.microsoft.com/office/word/2010/wordprocessingCanvas" xmlns:cx="http://schemas.microsoft.com/office/drawing/2014/chartex" xmlns:cx1="http://schemas.microsoft.com/office/drawing/2015/9/8/chartex" xmlns:cx2="http://schemas.microsoft.com/office/drawing/2015/10/21/chartex" xmlns:cx3="http://schemas.microsoft.com/office/drawing/2016/5/9/chartex" xmlns:cx4="http://schemas.microsoft.com/office/drawing/2016/5/10/chartex" xmlns:cx5="http://schemas.microsoft.com/office/drawing/2016/5/11/chartex" xmlns:cx6="http://schemas.microsoft.com/office/drawing/2016/5/12/chartex" xmlns:cx7="http://schemas.microsoft.com/office/drawing/2016/5/13/chartex" xmlns:cx8="http://schemas.microsoft.com/office/drawing/2016/5/14/chartex" xmlns:mc="http://schemas.openxmlformats.org/markup-compatibility/2006" xmlns:aink="http://schemas.microsoft.com/office/drawing/2016/ink" xmlns:am3d="http://schemas.microsoft.com/office/drawing/2017/model3d" xmlns:o="urn:schemas-microsoft-com:office:office" xmlns:r="http://schemas.openxmlformats.org/officeDocument/2006/relationships" xmlns:m="http://schemas.openxmlformats.org/officeDocument/2006/math" xmlns:v="urn:schemas-microsoft-com:vml" xmlns:wp14="http://schemas.microsoft.com/office/word/2010/wordprocessingDrawing" xmlns:wp="http://schemas.openxmlformats.org/drawingml/2006/wordprocessingDrawing" xmlns:w10="urn:schemas-microsoft-com:office:word" xmlns:w="http://schemas.openxmlformats.org/wordprocessingml/2006/main" xmlns:w14="http://schemas.microsoft.com/office/word/2010/wordml" xmlns:w15="http://schemas.microsoft.com/office/word/2012/wordml" xmlns:w16cid="http://schemas.microsoft.com/office/word/2016/wordml/cid" xmlns:w16se="http://schemas.microsoft.com/office/word/2015/wordml/symex" xmlns:wpg="http://schemas.microsoft.com/office/word/2010/wordprocessingGroup" xmlns:wpi="http://schemas.microsoft.com/office/word/2010/wordprocessingInk" xmlns:wne="http://schemas.microsoft.com/office/word/2006/wordml" xmlns:wps="http://schemas.microsoft.com/office/word/2010/wordprocessingShape" mc:Ignorable="w14 w15 w16se w16cid wp14">
+<w15:commentsEx xmlns:wpc="http://schemas.microsoft.com/office/word/2010/wordprocessingCanvas" xmlns:cx="http://schemas.microsoft.com/office/drawing/2014/chartex" xmlns:cx1="http://schemas.microsoft.com/office/drawing/2015/9/8/chartex" xmlns:mc="http://schemas.openxmlformats.org/markup-compatibility/2006" xmlns:o="urn:schemas-microsoft-com:office:office" xmlns:r="http://schemas.openxmlformats.org/officeDocument/2006/relationships" xmlns:m="http://schemas.openxmlformats.org/officeDocument/2006/math" xmlns:v="urn:schemas-microsoft-com:vml" xmlns:wp14="http://schemas.microsoft.com/office/word/2010/wordprocessingDrawing" xmlns:wp="http://schemas.openxmlformats.org/drawingml/2006/wordprocessingDrawing" xmlns:w10="urn:schemas-microsoft-com:office:word" xmlns:w="http://schemas.openxmlformats.org/wordprocessingml/2006/main" xmlns:w14="http://schemas.microsoft.com/office/word/2010/wordml" xmlns:w15="http://schemas.microsoft.com/office/word/2012/wordml" xmlns:w16se="http://schemas.microsoft.com/office/word/2015/wordml/symex" xmlns:wpg="http://schemas.microsoft.com/office/word/2010/wordprocessingGroup" xmlns:wpi="http://schemas.microsoft.com/office/word/2010/wordprocessingInk" xmlns:wne="http://schemas.microsoft.com/office/word/2006/wordml" xmlns:wps="http://schemas.microsoft.com/office/word/2010/wordprocessingShape" mc:Ignorable="w14 w15 w16se wp14">
   <w15:commentEx w15:paraId="5BE35C13" w15:done="1"/>
   <w15:commentEx w15:paraId="5E6D0AF1" w15:done="1"/>
   <w15:commentEx w15:paraId="138202DA" w15:done="1"/>
@@ -15570,7 +15569,7 @@
 </file>
 
 <file path=word/endnotes.xml><?xml version="1.0" encoding="utf-8"?>
-<w:endnotes xmlns:wpc="http://schemas.microsoft.com/office/word/2010/wordprocessingCanvas" xmlns:cx="http://schemas.microsoft.com/office/drawing/2014/chartex" xmlns:cx1="http://schemas.microsoft.com/office/drawing/2015/9/8/chartex" xmlns:cx2="http://schemas.microsoft.com/office/drawing/2015/10/21/chartex" xmlns:cx3="http://schemas.microsoft.com/office/drawing/2016/5/9/chartex" xmlns:cx4="http://schemas.microsoft.com/office/drawing/2016/5/10/chartex" xmlns:cx5="http://schemas.microsoft.com/office/drawing/2016/5/11/chartex" xmlns:cx6="http://schemas.microsoft.com/office/drawing/2016/5/12/chartex" xmlns:cx7="http://schemas.microsoft.com/office/drawing/2016/5/13/chartex" xmlns:cx8="http://schemas.microsoft.com/office/drawing/2016/5/14/chartex" xmlns:mc="http://schemas.openxmlformats.org/markup-compatibility/2006" xmlns:aink="http://schemas.microsoft.com/office/drawing/2016/ink" xmlns:am3d="http://schemas.microsoft.com/office/drawing/2017/model3d" xmlns:o="urn:schemas-microsoft-com:office:office" xmlns:r="http://schemas.openxmlformats.org/officeDocument/2006/relationships" xmlns:m="http://schemas.openxmlformats.org/officeDocument/2006/math" xmlns:v="urn:schemas-microsoft-com:vml" xmlns:wp14="http://schemas.microsoft.com/office/word/2010/wordprocessingDrawing" xmlns:wp="http://schemas.openxmlformats.org/drawingml/2006/wordprocessingDrawing" xmlns:w10="urn:schemas-microsoft-com:office:word" xmlns:w="http://schemas.openxmlformats.org/wordprocessingml/2006/main" xmlns:w14="http://schemas.microsoft.com/office/word/2010/wordml" xmlns:w15="http://schemas.microsoft.com/office/word/2012/wordml" xmlns:w16cid="http://schemas.microsoft.com/office/word/2016/wordml/cid" xmlns:w16se="http://schemas.microsoft.com/office/word/2015/wordml/symex" xmlns:wpg="http://schemas.microsoft.com/office/word/2010/wordprocessingGroup" xmlns:wpi="http://schemas.microsoft.com/office/word/2010/wordprocessingInk" xmlns:wne="http://schemas.microsoft.com/office/word/2006/wordml" xmlns:wps="http://schemas.microsoft.com/office/word/2010/wordprocessingShape" mc:Ignorable="w14 w15 w16se w16cid wp14">
+<w:endnotes xmlns:wpc="http://schemas.microsoft.com/office/word/2010/wordprocessingCanvas" xmlns:cx="http://schemas.microsoft.com/office/drawing/2014/chartex" xmlns:cx1="http://schemas.microsoft.com/office/drawing/2015/9/8/chartex" xmlns:mc="http://schemas.openxmlformats.org/markup-compatibility/2006" xmlns:o="urn:schemas-microsoft-com:office:office" xmlns:r="http://schemas.openxmlformats.org/officeDocument/2006/relationships" xmlns:m="http://schemas.openxmlformats.org/officeDocument/2006/math" xmlns:v="urn:schemas-microsoft-com:vml" xmlns:wp14="http://schemas.microsoft.com/office/word/2010/wordprocessingDrawing" xmlns:wp="http://schemas.openxmlformats.org/drawingml/2006/wordprocessingDrawing" xmlns:w10="urn:schemas-microsoft-com:office:word" xmlns:w="http://schemas.openxmlformats.org/wordprocessingml/2006/main" xmlns:w14="http://schemas.microsoft.com/office/word/2010/wordml" xmlns:w15="http://schemas.microsoft.com/office/word/2012/wordml" xmlns:w16se="http://schemas.microsoft.com/office/word/2015/wordml/symex" xmlns:wpg="http://schemas.microsoft.com/office/word/2010/wordprocessingGroup" xmlns:wpi="http://schemas.microsoft.com/office/word/2010/wordprocessingInk" xmlns:wne="http://schemas.microsoft.com/office/word/2006/wordml" xmlns:wps="http://schemas.microsoft.com/office/word/2010/wordprocessingShape" mc:Ignorable="w14 w15 w16se wp14">
   <w:endnote w:type="separator" w:id="-1">
     <w:p>
       <w:r>
@@ -15589,10 +15588,10 @@
 </file>
 
 <file path=word/footer1.xml><?xml version="1.0" encoding="utf-8"?>
-<w:ftr xmlns:wpc="http://schemas.microsoft.com/office/word/2010/wordprocessingCanvas" xmlns:cx="http://schemas.microsoft.com/office/drawing/2014/chartex" xmlns:cx1="http://schemas.microsoft.com/office/drawing/2015/9/8/chartex" xmlns:cx2="http://schemas.microsoft.com/office/drawing/2015/10/21/chartex" xmlns:cx3="http://schemas.microsoft.com/office/drawing/2016/5/9/chartex" xmlns:cx4="http://schemas.microsoft.com/office/drawing/2016/5/10/chartex" xmlns:cx5="http://schemas.microsoft.com/office/drawing/2016/5/11/chartex" xmlns:cx6="http://schemas.microsoft.com/office/drawing/2016/5/12/chartex" xmlns:cx7="http://schemas.microsoft.com/office/drawing/2016/5/13/chartex" xmlns:cx8="http://schemas.microsoft.com/office/drawing/2016/5/14/chartex" xmlns:mc="http://schemas.openxmlformats.org/markup-compatibility/2006" xmlns:aink="http://schemas.microsoft.com/office/drawing/2016/ink" xmlns:am3d="http://schemas.microsoft.com/office/drawing/2017/model3d" xmlns:o="urn:schemas-microsoft-com:office:office" xmlns:r="http://schemas.openxmlformats.org/officeDocument/2006/relationships" xmlns:m="http://schemas.openxmlformats.org/officeDocument/2006/math" xmlns:v="urn:schemas-microsoft-com:vml" xmlns:wp14="http://schemas.microsoft.com/office/word/2010/wordprocessingDrawing" xmlns:wp="http://schemas.openxmlformats.org/drawingml/2006/wordprocessingDrawing" xmlns:w10="urn:schemas-microsoft-com:office:word" xmlns:w="http://schemas.openxmlformats.org/wordprocessingml/2006/main" xmlns:w14="http://schemas.microsoft.com/office/word/2010/wordml" xmlns:w15="http://schemas.microsoft.com/office/word/2012/wordml" xmlns:w16cid="http://schemas.microsoft.com/office/word/2016/wordml/cid" xmlns:w16se="http://schemas.microsoft.com/office/word/2015/wordml/symex" xmlns:wpg="http://schemas.microsoft.com/office/word/2010/wordprocessingGroup" xmlns:wpi="http://schemas.microsoft.com/office/word/2010/wordprocessingInk" xmlns:wne="http://schemas.microsoft.com/office/word/2006/wordml" xmlns:wps="http://schemas.microsoft.com/office/word/2010/wordprocessingShape" mc:Ignorable="w14 w15 w16se w16cid wp14">
+<w:ftr xmlns:wpc="http://schemas.microsoft.com/office/word/2010/wordprocessingCanvas" xmlns:cx="http://schemas.microsoft.com/office/drawing/2014/chartex" xmlns:cx1="http://schemas.microsoft.com/office/drawing/2015/9/8/chartex" xmlns:mc="http://schemas.openxmlformats.org/markup-compatibility/2006" xmlns:o="urn:schemas-microsoft-com:office:office" xmlns:r="http://schemas.openxmlformats.org/officeDocument/2006/relationships" xmlns:m="http://schemas.openxmlformats.org/officeDocument/2006/math" xmlns:v="urn:schemas-microsoft-com:vml" xmlns:wp14="http://schemas.microsoft.com/office/word/2010/wordprocessingDrawing" xmlns:wp="http://schemas.openxmlformats.org/drawingml/2006/wordprocessingDrawing" xmlns:w10="urn:schemas-microsoft-com:office:word" xmlns:w="http://schemas.openxmlformats.org/wordprocessingml/2006/main" xmlns:w14="http://schemas.microsoft.com/office/word/2010/wordml" xmlns:w15="http://schemas.microsoft.com/office/word/2012/wordml" xmlns:w16se="http://schemas.microsoft.com/office/word/2015/wordml/symex" xmlns:wpg="http://schemas.microsoft.com/office/word/2010/wordprocessingGroup" xmlns:wpi="http://schemas.microsoft.com/office/word/2010/wordprocessingInk" xmlns:wne="http://schemas.microsoft.com/office/word/2006/wordml" xmlns:wps="http://schemas.microsoft.com/office/word/2010/wordprocessingShape" mc:Ignorable="w14 w15 w16se wp14">
   <w:p>
     <w:pPr>
-      <w:pStyle w:val="Footer"/>
+      <w:pStyle w:val="Fuzeile"/>
       <w:jc w:val="right"/>
     </w:pPr>
     <w:r>
@@ -15625,7 +15624,7 @@
           <w:rPr>
             <w:noProof/>
           </w:rPr>
-          <w:t>7</w:t>
+          <w:t>2</w:t>
         </w:r>
         <w:r>
           <w:rPr>
@@ -15640,7 +15639,7 @@
 </file>
 
 <file path=word/footnotes.xml><?xml version="1.0" encoding="utf-8"?>
-<w:footnotes xmlns:wpc="http://schemas.microsoft.com/office/word/2010/wordprocessingCanvas" xmlns:cx="http://schemas.microsoft.com/office/drawing/2014/chartex" xmlns:cx1="http://schemas.microsoft.com/office/drawing/2015/9/8/chartex" xmlns:cx2="http://schemas.microsoft.com/office/drawing/2015/10/21/chartex" xmlns:cx3="http://schemas.microsoft.com/office/drawing/2016/5/9/chartex" xmlns:cx4="http://schemas.microsoft.com/office/drawing/2016/5/10/chartex" xmlns:cx5="http://schemas.microsoft.com/office/drawing/2016/5/11/chartex" xmlns:cx6="http://schemas.microsoft.com/office/drawing/2016/5/12/chartex" xmlns:cx7="http://schemas.microsoft.com/office/drawing/2016/5/13/chartex" xmlns:cx8="http://schemas.microsoft.com/office/drawing/2016/5/14/chartex" xmlns:mc="http://schemas.openxmlformats.org/markup-compatibility/2006" xmlns:aink="http://schemas.microsoft.com/office/drawing/2016/ink" xmlns:am3d="http://schemas.microsoft.com/office/drawing/2017/model3d" xmlns:o="urn:schemas-microsoft-com:office:office" xmlns:r="http://schemas.openxmlformats.org/officeDocument/2006/relationships" xmlns:m="http://schemas.openxmlformats.org/officeDocument/2006/math" xmlns:v="urn:schemas-microsoft-com:vml" xmlns:wp14="http://schemas.microsoft.com/office/word/2010/wordprocessingDrawing" xmlns:wp="http://schemas.openxmlformats.org/drawingml/2006/wordprocessingDrawing" xmlns:w10="urn:schemas-microsoft-com:office:word" xmlns:w="http://schemas.openxmlformats.org/wordprocessingml/2006/main" xmlns:w14="http://schemas.microsoft.com/office/word/2010/wordml" xmlns:w15="http://schemas.microsoft.com/office/word/2012/wordml" xmlns:w16cid="http://schemas.microsoft.com/office/word/2016/wordml/cid" xmlns:w16se="http://schemas.microsoft.com/office/word/2015/wordml/symex" xmlns:wpg="http://schemas.microsoft.com/office/word/2010/wordprocessingGroup" xmlns:wpi="http://schemas.microsoft.com/office/word/2010/wordprocessingInk" xmlns:wne="http://schemas.microsoft.com/office/word/2006/wordml" xmlns:wps="http://schemas.microsoft.com/office/word/2010/wordprocessingShape" mc:Ignorable="w14 w15 w16se w16cid wp14">
+<w:footnotes xmlns:wpc="http://schemas.microsoft.com/office/word/2010/wordprocessingCanvas" xmlns:cx="http://schemas.microsoft.com/office/drawing/2014/chartex" xmlns:cx1="http://schemas.microsoft.com/office/drawing/2015/9/8/chartex" xmlns:mc="http://schemas.openxmlformats.org/markup-compatibility/2006" xmlns:o="urn:schemas-microsoft-com:office:office" xmlns:r="http://schemas.openxmlformats.org/officeDocument/2006/relationships" xmlns:m="http://schemas.openxmlformats.org/officeDocument/2006/math" xmlns:v="urn:schemas-microsoft-com:vml" xmlns:wp14="http://schemas.microsoft.com/office/word/2010/wordprocessingDrawing" xmlns:wp="http://schemas.openxmlformats.org/drawingml/2006/wordprocessingDrawing" xmlns:w10="urn:schemas-microsoft-com:office:word" xmlns:w="http://schemas.openxmlformats.org/wordprocessingml/2006/main" xmlns:w14="http://schemas.microsoft.com/office/word/2010/wordml" xmlns:w15="http://schemas.microsoft.com/office/word/2012/wordml" xmlns:w16se="http://schemas.microsoft.com/office/word/2015/wordml/symex" xmlns:wpg="http://schemas.microsoft.com/office/word/2010/wordprocessingGroup" xmlns:wpi="http://schemas.microsoft.com/office/word/2010/wordprocessingInk" xmlns:wne="http://schemas.microsoft.com/office/word/2006/wordml" xmlns:wps="http://schemas.microsoft.com/office/word/2010/wordprocessingShape" mc:Ignorable="w14 w15 w16se wp14">
   <w:footnote w:type="separator" w:id="-1">
     <w:p>
       <w:r>
@@ -15659,10 +15658,10 @@
 </file>
 
 <file path=word/header1.xml><?xml version="1.0" encoding="utf-8"?>
-<w:hdr xmlns:wpc="http://schemas.microsoft.com/office/word/2010/wordprocessingCanvas" xmlns:cx="http://schemas.microsoft.com/office/drawing/2014/chartex" xmlns:cx1="http://schemas.microsoft.com/office/drawing/2015/9/8/chartex" xmlns:cx2="http://schemas.microsoft.com/office/drawing/2015/10/21/chartex" xmlns:cx3="http://schemas.microsoft.com/office/drawing/2016/5/9/chartex" xmlns:cx4="http://schemas.microsoft.com/office/drawing/2016/5/10/chartex" xmlns:cx5="http://schemas.microsoft.com/office/drawing/2016/5/11/chartex" xmlns:cx6="http://schemas.microsoft.com/office/drawing/2016/5/12/chartex" xmlns:cx7="http://schemas.microsoft.com/office/drawing/2016/5/13/chartex" xmlns:cx8="http://schemas.microsoft.com/office/drawing/2016/5/14/chartex" xmlns:mc="http://schemas.openxmlformats.org/markup-compatibility/2006" xmlns:aink="http://schemas.microsoft.com/office/drawing/2016/ink" xmlns:am3d="http://schemas.microsoft.com/office/drawing/2017/model3d" xmlns:o="urn:schemas-microsoft-com:office:office" xmlns:r="http://schemas.openxmlformats.org/officeDocument/2006/relationships" xmlns:m="http://schemas.openxmlformats.org/officeDocument/2006/math" xmlns:v="urn:schemas-microsoft-com:vml" xmlns:wp14="http://schemas.microsoft.com/office/word/2010/wordprocessingDrawing" xmlns:wp="http://schemas.openxmlformats.org/drawingml/2006/wordprocessingDrawing" xmlns:w10="urn:schemas-microsoft-com:office:word" xmlns:w="http://schemas.openxmlformats.org/wordprocessingml/2006/main" xmlns:w14="http://schemas.microsoft.com/office/word/2010/wordml" xmlns:w15="http://schemas.microsoft.com/office/word/2012/wordml" xmlns:w16cid="http://schemas.microsoft.com/office/word/2016/wordml/cid" xmlns:w16se="http://schemas.microsoft.com/office/word/2015/wordml/symex" xmlns:wpg="http://schemas.microsoft.com/office/word/2010/wordprocessingGroup" xmlns:wpi="http://schemas.microsoft.com/office/word/2010/wordprocessingInk" xmlns:wne="http://schemas.microsoft.com/office/word/2006/wordml" xmlns:wps="http://schemas.microsoft.com/office/word/2010/wordprocessingShape" mc:Ignorable="w14 w15 w16se w16cid wp14">
+<w:hdr xmlns:wpc="http://schemas.microsoft.com/office/word/2010/wordprocessingCanvas" xmlns:cx="http://schemas.microsoft.com/office/drawing/2014/chartex" xmlns:cx1="http://schemas.microsoft.com/office/drawing/2015/9/8/chartex" xmlns:mc="http://schemas.openxmlformats.org/markup-compatibility/2006" xmlns:o="urn:schemas-microsoft-com:office:office" xmlns:r="http://schemas.openxmlformats.org/officeDocument/2006/relationships" xmlns:m="http://schemas.openxmlformats.org/officeDocument/2006/math" xmlns:v="urn:schemas-microsoft-com:vml" xmlns:wp14="http://schemas.microsoft.com/office/word/2010/wordprocessingDrawing" xmlns:wp="http://schemas.openxmlformats.org/drawingml/2006/wordprocessingDrawing" xmlns:w10="urn:schemas-microsoft-com:office:word" xmlns:w="http://schemas.openxmlformats.org/wordprocessingml/2006/main" xmlns:w14="http://schemas.microsoft.com/office/word/2010/wordml" xmlns:w15="http://schemas.microsoft.com/office/word/2012/wordml" xmlns:w16se="http://schemas.microsoft.com/office/word/2015/wordml/symex" xmlns:wpg="http://schemas.microsoft.com/office/word/2010/wordprocessingGroup" xmlns:wpi="http://schemas.microsoft.com/office/word/2010/wordprocessingInk" xmlns:wne="http://schemas.microsoft.com/office/word/2006/wordml" xmlns:wps="http://schemas.microsoft.com/office/word/2010/wordprocessingShape" mc:Ignorable="w14 w15 w16se wp14">
   <w:p>
     <w:pPr>
-      <w:pStyle w:val="Header"/>
+      <w:pStyle w:val="Kopfzeile"/>
       <w:tabs>
         <w:tab w:val="clear" w:pos="4536"/>
         <w:tab w:val="clear" w:pos="9072"/>
@@ -15810,7 +15809,7 @@
   </w:p>
   <w:p>
     <w:pPr>
-      <w:pStyle w:val="Header"/>
+      <w:pStyle w:val="Kopfzeile"/>
       <w:jc w:val="right"/>
     </w:pPr>
     <w:r>
@@ -15843,7 +15842,7 @@
           <w:rPr>
             <w:noProof/>
           </w:rPr>
-          <w:t>7</w:t>
+          <w:t>2</w:t>
         </w:r>
         <w:r>
           <w:rPr>
@@ -15856,14 +15855,14 @@
   </w:p>
   <w:p>
     <w:pPr>
-      <w:pStyle w:val="Header"/>
+      <w:pStyle w:val="Kopfzeile"/>
     </w:pPr>
   </w:p>
 </w:hdr>
 </file>
 
 <file path=word/numbering.xml><?xml version="1.0" encoding="utf-8"?>
-<w:numbering xmlns:wpc="http://schemas.microsoft.com/office/word/2010/wordprocessingCanvas" xmlns:cx="http://schemas.microsoft.com/office/drawing/2014/chartex" xmlns:cx1="http://schemas.microsoft.com/office/drawing/2015/9/8/chartex" xmlns:cx2="http://schemas.microsoft.com/office/drawing/2015/10/21/chartex" xmlns:cx3="http://schemas.microsoft.com/office/drawing/2016/5/9/chartex" xmlns:cx4="http://schemas.microsoft.com/office/drawing/2016/5/10/chartex" xmlns:cx5="http://schemas.microsoft.com/office/drawing/2016/5/11/chartex" xmlns:cx6="http://schemas.microsoft.com/office/drawing/2016/5/12/chartex" xmlns:cx7="http://schemas.microsoft.com/office/drawing/2016/5/13/chartex" xmlns:cx8="http://schemas.microsoft.com/office/drawing/2016/5/14/chartex" xmlns:mc="http://schemas.openxmlformats.org/markup-compatibility/2006" xmlns:aink="http://schemas.microsoft.com/office/drawing/2016/ink" xmlns:am3d="http://schemas.microsoft.com/office/drawing/2017/model3d" xmlns:o="urn:schemas-microsoft-com:office:office" xmlns:r="http://schemas.openxmlformats.org/officeDocument/2006/relationships" xmlns:m="http://schemas.openxmlformats.org/officeDocument/2006/math" xmlns:v="urn:schemas-microsoft-com:vml" xmlns:wp14="http://schemas.microsoft.com/office/word/2010/wordprocessingDrawing" xmlns:wp="http://schemas.openxmlformats.org/drawingml/2006/wordprocessingDrawing" xmlns:w10="urn:schemas-microsoft-com:office:word" xmlns:w="http://schemas.openxmlformats.org/wordprocessingml/2006/main" xmlns:w14="http://schemas.microsoft.com/office/word/2010/wordml" xmlns:w15="http://schemas.microsoft.com/office/word/2012/wordml" xmlns:w16cid="http://schemas.microsoft.com/office/word/2016/wordml/cid" xmlns:w16se="http://schemas.microsoft.com/office/word/2015/wordml/symex" xmlns:wpg="http://schemas.microsoft.com/office/word/2010/wordprocessingGroup" xmlns:wpi="http://schemas.microsoft.com/office/word/2010/wordprocessingInk" xmlns:wne="http://schemas.microsoft.com/office/word/2006/wordml" xmlns:wps="http://schemas.microsoft.com/office/word/2010/wordprocessingShape" mc:Ignorable="w14 w15 w16se w16cid wp14">
+<w:numbering xmlns:wpc="http://schemas.microsoft.com/office/word/2010/wordprocessingCanvas" xmlns:cx="http://schemas.microsoft.com/office/drawing/2014/chartex" xmlns:cx1="http://schemas.microsoft.com/office/drawing/2015/9/8/chartex" xmlns:mc="http://schemas.openxmlformats.org/markup-compatibility/2006" xmlns:o="urn:schemas-microsoft-com:office:office" xmlns:r="http://schemas.openxmlformats.org/officeDocument/2006/relationships" xmlns:m="http://schemas.openxmlformats.org/officeDocument/2006/math" xmlns:v="urn:schemas-microsoft-com:vml" xmlns:wp14="http://schemas.microsoft.com/office/word/2010/wordprocessingDrawing" xmlns:wp="http://schemas.openxmlformats.org/drawingml/2006/wordprocessingDrawing" xmlns:w10="urn:schemas-microsoft-com:office:word" xmlns:w="http://schemas.openxmlformats.org/wordprocessingml/2006/main" xmlns:w14="http://schemas.microsoft.com/office/word/2010/wordml" xmlns:w15="http://schemas.microsoft.com/office/word/2012/wordml" xmlns:w16se="http://schemas.microsoft.com/office/word/2015/wordml/symex" xmlns:wpg="http://schemas.microsoft.com/office/word/2010/wordprocessingGroup" xmlns:wpi="http://schemas.microsoft.com/office/word/2010/wordprocessingInk" xmlns:wne="http://schemas.microsoft.com/office/word/2006/wordml" xmlns:wps="http://schemas.microsoft.com/office/word/2010/wordprocessingShape" mc:Ignorable="w14 w15 w16se wp14">
   <w:abstractNum w:abstractNumId="0" w15:restartNumberingAfterBreak="0">
     <w:nsid w:val="FFFFFFFE"/>
     <w:multiLevelType w:val="singleLevel"/>
@@ -15881,7 +15880,7 @@
     <w:lvl w:ilvl="0">
       <w:start w:val="1"/>
       <w:numFmt w:val="decimal"/>
-      <w:pStyle w:val="Heading1"/>
+      <w:pStyle w:val="berschrift1"/>
       <w:lvlText w:val="%1"/>
       <w:lvlJc w:val="left"/>
       <w:pPr>
@@ -18383,7 +18382,7 @@
 </file>
 
 <file path=word/people.xml><?xml version="1.0" encoding="utf-8"?>
-<w15:people xmlns:wpc="http://schemas.microsoft.com/office/word/2010/wordprocessingCanvas" xmlns:cx="http://schemas.microsoft.com/office/drawing/2014/chartex" xmlns:cx1="http://schemas.microsoft.com/office/drawing/2015/9/8/chartex" xmlns:cx2="http://schemas.microsoft.com/office/drawing/2015/10/21/chartex" xmlns:cx3="http://schemas.microsoft.com/office/drawing/2016/5/9/chartex" xmlns:cx4="http://schemas.microsoft.com/office/drawing/2016/5/10/chartex" xmlns:cx5="http://schemas.microsoft.com/office/drawing/2016/5/11/chartex" xmlns:cx6="http://schemas.microsoft.com/office/drawing/2016/5/12/chartex" xmlns:cx7="http://schemas.microsoft.com/office/drawing/2016/5/13/chartex" xmlns:cx8="http://schemas.microsoft.com/office/drawing/2016/5/14/chartex" xmlns:mc="http://schemas.openxmlformats.org/markup-compatibility/2006" xmlns:aink="http://schemas.microsoft.com/office/drawing/2016/ink" xmlns:am3d="http://schemas.microsoft.com/office/drawing/2017/model3d" xmlns:o="urn:schemas-microsoft-com:office:office" xmlns:r="http://schemas.openxmlformats.org/officeDocument/2006/relationships" xmlns:m="http://schemas.openxmlformats.org/officeDocument/2006/math" xmlns:v="urn:schemas-microsoft-com:vml" xmlns:wp14="http://schemas.microsoft.com/office/word/2010/wordprocessingDrawing" xmlns:wp="http://schemas.openxmlformats.org/drawingml/2006/wordprocessingDrawing" xmlns:w10="urn:schemas-microsoft-com:office:word" xmlns:w="http://schemas.openxmlformats.org/wordprocessingml/2006/main" xmlns:w14="http://schemas.microsoft.com/office/word/2010/wordml" xmlns:w15="http://schemas.microsoft.com/office/word/2012/wordml" xmlns:w16cid="http://schemas.microsoft.com/office/word/2016/wordml/cid" xmlns:w16se="http://schemas.microsoft.com/office/word/2015/wordml/symex" xmlns:wpg="http://schemas.microsoft.com/office/word/2010/wordprocessingGroup" xmlns:wpi="http://schemas.microsoft.com/office/word/2010/wordprocessingInk" xmlns:wne="http://schemas.microsoft.com/office/word/2006/wordml" xmlns:wps="http://schemas.microsoft.com/office/word/2010/wordprocessingShape" mc:Ignorable="w14 w15 w16se w16cid wp14">
+<w15:people xmlns:wpc="http://schemas.microsoft.com/office/word/2010/wordprocessingCanvas" xmlns:cx="http://schemas.microsoft.com/office/drawing/2014/chartex" xmlns:cx1="http://schemas.microsoft.com/office/drawing/2015/9/8/chartex" xmlns:mc="http://schemas.openxmlformats.org/markup-compatibility/2006" xmlns:o="urn:schemas-microsoft-com:office:office" xmlns:r="http://schemas.openxmlformats.org/officeDocument/2006/relationships" xmlns:m="http://schemas.openxmlformats.org/officeDocument/2006/math" xmlns:v="urn:schemas-microsoft-com:vml" xmlns:wp14="http://schemas.microsoft.com/office/word/2010/wordprocessingDrawing" xmlns:wp="http://schemas.openxmlformats.org/drawingml/2006/wordprocessingDrawing" xmlns:w10="urn:schemas-microsoft-com:office:word" xmlns:w="http://schemas.openxmlformats.org/wordprocessingml/2006/main" xmlns:w14="http://schemas.microsoft.com/office/word/2010/wordml" xmlns:w15="http://schemas.microsoft.com/office/word/2012/wordml" xmlns:w16se="http://schemas.microsoft.com/office/word/2015/wordml/symex" xmlns:wpg="http://schemas.microsoft.com/office/word/2010/wordprocessingGroup" xmlns:wpi="http://schemas.microsoft.com/office/word/2010/wordprocessingInk" xmlns:wne="http://schemas.microsoft.com/office/word/2006/wordml" xmlns:wps="http://schemas.microsoft.com/office/word/2010/wordprocessingShape" mc:Ignorable="w14 w15 w16se wp14">
   <w15:person w15:author="Prof. Dr. Peter Peinl">
     <w15:presenceInfo w15:providerId="None" w15:userId="Prof. Dr. Peter Peinl"/>
   </w15:person>
@@ -18394,7 +18393,7 @@
 </file>
 
 <file path=word/styles.xml><?xml version="1.0" encoding="utf-8"?>
-<w:styles xmlns:mc="http://schemas.openxmlformats.org/markup-compatibility/2006" xmlns:r="http://schemas.openxmlformats.org/officeDocument/2006/relationships" xmlns:w="http://schemas.openxmlformats.org/wordprocessingml/2006/main" xmlns:w14="http://schemas.microsoft.com/office/word/2010/wordml" xmlns:w15="http://schemas.microsoft.com/office/word/2012/wordml" xmlns:w16cid="http://schemas.microsoft.com/office/word/2016/wordml/cid" xmlns:w16se="http://schemas.microsoft.com/office/word/2015/wordml/symex" mc:Ignorable="w14 w15 w16se w16cid">
+<w:styles xmlns:mc="http://schemas.openxmlformats.org/markup-compatibility/2006" xmlns:r="http://schemas.openxmlformats.org/officeDocument/2006/relationships" xmlns:w="http://schemas.openxmlformats.org/wordprocessingml/2006/main" xmlns:w14="http://schemas.microsoft.com/office/word/2010/wordml" xmlns:w15="http://schemas.microsoft.com/office/word/2012/wordml" xmlns:w16se="http://schemas.microsoft.com/office/word/2015/wordml/symex" mc:Ignorable="w14 w15 w16se">
   <w:docDefaults>
     <w:rPrDefault>
       <w:rPr>
@@ -18404,7 +18403,7 @@
     </w:rPrDefault>
     <w:pPrDefault/>
   </w:docDefaults>
-  <w:latentStyles w:defLockedState="0" w:defUIPriority="0" w:defSemiHidden="0" w:defUnhideWhenUsed="0" w:defQFormat="0" w:count="375">
+  <w:latentStyles w:defLockedState="0" w:defUIPriority="0" w:defSemiHidden="0" w:defUnhideWhenUsed="0" w:defQFormat="0" w:count="371">
     <w:lsdException w:name="Normal" w:qFormat="1"/>
     <w:lsdException w:name="heading 1" w:qFormat="1"/>
     <w:lsdException w:name="heading 2" w:qFormat="1"/>
@@ -18504,6 +18503,7 @@
     <w:lsdException w:name="HTML Sample" w:semiHidden="1" w:unhideWhenUsed="1"/>
     <w:lsdException w:name="HTML Typewriter" w:semiHidden="1" w:unhideWhenUsed="1"/>
     <w:lsdException w:name="HTML Variable" w:semiHidden="1" w:unhideWhenUsed="1"/>
+    <w:lsdException w:name="Normal Table" w:semiHidden="1" w:unhideWhenUsed="1"/>
     <w:lsdException w:name="annotation subject" w:semiHidden="1" w:unhideWhenUsed="1"/>
     <w:lsdException w:name="No List" w:semiHidden="1" w:unhideWhenUsed="1"/>
     <w:lsdException w:name="Outline List 1" w:semiHidden="1" w:unhideWhenUsed="1"/>
@@ -18547,8 +18547,10 @@
     <w:lsdException w:name="Table Elegant" w:semiHidden="1" w:unhideWhenUsed="1"/>
     <w:lsdException w:name="Table Professional" w:semiHidden="1" w:unhideWhenUsed="1"/>
     <w:lsdException w:name="Table Subtle 1" w:semiHidden="1" w:unhideWhenUsed="1"/>
+    <w:lsdException w:name="Table Subtle 2" w:semiHidden="1" w:unhideWhenUsed="1"/>
     <w:lsdException w:name="Table Web 1" w:semiHidden="1" w:unhideWhenUsed="1"/>
     <w:lsdException w:name="Table Web 2" w:semiHidden="1" w:unhideWhenUsed="1"/>
+    <w:lsdException w:name="Table Web 3" w:semiHidden="1" w:unhideWhenUsed="1"/>
     <w:lsdException w:name="Balloon Text" w:semiHidden="1" w:unhideWhenUsed="1"/>
     <w:lsdException w:name="Table Theme" w:semiHidden="1" w:unhideWhenUsed="1"/>
     <w:lsdException w:name="Placeholder Text" w:semiHidden="1" w:uiPriority="99"/>
@@ -18766,12 +18768,8 @@
     <w:lsdException w:name="List Table 5 Dark Accent 6" w:uiPriority="50"/>
     <w:lsdException w:name="List Table 6 Colorful Accent 6" w:uiPriority="51"/>
     <w:lsdException w:name="List Table 7 Colorful Accent 6" w:uiPriority="52"/>
-    <w:lsdException w:name="Mention" w:semiHidden="1" w:uiPriority="99" w:unhideWhenUsed="1"/>
-    <w:lsdException w:name="Smart Hyperlink" w:semiHidden="1" w:uiPriority="99" w:unhideWhenUsed="1"/>
-    <w:lsdException w:name="Hashtag" w:semiHidden="1" w:uiPriority="99" w:unhideWhenUsed="1"/>
-    <w:lsdException w:name="Unresolved Mention" w:semiHidden="1" w:uiPriority="99" w:unhideWhenUsed="1"/>
   </w:latentStyles>
-  <w:style w:type="paragraph" w:default="1" w:styleId="Normal">
+  <w:style w:type="paragraph" w:default="1" w:styleId="Standard">
     <w:name w:val="Normal"/>
     <w:qFormat/>
     <w:rsid w:val="00991CA6"/>
@@ -18786,10 +18784,10 @@
       <w:rFonts w:ascii="Times" w:hAnsi="Times"/>
     </w:rPr>
   </w:style>
-  <w:style w:type="paragraph" w:styleId="Heading1">
+  <w:style w:type="paragraph" w:styleId="berschrift1">
     <w:name w:val="heading 1"/>
-    <w:basedOn w:val="Normal"/>
-    <w:next w:val="Normal"/>
+    <w:basedOn w:val="Standard"/>
+    <w:next w:val="Standard"/>
     <w:qFormat/>
     <w:rsid w:val="00347D6E"/>
     <w:pPr>
@@ -18811,10 +18809,10 @@
       <w:lang w:val="en-US"/>
     </w:rPr>
   </w:style>
-  <w:style w:type="paragraph" w:styleId="Heading2">
+  <w:style w:type="paragraph" w:styleId="berschrift2">
     <w:name w:val="heading 2"/>
-    <w:basedOn w:val="Normal"/>
-    <w:next w:val="Normal"/>
+    <w:basedOn w:val="Standard"/>
+    <w:next w:val="Standard"/>
     <w:qFormat/>
     <w:rsid w:val="00991CA6"/>
     <w:pPr>
@@ -18830,10 +18828,10 @@
       <w:sz w:val="24"/>
     </w:rPr>
   </w:style>
-  <w:style w:type="paragraph" w:styleId="Heading3">
+  <w:style w:type="paragraph" w:styleId="berschrift3">
     <w:name w:val="heading 3"/>
-    <w:basedOn w:val="Normal"/>
-    <w:next w:val="Normal"/>
+    <w:basedOn w:val="Standard"/>
+    <w:next w:val="Standard"/>
     <w:qFormat/>
     <w:rsid w:val="00991CA6"/>
     <w:pPr>
@@ -18848,13 +18846,13 @@
       <w:sz w:val="24"/>
     </w:rPr>
   </w:style>
-  <w:style w:type="character" w:default="1" w:styleId="DefaultParagraphFont">
+  <w:style w:type="character" w:default="1" w:styleId="Absatz-Standardschriftart">
     <w:name w:val="Default Paragraph Font"/>
     <w:uiPriority w:val="1"/>
     <w:semiHidden/>
     <w:unhideWhenUsed/>
   </w:style>
-  <w:style w:type="table" w:default="1" w:styleId="TableNormal">
+  <w:style w:type="table" w:default="1" w:styleId="NormaleTabelle">
     <w:name w:val="Normal Table"/>
     <w:uiPriority w:val="99"/>
     <w:semiHidden/>
@@ -18869,16 +18867,16 @@
       </w:tblCellMar>
     </w:tblPr>
   </w:style>
-  <w:style w:type="numbering" w:default="1" w:styleId="NoList">
+  <w:style w:type="numbering" w:default="1" w:styleId="KeineListe">
     <w:name w:val="No List"/>
     <w:uiPriority w:val="99"/>
     <w:semiHidden/>
     <w:unhideWhenUsed/>
   </w:style>
-  <w:style w:type="paragraph" w:styleId="Header">
+  <w:style w:type="paragraph" w:styleId="Kopfzeile">
     <w:name w:val="header"/>
-    <w:basedOn w:val="Normal"/>
-    <w:link w:val="HeaderChar"/>
+    <w:basedOn w:val="Standard"/>
+    <w:link w:val="KopfzeileZchn"/>
     <w:uiPriority w:val="99"/>
     <w:rsid w:val="00991CA6"/>
     <w:pPr>
@@ -18888,14 +18886,14 @@
       </w:tabs>
     </w:pPr>
   </w:style>
-  <w:style w:type="character" w:styleId="PageNumber">
+  <w:style w:type="character" w:styleId="Seitenzahl">
     <w:name w:val="page number"/>
-    <w:basedOn w:val="DefaultParagraphFont"/>
+    <w:basedOn w:val="Absatz-Standardschriftart"/>
     <w:rsid w:val="00991CA6"/>
   </w:style>
   <w:style w:type="paragraph" w:customStyle="1" w:styleId="Textkrper21">
     <w:name w:val="Textkörper 21"/>
-    <w:basedOn w:val="Normal"/>
+    <w:basedOn w:val="Standard"/>
     <w:rsid w:val="00991CA6"/>
     <w:pPr>
       <w:tabs>
@@ -18910,7 +18908,7 @@
   </w:style>
   <w:style w:type="paragraph" w:customStyle="1" w:styleId="Blocktext1">
     <w:name w:val="Blocktext1"/>
-    <w:basedOn w:val="Normal"/>
+    <w:basedOn w:val="Standard"/>
     <w:rsid w:val="00991CA6"/>
     <w:pPr>
       <w:spacing w:line="240" w:lineRule="atLeast"/>
@@ -18921,9 +18919,9 @@
       <w:sz w:val="24"/>
     </w:rPr>
   </w:style>
-  <w:style w:type="paragraph" w:styleId="BodyText">
+  <w:style w:type="paragraph" w:styleId="Textkrper">
     <w:name w:val="Body Text"/>
-    <w:basedOn w:val="Normal"/>
+    <w:basedOn w:val="Standard"/>
     <w:rsid w:val="00991CA6"/>
     <w:pPr>
       <w:spacing w:line="240" w:lineRule="atLeast"/>
@@ -18935,7 +18933,7 @@
   </w:style>
   <w:style w:type="paragraph" w:customStyle="1" w:styleId="Blocktext2">
     <w:name w:val="Blocktext2"/>
-    <w:basedOn w:val="Normal"/>
+    <w:basedOn w:val="Standard"/>
     <w:rsid w:val="00991CA6"/>
     <w:pPr>
       <w:ind w:left="1134" w:right="1134"/>
@@ -18949,7 +18947,7 @@
   </w:style>
   <w:style w:type="paragraph" w:customStyle="1" w:styleId="Textkrper22">
     <w:name w:val="Textkörper 22"/>
-    <w:basedOn w:val="Normal"/>
+    <w:basedOn w:val="Standard"/>
     <w:rsid w:val="00991CA6"/>
     <w:pPr>
       <w:jc w:val="both"/>
@@ -18959,10 +18957,10 @@
       <w:sz w:val="24"/>
     </w:rPr>
   </w:style>
-  <w:style w:type="paragraph" w:styleId="Footer">
+  <w:style w:type="paragraph" w:styleId="Fuzeile">
     <w:name w:val="footer"/>
-    <w:basedOn w:val="Normal"/>
-    <w:link w:val="FooterChar"/>
+    <w:basedOn w:val="Standard"/>
+    <w:link w:val="FuzeileZchn"/>
     <w:uiPriority w:val="99"/>
     <w:rsid w:val="00991CA6"/>
     <w:pPr>
@@ -18983,7 +18981,7 @@
   </w:style>
   <w:style w:type="paragraph" w:customStyle="1" w:styleId="HTMLVorformatiert1">
     <w:name w:val="HTML Vorformatiert1"/>
-    <w:basedOn w:val="Normal"/>
+    <w:basedOn w:val="Standard"/>
     <w:rsid w:val="00991CA6"/>
     <w:pPr>
       <w:tabs>
@@ -19011,16 +19009,16 @@
   </w:style>
   <w:style w:type="paragraph" w:customStyle="1" w:styleId="Sprechblasentext1">
     <w:name w:val="Sprechblasentext1"/>
-    <w:basedOn w:val="Normal"/>
+    <w:basedOn w:val="Standard"/>
     <w:rsid w:val="00991CA6"/>
     <w:rPr>
       <w:rFonts w:ascii="Tahoma" w:hAnsi="Tahoma"/>
       <w:sz w:val="16"/>
     </w:rPr>
   </w:style>
-  <w:style w:type="paragraph" w:styleId="HTMLPreformatted">
+  <w:style w:type="paragraph" w:styleId="HTMLVorformatiert">
     <w:name w:val="HTML Preformatted"/>
-    <w:basedOn w:val="Normal"/>
+    <w:basedOn w:val="Standard"/>
     <w:rsid w:val="00B0518F"/>
     <w:pPr>
       <w:tabs>
@@ -19051,9 +19049,9 @@
       <w:rFonts w:ascii="Courier New" w:hAnsi="Courier New" w:cs="Courier New"/>
     </w:rPr>
   </w:style>
-  <w:style w:type="paragraph" w:styleId="BalloonText">
+  <w:style w:type="paragraph" w:styleId="Sprechblasentext">
     <w:name w:val="Balloon Text"/>
-    <w:basedOn w:val="Normal"/>
+    <w:basedOn w:val="Standard"/>
     <w:semiHidden/>
     <w:rsid w:val="00CD3E66"/>
     <w:rPr>
@@ -19062,9 +19060,9 @@
       <w:szCs w:val="16"/>
     </w:rPr>
   </w:style>
-  <w:style w:type="paragraph" w:styleId="ListParagraph">
+  <w:style w:type="paragraph" w:styleId="Listenabsatz">
     <w:name w:val="List Paragraph"/>
-    <w:basedOn w:val="Normal"/>
+    <w:basedOn w:val="Standard"/>
     <w:uiPriority w:val="34"/>
     <w:qFormat/>
     <w:rsid w:val="00AF533E"/>
@@ -19073,7 +19071,7 @@
       <w:contextualSpacing/>
     </w:pPr>
   </w:style>
-  <w:style w:type="paragraph" w:styleId="Revision">
+  <w:style w:type="paragraph" w:styleId="berarbeitung">
     <w:name w:val="Revision"/>
     <w:hidden/>
     <w:uiPriority w:val="99"/>
@@ -19083,9 +19081,9 @@
       <w:rFonts w:ascii="Times" w:hAnsi="Times"/>
     </w:rPr>
   </w:style>
-  <w:style w:type="character" w:styleId="CommentReference">
+  <w:style w:type="character" w:styleId="Kommentarzeichen">
     <w:name w:val="annotation reference"/>
-    <w:basedOn w:val="DefaultParagraphFont"/>
+    <w:basedOn w:val="Absatz-Standardschriftart"/>
     <w:unhideWhenUsed/>
     <w:rsid w:val="00B04C3E"/>
     <w:rPr>
@@ -19093,29 +19091,29 @@
       <w:szCs w:val="16"/>
     </w:rPr>
   </w:style>
-  <w:style w:type="paragraph" w:styleId="CommentText">
+  <w:style w:type="paragraph" w:styleId="Kommentartext">
     <w:name w:val="annotation text"/>
-    <w:basedOn w:val="Normal"/>
-    <w:link w:val="CommentTextChar"/>
+    <w:basedOn w:val="Standard"/>
+    <w:link w:val="KommentartextZchn"/>
     <w:semiHidden/>
     <w:unhideWhenUsed/>
     <w:rsid w:val="00B04C3E"/>
   </w:style>
-  <w:style w:type="character" w:customStyle="1" w:styleId="CommentTextChar">
-    <w:name w:val="Comment Text Char"/>
-    <w:basedOn w:val="DefaultParagraphFont"/>
-    <w:link w:val="CommentText"/>
+  <w:style w:type="character" w:customStyle="1" w:styleId="KommentartextZchn">
+    <w:name w:val="Kommentartext Zchn"/>
+    <w:basedOn w:val="Absatz-Standardschriftart"/>
+    <w:link w:val="Kommentartext"/>
     <w:semiHidden/>
     <w:rsid w:val="00B04C3E"/>
     <w:rPr>
       <w:rFonts w:ascii="Times" w:hAnsi="Times"/>
     </w:rPr>
   </w:style>
-  <w:style w:type="paragraph" w:styleId="CommentSubject">
+  <w:style w:type="paragraph" w:styleId="Kommentarthema">
     <w:name w:val="annotation subject"/>
-    <w:basedOn w:val="CommentText"/>
-    <w:next w:val="CommentText"/>
-    <w:link w:val="CommentSubjectChar"/>
+    <w:basedOn w:val="Kommentartext"/>
+    <w:next w:val="Kommentartext"/>
+    <w:link w:val="KommentarthemaZchn"/>
     <w:semiHidden/>
     <w:unhideWhenUsed/>
     <w:rsid w:val="00B04C3E"/>
@@ -19124,10 +19122,10 @@
       <w:bCs/>
     </w:rPr>
   </w:style>
-  <w:style w:type="character" w:customStyle="1" w:styleId="CommentSubjectChar">
-    <w:name w:val="Comment Subject Char"/>
-    <w:basedOn w:val="CommentTextChar"/>
-    <w:link w:val="CommentSubject"/>
+  <w:style w:type="character" w:customStyle="1" w:styleId="KommentarthemaZchn">
+    <w:name w:val="Kommentarthema Zchn"/>
+    <w:basedOn w:val="KommentartextZchn"/>
+    <w:link w:val="Kommentarthema"/>
     <w:semiHidden/>
     <w:rsid w:val="00B04C3E"/>
     <w:rPr>
@@ -19136,9 +19134,9 @@
       <w:bCs/>
     </w:rPr>
   </w:style>
-  <w:style w:type="table" w:styleId="TableGrid">
+  <w:style w:type="table" w:styleId="Tabellenraster">
     <w:name w:val="Table Grid"/>
-    <w:basedOn w:val="TableNormal"/>
+    <w:basedOn w:val="NormaleTabelle"/>
     <w:rsid w:val="00E13F32"/>
     <w:tblPr>
       <w:tblBorders>
@@ -19169,7 +19167,7 @@
   </w:style>
   <w:style w:type="character" w:customStyle="1" w:styleId="sourceCodeChar">
     <w:name w:val="_sourceCode Char"/>
-    <w:basedOn w:val="DefaultParagraphFont"/>
+    <w:basedOn w:val="Absatz-Standardschriftart"/>
     <w:link w:val="sourceCode"/>
     <w:rsid w:val="00C45955"/>
     <w:rPr>
@@ -19179,20 +19177,20 @@
       <w:lang w:val="en-GB"/>
     </w:rPr>
   </w:style>
-  <w:style w:type="character" w:customStyle="1" w:styleId="HeaderChar">
-    <w:name w:val="Header Char"/>
-    <w:basedOn w:val="DefaultParagraphFont"/>
-    <w:link w:val="Header"/>
+  <w:style w:type="character" w:customStyle="1" w:styleId="KopfzeileZchn">
+    <w:name w:val="Kopfzeile Zchn"/>
+    <w:basedOn w:val="Absatz-Standardschriftart"/>
+    <w:link w:val="Kopfzeile"/>
     <w:uiPriority w:val="99"/>
     <w:rsid w:val="00AD378E"/>
     <w:rPr>
       <w:rFonts w:ascii="Times" w:hAnsi="Times"/>
     </w:rPr>
   </w:style>
-  <w:style w:type="character" w:customStyle="1" w:styleId="FooterChar">
-    <w:name w:val="Footer Char"/>
-    <w:basedOn w:val="DefaultParagraphFont"/>
-    <w:link w:val="Footer"/>
+  <w:style w:type="character" w:customStyle="1" w:styleId="FuzeileZchn">
+    <w:name w:val="Fußzeile Zchn"/>
+    <w:basedOn w:val="Absatz-Standardschriftart"/>
+    <w:link w:val="Fuzeile"/>
     <w:uiPriority w:val="99"/>
     <w:rsid w:val="00AD378E"/>
     <w:rPr>
@@ -19201,7 +19199,7 @@
   </w:style>
   <w:style w:type="character" w:styleId="Hyperlink">
     <w:name w:val="Hyperlink"/>
-    <w:basedOn w:val="DefaultParagraphFont"/>
+    <w:basedOn w:val="Absatz-Standardschriftart"/>
     <w:unhideWhenUsed/>
     <w:rsid w:val="0047660A"/>
     <w:rPr>
@@ -19211,7 +19209,7 @@
   </w:style>
   <w:style w:type="character" w:customStyle="1" w:styleId="UnresolvedMention1">
     <w:name w:val="Unresolved Mention1"/>
-    <w:basedOn w:val="DefaultParagraphFont"/>
+    <w:basedOn w:val="Absatz-Standardschriftart"/>
     <w:uiPriority w:val="99"/>
     <w:semiHidden/>
     <w:unhideWhenUsed/>
@@ -19490,7 +19488,7 @@
 </file>
 
 <file path=customXml/itemProps1.xml><?xml version="1.0" encoding="utf-8"?>
-<ds:datastoreItem xmlns:ds="http://schemas.openxmlformats.org/officeDocument/2006/customXml" ds:itemID="{1C5D8C97-06B1-4570-BF29-AA7812B0D4C2}">
+<ds:datastoreItem xmlns:ds="http://schemas.openxmlformats.org/officeDocument/2006/customXml" ds:itemID="{3ED46AB3-F740-432A-84AC-5491D6C5FBAD}">
   <ds:schemaRefs>
     <ds:schemaRef ds:uri="http://schemas.openxmlformats.org/officeDocument/2006/bibliography"/>
   </ds:schemaRefs>

</xml_diff>